<commit_message>
Definite linee guida per ODD
</commit_message>
<xml_diff>
--- a/Documents/Eat & Reorder ODD.docx
+++ b/Documents/Eat & Reorder ODD.docx
@@ -733,7 +733,6 @@
         <w:t xml:space="preserve">i reperibili in maniera gratuita, come un server open source e un ambiente di </w:t>
       </w:r>
       <w:proofErr w:type="spellStart"/>
-      <w:proofErr w:type="gramStart"/>
       <w:r>
         <w:t>sviluppo,</w:t>
       </w:r>
@@ -741,7 +740,6 @@
         <w:t>partendo</w:t>
       </w:r>
       <w:proofErr w:type="spellEnd"/>
-      <w:proofErr w:type="gramEnd"/>
       <w:r>
         <w:t xml:space="preserve"> da zero minimizzando così i costi e rendendo il sistema più che soddisfacente</w:t>
       </w:r>
@@ -823,13 +821,8 @@
         <w:t>pulita.</w:t>
       </w:r>
       <w:r>
-        <w:t xml:space="preserve"> </w:t>
-      </w:r>
-      <w:r>
-        <w:t>Il sistema deve garantire tempi di risposta brevi per ogni funzionalità.</w:t>
-      </w:r>
-      <w:bookmarkStart w:id="0" w:name="_GoBack"/>
-      <w:bookmarkEnd w:id="0"/>
+        <w:t xml:space="preserve"> Il sistema deve garantire tempi di risposta brevi per ogni funzionalità.</w:t>
+      </w:r>
     </w:p>
     <w:p>
       <w:pPr>
@@ -858,9 +851,960 @@
       </w:r>
     </w:p>
     <w:p>
-      <w:r>
-        <w:t xml:space="preserve"> </w:t>
-      </w:r>
+      <w:pPr>
+        <w:pStyle w:val="Titolo2"/>
+        <w:rPr>
+          <w:b/>
+        </w:rPr>
+      </w:pPr>
+      <w:r>
+        <w:rPr>
+          <w:b/>
+        </w:rPr>
+        <w:t xml:space="preserve">1.2 </w:t>
+      </w:r>
+      <w:r>
+        <w:rPr>
+          <w:b/>
+        </w:rPr>
+        <w:t>Linee guida per la Documentazione delle Interfacce</w:t>
+      </w:r>
+    </w:p>
+    <w:p>
+      <w:r>
+        <w:t xml:space="preserve">Per l’implementazione del </w:t>
+      </w:r>
+      <w:r>
+        <w:t>sistema saranno utilizzate le seguenti convenzioni.</w:t>
+      </w:r>
+    </w:p>
+    <w:p>
+      <w:pPr>
+        <w:ind w:firstLine="708"/>
+        <w:rPr>
+          <w:b/>
+        </w:rPr>
+      </w:pPr>
+      <w:r>
+        <w:rPr>
+          <w:b/>
+        </w:rPr>
+        <w:t>Naming Convention:</w:t>
+      </w:r>
+    </w:p>
+    <w:p>
+      <w:pPr>
+        <w:ind w:left="720"/>
+      </w:pPr>
+      <w:r>
+        <w:t>È buona norma utilizzare nomi:</w:t>
+      </w:r>
+    </w:p>
+    <w:p>
+      <w:pPr>
+        <w:numPr>
+          <w:ilvl w:val="0"/>
+          <w:numId w:val="5"/>
+        </w:numPr>
+        <w:pBdr>
+          <w:top w:val="nil"/>
+          <w:left w:val="nil"/>
+          <w:bottom w:val="nil"/>
+          <w:right w:val="nil"/>
+          <w:between w:val="nil"/>
+        </w:pBdr>
+        <w:spacing w:after="0" w:line="276" w:lineRule="auto"/>
+        <w:ind w:left="1440"/>
+        <w:contextualSpacing/>
+      </w:pPr>
+      <w:r>
+        <w:t>Descrittivi</w:t>
+      </w:r>
+    </w:p>
+    <w:p>
+      <w:pPr>
+        <w:numPr>
+          <w:ilvl w:val="0"/>
+          <w:numId w:val="5"/>
+        </w:numPr>
+        <w:pBdr>
+          <w:top w:val="nil"/>
+          <w:left w:val="nil"/>
+          <w:bottom w:val="nil"/>
+          <w:right w:val="nil"/>
+          <w:between w:val="nil"/>
+        </w:pBdr>
+        <w:spacing w:after="0" w:line="276" w:lineRule="auto"/>
+        <w:ind w:left="1440"/>
+        <w:contextualSpacing/>
+      </w:pPr>
+      <w:r>
+        <w:t>Pronunciabili</w:t>
+      </w:r>
+    </w:p>
+    <w:p>
+      <w:pPr>
+        <w:numPr>
+          <w:ilvl w:val="0"/>
+          <w:numId w:val="5"/>
+        </w:numPr>
+        <w:pBdr>
+          <w:top w:val="nil"/>
+          <w:left w:val="nil"/>
+          <w:bottom w:val="nil"/>
+          <w:right w:val="nil"/>
+          <w:between w:val="nil"/>
+        </w:pBdr>
+        <w:spacing w:after="0" w:line="276" w:lineRule="auto"/>
+        <w:ind w:left="1440"/>
+        <w:contextualSpacing/>
+      </w:pPr>
+      <w:r>
+        <w:t>Di uso comune</w:t>
+      </w:r>
+    </w:p>
+    <w:p>
+      <w:pPr>
+        <w:numPr>
+          <w:ilvl w:val="0"/>
+          <w:numId w:val="5"/>
+        </w:numPr>
+        <w:pBdr>
+          <w:top w:val="nil"/>
+          <w:left w:val="nil"/>
+          <w:bottom w:val="nil"/>
+          <w:right w:val="nil"/>
+          <w:between w:val="nil"/>
+        </w:pBdr>
+        <w:spacing w:after="0" w:line="276" w:lineRule="auto"/>
+        <w:ind w:left="1440"/>
+        <w:contextualSpacing/>
+      </w:pPr>
+      <w:r>
+        <w:t>Di lunghezza medio-corta</w:t>
+      </w:r>
+    </w:p>
+    <w:p>
+      <w:pPr>
+        <w:numPr>
+          <w:ilvl w:val="0"/>
+          <w:numId w:val="5"/>
+        </w:numPr>
+        <w:pBdr>
+          <w:top w:val="nil"/>
+          <w:left w:val="nil"/>
+          <w:bottom w:val="nil"/>
+          <w:right w:val="nil"/>
+          <w:between w:val="nil"/>
+        </w:pBdr>
+        <w:spacing w:after="0" w:line="276" w:lineRule="auto"/>
+        <w:ind w:left="1440"/>
+        <w:contextualSpacing/>
+      </w:pPr>
+      <w:r>
+        <w:t>Non abbreviati</w:t>
+      </w:r>
+    </w:p>
+    <w:p>
+      <w:pPr>
+        <w:numPr>
+          <w:ilvl w:val="0"/>
+          <w:numId w:val="5"/>
+        </w:numPr>
+        <w:pBdr>
+          <w:top w:val="nil"/>
+          <w:left w:val="nil"/>
+          <w:bottom w:val="nil"/>
+          <w:right w:val="nil"/>
+          <w:between w:val="nil"/>
+        </w:pBdr>
+        <w:spacing w:after="0" w:line="276" w:lineRule="auto"/>
+        <w:ind w:left="1440"/>
+        <w:contextualSpacing/>
+      </w:pPr>
+      <w:r>
+        <w:t>Evitando la notazione ungherese</w:t>
+      </w:r>
+    </w:p>
+    <w:p>
+      <w:pPr>
+        <w:numPr>
+          <w:ilvl w:val="0"/>
+          <w:numId w:val="5"/>
+        </w:numPr>
+        <w:pBdr>
+          <w:top w:val="nil"/>
+          <w:left w:val="nil"/>
+          <w:bottom w:val="nil"/>
+          <w:right w:val="nil"/>
+          <w:between w:val="nil"/>
+        </w:pBdr>
+        <w:spacing w:after="0" w:line="276" w:lineRule="auto"/>
+        <w:ind w:left="1440"/>
+        <w:contextualSpacing/>
+      </w:pPr>
+      <w:r>
+        <w:t>Utilizzando solo caratteri consentiti (a-z, A-Z, 0-9)</w:t>
+      </w:r>
+    </w:p>
+    <w:p>
+      <w:pPr>
+        <w:contextualSpacing/>
+      </w:pPr>
+      <w:r>
+        <w:t xml:space="preserve">                                          </w:t>
+      </w:r>
+    </w:p>
+    <w:p>
+      <w:pPr>
+        <w:ind w:left="720"/>
+        <w:rPr>
+          <w:b/>
+        </w:rPr>
+      </w:pPr>
+      <w:r>
+        <w:rPr>
+          <w:b/>
+        </w:rPr>
+        <w:t>Variabili:</w:t>
+      </w:r>
+    </w:p>
+    <w:p>
+      <w:pPr>
+        <w:numPr>
+          <w:ilvl w:val="0"/>
+          <w:numId w:val="4"/>
+        </w:numPr>
+        <w:pBdr>
+          <w:top w:val="nil"/>
+          <w:left w:val="nil"/>
+          <w:bottom w:val="nil"/>
+          <w:right w:val="nil"/>
+          <w:between w:val="nil"/>
+        </w:pBdr>
+        <w:spacing w:after="0" w:line="276" w:lineRule="auto"/>
+        <w:ind w:left="1440"/>
+        <w:contextualSpacing/>
+      </w:pPr>
+      <w:r>
+        <w:t xml:space="preserve">I nomi delle variabili devono iniziare con la lettera minuscola, e le parole successive con la lettera maiuscola. La dichiarazione delle variabili deve essere effettuata ad inizio blocco; in ogni riga vi deve essere una sola dichiarazione di variabile e va effettuato l’allineamento per migliorare la leggibilità.                                             </w:t>
+      </w:r>
+    </w:p>
+    <w:p>
+      <w:pPr>
+        <w:numPr>
+          <w:ilvl w:val="0"/>
+          <w:numId w:val="4"/>
+        </w:numPr>
+        <w:pBdr>
+          <w:top w:val="nil"/>
+          <w:left w:val="nil"/>
+          <w:bottom w:val="nil"/>
+          <w:right w:val="nil"/>
+          <w:between w:val="nil"/>
+        </w:pBdr>
+        <w:spacing w:after="0" w:line="276" w:lineRule="auto"/>
+        <w:ind w:left="1440"/>
+        <w:contextualSpacing/>
+      </w:pPr>
+      <w:r>
+        <w:t xml:space="preserve">In determinati casi, è possibile utilizzare il carattere underscore “_”, ad esempio quando si fa uso di variabili costanti oppure quando si fa uso di proprietà statiche. </w:t>
+      </w:r>
+    </w:p>
+    <w:p>
+      <w:pPr>
+        <w:ind w:left="720"/>
+        <w:rPr>
+          <w:b/>
+        </w:rPr>
+      </w:pPr>
+    </w:p>
+    <w:p>
+      <w:pPr>
+        <w:ind w:left="720"/>
+        <w:rPr>
+          <w:b/>
+        </w:rPr>
+      </w:pPr>
+      <w:r>
+        <w:rPr>
+          <w:b/>
+        </w:rPr>
+        <w:t>Metodi:</w:t>
+      </w:r>
+    </w:p>
+    <w:p>
+      <w:pPr>
+        <w:numPr>
+          <w:ilvl w:val="0"/>
+          <w:numId w:val="6"/>
+        </w:numPr>
+        <w:pBdr>
+          <w:top w:val="nil"/>
+          <w:left w:val="nil"/>
+          <w:bottom w:val="nil"/>
+          <w:right w:val="nil"/>
+          <w:between w:val="nil"/>
+        </w:pBdr>
+        <w:spacing w:after="0" w:line="276" w:lineRule="auto"/>
+        <w:ind w:left="1440"/>
+        <w:contextualSpacing/>
+      </w:pPr>
+      <w:r>
+        <w:t xml:space="preserve">I nomi dei metodi devono iniziare con la lettera minuscola, e le parole successive con la lettera maiuscola. Di solito il nome del metodo è costituito da un verbo che identifica un’azione, seguito dal nome di un oggetto. I nomi dei metodi per l’accesso e la modifica delle variabili dovranno essere del tipo </w:t>
+      </w:r>
+      <w:proofErr w:type="spellStart"/>
+      <w:r>
+        <w:t>getNomeVariabile</w:t>
+      </w:r>
+      <w:proofErr w:type="spellEnd"/>
+      <w:r>
+        <w:t xml:space="preserve">() e </w:t>
+      </w:r>
+      <w:proofErr w:type="spellStart"/>
+      <w:r>
+        <w:t>setNomeVariabile</w:t>
+      </w:r>
+      <w:proofErr w:type="spellEnd"/>
+      <w:r>
+        <w:t xml:space="preserve">(). Se viene dichiarata una variabile all’interno di un metodo quest’ultima deve essere dichiarata appena prima del suo utilizzo e deve servire per un solo scopo, per facilitare la leggibilità.                                                               Esempio: </w:t>
+      </w:r>
+      <w:proofErr w:type="spellStart"/>
+      <w:r>
+        <w:t>getId</w:t>
+      </w:r>
+      <w:proofErr w:type="spellEnd"/>
+      <w:r>
+        <w:t xml:space="preserve">(), </w:t>
+      </w:r>
+      <w:proofErr w:type="spellStart"/>
+      <w:r>
+        <w:t>setId</w:t>
+      </w:r>
+      <w:proofErr w:type="spellEnd"/>
+      <w:r>
+        <w:t>()</w:t>
+      </w:r>
+    </w:p>
+    <w:p>
+      <w:pPr>
+        <w:numPr>
+          <w:ilvl w:val="0"/>
+          <w:numId w:val="6"/>
+        </w:numPr>
+        <w:pBdr>
+          <w:top w:val="nil"/>
+          <w:left w:val="nil"/>
+          <w:bottom w:val="nil"/>
+          <w:right w:val="nil"/>
+          <w:between w:val="nil"/>
+        </w:pBdr>
+        <w:spacing w:after="0" w:line="276" w:lineRule="auto"/>
+        <w:ind w:left="1440"/>
+        <w:contextualSpacing/>
+      </w:pPr>
+      <w:r>
+        <w:t>Ai metodi va aggiunta una descrizione, la quale deve essere posizionata prima della dichiarazione del metodo, e deve descriverne lo scopo. La descrizione del metodo deve includere anche informazioni riguardanti gli argomenti, il valore di ritorno, le eccezioni. I metodi devono essere raggruppati in base alla loro funzionalità.</w:t>
+      </w:r>
+    </w:p>
+    <w:p>
+      <w:pPr>
+        <w:ind w:left="720"/>
+        <w:rPr>
+          <w:b/>
+        </w:rPr>
+      </w:pPr>
+    </w:p>
+    <w:p>
+      <w:pPr>
+        <w:ind w:left="720"/>
+        <w:rPr>
+          <w:b/>
+        </w:rPr>
+      </w:pPr>
+      <w:r>
+        <w:rPr>
+          <w:b/>
+        </w:rPr>
+        <w:lastRenderedPageBreak/>
+        <w:t>Classi e pagine:</w:t>
+      </w:r>
+    </w:p>
+    <w:p>
+      <w:pPr>
+        <w:numPr>
+          <w:ilvl w:val="0"/>
+          <w:numId w:val="7"/>
+        </w:numPr>
+        <w:pBdr>
+          <w:top w:val="nil"/>
+          <w:left w:val="nil"/>
+          <w:bottom w:val="nil"/>
+          <w:right w:val="nil"/>
+          <w:between w:val="nil"/>
+        </w:pBdr>
+        <w:spacing w:after="0" w:line="276" w:lineRule="auto"/>
+        <w:ind w:left="1440"/>
+        <w:contextualSpacing/>
+      </w:pPr>
+      <w:r>
+        <w:t xml:space="preserve"> I nomi delle classi e delle pagine devono iniziare con la lettera maiuscola, e anche le parole successive all’interno del nome devono iniziare con la lettera maiuscola. I nomi delle classi e delle pagine devono essere evocativi, in modo da fornire informazioni sullo scopo di quest’ultime.                                                                                                                                                                        Ogni file sorgente .java contiene una singola classe e dev’essere strutturato in un determinato modo:</w:t>
+      </w:r>
+    </w:p>
+    <w:p>
+      <w:pPr>
+        <w:numPr>
+          <w:ilvl w:val="0"/>
+          <w:numId w:val="7"/>
+        </w:numPr>
+        <w:pBdr>
+          <w:top w:val="nil"/>
+          <w:left w:val="nil"/>
+          <w:bottom w:val="nil"/>
+          <w:right w:val="nil"/>
+          <w:between w:val="nil"/>
+        </w:pBdr>
+        <w:spacing w:after="0" w:line="276" w:lineRule="auto"/>
+        <w:ind w:left="1440"/>
+        <w:contextualSpacing/>
+      </w:pPr>
+      <w:r>
+        <w:t>Una breve introduzione alla classe</w:t>
+      </w:r>
+      <w:r>
+        <w:t xml:space="preserve"> che ne specifichi lo scopo</w:t>
+      </w:r>
+    </w:p>
+    <w:p>
+      <w:pPr>
+        <w:pStyle w:val="Paragrafoelenco"/>
+      </w:pPr>
+    </w:p>
+    <w:p>
+      <w:pPr>
+        <w:pStyle w:val="Paragrafoelenco"/>
+      </w:pPr>
+      <w:r>
+        <w:t>/**</w:t>
+      </w:r>
+    </w:p>
+    <w:p>
+      <w:pPr>
+        <w:pStyle w:val="Paragrafoelenco"/>
+        <w:spacing w:line="256" w:lineRule="auto"/>
+      </w:pPr>
+      <w:r>
+        <w:t>* sommario dello scopo della classe.</w:t>
+      </w:r>
+    </w:p>
+    <w:p>
+      <w:pPr>
+        <w:pStyle w:val="Paragrafoelenco"/>
+        <w:spacing w:line="256" w:lineRule="auto"/>
+      </w:pPr>
+      <w:r>
+        <w:t>*</w:t>
+      </w:r>
+    </w:p>
+    <w:p>
+      <w:pPr>
+        <w:pStyle w:val="Paragrafoelenco"/>
+        <w:spacing w:line="256" w:lineRule="auto"/>
+      </w:pPr>
+      <w:r>
+        <w:t>*</w:t>
+      </w:r>
+    </w:p>
+    <w:p>
+      <w:pPr>
+        <w:pStyle w:val="Paragrafoelenco"/>
+        <w:spacing w:line="256" w:lineRule="auto"/>
+      </w:pPr>
+      <w:r>
+        <w:t>*</w:t>
+      </w:r>
+    </w:p>
+    <w:p>
+      <w:pPr>
+        <w:pStyle w:val="Paragrafoelenco"/>
+      </w:pPr>
+      <w:r>
+        <w:t>*/</w:t>
+      </w:r>
+    </w:p>
+    <w:p>
+      <w:pPr>
+        <w:spacing w:line="256" w:lineRule="auto"/>
+        <w:ind w:left="720"/>
+      </w:pPr>
+    </w:p>
+    <w:p>
+      <w:pPr>
+        <w:numPr>
+          <w:ilvl w:val="0"/>
+          <w:numId w:val="9"/>
+        </w:numPr>
+        <w:pBdr>
+          <w:top w:val="nil"/>
+          <w:left w:val="nil"/>
+          <w:bottom w:val="nil"/>
+          <w:right w:val="nil"/>
+          <w:between w:val="nil"/>
+        </w:pBdr>
+        <w:spacing w:after="0" w:line="256" w:lineRule="auto"/>
+        <w:ind w:left="1440"/>
+        <w:contextualSpacing/>
+      </w:pPr>
+      <w:r>
+        <w:t>L’istruzione import che permette di importare all’interno della classe gli altri oggetti che la classe utilizza.</w:t>
+      </w:r>
+    </w:p>
+    <w:p>
+      <w:pPr>
+        <w:numPr>
+          <w:ilvl w:val="0"/>
+          <w:numId w:val="9"/>
+        </w:numPr>
+        <w:pBdr>
+          <w:top w:val="nil"/>
+          <w:left w:val="nil"/>
+          <w:bottom w:val="nil"/>
+          <w:right w:val="nil"/>
+          <w:between w:val="nil"/>
+        </w:pBdr>
+        <w:spacing w:after="0" w:line="256" w:lineRule="auto"/>
+        <w:ind w:left="1440"/>
+        <w:contextualSpacing/>
+      </w:pPr>
+      <w:r>
+        <w:t>La dichiarazione di una classe è caratterizzata da:</w:t>
+      </w:r>
+    </w:p>
+    <w:p>
+      <w:pPr>
+        <w:numPr>
+          <w:ilvl w:val="0"/>
+          <w:numId w:val="8"/>
+        </w:numPr>
+        <w:pBdr>
+          <w:top w:val="nil"/>
+          <w:left w:val="nil"/>
+          <w:bottom w:val="nil"/>
+          <w:right w:val="nil"/>
+          <w:between w:val="nil"/>
+        </w:pBdr>
+        <w:spacing w:after="0" w:line="256" w:lineRule="auto"/>
+        <w:contextualSpacing/>
+      </w:pPr>
+      <w:r>
+        <w:t>Dichiarazione della classe pubblica</w:t>
+      </w:r>
+    </w:p>
+    <w:p>
+      <w:pPr>
+        <w:numPr>
+          <w:ilvl w:val="0"/>
+          <w:numId w:val="8"/>
+        </w:numPr>
+        <w:pBdr>
+          <w:top w:val="nil"/>
+          <w:left w:val="nil"/>
+          <w:bottom w:val="nil"/>
+          <w:right w:val="nil"/>
+          <w:between w:val="nil"/>
+        </w:pBdr>
+        <w:spacing w:after="0" w:line="256" w:lineRule="auto"/>
+        <w:contextualSpacing/>
+      </w:pPr>
+      <w:r>
+        <w:t>Dichiarazioni di costanti</w:t>
+      </w:r>
+    </w:p>
+    <w:p>
+      <w:pPr>
+        <w:numPr>
+          <w:ilvl w:val="0"/>
+          <w:numId w:val="8"/>
+        </w:numPr>
+        <w:pBdr>
+          <w:top w:val="nil"/>
+          <w:left w:val="nil"/>
+          <w:bottom w:val="nil"/>
+          <w:right w:val="nil"/>
+          <w:between w:val="nil"/>
+        </w:pBdr>
+        <w:spacing w:after="0" w:line="256" w:lineRule="auto"/>
+        <w:contextualSpacing/>
+      </w:pPr>
+      <w:r>
+        <w:t>Dichiarazioni di variabili di classe</w:t>
+      </w:r>
+    </w:p>
+    <w:p>
+      <w:pPr>
+        <w:numPr>
+          <w:ilvl w:val="0"/>
+          <w:numId w:val="8"/>
+        </w:numPr>
+        <w:pBdr>
+          <w:top w:val="nil"/>
+          <w:left w:val="nil"/>
+          <w:bottom w:val="nil"/>
+          <w:right w:val="nil"/>
+          <w:between w:val="nil"/>
+        </w:pBdr>
+        <w:spacing w:after="0" w:line="256" w:lineRule="auto"/>
+        <w:contextualSpacing/>
+      </w:pPr>
+      <w:r>
+        <w:t>Dichiarazioni di variabili d’istanza</w:t>
+      </w:r>
+    </w:p>
+    <w:p>
+      <w:pPr>
+        <w:numPr>
+          <w:ilvl w:val="0"/>
+          <w:numId w:val="8"/>
+        </w:numPr>
+        <w:pBdr>
+          <w:top w:val="nil"/>
+          <w:left w:val="nil"/>
+          <w:bottom w:val="nil"/>
+          <w:right w:val="nil"/>
+          <w:between w:val="nil"/>
+        </w:pBdr>
+        <w:spacing w:after="0" w:line="256" w:lineRule="auto"/>
+        <w:contextualSpacing/>
+      </w:pPr>
+      <w:r>
+        <w:t>Costruttore</w:t>
+      </w:r>
+    </w:p>
+    <w:p>
+      <w:pPr>
+        <w:numPr>
+          <w:ilvl w:val="0"/>
+          <w:numId w:val="8"/>
+        </w:numPr>
+        <w:pBdr>
+          <w:top w:val="nil"/>
+          <w:left w:val="nil"/>
+          <w:bottom w:val="nil"/>
+          <w:right w:val="nil"/>
+          <w:between w:val="nil"/>
+        </w:pBdr>
+        <w:spacing w:after="0" w:line="256" w:lineRule="auto"/>
+        <w:contextualSpacing/>
+      </w:pPr>
+      <w:r>
+        <w:t>Commento e dichiarazione metodi e variabili</w:t>
+      </w:r>
+    </w:p>
+    <w:p>
+      <w:pPr>
+        <w:pStyle w:val="Titolo2"/>
+        <w:rPr>
+          <w:b/>
+        </w:rPr>
+      </w:pPr>
+      <w:bookmarkStart w:id="0" w:name="_odukdq4ooxx7" w:colFirst="0" w:colLast="0"/>
+      <w:bookmarkStart w:id="1" w:name="_GoBack"/>
+      <w:bookmarkEnd w:id="0"/>
+      <w:bookmarkEnd w:id="1"/>
+      <w:r>
+        <w:rPr>
+          <w:b/>
+        </w:rPr>
+        <w:t xml:space="preserve">1.3 </w:t>
+      </w:r>
+      <w:r>
+        <w:rPr>
+          <w:b/>
+        </w:rPr>
+        <w:t>Definizioni, acronimi e abbreviazioni</w:t>
+      </w:r>
+    </w:p>
+    <w:p>
+      <w:pPr>
+        <w:spacing w:line="256" w:lineRule="auto"/>
+        <w:ind w:left="720"/>
+        <w:rPr>
+          <w:b/>
+        </w:rPr>
+      </w:pPr>
+      <w:r>
+        <w:rPr>
+          <w:b/>
+        </w:rPr>
+        <w:t>Acronimi:</w:t>
+      </w:r>
+    </w:p>
+    <w:p>
+      <w:pPr>
+        <w:numPr>
+          <w:ilvl w:val="0"/>
+          <w:numId w:val="12"/>
+        </w:numPr>
+        <w:pBdr>
+          <w:top w:val="nil"/>
+          <w:left w:val="nil"/>
+          <w:bottom w:val="nil"/>
+          <w:right w:val="nil"/>
+          <w:between w:val="nil"/>
+        </w:pBdr>
+        <w:spacing w:after="0" w:line="256" w:lineRule="auto"/>
+        <w:ind w:left="1440"/>
+        <w:contextualSpacing/>
+      </w:pPr>
+      <w:r>
+        <w:t xml:space="preserve">RAD: </w:t>
+      </w:r>
+      <w:proofErr w:type="spellStart"/>
+      <w:r>
+        <w:t>Requirements</w:t>
+      </w:r>
+      <w:proofErr w:type="spellEnd"/>
+      <w:r>
+        <w:t xml:space="preserve"> Analysis </w:t>
+      </w:r>
+      <w:proofErr w:type="spellStart"/>
+      <w:r>
+        <w:t>Document</w:t>
+      </w:r>
+      <w:proofErr w:type="spellEnd"/>
+    </w:p>
+    <w:p>
+      <w:pPr>
+        <w:numPr>
+          <w:ilvl w:val="0"/>
+          <w:numId w:val="12"/>
+        </w:numPr>
+        <w:pBdr>
+          <w:top w:val="nil"/>
+          <w:left w:val="nil"/>
+          <w:bottom w:val="nil"/>
+          <w:right w:val="nil"/>
+          <w:between w:val="nil"/>
+        </w:pBdr>
+        <w:spacing w:after="0" w:line="256" w:lineRule="auto"/>
+        <w:ind w:left="1440"/>
+        <w:contextualSpacing/>
+      </w:pPr>
+      <w:r>
+        <w:t xml:space="preserve">SDD: System Design </w:t>
+      </w:r>
+      <w:proofErr w:type="spellStart"/>
+      <w:r>
+        <w:t>Document</w:t>
+      </w:r>
+      <w:proofErr w:type="spellEnd"/>
+    </w:p>
+    <w:p>
+      <w:pPr>
+        <w:numPr>
+          <w:ilvl w:val="0"/>
+          <w:numId w:val="12"/>
+        </w:numPr>
+        <w:pBdr>
+          <w:top w:val="nil"/>
+          <w:left w:val="nil"/>
+          <w:bottom w:val="nil"/>
+          <w:right w:val="nil"/>
+          <w:between w:val="nil"/>
+        </w:pBdr>
+        <w:spacing w:after="0" w:line="256" w:lineRule="auto"/>
+        <w:ind w:left="1440"/>
+        <w:contextualSpacing/>
+      </w:pPr>
+      <w:r>
+        <w:t xml:space="preserve">ODD: Object Design </w:t>
+      </w:r>
+      <w:proofErr w:type="spellStart"/>
+      <w:r>
+        <w:t>Document</w:t>
+      </w:r>
+      <w:proofErr w:type="spellEnd"/>
+    </w:p>
+    <w:p>
+      <w:pPr>
+        <w:spacing w:line="256" w:lineRule="auto"/>
+        <w:ind w:left="720"/>
+        <w:rPr>
+          <w:b/>
+        </w:rPr>
+      </w:pPr>
+      <w:r>
+        <w:rPr>
+          <w:b/>
+        </w:rPr>
+        <w:t>Abbreviazioni:</w:t>
+      </w:r>
+    </w:p>
+    <w:p>
+      <w:pPr>
+        <w:numPr>
+          <w:ilvl w:val="0"/>
+          <w:numId w:val="11"/>
+        </w:numPr>
+        <w:pBdr>
+          <w:top w:val="nil"/>
+          <w:left w:val="nil"/>
+          <w:bottom w:val="nil"/>
+          <w:right w:val="nil"/>
+          <w:between w:val="nil"/>
+        </w:pBdr>
+        <w:spacing w:after="0" w:line="276" w:lineRule="auto"/>
+        <w:contextualSpacing/>
+      </w:pPr>
+      <w:r>
+        <w:t xml:space="preserve">DB: </w:t>
+      </w:r>
+      <w:proofErr w:type="spellStart"/>
+      <w:r>
+        <w:t>DataBase</w:t>
+      </w:r>
+      <w:proofErr w:type="spellEnd"/>
+    </w:p>
+    <w:p/>
+    <w:p>
+      <w:pPr>
+        <w:pStyle w:val="Titolo2"/>
+        <w:numPr>
+          <w:ilvl w:val="1"/>
+          <w:numId w:val="14"/>
+        </w:numPr>
+        <w:rPr>
+          <w:b/>
+        </w:rPr>
+      </w:pPr>
+      <w:bookmarkStart w:id="2" w:name="_doaed1vs2w4m" w:colFirst="0" w:colLast="0"/>
+      <w:bookmarkEnd w:id="2"/>
+      <w:r>
+        <w:rPr>
+          <w:b/>
+        </w:rPr>
+        <w:t>Riferimenti</w:t>
+      </w:r>
+    </w:p>
+    <w:p>
+      <w:pPr>
+        <w:numPr>
+          <w:ilvl w:val="0"/>
+          <w:numId w:val="10"/>
+        </w:numPr>
+        <w:pBdr>
+          <w:top w:val="nil"/>
+          <w:left w:val="nil"/>
+          <w:bottom w:val="nil"/>
+          <w:right w:val="nil"/>
+          <w:between w:val="nil"/>
+        </w:pBdr>
+        <w:spacing w:after="0" w:line="256" w:lineRule="auto"/>
+        <w:contextualSpacing/>
+        <w:rPr>
+          <w:lang w:val="en-US"/>
+        </w:rPr>
+      </w:pPr>
+      <w:r>
+        <w:rPr>
+          <w:lang w:val="en-US"/>
+        </w:rPr>
+        <w:t xml:space="preserve">B. </w:t>
+      </w:r>
+      <w:proofErr w:type="spellStart"/>
+      <w:r>
+        <w:rPr>
+          <w:lang w:val="en-US"/>
+        </w:rPr>
+        <w:t>Bruegge</w:t>
+      </w:r>
+      <w:proofErr w:type="spellEnd"/>
+      <w:r>
+        <w:rPr>
+          <w:lang w:val="en-US"/>
+        </w:rPr>
+        <w:t xml:space="preserve">, A. H. </w:t>
+      </w:r>
+      <w:proofErr w:type="spellStart"/>
+      <w:r>
+        <w:rPr>
+          <w:lang w:val="en-US"/>
+        </w:rPr>
+        <w:t>Dutoit</w:t>
+      </w:r>
+      <w:proofErr w:type="spellEnd"/>
+      <w:r>
+        <w:rPr>
+          <w:lang w:val="en-US"/>
+        </w:rPr>
+        <w:t>, Object Oriented Software Engineering - Using UML, Pattern and Java, Prentice Hall, 3rd edition, 2009</w:t>
+      </w:r>
+    </w:p>
+    <w:p>
+      <w:pPr>
+        <w:numPr>
+          <w:ilvl w:val="0"/>
+          <w:numId w:val="10"/>
+        </w:numPr>
+        <w:pBdr>
+          <w:top w:val="nil"/>
+          <w:left w:val="nil"/>
+          <w:bottom w:val="nil"/>
+          <w:right w:val="nil"/>
+          <w:between w:val="nil"/>
+        </w:pBdr>
+        <w:spacing w:after="0" w:line="256" w:lineRule="auto"/>
+        <w:contextualSpacing/>
+      </w:pPr>
+      <w:r>
+        <w:t xml:space="preserve">Documento SDD </w:t>
+      </w:r>
+      <w:proofErr w:type="spellStart"/>
+      <w:r>
+        <w:t>Eat</w:t>
+      </w:r>
+      <w:proofErr w:type="spellEnd"/>
+      <w:r>
+        <w:t xml:space="preserve"> &amp; </w:t>
+      </w:r>
+      <w:proofErr w:type="spellStart"/>
+      <w:r>
+        <w:t>Reorder</w:t>
+      </w:r>
+      <w:proofErr w:type="spellEnd"/>
+    </w:p>
+    <w:p>
+      <w:pPr>
+        <w:numPr>
+          <w:ilvl w:val="0"/>
+          <w:numId w:val="10"/>
+        </w:numPr>
+        <w:pBdr>
+          <w:top w:val="nil"/>
+          <w:left w:val="nil"/>
+          <w:bottom w:val="nil"/>
+          <w:right w:val="nil"/>
+          <w:between w:val="nil"/>
+        </w:pBdr>
+        <w:spacing w:after="0" w:line="256" w:lineRule="auto"/>
+        <w:contextualSpacing/>
+      </w:pPr>
+      <w:r>
+        <w:t xml:space="preserve">Documento RAD </w:t>
+      </w:r>
+      <w:proofErr w:type="spellStart"/>
+      <w:r>
+        <w:t>Eat</w:t>
+      </w:r>
+      <w:proofErr w:type="spellEnd"/>
+      <w:r>
+        <w:t xml:space="preserve"> &amp; </w:t>
+      </w:r>
+      <w:proofErr w:type="spellStart"/>
+      <w:r>
+        <w:t>Reorder</w:t>
+      </w:r>
+      <w:proofErr w:type="spellEnd"/>
     </w:p>
     <w:p/>
     <w:sectPr>
@@ -989,6 +1933,685 @@
     </w:lvl>
   </w:abstractNum>
   <w:abstractNum w:abstractNumId="1" w15:restartNumberingAfterBreak="0">
+    <w:nsid w:val="15947A42"/>
+    <w:multiLevelType w:val="multilevel"/>
+    <w:tmpl w:val="EDD0C31A"/>
+    <w:lvl w:ilvl="0">
+      <w:start w:val="1"/>
+      <w:numFmt w:val="bullet"/>
+      <w:lvlText w:val="●"/>
+      <w:lvlJc w:val="left"/>
+      <w:pPr>
+        <w:ind w:left="720" w:hanging="360"/>
+      </w:pPr>
+      <w:rPr>
+        <w:u w:val="none"/>
+      </w:rPr>
+    </w:lvl>
+    <w:lvl w:ilvl="1">
+      <w:start w:val="1"/>
+      <w:numFmt w:val="bullet"/>
+      <w:lvlText w:val="○"/>
+      <w:lvlJc w:val="left"/>
+      <w:pPr>
+        <w:ind w:left="1440" w:hanging="360"/>
+      </w:pPr>
+      <w:rPr>
+        <w:u w:val="none"/>
+      </w:rPr>
+    </w:lvl>
+    <w:lvl w:ilvl="2">
+      <w:start w:val="1"/>
+      <w:numFmt w:val="lowerRoman"/>
+      <w:lvlText w:val="%3."/>
+      <w:lvlJc w:val="right"/>
+      <w:pPr>
+        <w:ind w:left="2160" w:hanging="360"/>
+      </w:pPr>
+      <w:rPr>
+        <w:u w:val="none"/>
+      </w:rPr>
+    </w:lvl>
+    <w:lvl w:ilvl="3">
+      <w:start w:val="1"/>
+      <w:numFmt w:val="bullet"/>
+      <w:lvlText w:val="●"/>
+      <w:lvlJc w:val="left"/>
+      <w:pPr>
+        <w:ind w:left="2880" w:hanging="360"/>
+      </w:pPr>
+      <w:rPr>
+        <w:u w:val="none"/>
+      </w:rPr>
+    </w:lvl>
+    <w:lvl w:ilvl="4">
+      <w:start w:val="1"/>
+      <w:numFmt w:val="bullet"/>
+      <w:lvlText w:val="○"/>
+      <w:lvlJc w:val="left"/>
+      <w:pPr>
+        <w:ind w:left="3600" w:hanging="360"/>
+      </w:pPr>
+      <w:rPr>
+        <w:u w:val="none"/>
+      </w:rPr>
+    </w:lvl>
+    <w:lvl w:ilvl="5">
+      <w:start w:val="1"/>
+      <w:numFmt w:val="bullet"/>
+      <w:lvlText w:val="■"/>
+      <w:lvlJc w:val="left"/>
+      <w:pPr>
+        <w:ind w:left="4320" w:hanging="360"/>
+      </w:pPr>
+      <w:rPr>
+        <w:u w:val="none"/>
+      </w:rPr>
+    </w:lvl>
+    <w:lvl w:ilvl="6">
+      <w:start w:val="1"/>
+      <w:numFmt w:val="bullet"/>
+      <w:lvlText w:val="●"/>
+      <w:lvlJc w:val="left"/>
+      <w:pPr>
+        <w:ind w:left="5040" w:hanging="360"/>
+      </w:pPr>
+      <w:rPr>
+        <w:u w:val="none"/>
+      </w:rPr>
+    </w:lvl>
+    <w:lvl w:ilvl="7">
+      <w:start w:val="1"/>
+      <w:numFmt w:val="bullet"/>
+      <w:lvlText w:val="○"/>
+      <w:lvlJc w:val="left"/>
+      <w:pPr>
+        <w:ind w:left="5760" w:hanging="360"/>
+      </w:pPr>
+      <w:rPr>
+        <w:u w:val="none"/>
+      </w:rPr>
+    </w:lvl>
+    <w:lvl w:ilvl="8">
+      <w:start w:val="1"/>
+      <w:numFmt w:val="bullet"/>
+      <w:lvlText w:val="■"/>
+      <w:lvlJc w:val="left"/>
+      <w:pPr>
+        <w:ind w:left="6480" w:hanging="360"/>
+      </w:pPr>
+      <w:rPr>
+        <w:u w:val="none"/>
+      </w:rPr>
+    </w:lvl>
+  </w:abstractNum>
+  <w:abstractNum w:abstractNumId="2" w15:restartNumberingAfterBreak="0">
+    <w:nsid w:val="17ED1D06"/>
+    <w:multiLevelType w:val="multilevel"/>
+    <w:tmpl w:val="5BCC0316"/>
+    <w:lvl w:ilvl="0">
+      <w:start w:val="1"/>
+      <w:numFmt w:val="bullet"/>
+      <w:lvlText w:val="●"/>
+      <w:lvlJc w:val="left"/>
+      <w:pPr>
+        <w:ind w:left="720" w:hanging="360"/>
+      </w:pPr>
+      <w:rPr>
+        <w:u w:val="none"/>
+      </w:rPr>
+    </w:lvl>
+    <w:lvl w:ilvl="1">
+      <w:start w:val="1"/>
+      <w:numFmt w:val="bullet"/>
+      <w:lvlText w:val="○"/>
+      <w:lvlJc w:val="left"/>
+      <w:pPr>
+        <w:ind w:left="1440" w:hanging="360"/>
+      </w:pPr>
+      <w:rPr>
+        <w:u w:val="none"/>
+      </w:rPr>
+    </w:lvl>
+    <w:lvl w:ilvl="2">
+      <w:start w:val="1"/>
+      <w:numFmt w:val="bullet"/>
+      <w:lvlText w:val="■"/>
+      <w:lvlJc w:val="left"/>
+      <w:pPr>
+        <w:ind w:left="2160" w:hanging="360"/>
+      </w:pPr>
+      <w:rPr>
+        <w:u w:val="none"/>
+      </w:rPr>
+    </w:lvl>
+    <w:lvl w:ilvl="3">
+      <w:start w:val="1"/>
+      <w:numFmt w:val="bullet"/>
+      <w:lvlText w:val="●"/>
+      <w:lvlJc w:val="left"/>
+      <w:pPr>
+        <w:ind w:left="2880" w:hanging="360"/>
+      </w:pPr>
+      <w:rPr>
+        <w:u w:val="none"/>
+      </w:rPr>
+    </w:lvl>
+    <w:lvl w:ilvl="4">
+      <w:start w:val="1"/>
+      <w:numFmt w:val="bullet"/>
+      <w:lvlText w:val="○"/>
+      <w:lvlJc w:val="left"/>
+      <w:pPr>
+        <w:ind w:left="3600" w:hanging="360"/>
+      </w:pPr>
+      <w:rPr>
+        <w:u w:val="none"/>
+      </w:rPr>
+    </w:lvl>
+    <w:lvl w:ilvl="5">
+      <w:start w:val="1"/>
+      <w:numFmt w:val="bullet"/>
+      <w:lvlText w:val="■"/>
+      <w:lvlJc w:val="left"/>
+      <w:pPr>
+        <w:ind w:left="4320" w:hanging="360"/>
+      </w:pPr>
+      <w:rPr>
+        <w:u w:val="none"/>
+      </w:rPr>
+    </w:lvl>
+    <w:lvl w:ilvl="6">
+      <w:start w:val="1"/>
+      <w:numFmt w:val="bullet"/>
+      <w:lvlText w:val="●"/>
+      <w:lvlJc w:val="left"/>
+      <w:pPr>
+        <w:ind w:left="5040" w:hanging="360"/>
+      </w:pPr>
+      <w:rPr>
+        <w:u w:val="none"/>
+      </w:rPr>
+    </w:lvl>
+    <w:lvl w:ilvl="7">
+      <w:start w:val="1"/>
+      <w:numFmt w:val="bullet"/>
+      <w:lvlText w:val="○"/>
+      <w:lvlJc w:val="left"/>
+      <w:pPr>
+        <w:ind w:left="5760" w:hanging="360"/>
+      </w:pPr>
+      <w:rPr>
+        <w:u w:val="none"/>
+      </w:rPr>
+    </w:lvl>
+    <w:lvl w:ilvl="8">
+      <w:start w:val="1"/>
+      <w:numFmt w:val="bullet"/>
+      <w:lvlText w:val="■"/>
+      <w:lvlJc w:val="left"/>
+      <w:pPr>
+        <w:ind w:left="6480" w:hanging="360"/>
+      </w:pPr>
+      <w:rPr>
+        <w:u w:val="none"/>
+      </w:rPr>
+    </w:lvl>
+  </w:abstractNum>
+  <w:abstractNum w:abstractNumId="3" w15:restartNumberingAfterBreak="0">
+    <w:nsid w:val="1ED34335"/>
+    <w:multiLevelType w:val="multilevel"/>
+    <w:tmpl w:val="14881800"/>
+    <w:lvl w:ilvl="0">
+      <w:start w:val="1"/>
+      <w:numFmt w:val="bullet"/>
+      <w:lvlText w:val="●"/>
+      <w:lvlJc w:val="left"/>
+      <w:pPr>
+        <w:ind w:left="720" w:hanging="360"/>
+      </w:pPr>
+      <w:rPr>
+        <w:u w:val="none"/>
+      </w:rPr>
+    </w:lvl>
+    <w:lvl w:ilvl="1">
+      <w:start w:val="1"/>
+      <w:numFmt w:val="bullet"/>
+      <w:lvlText w:val="○"/>
+      <w:lvlJc w:val="left"/>
+      <w:pPr>
+        <w:ind w:left="1440" w:hanging="360"/>
+      </w:pPr>
+      <w:rPr>
+        <w:u w:val="none"/>
+      </w:rPr>
+    </w:lvl>
+    <w:lvl w:ilvl="2">
+      <w:start w:val="1"/>
+      <w:numFmt w:val="bullet"/>
+      <w:lvlText w:val="■"/>
+      <w:lvlJc w:val="left"/>
+      <w:pPr>
+        <w:ind w:left="2160" w:hanging="360"/>
+      </w:pPr>
+      <w:rPr>
+        <w:u w:val="none"/>
+      </w:rPr>
+    </w:lvl>
+    <w:lvl w:ilvl="3">
+      <w:start w:val="1"/>
+      <w:numFmt w:val="bullet"/>
+      <w:lvlText w:val="●"/>
+      <w:lvlJc w:val="left"/>
+      <w:pPr>
+        <w:ind w:left="2880" w:hanging="360"/>
+      </w:pPr>
+      <w:rPr>
+        <w:u w:val="none"/>
+      </w:rPr>
+    </w:lvl>
+    <w:lvl w:ilvl="4">
+      <w:start w:val="1"/>
+      <w:numFmt w:val="bullet"/>
+      <w:lvlText w:val="○"/>
+      <w:lvlJc w:val="left"/>
+      <w:pPr>
+        <w:ind w:left="3600" w:hanging="360"/>
+      </w:pPr>
+      <w:rPr>
+        <w:u w:val="none"/>
+      </w:rPr>
+    </w:lvl>
+    <w:lvl w:ilvl="5">
+      <w:start w:val="1"/>
+      <w:numFmt w:val="bullet"/>
+      <w:lvlText w:val="■"/>
+      <w:lvlJc w:val="left"/>
+      <w:pPr>
+        <w:ind w:left="4320" w:hanging="360"/>
+      </w:pPr>
+      <w:rPr>
+        <w:u w:val="none"/>
+      </w:rPr>
+    </w:lvl>
+    <w:lvl w:ilvl="6">
+      <w:start w:val="1"/>
+      <w:numFmt w:val="bullet"/>
+      <w:lvlText w:val="●"/>
+      <w:lvlJc w:val="left"/>
+      <w:pPr>
+        <w:ind w:left="5040" w:hanging="360"/>
+      </w:pPr>
+      <w:rPr>
+        <w:u w:val="none"/>
+      </w:rPr>
+    </w:lvl>
+    <w:lvl w:ilvl="7">
+      <w:start w:val="1"/>
+      <w:numFmt w:val="bullet"/>
+      <w:lvlText w:val="○"/>
+      <w:lvlJc w:val="left"/>
+      <w:pPr>
+        <w:ind w:left="5760" w:hanging="360"/>
+      </w:pPr>
+      <w:rPr>
+        <w:u w:val="none"/>
+      </w:rPr>
+    </w:lvl>
+    <w:lvl w:ilvl="8">
+      <w:start w:val="1"/>
+      <w:numFmt w:val="bullet"/>
+      <w:lvlText w:val="■"/>
+      <w:lvlJc w:val="left"/>
+      <w:pPr>
+        <w:ind w:left="6480" w:hanging="360"/>
+      </w:pPr>
+      <w:rPr>
+        <w:u w:val="none"/>
+      </w:rPr>
+    </w:lvl>
+  </w:abstractNum>
+  <w:abstractNum w:abstractNumId="4" w15:restartNumberingAfterBreak="0">
+    <w:nsid w:val="28E218F8"/>
+    <w:multiLevelType w:val="multilevel"/>
+    <w:tmpl w:val="5412C8AC"/>
+    <w:lvl w:ilvl="0">
+      <w:start w:val="1"/>
+      <w:numFmt w:val="bullet"/>
+      <w:lvlText w:val="●"/>
+      <w:lvlJc w:val="left"/>
+      <w:pPr>
+        <w:ind w:left="720" w:hanging="360"/>
+      </w:pPr>
+      <w:rPr>
+        <w:u w:val="none"/>
+      </w:rPr>
+    </w:lvl>
+    <w:lvl w:ilvl="1">
+      <w:start w:val="1"/>
+      <w:numFmt w:val="bullet"/>
+      <w:lvlText w:val="○"/>
+      <w:lvlJc w:val="left"/>
+      <w:pPr>
+        <w:ind w:left="1440" w:hanging="360"/>
+      </w:pPr>
+      <w:rPr>
+        <w:u w:val="none"/>
+      </w:rPr>
+    </w:lvl>
+    <w:lvl w:ilvl="2">
+      <w:start w:val="1"/>
+      <w:numFmt w:val="bullet"/>
+      <w:lvlText w:val="■"/>
+      <w:lvlJc w:val="left"/>
+      <w:pPr>
+        <w:ind w:left="2160" w:hanging="360"/>
+      </w:pPr>
+      <w:rPr>
+        <w:u w:val="none"/>
+      </w:rPr>
+    </w:lvl>
+    <w:lvl w:ilvl="3">
+      <w:start w:val="1"/>
+      <w:numFmt w:val="bullet"/>
+      <w:lvlText w:val="●"/>
+      <w:lvlJc w:val="left"/>
+      <w:pPr>
+        <w:ind w:left="2880" w:hanging="360"/>
+      </w:pPr>
+      <w:rPr>
+        <w:u w:val="none"/>
+      </w:rPr>
+    </w:lvl>
+    <w:lvl w:ilvl="4">
+      <w:start w:val="1"/>
+      <w:numFmt w:val="bullet"/>
+      <w:lvlText w:val="○"/>
+      <w:lvlJc w:val="left"/>
+      <w:pPr>
+        <w:ind w:left="3600" w:hanging="360"/>
+      </w:pPr>
+      <w:rPr>
+        <w:u w:val="none"/>
+      </w:rPr>
+    </w:lvl>
+    <w:lvl w:ilvl="5">
+      <w:start w:val="1"/>
+      <w:numFmt w:val="bullet"/>
+      <w:lvlText w:val="■"/>
+      <w:lvlJc w:val="left"/>
+      <w:pPr>
+        <w:ind w:left="4320" w:hanging="360"/>
+      </w:pPr>
+      <w:rPr>
+        <w:u w:val="none"/>
+      </w:rPr>
+    </w:lvl>
+    <w:lvl w:ilvl="6">
+      <w:start w:val="1"/>
+      <w:numFmt w:val="bullet"/>
+      <w:lvlText w:val="●"/>
+      <w:lvlJc w:val="left"/>
+      <w:pPr>
+        <w:ind w:left="5040" w:hanging="360"/>
+      </w:pPr>
+      <w:rPr>
+        <w:u w:val="none"/>
+      </w:rPr>
+    </w:lvl>
+    <w:lvl w:ilvl="7">
+      <w:start w:val="1"/>
+      <w:numFmt w:val="bullet"/>
+      <w:lvlText w:val="○"/>
+      <w:lvlJc w:val="left"/>
+      <w:pPr>
+        <w:ind w:left="5760" w:hanging="360"/>
+      </w:pPr>
+      <w:rPr>
+        <w:u w:val="none"/>
+      </w:rPr>
+    </w:lvl>
+    <w:lvl w:ilvl="8">
+      <w:start w:val="1"/>
+      <w:numFmt w:val="bullet"/>
+      <w:lvlText w:val="■"/>
+      <w:lvlJc w:val="left"/>
+      <w:pPr>
+        <w:ind w:left="6480" w:hanging="360"/>
+      </w:pPr>
+      <w:rPr>
+        <w:u w:val="none"/>
+      </w:rPr>
+    </w:lvl>
+  </w:abstractNum>
+  <w:abstractNum w:abstractNumId="5" w15:restartNumberingAfterBreak="0">
+    <w:nsid w:val="2E5E144D"/>
+    <w:multiLevelType w:val="multilevel"/>
+    <w:tmpl w:val="04B01426"/>
+    <w:lvl w:ilvl="0">
+      <w:start w:val="1"/>
+      <w:numFmt w:val="bullet"/>
+      <w:lvlText w:val="●"/>
+      <w:lvlJc w:val="left"/>
+      <w:pPr>
+        <w:ind w:left="720" w:hanging="360"/>
+      </w:pPr>
+      <w:rPr>
+        <w:u w:val="none"/>
+      </w:rPr>
+    </w:lvl>
+    <w:lvl w:ilvl="1">
+      <w:start w:val="1"/>
+      <w:numFmt w:val="bullet"/>
+      <w:lvlText w:val="○"/>
+      <w:lvlJc w:val="left"/>
+      <w:pPr>
+        <w:ind w:left="1440" w:hanging="360"/>
+      </w:pPr>
+      <w:rPr>
+        <w:u w:val="none"/>
+      </w:rPr>
+    </w:lvl>
+    <w:lvl w:ilvl="2">
+      <w:start w:val="1"/>
+      <w:numFmt w:val="bullet"/>
+      <w:lvlText w:val="■"/>
+      <w:lvlJc w:val="left"/>
+      <w:pPr>
+        <w:ind w:left="2160" w:hanging="360"/>
+      </w:pPr>
+      <w:rPr>
+        <w:u w:val="none"/>
+      </w:rPr>
+    </w:lvl>
+    <w:lvl w:ilvl="3">
+      <w:start w:val="1"/>
+      <w:numFmt w:val="bullet"/>
+      <w:lvlText w:val="●"/>
+      <w:lvlJc w:val="left"/>
+      <w:pPr>
+        <w:ind w:left="2880" w:hanging="360"/>
+      </w:pPr>
+      <w:rPr>
+        <w:u w:val="none"/>
+      </w:rPr>
+    </w:lvl>
+    <w:lvl w:ilvl="4">
+      <w:start w:val="1"/>
+      <w:numFmt w:val="bullet"/>
+      <w:lvlText w:val="○"/>
+      <w:lvlJc w:val="left"/>
+      <w:pPr>
+        <w:ind w:left="3600" w:hanging="360"/>
+      </w:pPr>
+      <w:rPr>
+        <w:u w:val="none"/>
+      </w:rPr>
+    </w:lvl>
+    <w:lvl w:ilvl="5">
+      <w:start w:val="1"/>
+      <w:numFmt w:val="bullet"/>
+      <w:lvlText w:val="■"/>
+      <w:lvlJc w:val="left"/>
+      <w:pPr>
+        <w:ind w:left="4320" w:hanging="360"/>
+      </w:pPr>
+      <w:rPr>
+        <w:u w:val="none"/>
+      </w:rPr>
+    </w:lvl>
+    <w:lvl w:ilvl="6">
+      <w:start w:val="1"/>
+      <w:numFmt w:val="bullet"/>
+      <w:lvlText w:val="●"/>
+      <w:lvlJc w:val="left"/>
+      <w:pPr>
+        <w:ind w:left="5040" w:hanging="360"/>
+      </w:pPr>
+      <w:rPr>
+        <w:u w:val="none"/>
+      </w:rPr>
+    </w:lvl>
+    <w:lvl w:ilvl="7">
+      <w:start w:val="1"/>
+      <w:numFmt w:val="bullet"/>
+      <w:lvlText w:val="○"/>
+      <w:lvlJc w:val="left"/>
+      <w:pPr>
+        <w:ind w:left="5760" w:hanging="360"/>
+      </w:pPr>
+      <w:rPr>
+        <w:u w:val="none"/>
+      </w:rPr>
+    </w:lvl>
+    <w:lvl w:ilvl="8">
+      <w:start w:val="1"/>
+      <w:numFmt w:val="bullet"/>
+      <w:lvlText w:val="■"/>
+      <w:lvlJc w:val="left"/>
+      <w:pPr>
+        <w:ind w:left="6480" w:hanging="360"/>
+      </w:pPr>
+      <w:rPr>
+        <w:u w:val="none"/>
+      </w:rPr>
+    </w:lvl>
+  </w:abstractNum>
+  <w:abstractNum w:abstractNumId="6" w15:restartNumberingAfterBreak="0">
+    <w:nsid w:val="31C461C3"/>
+    <w:multiLevelType w:val="multilevel"/>
+    <w:tmpl w:val="8C82BBF2"/>
+    <w:lvl w:ilvl="0">
+      <w:start w:val="1"/>
+      <w:numFmt w:val="decimal"/>
+      <w:lvlText w:val="%1."/>
+      <w:lvlJc w:val="right"/>
+      <w:pPr>
+        <w:ind w:left="720" w:hanging="360"/>
+      </w:pPr>
+      <w:rPr>
+        <w:u w:val="none"/>
+      </w:rPr>
+    </w:lvl>
+    <w:lvl w:ilvl="1">
+      <w:start w:val="1"/>
+      <w:numFmt w:val="decimal"/>
+      <w:lvlText w:val="%1.%2."/>
+      <w:lvlJc w:val="right"/>
+      <w:pPr>
+        <w:ind w:left="1440" w:hanging="360"/>
+      </w:pPr>
+      <w:rPr>
+        <w:u w:val="none"/>
+      </w:rPr>
+    </w:lvl>
+    <w:lvl w:ilvl="2">
+      <w:start w:val="1"/>
+      <w:numFmt w:val="decimal"/>
+      <w:lvlText w:val="%1.%2.%3."/>
+      <w:lvlJc w:val="right"/>
+      <w:pPr>
+        <w:ind w:left="2160" w:hanging="360"/>
+      </w:pPr>
+      <w:rPr>
+        <w:u w:val="none"/>
+      </w:rPr>
+    </w:lvl>
+    <w:lvl w:ilvl="3">
+      <w:start w:val="1"/>
+      <w:numFmt w:val="decimal"/>
+      <w:lvlText w:val="%1.%2.%3.%4."/>
+      <w:lvlJc w:val="right"/>
+      <w:pPr>
+        <w:ind w:left="2880" w:hanging="360"/>
+      </w:pPr>
+      <w:rPr>
+        <w:color w:val="000000"/>
+        <w:u w:val="none"/>
+      </w:rPr>
+    </w:lvl>
+    <w:lvl w:ilvl="4">
+      <w:start w:val="1"/>
+      <w:numFmt w:val="decimal"/>
+      <w:lvlText w:val="%1.%2.%3.%4.%5."/>
+      <w:lvlJc w:val="right"/>
+      <w:pPr>
+        <w:ind w:left="3600" w:hanging="360"/>
+      </w:pPr>
+      <w:rPr>
+        <w:u w:val="none"/>
+      </w:rPr>
+    </w:lvl>
+    <w:lvl w:ilvl="5">
+      <w:start w:val="1"/>
+      <w:numFmt w:val="decimal"/>
+      <w:lvlText w:val="%1.%2.%3.%4.%5.%6."/>
+      <w:lvlJc w:val="right"/>
+      <w:pPr>
+        <w:ind w:left="4320" w:hanging="360"/>
+      </w:pPr>
+      <w:rPr>
+        <w:u w:val="none"/>
+      </w:rPr>
+    </w:lvl>
+    <w:lvl w:ilvl="6">
+      <w:start w:val="1"/>
+      <w:numFmt w:val="decimal"/>
+      <w:lvlText w:val="%1.%2.%3.%4.%5.%6.%7."/>
+      <w:lvlJc w:val="right"/>
+      <w:pPr>
+        <w:ind w:left="5040" w:hanging="360"/>
+      </w:pPr>
+      <w:rPr>
+        <w:u w:val="none"/>
+      </w:rPr>
+    </w:lvl>
+    <w:lvl w:ilvl="7">
+      <w:start w:val="1"/>
+      <w:numFmt w:val="decimal"/>
+      <w:lvlText w:val="%1.%2.%3.%4.%5.%6.%7.%8."/>
+      <w:lvlJc w:val="right"/>
+      <w:pPr>
+        <w:ind w:left="5760" w:hanging="360"/>
+      </w:pPr>
+      <w:rPr>
+        <w:u w:val="none"/>
+      </w:rPr>
+    </w:lvl>
+    <w:lvl w:ilvl="8">
+      <w:start w:val="1"/>
+      <w:numFmt w:val="decimal"/>
+      <w:lvlText w:val="%1.%2.%3.%4.%5.%6.%7.%8.%9."/>
+      <w:lvlJc w:val="right"/>
+      <w:pPr>
+        <w:ind w:left="6480" w:hanging="360"/>
+      </w:pPr>
+      <w:rPr>
+        <w:u w:val="none"/>
+      </w:rPr>
+    </w:lvl>
+  </w:abstractNum>
+  <w:abstractNum w:abstractNumId="7" w15:restartNumberingAfterBreak="0">
     <w:nsid w:val="323B3F31"/>
     <w:multiLevelType w:val="multilevel"/>
     <w:tmpl w:val="A7E0C9A6"/>
@@ -1098,6 +2721,684 @@
       </w:pPr>
       <w:rPr>
         <w:rFonts w:hint="default"/>
+      </w:rPr>
+    </w:lvl>
+  </w:abstractNum>
+  <w:abstractNum w:abstractNumId="8" w15:restartNumberingAfterBreak="0">
+    <w:nsid w:val="36307F39"/>
+    <w:multiLevelType w:val="multilevel"/>
+    <w:tmpl w:val="FDD0CE7E"/>
+    <w:lvl w:ilvl="0">
+      <w:start w:val="1"/>
+      <w:numFmt w:val="decimal"/>
+      <w:lvlText w:val="%1"/>
+      <w:lvlJc w:val="left"/>
+      <w:pPr>
+        <w:ind w:left="450" w:hanging="450"/>
+      </w:pPr>
+      <w:rPr>
+        <w:rFonts w:hint="default"/>
+      </w:rPr>
+    </w:lvl>
+    <w:lvl w:ilvl="1">
+      <w:start w:val="3"/>
+      <w:numFmt w:val="decimal"/>
+      <w:lvlText w:val="%1.%2"/>
+      <w:lvlJc w:val="left"/>
+      <w:pPr>
+        <w:ind w:left="720" w:hanging="720"/>
+      </w:pPr>
+      <w:rPr>
+        <w:rFonts w:hint="default"/>
+      </w:rPr>
+    </w:lvl>
+    <w:lvl w:ilvl="2">
+      <w:start w:val="1"/>
+      <w:numFmt w:val="decimal"/>
+      <w:lvlText w:val="%1.%2.%3"/>
+      <w:lvlJc w:val="left"/>
+      <w:pPr>
+        <w:ind w:left="720" w:hanging="720"/>
+      </w:pPr>
+      <w:rPr>
+        <w:rFonts w:hint="default"/>
+      </w:rPr>
+    </w:lvl>
+    <w:lvl w:ilvl="3">
+      <w:start w:val="1"/>
+      <w:numFmt w:val="decimal"/>
+      <w:lvlText w:val="%1.%2.%3.%4"/>
+      <w:lvlJc w:val="left"/>
+      <w:pPr>
+        <w:ind w:left="1080" w:hanging="1080"/>
+      </w:pPr>
+      <w:rPr>
+        <w:rFonts w:hint="default"/>
+      </w:rPr>
+    </w:lvl>
+    <w:lvl w:ilvl="4">
+      <w:start w:val="1"/>
+      <w:numFmt w:val="decimal"/>
+      <w:lvlText w:val="%1.%2.%3.%4.%5"/>
+      <w:lvlJc w:val="left"/>
+      <w:pPr>
+        <w:ind w:left="1440" w:hanging="1440"/>
+      </w:pPr>
+      <w:rPr>
+        <w:rFonts w:hint="default"/>
+      </w:rPr>
+    </w:lvl>
+    <w:lvl w:ilvl="5">
+      <w:start w:val="1"/>
+      <w:numFmt w:val="decimal"/>
+      <w:lvlText w:val="%1.%2.%3.%4.%5.%6"/>
+      <w:lvlJc w:val="left"/>
+      <w:pPr>
+        <w:ind w:left="1800" w:hanging="1800"/>
+      </w:pPr>
+      <w:rPr>
+        <w:rFonts w:hint="default"/>
+      </w:rPr>
+    </w:lvl>
+    <w:lvl w:ilvl="6">
+      <w:start w:val="1"/>
+      <w:numFmt w:val="decimal"/>
+      <w:lvlText w:val="%1.%2.%3.%4.%5.%6.%7"/>
+      <w:lvlJc w:val="left"/>
+      <w:pPr>
+        <w:ind w:left="1800" w:hanging="1800"/>
+      </w:pPr>
+      <w:rPr>
+        <w:rFonts w:hint="default"/>
+      </w:rPr>
+    </w:lvl>
+    <w:lvl w:ilvl="7">
+      <w:start w:val="1"/>
+      <w:numFmt w:val="decimal"/>
+      <w:lvlText w:val="%1.%2.%3.%4.%5.%6.%7.%8"/>
+      <w:lvlJc w:val="left"/>
+      <w:pPr>
+        <w:ind w:left="2160" w:hanging="2160"/>
+      </w:pPr>
+      <w:rPr>
+        <w:rFonts w:hint="default"/>
+      </w:rPr>
+    </w:lvl>
+    <w:lvl w:ilvl="8">
+      <w:start w:val="1"/>
+      <w:numFmt w:val="decimal"/>
+      <w:lvlText w:val="%1.%2.%3.%4.%5.%6.%7.%8.%9"/>
+      <w:lvlJc w:val="left"/>
+      <w:pPr>
+        <w:ind w:left="2520" w:hanging="2520"/>
+      </w:pPr>
+      <w:rPr>
+        <w:rFonts w:hint="default"/>
+      </w:rPr>
+    </w:lvl>
+  </w:abstractNum>
+  <w:abstractNum w:abstractNumId="9" w15:restartNumberingAfterBreak="0">
+    <w:nsid w:val="43E62208"/>
+    <w:multiLevelType w:val="multilevel"/>
+    <w:tmpl w:val="874C0D66"/>
+    <w:lvl w:ilvl="0">
+      <w:start w:val="1"/>
+      <w:numFmt w:val="decimal"/>
+      <w:lvlText w:val="%1."/>
+      <w:lvlJc w:val="left"/>
+      <w:pPr>
+        <w:ind w:left="2160" w:hanging="360"/>
+      </w:pPr>
+      <w:rPr>
+        <w:u w:val="none"/>
+      </w:rPr>
+    </w:lvl>
+    <w:lvl w:ilvl="1">
+      <w:start w:val="1"/>
+      <w:numFmt w:val="lowerLetter"/>
+      <w:lvlText w:val="%2."/>
+      <w:lvlJc w:val="left"/>
+      <w:pPr>
+        <w:ind w:left="2880" w:hanging="360"/>
+      </w:pPr>
+      <w:rPr>
+        <w:u w:val="none"/>
+      </w:rPr>
+    </w:lvl>
+    <w:lvl w:ilvl="2">
+      <w:start w:val="1"/>
+      <w:numFmt w:val="lowerRoman"/>
+      <w:lvlText w:val="%3."/>
+      <w:lvlJc w:val="right"/>
+      <w:pPr>
+        <w:ind w:left="3600" w:hanging="360"/>
+      </w:pPr>
+      <w:rPr>
+        <w:u w:val="none"/>
+      </w:rPr>
+    </w:lvl>
+    <w:lvl w:ilvl="3">
+      <w:start w:val="1"/>
+      <w:numFmt w:val="decimal"/>
+      <w:lvlText w:val="%4."/>
+      <w:lvlJc w:val="left"/>
+      <w:pPr>
+        <w:ind w:left="4320" w:hanging="360"/>
+      </w:pPr>
+      <w:rPr>
+        <w:u w:val="none"/>
+      </w:rPr>
+    </w:lvl>
+    <w:lvl w:ilvl="4">
+      <w:start w:val="1"/>
+      <w:numFmt w:val="lowerLetter"/>
+      <w:lvlText w:val="%5."/>
+      <w:lvlJc w:val="left"/>
+      <w:pPr>
+        <w:ind w:left="5040" w:hanging="360"/>
+      </w:pPr>
+      <w:rPr>
+        <w:u w:val="none"/>
+      </w:rPr>
+    </w:lvl>
+    <w:lvl w:ilvl="5">
+      <w:start w:val="1"/>
+      <w:numFmt w:val="lowerRoman"/>
+      <w:lvlText w:val="%6."/>
+      <w:lvlJc w:val="right"/>
+      <w:pPr>
+        <w:ind w:left="5760" w:hanging="360"/>
+      </w:pPr>
+      <w:rPr>
+        <w:u w:val="none"/>
+      </w:rPr>
+    </w:lvl>
+    <w:lvl w:ilvl="6">
+      <w:start w:val="1"/>
+      <w:numFmt w:val="decimal"/>
+      <w:lvlText w:val="%7."/>
+      <w:lvlJc w:val="left"/>
+      <w:pPr>
+        <w:ind w:left="6480" w:hanging="360"/>
+      </w:pPr>
+      <w:rPr>
+        <w:u w:val="none"/>
+      </w:rPr>
+    </w:lvl>
+    <w:lvl w:ilvl="7">
+      <w:start w:val="1"/>
+      <w:numFmt w:val="lowerLetter"/>
+      <w:lvlText w:val="%8."/>
+      <w:lvlJc w:val="left"/>
+      <w:pPr>
+        <w:ind w:left="7200" w:hanging="360"/>
+      </w:pPr>
+      <w:rPr>
+        <w:u w:val="none"/>
+      </w:rPr>
+    </w:lvl>
+    <w:lvl w:ilvl="8">
+      <w:start w:val="1"/>
+      <w:numFmt w:val="lowerRoman"/>
+      <w:lvlText w:val="%9."/>
+      <w:lvlJc w:val="right"/>
+      <w:pPr>
+        <w:ind w:left="7920" w:hanging="360"/>
+      </w:pPr>
+      <w:rPr>
+        <w:u w:val="none"/>
+      </w:rPr>
+    </w:lvl>
+  </w:abstractNum>
+  <w:abstractNum w:abstractNumId="10" w15:restartNumberingAfterBreak="0">
+    <w:nsid w:val="4DB85488"/>
+    <w:multiLevelType w:val="multilevel"/>
+    <w:tmpl w:val="4FF4AC1A"/>
+    <w:lvl w:ilvl="0">
+      <w:start w:val="1"/>
+      <w:numFmt w:val="bullet"/>
+      <w:lvlText w:val="●"/>
+      <w:lvlJc w:val="left"/>
+      <w:pPr>
+        <w:ind w:left="1440" w:hanging="360"/>
+      </w:pPr>
+      <w:rPr>
+        <w:u w:val="none"/>
+      </w:rPr>
+    </w:lvl>
+    <w:lvl w:ilvl="1">
+      <w:start w:val="1"/>
+      <w:numFmt w:val="bullet"/>
+      <w:lvlText w:val="○"/>
+      <w:lvlJc w:val="left"/>
+      <w:pPr>
+        <w:ind w:left="2160" w:hanging="360"/>
+      </w:pPr>
+      <w:rPr>
+        <w:u w:val="none"/>
+      </w:rPr>
+    </w:lvl>
+    <w:lvl w:ilvl="2">
+      <w:start w:val="1"/>
+      <w:numFmt w:val="bullet"/>
+      <w:lvlText w:val="■"/>
+      <w:lvlJc w:val="left"/>
+      <w:pPr>
+        <w:ind w:left="2880" w:hanging="360"/>
+      </w:pPr>
+      <w:rPr>
+        <w:u w:val="none"/>
+      </w:rPr>
+    </w:lvl>
+    <w:lvl w:ilvl="3">
+      <w:start w:val="1"/>
+      <w:numFmt w:val="bullet"/>
+      <w:lvlText w:val="●"/>
+      <w:lvlJc w:val="left"/>
+      <w:pPr>
+        <w:ind w:left="3600" w:hanging="360"/>
+      </w:pPr>
+      <w:rPr>
+        <w:u w:val="none"/>
+      </w:rPr>
+    </w:lvl>
+    <w:lvl w:ilvl="4">
+      <w:start w:val="1"/>
+      <w:numFmt w:val="bullet"/>
+      <w:lvlText w:val="○"/>
+      <w:lvlJc w:val="left"/>
+      <w:pPr>
+        <w:ind w:left="4320" w:hanging="360"/>
+      </w:pPr>
+      <w:rPr>
+        <w:u w:val="none"/>
+      </w:rPr>
+    </w:lvl>
+    <w:lvl w:ilvl="5">
+      <w:start w:val="1"/>
+      <w:numFmt w:val="bullet"/>
+      <w:lvlText w:val="■"/>
+      <w:lvlJc w:val="left"/>
+      <w:pPr>
+        <w:ind w:left="5040" w:hanging="360"/>
+      </w:pPr>
+      <w:rPr>
+        <w:u w:val="none"/>
+      </w:rPr>
+    </w:lvl>
+    <w:lvl w:ilvl="6">
+      <w:start w:val="1"/>
+      <w:numFmt w:val="bullet"/>
+      <w:lvlText w:val="●"/>
+      <w:lvlJc w:val="left"/>
+      <w:pPr>
+        <w:ind w:left="5760" w:hanging="360"/>
+      </w:pPr>
+      <w:rPr>
+        <w:u w:val="none"/>
+      </w:rPr>
+    </w:lvl>
+    <w:lvl w:ilvl="7">
+      <w:start w:val="1"/>
+      <w:numFmt w:val="bullet"/>
+      <w:lvlText w:val="○"/>
+      <w:lvlJc w:val="left"/>
+      <w:pPr>
+        <w:ind w:left="6480" w:hanging="360"/>
+      </w:pPr>
+      <w:rPr>
+        <w:u w:val="none"/>
+      </w:rPr>
+    </w:lvl>
+    <w:lvl w:ilvl="8">
+      <w:start w:val="1"/>
+      <w:numFmt w:val="bullet"/>
+      <w:lvlText w:val="■"/>
+      <w:lvlJc w:val="left"/>
+      <w:pPr>
+        <w:ind w:left="7200" w:hanging="360"/>
+      </w:pPr>
+      <w:rPr>
+        <w:u w:val="none"/>
+      </w:rPr>
+    </w:lvl>
+  </w:abstractNum>
+  <w:abstractNum w:abstractNumId="11" w15:restartNumberingAfterBreak="0">
+    <w:nsid w:val="60B310AE"/>
+    <w:multiLevelType w:val="multilevel"/>
+    <w:tmpl w:val="4F56EB64"/>
+    <w:lvl w:ilvl="0">
+      <w:start w:val="1"/>
+      <w:numFmt w:val="bullet"/>
+      <w:lvlText w:val="●"/>
+      <w:lvlJc w:val="left"/>
+      <w:pPr>
+        <w:ind w:left="1440" w:hanging="360"/>
+      </w:pPr>
+      <w:rPr>
+        <w:u w:val="none"/>
+      </w:rPr>
+    </w:lvl>
+    <w:lvl w:ilvl="1">
+      <w:start w:val="1"/>
+      <w:numFmt w:val="bullet"/>
+      <w:lvlText w:val="○"/>
+      <w:lvlJc w:val="left"/>
+      <w:pPr>
+        <w:ind w:left="2160" w:hanging="360"/>
+      </w:pPr>
+      <w:rPr>
+        <w:u w:val="none"/>
+      </w:rPr>
+    </w:lvl>
+    <w:lvl w:ilvl="2">
+      <w:start w:val="1"/>
+      <w:numFmt w:val="bullet"/>
+      <w:lvlText w:val="■"/>
+      <w:lvlJc w:val="left"/>
+      <w:pPr>
+        <w:ind w:left="2880" w:hanging="360"/>
+      </w:pPr>
+      <w:rPr>
+        <w:u w:val="none"/>
+      </w:rPr>
+    </w:lvl>
+    <w:lvl w:ilvl="3">
+      <w:start w:val="1"/>
+      <w:numFmt w:val="bullet"/>
+      <w:lvlText w:val="●"/>
+      <w:lvlJc w:val="left"/>
+      <w:pPr>
+        <w:ind w:left="3600" w:hanging="360"/>
+      </w:pPr>
+      <w:rPr>
+        <w:u w:val="none"/>
+      </w:rPr>
+    </w:lvl>
+    <w:lvl w:ilvl="4">
+      <w:start w:val="1"/>
+      <w:numFmt w:val="bullet"/>
+      <w:lvlText w:val="○"/>
+      <w:lvlJc w:val="left"/>
+      <w:pPr>
+        <w:ind w:left="4320" w:hanging="360"/>
+      </w:pPr>
+      <w:rPr>
+        <w:u w:val="none"/>
+      </w:rPr>
+    </w:lvl>
+    <w:lvl w:ilvl="5">
+      <w:start w:val="1"/>
+      <w:numFmt w:val="bullet"/>
+      <w:lvlText w:val="■"/>
+      <w:lvlJc w:val="left"/>
+      <w:pPr>
+        <w:ind w:left="5040" w:hanging="360"/>
+      </w:pPr>
+      <w:rPr>
+        <w:u w:val="none"/>
+      </w:rPr>
+    </w:lvl>
+    <w:lvl w:ilvl="6">
+      <w:start w:val="1"/>
+      <w:numFmt w:val="bullet"/>
+      <w:lvlText w:val="●"/>
+      <w:lvlJc w:val="left"/>
+      <w:pPr>
+        <w:ind w:left="5760" w:hanging="360"/>
+      </w:pPr>
+      <w:rPr>
+        <w:u w:val="none"/>
+      </w:rPr>
+    </w:lvl>
+    <w:lvl w:ilvl="7">
+      <w:start w:val="1"/>
+      <w:numFmt w:val="bullet"/>
+      <w:lvlText w:val="○"/>
+      <w:lvlJc w:val="left"/>
+      <w:pPr>
+        <w:ind w:left="6480" w:hanging="360"/>
+      </w:pPr>
+      <w:rPr>
+        <w:u w:val="none"/>
+      </w:rPr>
+    </w:lvl>
+    <w:lvl w:ilvl="8">
+      <w:start w:val="1"/>
+      <w:numFmt w:val="bullet"/>
+      <w:lvlText w:val="■"/>
+      <w:lvlJc w:val="left"/>
+      <w:pPr>
+        <w:ind w:left="7200" w:hanging="360"/>
+      </w:pPr>
+      <w:rPr>
+        <w:u w:val="none"/>
+      </w:rPr>
+    </w:lvl>
+  </w:abstractNum>
+  <w:abstractNum w:abstractNumId="12" w15:restartNumberingAfterBreak="0">
+    <w:nsid w:val="6A1440C7"/>
+    <w:multiLevelType w:val="multilevel"/>
+    <w:tmpl w:val="C110FB9E"/>
+    <w:lvl w:ilvl="0">
+      <w:start w:val="1"/>
+      <w:numFmt w:val="decimal"/>
+      <w:lvlText w:val="%1"/>
+      <w:lvlJc w:val="left"/>
+      <w:pPr>
+        <w:ind w:left="450" w:hanging="450"/>
+      </w:pPr>
+      <w:rPr>
+        <w:rFonts w:hint="default"/>
+      </w:rPr>
+    </w:lvl>
+    <w:lvl w:ilvl="1">
+      <w:start w:val="4"/>
+      <w:numFmt w:val="decimal"/>
+      <w:lvlText w:val="%1.%2"/>
+      <w:lvlJc w:val="left"/>
+      <w:pPr>
+        <w:ind w:left="720" w:hanging="720"/>
+      </w:pPr>
+      <w:rPr>
+        <w:rFonts w:hint="default"/>
+      </w:rPr>
+    </w:lvl>
+    <w:lvl w:ilvl="2">
+      <w:start w:val="1"/>
+      <w:numFmt w:val="decimal"/>
+      <w:lvlText w:val="%1.%2.%3"/>
+      <w:lvlJc w:val="left"/>
+      <w:pPr>
+        <w:ind w:left="720" w:hanging="720"/>
+      </w:pPr>
+      <w:rPr>
+        <w:rFonts w:hint="default"/>
+      </w:rPr>
+    </w:lvl>
+    <w:lvl w:ilvl="3">
+      <w:start w:val="1"/>
+      <w:numFmt w:val="decimal"/>
+      <w:lvlText w:val="%1.%2.%3.%4"/>
+      <w:lvlJc w:val="left"/>
+      <w:pPr>
+        <w:ind w:left="1080" w:hanging="1080"/>
+      </w:pPr>
+      <w:rPr>
+        <w:rFonts w:hint="default"/>
+      </w:rPr>
+    </w:lvl>
+    <w:lvl w:ilvl="4">
+      <w:start w:val="1"/>
+      <w:numFmt w:val="decimal"/>
+      <w:lvlText w:val="%1.%2.%3.%4.%5"/>
+      <w:lvlJc w:val="left"/>
+      <w:pPr>
+        <w:ind w:left="1440" w:hanging="1440"/>
+      </w:pPr>
+      <w:rPr>
+        <w:rFonts w:hint="default"/>
+      </w:rPr>
+    </w:lvl>
+    <w:lvl w:ilvl="5">
+      <w:start w:val="1"/>
+      <w:numFmt w:val="decimal"/>
+      <w:lvlText w:val="%1.%2.%3.%4.%5.%6"/>
+      <w:lvlJc w:val="left"/>
+      <w:pPr>
+        <w:ind w:left="1800" w:hanging="1800"/>
+      </w:pPr>
+      <w:rPr>
+        <w:rFonts w:hint="default"/>
+      </w:rPr>
+    </w:lvl>
+    <w:lvl w:ilvl="6">
+      <w:start w:val="1"/>
+      <w:numFmt w:val="decimal"/>
+      <w:lvlText w:val="%1.%2.%3.%4.%5.%6.%7"/>
+      <w:lvlJc w:val="left"/>
+      <w:pPr>
+        <w:ind w:left="1800" w:hanging="1800"/>
+      </w:pPr>
+      <w:rPr>
+        <w:rFonts w:hint="default"/>
+      </w:rPr>
+    </w:lvl>
+    <w:lvl w:ilvl="7">
+      <w:start w:val="1"/>
+      <w:numFmt w:val="decimal"/>
+      <w:lvlText w:val="%1.%2.%3.%4.%5.%6.%7.%8"/>
+      <w:lvlJc w:val="left"/>
+      <w:pPr>
+        <w:ind w:left="2160" w:hanging="2160"/>
+      </w:pPr>
+      <w:rPr>
+        <w:rFonts w:hint="default"/>
+      </w:rPr>
+    </w:lvl>
+    <w:lvl w:ilvl="8">
+      <w:start w:val="1"/>
+      <w:numFmt w:val="decimal"/>
+      <w:lvlText w:val="%1.%2.%3.%4.%5.%6.%7.%8.%9"/>
+      <w:lvlJc w:val="left"/>
+      <w:pPr>
+        <w:ind w:left="2520" w:hanging="2520"/>
+      </w:pPr>
+      <w:rPr>
+        <w:rFonts w:hint="default"/>
+      </w:rPr>
+    </w:lvl>
+  </w:abstractNum>
+  <w:abstractNum w:abstractNumId="13" w15:restartNumberingAfterBreak="0">
+    <w:nsid w:val="76D17719"/>
+    <w:multiLevelType w:val="multilevel"/>
+    <w:tmpl w:val="73666AAE"/>
+    <w:lvl w:ilvl="0">
+      <w:start w:val="1"/>
+      <w:numFmt w:val="bullet"/>
+      <w:lvlText w:val="●"/>
+      <w:lvlJc w:val="left"/>
+      <w:pPr>
+        <w:ind w:left="720" w:hanging="360"/>
+      </w:pPr>
+      <w:rPr>
+        <w:u w:val="none"/>
+      </w:rPr>
+    </w:lvl>
+    <w:lvl w:ilvl="1">
+      <w:start w:val="1"/>
+      <w:numFmt w:val="bullet"/>
+      <w:lvlText w:val="○"/>
+      <w:lvlJc w:val="left"/>
+      <w:pPr>
+        <w:ind w:left="1440" w:hanging="360"/>
+      </w:pPr>
+      <w:rPr>
+        <w:u w:val="none"/>
+      </w:rPr>
+    </w:lvl>
+    <w:lvl w:ilvl="2">
+      <w:start w:val="1"/>
+      <w:numFmt w:val="bullet"/>
+      <w:lvlText w:val="■"/>
+      <w:lvlJc w:val="left"/>
+      <w:pPr>
+        <w:ind w:left="2160" w:hanging="360"/>
+      </w:pPr>
+      <w:rPr>
+        <w:u w:val="none"/>
+      </w:rPr>
+    </w:lvl>
+    <w:lvl w:ilvl="3">
+      <w:start w:val="1"/>
+      <w:numFmt w:val="bullet"/>
+      <w:lvlText w:val="●"/>
+      <w:lvlJc w:val="left"/>
+      <w:pPr>
+        <w:ind w:left="2880" w:hanging="360"/>
+      </w:pPr>
+      <w:rPr>
+        <w:u w:val="none"/>
+      </w:rPr>
+    </w:lvl>
+    <w:lvl w:ilvl="4">
+      <w:start w:val="1"/>
+      <w:numFmt w:val="bullet"/>
+      <w:lvlText w:val="○"/>
+      <w:lvlJc w:val="left"/>
+      <w:pPr>
+        <w:ind w:left="3600" w:hanging="360"/>
+      </w:pPr>
+      <w:rPr>
+        <w:u w:val="none"/>
+      </w:rPr>
+    </w:lvl>
+    <w:lvl w:ilvl="5">
+      <w:start w:val="1"/>
+      <w:numFmt w:val="bullet"/>
+      <w:lvlText w:val="■"/>
+      <w:lvlJc w:val="left"/>
+      <w:pPr>
+        <w:ind w:left="4320" w:hanging="360"/>
+      </w:pPr>
+      <w:rPr>
+        <w:u w:val="none"/>
+      </w:rPr>
+    </w:lvl>
+    <w:lvl w:ilvl="6">
+      <w:start w:val="1"/>
+      <w:numFmt w:val="bullet"/>
+      <w:lvlText w:val="●"/>
+      <w:lvlJc w:val="left"/>
+      <w:pPr>
+        <w:ind w:left="5040" w:hanging="360"/>
+      </w:pPr>
+      <w:rPr>
+        <w:u w:val="none"/>
+      </w:rPr>
+    </w:lvl>
+    <w:lvl w:ilvl="7">
+      <w:start w:val="1"/>
+      <w:numFmt w:val="bullet"/>
+      <w:lvlText w:val="○"/>
+      <w:lvlJc w:val="left"/>
+      <w:pPr>
+        <w:ind w:left="5760" w:hanging="360"/>
+      </w:pPr>
+      <w:rPr>
+        <w:u w:val="none"/>
+      </w:rPr>
+    </w:lvl>
+    <w:lvl w:ilvl="8">
+      <w:start w:val="1"/>
+      <w:numFmt w:val="bullet"/>
+      <w:lvlText w:val="■"/>
+      <w:lvlJc w:val="left"/>
+      <w:pPr>
+        <w:ind w:left="6480" w:hanging="360"/>
+      </w:pPr>
+      <w:rPr>
+        <w:u w:val="none"/>
       </w:rPr>
     </w:lvl>
   </w:abstractNum>
@@ -1105,7 +3406,43 @@
     <w:abstractNumId w:val="0"/>
   </w:num>
   <w:num w:numId="2">
+    <w:abstractNumId w:val="7"/>
+  </w:num>
+  <w:num w:numId="3">
+    <w:abstractNumId w:val="6"/>
+  </w:num>
+  <w:num w:numId="4">
+    <w:abstractNumId w:val="2"/>
+  </w:num>
+  <w:num w:numId="5">
+    <w:abstractNumId w:val="13"/>
+  </w:num>
+  <w:num w:numId="6">
+    <w:abstractNumId w:val="5"/>
+  </w:num>
+  <w:num w:numId="7">
+    <w:abstractNumId w:val="3"/>
+  </w:num>
+  <w:num w:numId="8">
+    <w:abstractNumId w:val="9"/>
+  </w:num>
+  <w:num w:numId="9">
     <w:abstractNumId w:val="1"/>
+  </w:num>
+  <w:num w:numId="10">
+    <w:abstractNumId w:val="11"/>
+  </w:num>
+  <w:num w:numId="11">
+    <w:abstractNumId w:val="10"/>
+  </w:num>
+  <w:num w:numId="12">
+    <w:abstractNumId w:val="4"/>
+  </w:num>
+  <w:num w:numId="13">
+    <w:abstractNumId w:val="8"/>
+  </w:num>
+  <w:num w:numId="14">
+    <w:abstractNumId w:val="12"/>
   </w:num>
 </w:numbering>
 </file>
@@ -1537,6 +3874,36 @@
       <w:szCs w:val="32"/>
     </w:rPr>
   </w:style>
+  <w:style w:type="paragraph" w:styleId="Titolo2">
+    <w:name w:val="heading 2"/>
+    <w:basedOn w:val="Normale"/>
+    <w:next w:val="Normale"/>
+    <w:link w:val="Titolo2Carattere"/>
+    <w:uiPriority w:val="9"/>
+    <w:unhideWhenUsed/>
+    <w:qFormat/>
+    <w:rsid w:val="001D7CDD"/>
+    <w:pPr>
+      <w:keepNext/>
+      <w:keepLines/>
+      <w:pBdr>
+        <w:top w:val="nil"/>
+        <w:left w:val="nil"/>
+        <w:bottom w:val="nil"/>
+        <w:right w:val="nil"/>
+        <w:between w:val="nil"/>
+      </w:pBdr>
+      <w:spacing w:before="360" w:line="276" w:lineRule="auto"/>
+      <w:outlineLvl w:val="1"/>
+    </w:pPr>
+    <w:rPr>
+      <w:rFonts w:eastAsia="Arial" w:cs="Arial"/>
+      <w:color w:val="000000"/>
+      <w:sz w:val="32"/>
+      <w:szCs w:val="32"/>
+      <w:lang w:val="it" w:eastAsia="it-IT"/>
+    </w:rPr>
+  </w:style>
   <w:style w:type="character" w:default="1" w:styleId="Carpredefinitoparagrafo">
     <w:name w:val="Default Paragraph Font"/>
     <w:uiPriority w:val="1"/>
@@ -1651,6 +4018,20 @@
       <w:ind w:left="720"/>
       <w:contextualSpacing/>
     </w:pPr>
+  </w:style>
+  <w:style w:type="character" w:customStyle="1" w:styleId="Titolo2Carattere">
+    <w:name w:val="Titolo 2 Carattere"/>
+    <w:basedOn w:val="Carpredefinitoparagrafo"/>
+    <w:link w:val="Titolo2"/>
+    <w:uiPriority w:val="9"/>
+    <w:rsid w:val="001D7CDD"/>
+    <w:rPr>
+      <w:rFonts w:ascii="Arial" w:eastAsia="Arial" w:hAnsi="Arial" w:cs="Arial"/>
+      <w:color w:val="000000"/>
+      <w:sz w:val="32"/>
+      <w:szCs w:val="32"/>
+      <w:lang w:val="it" w:eastAsia="it-IT"/>
+    </w:rPr>
   </w:style>
 </w:styles>
 </file>

</xml_diff>

<commit_message>
Refactoring beans + continuazione descrizione dei packages
Aggiornato VPP correggendo un errore grammaticale
Aggiornato l'ODD continuando la descrizione dei packages
Refactorizzate le classi bean cambiando i loro nomi
Cambiati i nomi di interfaccia per il gestore mail e per la classe implementativa
</commit_message>
<xml_diff>
--- a/Documents/Eat & Reorder ODD.docx
+++ b/Documents/Eat & Reorder ODD.docx
@@ -836,15 +836,7 @@
         <w:t xml:space="preserve">, permette un uso facilitato del sistema </w:t>
       </w:r>
       <w:r>
-        <w:t xml:space="preserve">per tutti i tipi di utenti all’interno della nostra piattaforma. </w:t>
-      </w:r>
-      <w:proofErr w:type="gramStart"/>
-      <w:r>
-        <w:t>E’</w:t>
-      </w:r>
-      <w:proofErr w:type="gramEnd"/>
-      <w:r>
-        <w:t xml:space="preserve"> stata preferita l’usabilità per rendere l’esperienza d’utilizzo il più agevole possibile rendendo l’interfaccia </w:t>
+        <w:t xml:space="preserve">per tutti i tipi di utenti all’interno della nostra piattaforma. E’ stata preferita l’usabilità per rendere l’esperienza d’utilizzo il più agevole possibile rendendo l’interfaccia </w:t>
       </w:r>
       <w:r>
         <w:t xml:space="preserve">chiara e </w:t>
@@ -2159,8 +2151,6 @@
         <w:t xml:space="preserve"> che verrà implementata dalle classi dao specifiche.</w:t>
       </w:r>
     </w:p>
-    <w:p/>
-    <w:p/>
     <w:p>
       <w:pPr>
         <w:pStyle w:val="Titolo2"/>
@@ -2185,7 +2175,7 @@
         <w:rPr>
           <w:lang w:val="it" w:eastAsia="it-IT"/>
         </w:rPr>
-        <w:t>***DESCRIZIONE DEI PACKAGES***</w:t>
+        <w:t>La decomposizione dei sottosistemi in packages è la seguente:</w:t>
       </w:r>
     </w:p>
     <w:p>
@@ -2259,36 +2249,36 @@
         <w:rPr>
           <w:lang w:val="it"/>
         </w:rPr>
-        <w:t>***Per ogni package bisogna specificare cosa c’è dentro***</w:t>
-      </w:r>
-    </w:p>
-    <w:p>
-      <w:pPr>
+        <w:t xml:space="preserve">Il package </w:t>
+      </w:r>
+      <w:proofErr w:type="spellStart"/>
+      <w:r>
         <w:rPr>
           <w:lang w:val="it"/>
         </w:rPr>
-      </w:pPr>
-    </w:p>
-    <w:p>
-      <w:pPr>
+        <w:t>servlets</w:t>
+      </w:r>
+      <w:proofErr w:type="spellEnd"/>
+      <w:r>
         <w:rPr>
           <w:lang w:val="it"/>
         </w:rPr>
-      </w:pPr>
-    </w:p>
-    <w:p>
-      <w:pPr>
+        <w:t xml:space="preserve"> contiene al suo interno tutte le </w:t>
+      </w:r>
+      <w:proofErr w:type="spellStart"/>
+      <w:r>
         <w:rPr>
           <w:lang w:val="it"/>
         </w:rPr>
-      </w:pPr>
-    </w:p>
-    <w:p>
-      <w:pPr>
+        <w:t>servlet</w:t>
+      </w:r>
+      <w:proofErr w:type="spellEnd"/>
+      <w:r>
         <w:rPr>
           <w:lang w:val="it"/>
         </w:rPr>
-      </w:pPr>
+        <w:t xml:space="preserve"> che rappresentano i servizi offerti dai sottosistemi Gestione Utente e Gestione Ordini individuati nel SDD;</w:t>
+      </w:r>
     </w:p>
     <w:p>
       <w:pPr>
@@ -2296,20 +2286,988 @@
           <w:lang w:val="it"/>
         </w:rPr>
       </w:pPr>
-    </w:p>
-    <w:p>
-      <w:pPr>
+      <w:r>
         <w:rPr>
           <w:lang w:val="it"/>
         </w:rPr>
-      </w:pPr>
-    </w:p>
-    <w:p>
-      <w:pPr>
+        <w:t xml:space="preserve">Il package model contiene al suo interno tutti i </w:t>
+      </w:r>
+      <w:proofErr w:type="spellStart"/>
+      <w:r>
         <w:rPr>
           <w:lang w:val="it"/>
         </w:rPr>
-      </w:pPr>
+        <w:t>bean</w:t>
+      </w:r>
+      <w:proofErr w:type="spellEnd"/>
+      <w:r>
+        <w:rPr>
+          <w:lang w:val="it"/>
+        </w:rPr>
+        <w:t xml:space="preserve"> e tutti i </w:t>
+      </w:r>
+      <w:proofErr w:type="spellStart"/>
+      <w:r>
+        <w:rPr>
+          <w:lang w:val="it"/>
+        </w:rPr>
+        <w:t>dao</w:t>
+      </w:r>
+      <w:proofErr w:type="spellEnd"/>
+      <w:r>
+        <w:rPr>
+          <w:lang w:val="it"/>
+        </w:rPr>
+        <w:t xml:space="preserve">, i quali rappresentano i servizi offerti dai sottosistemi. Ovviamente, </w:t>
+      </w:r>
+      <w:r>
+        <w:rPr>
+          <w:lang w:val="it"/>
+        </w:rPr>
+        <w:t xml:space="preserve">i </w:t>
+      </w:r>
+      <w:proofErr w:type="spellStart"/>
+      <w:r>
+        <w:rPr>
+          <w:lang w:val="it"/>
+        </w:rPr>
+        <w:t>bean</w:t>
+      </w:r>
+      <w:proofErr w:type="spellEnd"/>
+      <w:r>
+        <w:rPr>
+          <w:lang w:val="it"/>
+        </w:rPr>
+        <w:t xml:space="preserve"> e i </w:t>
+      </w:r>
+      <w:proofErr w:type="spellStart"/>
+      <w:r>
+        <w:rPr>
+          <w:lang w:val="it"/>
+        </w:rPr>
+        <w:t>dao</w:t>
+      </w:r>
+      <w:proofErr w:type="spellEnd"/>
+      <w:r>
+        <w:rPr>
+          <w:lang w:val="it"/>
+        </w:rPr>
+        <w:t xml:space="preserve"> sono raccolti in appositi package contenuti nel package model;</w:t>
+      </w:r>
+    </w:p>
+    <w:p>
+      <w:pPr>
+        <w:rPr>
+          <w:lang w:val="it"/>
+        </w:rPr>
+      </w:pPr>
+      <w:r>
+        <w:rPr>
+          <w:lang w:val="it"/>
+        </w:rPr>
+        <w:t xml:space="preserve">Il package </w:t>
+      </w:r>
+      <w:proofErr w:type="spellStart"/>
+      <w:r>
+        <w:rPr>
+          <w:lang w:val="it"/>
+        </w:rPr>
+        <w:t>webcontent</w:t>
+      </w:r>
+      <w:proofErr w:type="spellEnd"/>
+      <w:r>
+        <w:rPr>
+          <w:lang w:val="it"/>
+        </w:rPr>
+        <w:t xml:space="preserve"> </w:t>
+      </w:r>
+      <w:r>
+        <w:rPr>
+          <w:lang w:val="it"/>
+        </w:rPr>
+        <w:t xml:space="preserve">contiene tutte le componenti che raffigurino la presentazione del sistema, quindi contiene html e </w:t>
+      </w:r>
+      <w:proofErr w:type="spellStart"/>
+      <w:r>
+        <w:rPr>
+          <w:lang w:val="it"/>
+        </w:rPr>
+        <w:t>jsp</w:t>
+      </w:r>
+      <w:proofErr w:type="spellEnd"/>
+      <w:r>
+        <w:rPr>
+          <w:lang w:val="it"/>
+        </w:rPr>
+        <w:t>.</w:t>
+      </w:r>
+    </w:p>
+    <w:p>
+      <w:pPr>
+        <w:rPr>
+          <w:lang w:val="it"/>
+        </w:rPr>
+      </w:pPr>
+      <w:r>
+        <w:rPr>
+          <w:lang w:val="it"/>
+        </w:rPr>
+        <w:t xml:space="preserve">La suddivisione dei package in </w:t>
+      </w:r>
+      <w:proofErr w:type="spellStart"/>
+      <w:r>
+        <w:rPr>
+          <w:lang w:val="it"/>
+        </w:rPr>
+        <w:t>servlets</w:t>
+      </w:r>
+      <w:proofErr w:type="spellEnd"/>
+      <w:r>
+        <w:rPr>
+          <w:lang w:val="it"/>
+        </w:rPr>
+        <w:t xml:space="preserve">, model e </w:t>
+      </w:r>
+      <w:proofErr w:type="spellStart"/>
+      <w:r>
+        <w:rPr>
+          <w:lang w:val="it"/>
+        </w:rPr>
+        <w:t>webcontent</w:t>
+      </w:r>
+      <w:proofErr w:type="spellEnd"/>
+      <w:r>
+        <w:rPr>
+          <w:lang w:val="it"/>
+        </w:rPr>
+        <w:t xml:space="preserve"> è motivata dall’utilizzo dell’architettura MVC, la quale permette di separare la logica di business (servlets) dalla presentazione (</w:t>
+      </w:r>
+      <w:proofErr w:type="spellStart"/>
+      <w:r>
+        <w:rPr>
+          <w:lang w:val="it"/>
+        </w:rPr>
+        <w:t>webcontent</w:t>
+      </w:r>
+      <w:proofErr w:type="spellEnd"/>
+      <w:r>
+        <w:rPr>
+          <w:lang w:val="it"/>
+        </w:rPr>
+        <w:t xml:space="preserve">) e dalla gestione dei dati (model). Il package model è a sua volta suddiviso in </w:t>
+      </w:r>
+      <w:proofErr w:type="spellStart"/>
+      <w:r>
+        <w:rPr>
+          <w:lang w:val="it"/>
+        </w:rPr>
+        <w:t>bean</w:t>
+      </w:r>
+      <w:proofErr w:type="spellEnd"/>
+      <w:r>
+        <w:rPr>
+          <w:lang w:val="it"/>
+        </w:rPr>
+        <w:t xml:space="preserve"> e </w:t>
+      </w:r>
+      <w:proofErr w:type="spellStart"/>
+      <w:r>
+        <w:rPr>
+          <w:lang w:val="it"/>
+        </w:rPr>
+        <w:t>dao</w:t>
+      </w:r>
+      <w:proofErr w:type="spellEnd"/>
+      <w:r>
+        <w:rPr>
+          <w:lang w:val="it"/>
+        </w:rPr>
+        <w:t xml:space="preserve">. Le </w:t>
+      </w:r>
+      <w:proofErr w:type="spellStart"/>
+      <w:r>
+        <w:rPr>
+          <w:lang w:val="it"/>
+        </w:rPr>
+        <w:t>servlet</w:t>
+      </w:r>
+      <w:proofErr w:type="spellEnd"/>
+      <w:r>
+        <w:rPr>
+          <w:lang w:val="it"/>
+        </w:rPr>
+        <w:t xml:space="preserve"> nel package </w:t>
+      </w:r>
+      <w:proofErr w:type="spellStart"/>
+      <w:r>
+        <w:rPr>
+          <w:lang w:val="it"/>
+        </w:rPr>
+        <w:t>servlets</w:t>
+      </w:r>
+      <w:proofErr w:type="spellEnd"/>
+      <w:r>
+        <w:rPr>
+          <w:lang w:val="it"/>
+        </w:rPr>
+        <w:t xml:space="preserve"> si occuperanno dell’elaborazione dei dati.</w:t>
+      </w:r>
+    </w:p>
+    <w:p>
+      <w:pPr>
+        <w:pStyle w:val="Titolo2"/>
+      </w:pPr>
+      <w:r>
+        <w:lastRenderedPageBreak/>
+        <w:t xml:space="preserve">2.1. </w:t>
+      </w:r>
+      <w:proofErr w:type="spellStart"/>
+      <w:r>
+        <w:t>Servlets</w:t>
+      </w:r>
+      <w:proofErr w:type="spellEnd"/>
+      <w:r>
+        <w:t xml:space="preserve"> package</w:t>
+      </w:r>
+    </w:p>
+    <w:p>
+      <w:pPr>
+        <w:rPr>
+          <w:lang w:val="it" w:eastAsia="it-IT"/>
+        </w:rPr>
+      </w:pPr>
+      <w:r>
+        <w:rPr>
+          <w:lang w:val="it" w:eastAsia="it-IT"/>
+        </w:rPr>
+        <w:t xml:space="preserve">Nel package </w:t>
+      </w:r>
+      <w:proofErr w:type="spellStart"/>
+      <w:r>
+        <w:rPr>
+          <w:lang w:val="it" w:eastAsia="it-IT"/>
+        </w:rPr>
+        <w:t>servlets</w:t>
+      </w:r>
+      <w:proofErr w:type="spellEnd"/>
+      <w:r>
+        <w:rPr>
+          <w:lang w:val="it" w:eastAsia="it-IT"/>
+        </w:rPr>
+        <w:t xml:space="preserve"> sono presenti tutte le </w:t>
+      </w:r>
+      <w:proofErr w:type="spellStart"/>
+      <w:r>
+        <w:rPr>
+          <w:lang w:val="it" w:eastAsia="it-IT"/>
+        </w:rPr>
+        <w:t>servlet</w:t>
+      </w:r>
+      <w:proofErr w:type="spellEnd"/>
+      <w:r>
+        <w:rPr>
+          <w:lang w:val="it" w:eastAsia="it-IT"/>
+        </w:rPr>
+        <w:t xml:space="preserve"> che implementano la logica di business e che tramite le interfacce </w:t>
+      </w:r>
+      <w:proofErr w:type="spellStart"/>
+      <w:r>
+        <w:rPr>
+          <w:lang w:val="it" w:eastAsia="it-IT"/>
+        </w:rPr>
+        <w:t>dao</w:t>
+      </w:r>
+      <w:proofErr w:type="spellEnd"/>
+      <w:r>
+        <w:rPr>
+          <w:lang w:val="it" w:eastAsia="it-IT"/>
+        </w:rPr>
+        <w:t xml:space="preserve">, contenute nell’apposito package, comunicheranno con le </w:t>
+      </w:r>
+      <w:proofErr w:type="spellStart"/>
+      <w:r>
+        <w:rPr>
+          <w:lang w:val="it" w:eastAsia="it-IT"/>
+        </w:rPr>
+        <w:t>jsp</w:t>
+      </w:r>
+      <w:proofErr w:type="spellEnd"/>
+      <w:r>
+        <w:rPr>
+          <w:lang w:val="it" w:eastAsia="it-IT"/>
+        </w:rPr>
+        <w:t xml:space="preserve"> per la gestione dei contenuti nei </w:t>
+      </w:r>
+      <w:proofErr w:type="spellStart"/>
+      <w:r>
+        <w:rPr>
+          <w:lang w:val="it" w:eastAsia="it-IT"/>
+        </w:rPr>
+        <w:t>bean</w:t>
+      </w:r>
+      <w:proofErr w:type="spellEnd"/>
+      <w:r>
+        <w:rPr>
+          <w:lang w:val="it" w:eastAsia="it-IT"/>
+        </w:rPr>
+        <w:t>, presenti nell’apposito package.</w:t>
+      </w:r>
+    </w:p>
+    <w:p>
+      <w:pPr>
+        <w:rPr>
+          <w:lang w:val="it" w:eastAsia="it-IT"/>
+        </w:rPr>
+      </w:pPr>
+      <w:r>
+        <w:rPr>
+          <w:lang w:val="it" w:eastAsia="it-IT"/>
+        </w:rPr>
+        <w:t>Di seguito vediamo tutte le classi contenute in tale package, suddivise in base al sottosistema.</w:t>
+      </w:r>
+    </w:p>
+    <w:p>
+      <w:pPr>
+        <w:rPr>
+          <w:i/>
+          <w:iCs/>
+          <w:lang w:val="it" w:eastAsia="it-IT"/>
+        </w:rPr>
+      </w:pPr>
+      <w:r>
+        <w:rPr>
+          <w:i/>
+          <w:iCs/>
+          <w:lang w:val="it" w:eastAsia="it-IT"/>
+        </w:rPr>
+        <w:t>Sottosistema “Gestione Utente”:</w:t>
+      </w:r>
+    </w:p>
+    <w:p>
+      <w:pPr>
+        <w:pStyle w:val="Paragrafoelenco"/>
+        <w:numPr>
+          <w:ilvl w:val="0"/>
+          <w:numId w:val="19"/>
+        </w:numPr>
+        <w:rPr>
+          <w:lang w:val="it" w:eastAsia="it-IT"/>
+        </w:rPr>
+      </w:pPr>
+      <w:r>
+        <w:rPr>
+          <w:lang w:val="it" w:eastAsia="it-IT"/>
+        </w:rPr>
+        <w:t>RegistrazioneCliente.java</w:t>
+      </w:r>
+    </w:p>
+    <w:p>
+      <w:pPr>
+        <w:pStyle w:val="Paragrafoelenco"/>
+        <w:numPr>
+          <w:ilvl w:val="0"/>
+          <w:numId w:val="19"/>
+        </w:numPr>
+        <w:rPr>
+          <w:lang w:val="it" w:eastAsia="it-IT"/>
+        </w:rPr>
+      </w:pPr>
+      <w:r>
+        <w:rPr>
+          <w:lang w:val="it" w:eastAsia="it-IT"/>
+        </w:rPr>
+        <w:t>RegistrazioneAzienda.java</w:t>
+      </w:r>
+    </w:p>
+    <w:p>
+      <w:pPr>
+        <w:pStyle w:val="Paragrafoelenco"/>
+        <w:numPr>
+          <w:ilvl w:val="0"/>
+          <w:numId w:val="19"/>
+        </w:numPr>
+        <w:rPr>
+          <w:lang w:val="it" w:eastAsia="it-IT"/>
+        </w:rPr>
+      </w:pPr>
+      <w:r>
+        <w:rPr>
+          <w:lang w:val="it" w:eastAsia="it-IT"/>
+        </w:rPr>
+        <w:t>RegistrazioneFattorino.java</w:t>
+      </w:r>
+    </w:p>
+    <w:p>
+      <w:pPr>
+        <w:pStyle w:val="Paragrafoelenco"/>
+        <w:numPr>
+          <w:ilvl w:val="0"/>
+          <w:numId w:val="19"/>
+        </w:numPr>
+        <w:rPr>
+          <w:lang w:val="it" w:eastAsia="it-IT"/>
+        </w:rPr>
+      </w:pPr>
+      <w:r>
+        <w:rPr>
+          <w:lang w:val="it" w:eastAsia="it-IT"/>
+        </w:rPr>
+        <w:t>Login.java</w:t>
+      </w:r>
+    </w:p>
+    <w:p>
+      <w:pPr>
+        <w:pStyle w:val="Paragrafoelenco"/>
+        <w:numPr>
+          <w:ilvl w:val="0"/>
+          <w:numId w:val="19"/>
+        </w:numPr>
+        <w:rPr>
+          <w:lang w:val="it" w:eastAsia="it-IT"/>
+        </w:rPr>
+      </w:pPr>
+      <w:r>
+        <w:rPr>
+          <w:lang w:val="it" w:eastAsia="it-IT"/>
+        </w:rPr>
+        <w:t>ModificaProfiloCliente.java</w:t>
+      </w:r>
+    </w:p>
+    <w:p>
+      <w:pPr>
+        <w:pStyle w:val="Paragrafoelenco"/>
+        <w:numPr>
+          <w:ilvl w:val="0"/>
+          <w:numId w:val="19"/>
+        </w:numPr>
+        <w:rPr>
+          <w:lang w:val="it" w:eastAsia="it-IT"/>
+        </w:rPr>
+      </w:pPr>
+      <w:r>
+        <w:rPr>
+          <w:lang w:val="it" w:eastAsia="it-IT"/>
+        </w:rPr>
+        <w:t>ModificaProfiloAzienda.java</w:t>
+      </w:r>
+    </w:p>
+    <w:p>
+      <w:pPr>
+        <w:pStyle w:val="Paragrafoelenco"/>
+        <w:numPr>
+          <w:ilvl w:val="0"/>
+          <w:numId w:val="19"/>
+        </w:numPr>
+        <w:rPr>
+          <w:lang w:val="it" w:eastAsia="it-IT"/>
+        </w:rPr>
+      </w:pPr>
+      <w:r>
+        <w:rPr>
+          <w:lang w:val="it" w:eastAsia="it-IT"/>
+        </w:rPr>
+        <w:t>ModificaProfiloFattorino.java</w:t>
+      </w:r>
+    </w:p>
+    <w:p>
+      <w:pPr>
+        <w:pStyle w:val="Paragrafoelenco"/>
+        <w:numPr>
+          <w:ilvl w:val="0"/>
+          <w:numId w:val="19"/>
+        </w:numPr>
+        <w:rPr>
+          <w:lang w:val="it" w:eastAsia="it-IT"/>
+        </w:rPr>
+      </w:pPr>
+      <w:r>
+        <w:rPr>
+          <w:lang w:val="it" w:eastAsia="it-IT"/>
+        </w:rPr>
+        <w:t>CreaSegnalazione.java</w:t>
+      </w:r>
+    </w:p>
+    <w:p>
+      <w:pPr>
+        <w:pStyle w:val="Paragrafoelenco"/>
+        <w:numPr>
+          <w:ilvl w:val="0"/>
+          <w:numId w:val="19"/>
+        </w:numPr>
+        <w:rPr>
+          <w:lang w:val="it" w:eastAsia="it-IT"/>
+        </w:rPr>
+      </w:pPr>
+      <w:r>
+        <w:rPr>
+          <w:lang w:val="it" w:eastAsia="it-IT"/>
+        </w:rPr>
+        <w:t>PannelloBan.java</w:t>
+      </w:r>
+    </w:p>
+    <w:p>
+      <w:pPr>
+        <w:pStyle w:val="Paragrafoelenco"/>
+        <w:numPr>
+          <w:ilvl w:val="0"/>
+          <w:numId w:val="19"/>
+        </w:numPr>
+        <w:rPr>
+          <w:lang w:val="it" w:eastAsia="it-IT"/>
+        </w:rPr>
+      </w:pPr>
+      <w:r>
+        <w:rPr>
+          <w:lang w:val="it" w:eastAsia="it-IT"/>
+        </w:rPr>
+        <w:t>VisualizzaProfilo.java</w:t>
+      </w:r>
+    </w:p>
+    <w:p>
+      <w:pPr>
+        <w:pStyle w:val="Paragrafoelenco"/>
+        <w:numPr>
+          <w:ilvl w:val="0"/>
+          <w:numId w:val="19"/>
+        </w:numPr>
+        <w:rPr>
+          <w:lang w:val="it" w:eastAsia="it-IT"/>
+        </w:rPr>
+      </w:pPr>
+      <w:r>
+        <w:rPr>
+          <w:lang w:val="it" w:eastAsia="it-IT"/>
+        </w:rPr>
+        <w:t>Logout.java</w:t>
+      </w:r>
+    </w:p>
+    <w:p>
+      <w:pPr>
+        <w:pStyle w:val="Paragrafoelenco"/>
+        <w:numPr>
+          <w:ilvl w:val="0"/>
+          <w:numId w:val="19"/>
+        </w:numPr>
+        <w:rPr>
+          <w:lang w:val="it" w:eastAsia="it-IT"/>
+        </w:rPr>
+      </w:pPr>
+      <w:r>
+        <w:rPr>
+          <w:lang w:val="it" w:eastAsia="it-IT"/>
+        </w:rPr>
+        <w:t>RicercaAziende.java</w:t>
+      </w:r>
+    </w:p>
+    <w:p>
+      <w:pPr>
+        <w:pStyle w:val="Paragrafoelenco"/>
+        <w:numPr>
+          <w:ilvl w:val="0"/>
+          <w:numId w:val="19"/>
+        </w:numPr>
+        <w:rPr>
+          <w:lang w:val="it" w:eastAsia="it-IT"/>
+        </w:rPr>
+      </w:pPr>
+      <w:r>
+        <w:rPr>
+          <w:lang w:val="it" w:eastAsia="it-IT"/>
+        </w:rPr>
+        <w:t>ModificaProdotto.java</w:t>
+      </w:r>
+    </w:p>
+    <w:p>
+      <w:pPr>
+        <w:pStyle w:val="Paragrafoelenco"/>
+        <w:numPr>
+          <w:ilvl w:val="0"/>
+          <w:numId w:val="19"/>
+        </w:numPr>
+        <w:rPr>
+          <w:lang w:val="it" w:eastAsia="it-IT"/>
+        </w:rPr>
+      </w:pPr>
+      <w:r>
+        <w:rPr>
+          <w:lang w:val="it" w:eastAsia="it-IT"/>
+        </w:rPr>
+        <w:t>RimuoviProdotto.java</w:t>
+      </w:r>
+    </w:p>
+    <w:p>
+      <w:pPr>
+        <w:pStyle w:val="Paragrafoelenco"/>
+        <w:numPr>
+          <w:ilvl w:val="0"/>
+          <w:numId w:val="19"/>
+        </w:numPr>
+        <w:rPr>
+          <w:lang w:val="it" w:eastAsia="it-IT"/>
+        </w:rPr>
+      </w:pPr>
+      <w:r>
+        <w:rPr>
+          <w:lang w:val="it" w:eastAsia="it-IT"/>
+        </w:rPr>
+        <w:t>InserimentoProdotto.java</w:t>
+      </w:r>
+    </w:p>
+    <w:p>
+      <w:pPr>
+        <w:pStyle w:val="Paragrafoelenco"/>
+        <w:numPr>
+          <w:ilvl w:val="0"/>
+          <w:numId w:val="19"/>
+        </w:numPr>
+        <w:rPr>
+          <w:lang w:val="it" w:eastAsia="it-IT"/>
+        </w:rPr>
+      </w:pPr>
+      <w:r>
+        <w:rPr>
+          <w:lang w:val="it" w:eastAsia="it-IT"/>
+        </w:rPr>
+        <w:t>VisualizzaListino.java</w:t>
+      </w:r>
+    </w:p>
+    <w:p>
+      <w:pPr>
+        <w:rPr>
+          <w:i/>
+          <w:iCs/>
+          <w:lang w:val="it" w:eastAsia="it-IT"/>
+        </w:rPr>
+      </w:pPr>
+      <w:r>
+        <w:rPr>
+          <w:i/>
+          <w:iCs/>
+          <w:lang w:val="it" w:eastAsia="it-IT"/>
+        </w:rPr>
+        <w:t>Sottosistema “Gestione Ordini”:</w:t>
+      </w:r>
+    </w:p>
+    <w:p>
+      <w:pPr>
+        <w:pStyle w:val="Paragrafoelenco"/>
+        <w:numPr>
+          <w:ilvl w:val="0"/>
+          <w:numId w:val="20"/>
+        </w:numPr>
+        <w:rPr>
+          <w:lang w:val="it"/>
+        </w:rPr>
+      </w:pPr>
+      <w:r>
+        <w:rPr>
+          <w:lang w:val="it"/>
+        </w:rPr>
+        <w:t>AggiungiAlCarrello.java</w:t>
+      </w:r>
+    </w:p>
+    <w:p>
+      <w:pPr>
+        <w:pStyle w:val="Paragrafoelenco"/>
+        <w:numPr>
+          <w:ilvl w:val="0"/>
+          <w:numId w:val="20"/>
+        </w:numPr>
+        <w:rPr>
+          <w:lang w:val="it"/>
+        </w:rPr>
+      </w:pPr>
+      <w:r>
+        <w:rPr>
+          <w:lang w:val="it"/>
+        </w:rPr>
+        <w:t>ModificaQuantitaProdotto.java</w:t>
+      </w:r>
+    </w:p>
+    <w:p>
+      <w:pPr>
+        <w:pStyle w:val="Paragrafoelenco"/>
+        <w:numPr>
+          <w:ilvl w:val="0"/>
+          <w:numId w:val="20"/>
+        </w:numPr>
+        <w:rPr>
+          <w:lang w:val="it"/>
+        </w:rPr>
+      </w:pPr>
+      <w:r>
+        <w:rPr>
+          <w:lang w:val="it"/>
+        </w:rPr>
+        <w:t>RimuoviProdottoCarrello.java</w:t>
+      </w:r>
+    </w:p>
+    <w:p>
+      <w:pPr>
+        <w:pStyle w:val="Paragrafoelenco"/>
+        <w:numPr>
+          <w:ilvl w:val="0"/>
+          <w:numId w:val="20"/>
+        </w:numPr>
+        <w:rPr>
+          <w:lang w:val="it"/>
+        </w:rPr>
+      </w:pPr>
+      <w:r>
+        <w:rPr>
+          <w:lang w:val="it"/>
+        </w:rPr>
+        <w:t>VisualizzaCarrello.java</w:t>
+      </w:r>
+    </w:p>
+    <w:p>
+      <w:pPr>
+        <w:pStyle w:val="Paragrafoelenco"/>
+        <w:numPr>
+          <w:ilvl w:val="0"/>
+          <w:numId w:val="20"/>
+        </w:numPr>
+        <w:rPr>
+          <w:lang w:val="it"/>
+        </w:rPr>
+      </w:pPr>
+      <w:r>
+        <w:rPr>
+          <w:lang w:val="it"/>
+        </w:rPr>
+        <w:t>Ordinazione.java</w:t>
+      </w:r>
+    </w:p>
+    <w:p>
+      <w:pPr>
+        <w:pStyle w:val="Paragrafoelenco"/>
+        <w:numPr>
+          <w:ilvl w:val="0"/>
+          <w:numId w:val="20"/>
+        </w:numPr>
+        <w:rPr>
+          <w:lang w:val="it"/>
+        </w:rPr>
+      </w:pPr>
+      <w:r>
+        <w:rPr>
+          <w:lang w:val="it"/>
+        </w:rPr>
+        <w:t>VisualizzaOrdiniPreparazione.java</w:t>
+      </w:r>
+    </w:p>
+    <w:p>
+      <w:pPr>
+        <w:pStyle w:val="Paragrafoelenco"/>
+        <w:numPr>
+          <w:ilvl w:val="0"/>
+          <w:numId w:val="20"/>
+        </w:numPr>
+        <w:rPr>
+          <w:lang w:val="it"/>
+        </w:rPr>
+      </w:pPr>
+      <w:r>
+        <w:rPr>
+          <w:lang w:val="it"/>
+        </w:rPr>
+        <w:t>VisualizzaDettagliOrdine.java</w:t>
+      </w:r>
+    </w:p>
+    <w:p>
+      <w:pPr>
+        <w:pStyle w:val="Paragrafoelenco"/>
+        <w:numPr>
+          <w:ilvl w:val="0"/>
+          <w:numId w:val="20"/>
+        </w:numPr>
+        <w:rPr>
+          <w:lang w:val="it"/>
+        </w:rPr>
+      </w:pPr>
+      <w:r>
+        <w:rPr>
+          <w:lang w:val="it"/>
+        </w:rPr>
+        <w:t>VisualizzaConsegne.java</w:t>
+      </w:r>
+    </w:p>
+    <w:p>
+      <w:pPr>
+        <w:pStyle w:val="Paragrafoelenco"/>
+        <w:numPr>
+          <w:ilvl w:val="0"/>
+          <w:numId w:val="20"/>
+        </w:numPr>
+        <w:rPr>
+          <w:lang w:val="it"/>
+        </w:rPr>
+      </w:pPr>
+      <w:r>
+        <w:rPr>
+          <w:lang w:val="it"/>
+        </w:rPr>
+        <w:t>ConfermaRitiro.java</w:t>
+      </w:r>
+    </w:p>
+    <w:p>
+      <w:pPr>
+        <w:pStyle w:val="Paragrafoelenco"/>
+        <w:numPr>
+          <w:ilvl w:val="0"/>
+          <w:numId w:val="20"/>
+        </w:numPr>
+        <w:rPr>
+          <w:lang w:val="it"/>
+        </w:rPr>
+      </w:pPr>
+      <w:r>
+        <w:rPr>
+          <w:lang w:val="it"/>
+        </w:rPr>
+        <w:t>ConfermaConsegna.java</w:t>
+      </w:r>
+    </w:p>
+    <w:p>
+      <w:pPr>
+        <w:rPr>
+          <w:lang w:val="it"/>
+        </w:rPr>
+      </w:pPr>
+      <w:r>
+        <w:rPr>
+          <w:lang w:val="it"/>
+        </w:rPr>
+        <w:t>[Altre verranno aggiunte proseguendo]</w:t>
+      </w:r>
+    </w:p>
+    <w:p>
+      <w:pPr>
+        <w:pStyle w:val="Titolo2"/>
+      </w:pPr>
+      <w:r>
+        <w:t>2.2. Bean package</w:t>
+      </w:r>
+    </w:p>
+    <w:p>
+      <w:pPr>
+        <w:rPr>
+          <w:lang w:val="it" w:eastAsia="it-IT"/>
+        </w:rPr>
+      </w:pPr>
+      <w:r>
+        <w:rPr>
+          <w:lang w:val="it" w:eastAsia="it-IT"/>
+        </w:rPr>
+        <w:t xml:space="preserve">Nel package </w:t>
+      </w:r>
+      <w:proofErr w:type="spellStart"/>
+      <w:r>
+        <w:rPr>
+          <w:lang w:val="it" w:eastAsia="it-IT"/>
+        </w:rPr>
+        <w:t>bean</w:t>
+      </w:r>
+      <w:proofErr w:type="spellEnd"/>
+      <w:r>
+        <w:rPr>
+          <w:lang w:val="it" w:eastAsia="it-IT"/>
+        </w:rPr>
+        <w:t xml:space="preserve"> sono presenti tutti gli oggetti </w:t>
+      </w:r>
+      <w:proofErr w:type="spellStart"/>
+      <w:r>
+        <w:rPr>
+          <w:lang w:val="it" w:eastAsia="it-IT"/>
+        </w:rPr>
+        <w:t>entity</w:t>
+      </w:r>
+      <w:proofErr w:type="spellEnd"/>
+      <w:r>
+        <w:rPr>
+          <w:lang w:val="it" w:eastAsia="it-IT"/>
+        </w:rPr>
+        <w:t xml:space="preserve"> che definiscono gli oggetti di dominio e i quali saranno utilizzati come </w:t>
+      </w:r>
+      <w:proofErr w:type="spellStart"/>
+      <w:r>
+        <w:rPr>
+          <w:lang w:val="it" w:eastAsia="it-IT"/>
+        </w:rPr>
+        <w:t>bean</w:t>
+      </w:r>
+      <w:proofErr w:type="spellEnd"/>
+      <w:r>
+        <w:rPr>
+          <w:lang w:val="it" w:eastAsia="it-IT"/>
+        </w:rPr>
+        <w:t xml:space="preserve"> dalle </w:t>
+      </w:r>
+      <w:proofErr w:type="spellStart"/>
+      <w:r>
+        <w:rPr>
+          <w:lang w:val="it" w:eastAsia="it-IT"/>
+        </w:rPr>
+        <w:t>servlet</w:t>
+      </w:r>
+      <w:proofErr w:type="spellEnd"/>
+      <w:r>
+        <w:rPr>
+          <w:lang w:val="it" w:eastAsia="it-IT"/>
+        </w:rPr>
+        <w:t xml:space="preserve"> presenti nel package </w:t>
+      </w:r>
+      <w:proofErr w:type="spellStart"/>
+      <w:r>
+        <w:rPr>
+          <w:lang w:val="it" w:eastAsia="it-IT"/>
+        </w:rPr>
+        <w:t>servlets</w:t>
+      </w:r>
+      <w:proofErr w:type="spellEnd"/>
+      <w:r>
+        <w:rPr>
+          <w:lang w:val="it" w:eastAsia="it-IT"/>
+        </w:rPr>
+        <w:t>.</w:t>
+      </w:r>
+    </w:p>
+    <w:p>
+      <w:pPr>
+        <w:rPr>
+          <w:lang w:val="it" w:eastAsia="it-IT"/>
+        </w:rPr>
+      </w:pPr>
+    </w:p>
+    <w:p>
+      <w:pPr>
+        <w:rPr>
+          <w:lang w:val="it"/>
+        </w:rPr>
+      </w:pPr>
+    </w:p>
+    <w:p>
+      <w:pPr>
+        <w:rPr>
+          <w:lang w:val="it"/>
+        </w:rPr>
+      </w:pPr>
+    </w:p>
+    <w:p>
+      <w:pPr>
+        <w:rPr>
+          <w:lang w:val="it"/>
+        </w:rPr>
+      </w:pPr>
+    </w:p>
+    <w:p>
+      <w:pPr>
+        <w:rPr>
+          <w:lang w:val="it"/>
+        </w:rPr>
+      </w:pPr>
+      <w:bookmarkStart w:id="2" w:name="_GoBack"/>
+      <w:bookmarkEnd w:id="2"/>
     </w:p>
     <w:p>
       <w:pPr>
@@ -2432,7 +3390,6 @@
               <w:cnfStyle w:val="000000000000" w:firstRow="0" w:lastRow="0" w:firstColumn="0" w:lastColumn="0" w:oddVBand="0" w:evenVBand="0" w:oddHBand="0" w:evenHBand="0" w:firstRowFirstColumn="0" w:firstRowLastColumn="0" w:lastRowFirstColumn="0" w:lastRowLastColumn="0"/>
             </w:pPr>
             <w:proofErr w:type="spellStart"/>
-            <w:proofErr w:type="gramStart"/>
             <w:r>
               <w:rPr>
                 <w:b/>
@@ -2444,7 +3401,6 @@
             <w:r>
               <w:t>::</w:t>
             </w:r>
-            <w:proofErr w:type="gramEnd"/>
             <w:r>
               <w:rPr>
                 <w:b/>
@@ -2579,10 +3535,7 @@
             </w:r>
             <w:proofErr w:type="spellEnd"/>
             <w:r>
-              <w:t>()</w:t>
-            </w:r>
-            <w:r>
-              <w:t>)</w:t>
+              <w:t>())</w:t>
             </w:r>
           </w:p>
           <w:p>
@@ -2591,7 +3544,6 @@
               <w:cnfStyle w:val="000000000000" w:firstRow="0" w:lastRow="0" w:firstColumn="0" w:lastColumn="0" w:oddVBand="0" w:evenVBand="0" w:oddHBand="0" w:evenHBand="0" w:firstRowFirstColumn="0" w:firstRowLastColumn="0" w:lastRowFirstColumn="0" w:lastRowLastColumn="0"/>
             </w:pPr>
             <w:proofErr w:type="spellStart"/>
-            <w:proofErr w:type="gramStart"/>
             <w:r>
               <w:rPr>
                 <w:b/>
@@ -2603,7 +3555,6 @@
             <w:r>
               <w:t>::</w:t>
             </w:r>
-            <w:proofErr w:type="gramEnd"/>
             <w:r>
               <w:rPr>
                 <w:b/>
@@ -2722,7 +3673,6 @@
               <w:cnfStyle w:val="000000000000" w:firstRow="0" w:lastRow="0" w:firstColumn="0" w:lastColumn="0" w:oddVBand="0" w:evenVBand="0" w:oddHBand="0" w:evenHBand="0" w:firstRowFirstColumn="0" w:firstRowLastColumn="0" w:lastRowFirstColumn="0" w:lastRowLastColumn="0"/>
             </w:pPr>
             <w:proofErr w:type="spellStart"/>
-            <w:proofErr w:type="gramStart"/>
             <w:r>
               <w:rPr>
                 <w:b/>
@@ -2734,7 +3684,6 @@
             <w:r>
               <w:t>::</w:t>
             </w:r>
-            <w:proofErr w:type="gramEnd"/>
             <w:r>
               <w:rPr>
                 <w:b/>
@@ -2777,7 +3726,6 @@
               <w:cnfStyle w:val="000000000000" w:firstRow="0" w:lastRow="0" w:firstColumn="0" w:lastColumn="0" w:oddVBand="0" w:evenVBand="0" w:oddHBand="0" w:evenHBand="0" w:firstRowFirstColumn="0" w:firstRowLastColumn="0" w:lastRowFirstColumn="0" w:lastRowLastColumn="0"/>
             </w:pPr>
             <w:proofErr w:type="spellStart"/>
-            <w:proofErr w:type="gramStart"/>
             <w:r>
               <w:rPr>
                 <w:b/>
@@ -2789,7 +3737,6 @@
             <w:r>
               <w:t>::</w:t>
             </w:r>
-            <w:proofErr w:type="gramEnd"/>
             <w:r>
               <w:rPr>
                 <w:b/>
@@ -2857,7 +3804,6 @@
               <w:cnfStyle w:val="000000000000" w:firstRow="0" w:lastRow="0" w:firstColumn="0" w:lastColumn="0" w:oddVBand="0" w:evenVBand="0" w:oddHBand="0" w:evenHBand="0" w:firstRowFirstColumn="0" w:firstRowLastColumn="0" w:lastRowFirstColumn="0" w:lastRowLastColumn="0"/>
             </w:pPr>
             <w:proofErr w:type="spellStart"/>
-            <w:proofErr w:type="gramStart"/>
             <w:r>
               <w:rPr>
                 <w:b/>
@@ -2869,7 +3815,6 @@
             <w:r>
               <w:t>::</w:t>
             </w:r>
-            <w:proofErr w:type="gramEnd"/>
             <w:r>
               <w:rPr>
                 <w:b/>
@@ -2944,7 +3889,6 @@
               <w:cnfStyle w:val="000000000000" w:firstRow="0" w:lastRow="0" w:firstColumn="0" w:lastColumn="0" w:oddVBand="0" w:evenVBand="0" w:oddHBand="0" w:evenHBand="0" w:firstRowFirstColumn="0" w:firstRowLastColumn="0" w:lastRowFirstColumn="0" w:lastRowLastColumn="0"/>
             </w:pPr>
             <w:proofErr w:type="spellStart"/>
-            <w:proofErr w:type="gramStart"/>
             <w:r>
               <w:rPr>
                 <w:b/>
@@ -2956,7 +3900,6 @@
             <w:r>
               <w:t>::</w:t>
             </w:r>
-            <w:proofErr w:type="gramEnd"/>
             <w:r>
               <w:rPr>
                 <w:b/>
@@ -3059,7 +4002,6 @@
               <w:cnfStyle w:val="000000100000" w:firstRow="0" w:lastRow="0" w:firstColumn="0" w:lastColumn="0" w:oddVBand="0" w:evenVBand="0" w:oddHBand="1" w:evenHBand="0" w:firstRowFirstColumn="0" w:firstRowLastColumn="0" w:lastRowFirstColumn="0" w:lastRowLastColumn="0"/>
             </w:pPr>
             <w:proofErr w:type="spellStart"/>
-            <w:proofErr w:type="gramStart"/>
             <w:r>
               <w:rPr>
                 <w:b/>
@@ -3071,7 +4013,6 @@
             <w:r>
               <w:t>::</w:t>
             </w:r>
-            <w:proofErr w:type="gramEnd"/>
             <w:r>
               <w:rPr>
                 <w:b/>
@@ -3179,7 +4120,6 @@
               <w:cnfStyle w:val="000000100000" w:firstRow="0" w:lastRow="0" w:firstColumn="0" w:lastColumn="0" w:oddVBand="0" w:evenVBand="0" w:oddHBand="1" w:evenHBand="0" w:firstRowFirstColumn="0" w:firstRowLastColumn="0" w:lastRowFirstColumn="0" w:lastRowLastColumn="0"/>
             </w:pPr>
             <w:proofErr w:type="spellStart"/>
-            <w:proofErr w:type="gramStart"/>
             <w:r>
               <w:rPr>
                 <w:b/>
@@ -3191,7 +4131,6 @@
             <w:r>
               <w:t>::</w:t>
             </w:r>
-            <w:proofErr w:type="gramEnd"/>
             <w:r>
               <w:rPr>
                 <w:b/>
@@ -3242,10 +4181,7 @@
               <w:t>: prodotti-&gt;</w:t>
             </w:r>
             <w:r>
-              <w:t xml:space="preserve"> !</w:t>
-            </w:r>
-            <w:r>
-              <w:t xml:space="preserve">include(p | </w:t>
+              <w:t xml:space="preserve"> !include(p | </w:t>
             </w:r>
             <w:proofErr w:type="spellStart"/>
             <w:r>
@@ -3270,7 +4206,6 @@
               <w:cnfStyle w:val="000000100000" w:firstRow="0" w:lastRow="0" w:firstColumn="0" w:lastColumn="0" w:oddVBand="0" w:evenVBand="0" w:oddHBand="1" w:evenHBand="0" w:firstRowFirstColumn="0" w:firstRowLastColumn="0" w:lastRowFirstColumn="0" w:lastRowLastColumn="0"/>
             </w:pPr>
             <w:proofErr w:type="spellStart"/>
-            <w:proofErr w:type="gramStart"/>
             <w:r>
               <w:rPr>
                 <w:b/>
@@ -3282,7 +4217,6 @@
             <w:r>
               <w:t>::</w:t>
             </w:r>
-            <w:proofErr w:type="gramEnd"/>
             <w:r>
               <w:rPr>
                 <w:b/>
@@ -3342,7 +4276,6 @@
               <w:cnfStyle w:val="000000100000" w:firstRow="0" w:lastRow="0" w:firstColumn="0" w:lastColumn="0" w:oddVBand="0" w:evenVBand="0" w:oddHBand="1" w:evenHBand="0" w:firstRowFirstColumn="0" w:firstRowLastColumn="0" w:lastRowFirstColumn="0" w:lastRowLastColumn="0"/>
             </w:pPr>
             <w:proofErr w:type="spellStart"/>
-            <w:proofErr w:type="gramStart"/>
             <w:r>
               <w:rPr>
                 <w:b/>
@@ -3354,7 +4287,6 @@
             <w:r>
               <w:t>::</w:t>
             </w:r>
-            <w:proofErr w:type="gramEnd"/>
             <w:r>
               <w:rPr>
                 <w:b/>
@@ -3412,7 +4344,6 @@
               <w:cnfStyle w:val="000000100000" w:firstRow="0" w:lastRow="0" w:firstColumn="0" w:lastColumn="0" w:oddVBand="0" w:evenVBand="0" w:oddHBand="1" w:evenHBand="0" w:firstRowFirstColumn="0" w:firstRowLastColumn="0" w:lastRowFirstColumn="0" w:lastRowLastColumn="0"/>
             </w:pPr>
             <w:proofErr w:type="spellStart"/>
-            <w:proofErr w:type="gramStart"/>
             <w:r>
               <w:rPr>
                 <w:b/>
@@ -3424,7 +4355,6 @@
             <w:r>
               <w:t>::</w:t>
             </w:r>
-            <w:proofErr w:type="gramEnd"/>
             <w:r>
               <w:rPr>
                 <w:b/>
@@ -3482,7 +4412,6 @@
               <w:cnfStyle w:val="000000100000" w:firstRow="0" w:lastRow="0" w:firstColumn="0" w:lastColumn="0" w:oddVBand="0" w:evenVBand="0" w:oddHBand="1" w:evenHBand="0" w:firstRowFirstColumn="0" w:firstRowLastColumn="0" w:lastRowFirstColumn="0" w:lastRowLastColumn="0"/>
             </w:pPr>
             <w:proofErr w:type="spellStart"/>
-            <w:proofErr w:type="gramStart"/>
             <w:r>
               <w:rPr>
                 <w:b/>
@@ -3494,7 +4423,6 @@
             <w:r>
               <w:t>::</w:t>
             </w:r>
-            <w:proofErr w:type="gramEnd"/>
             <w:r>
               <w:rPr>
                 <w:b/>
@@ -3600,7 +4528,6 @@
               <w:cnfStyle w:val="000000000000" w:firstRow="0" w:lastRow="0" w:firstColumn="0" w:lastColumn="0" w:oddVBand="0" w:evenVBand="0" w:oddHBand="0" w:evenHBand="0" w:firstRowFirstColumn="0" w:firstRowLastColumn="0" w:lastRowFirstColumn="0" w:lastRowLastColumn="0"/>
             </w:pPr>
             <w:proofErr w:type="spellStart"/>
-            <w:proofErr w:type="gramStart"/>
             <w:r>
               <w:rPr>
                 <w:b/>
@@ -3614,15 +4541,7 @@
                 <w:b/>
                 <w:bCs/>
               </w:rPr>
-              <w:t>::</w:t>
-            </w:r>
-            <w:proofErr w:type="gramEnd"/>
-            <w:r>
-              <w:rPr>
-                <w:b/>
-                <w:bCs/>
-              </w:rPr>
-              <w:t>Carrello</w:t>
+              <w:t>::Carrello</w:t>
             </w:r>
             <w:r>
               <w:t xml:space="preserve"> </w:t>
@@ -3817,7 +4736,6 @@
               <w:cnfStyle w:val="000000000000" w:firstRow="0" w:lastRow="0" w:firstColumn="0" w:lastColumn="0" w:oddVBand="0" w:evenVBand="0" w:oddHBand="0" w:evenHBand="0" w:firstRowFirstColumn="0" w:firstRowLastColumn="0" w:lastRowFirstColumn="0" w:lastRowLastColumn="0"/>
             </w:pPr>
             <w:proofErr w:type="spellStart"/>
-            <w:proofErr w:type="gramStart"/>
             <w:r>
               <w:t>Context</w:t>
             </w:r>
@@ -3826,7 +4744,6 @@
               <w:t>::</w:t>
             </w:r>
             <w:proofErr w:type="spellStart"/>
-            <w:proofErr w:type="gramEnd"/>
             <w:r>
               <w:t>AccountAzienda</w:t>
             </w:r>
@@ -3890,7 +4807,6 @@
               <w:cnfStyle w:val="000000000000" w:firstRow="0" w:lastRow="0" w:firstColumn="0" w:lastColumn="0" w:oddVBand="0" w:evenVBand="0" w:oddHBand="0" w:evenHBand="0" w:firstRowFirstColumn="0" w:firstRowLastColumn="0" w:lastRowFirstColumn="0" w:lastRowLastColumn="0"/>
             </w:pPr>
             <w:proofErr w:type="spellStart"/>
-            <w:proofErr w:type="gramStart"/>
             <w:r>
               <w:t>Context</w:t>
             </w:r>
@@ -3899,7 +4815,6 @@
               <w:t>::</w:t>
             </w:r>
             <w:proofErr w:type="spellStart"/>
-            <w:proofErr w:type="gramEnd"/>
             <w:r>
               <w:t>AccountAzienda</w:t>
             </w:r>
@@ -3921,10 +4836,7 @@
             </w:r>
             <w:proofErr w:type="spellEnd"/>
             <w:r>
-              <w:t xml:space="preserve"> : Prodotto</w:t>
-            </w:r>
-            <w:r>
-              <w:t>)</w:t>
+              <w:t xml:space="preserve"> : Prodotto)</w:t>
             </w:r>
           </w:p>
           <w:p>
@@ -3949,10 +4861,7 @@
             </w:r>
             <w:proofErr w:type="spellEnd"/>
             <w:r>
-              <w:t xml:space="preserve"> </w:t>
-            </w:r>
-            <w:r>
-              <w:t xml:space="preserve">!= </w:t>
+              <w:t xml:space="preserve"> != </w:t>
             </w:r>
             <w:proofErr w:type="spellStart"/>
             <w:r>
@@ -3960,26 +4869,11 @@
             </w:r>
             <w:proofErr w:type="spellEnd"/>
             <w:r>
-              <w:t xml:space="preserve"> and prodotti-&gt;</w:t>
-            </w:r>
-            <w:r>
-              <w:t>!</w:t>
-            </w:r>
-            <w:r>
-              <w:t>include(</w:t>
-            </w:r>
-            <w:r>
-              <w:t xml:space="preserve">p | </w:t>
-            </w:r>
-            <w:proofErr w:type="spellStart"/>
-            <w:r>
-              <w:t>p</w:t>
-            </w:r>
-            <w:r>
-              <w:t>.get</w:t>
-            </w:r>
-            <w:r>
-              <w:t>Codice</w:t>
+              <w:t xml:space="preserve"> and prodotti-&gt;!include(p | </w:t>
+            </w:r>
+            <w:proofErr w:type="spellStart"/>
+            <w:r>
+              <w:t>p.getCodice</w:t>
             </w:r>
             <w:proofErr w:type="spellEnd"/>
             <w:r>
@@ -3991,10 +4885,7 @@
             </w:r>
             <w:proofErr w:type="spellEnd"/>
             <w:r>
-              <w:t>()</w:t>
-            </w:r>
-            <w:r>
-              <w:t>)</w:t>
+              <w:t>())</w:t>
             </w:r>
           </w:p>
           <w:p>
@@ -4002,7 +4893,6 @@
               <w:cnfStyle w:val="000000000000" w:firstRow="0" w:lastRow="0" w:firstColumn="0" w:lastColumn="0" w:oddVBand="0" w:evenVBand="0" w:oddHBand="0" w:evenHBand="0" w:firstRowFirstColumn="0" w:firstRowLastColumn="0" w:lastRowFirstColumn="0" w:lastRowLastColumn="0"/>
             </w:pPr>
             <w:proofErr w:type="spellStart"/>
-            <w:proofErr w:type="gramStart"/>
             <w:r>
               <w:t>Context</w:t>
             </w:r>
@@ -4011,7 +4901,6 @@
               <w:t>::</w:t>
             </w:r>
             <w:proofErr w:type="spellStart"/>
-            <w:proofErr w:type="gramEnd"/>
             <w:r>
               <w:t>AccountAzienda</w:t>
             </w:r>
@@ -4090,7 +4979,6 @@
               <w:cnfStyle w:val="000000000000" w:firstRow="0" w:lastRow="0" w:firstColumn="0" w:lastColumn="0" w:oddVBand="0" w:evenVBand="0" w:oddHBand="0" w:evenHBand="0" w:firstRowFirstColumn="0" w:firstRowLastColumn="0" w:lastRowFirstColumn="0" w:lastRowLastColumn="0"/>
             </w:pPr>
             <w:proofErr w:type="spellStart"/>
-            <w:proofErr w:type="gramStart"/>
             <w:r>
               <w:t>Context</w:t>
             </w:r>
@@ -4099,7 +4987,6 @@
               <w:t>::</w:t>
             </w:r>
             <w:proofErr w:type="spellStart"/>
-            <w:proofErr w:type="gramEnd"/>
             <w:r>
               <w:t>AccountAzienda</w:t>
             </w:r>
@@ -4109,10 +4996,7 @@
             </w:r>
             <w:proofErr w:type="spellStart"/>
             <w:r>
-              <w:t>aggiorna</w:t>
-            </w:r>
-            <w:r>
-              <w:t>Prodotto</w:t>
+              <w:t>aggiornaProdotto</w:t>
             </w:r>
             <w:proofErr w:type="spellEnd"/>
             <w:r>
@@ -4214,31 +5098,42 @@
           <w:p>
             <w:pPr>
               <w:cnfStyle w:val="000000100000" w:firstRow="0" w:lastRow="0" w:firstColumn="0" w:lastColumn="0" w:oddVBand="0" w:evenVBand="0" w:oddHBand="1" w:evenHBand="0" w:firstRowFirstColumn="0" w:firstRowLastColumn="0" w:lastRowFirstColumn="0" w:lastRowLastColumn="0"/>
-            </w:pPr>
-            <w:proofErr w:type="spellStart"/>
-            <w:proofErr w:type="gramStart"/>
-            <w:r>
-              <w:t>Context</w:t>
-            </w:r>
-            <w:proofErr w:type="spellEnd"/>
-            <w:r>
-              <w:t>::</w:t>
-            </w:r>
-            <w:proofErr w:type="spellStart"/>
-            <w:proofErr w:type="gramEnd"/>
-            <w:r>
+              <w:rPr>
+                <w:lang w:val="en-US"/>
+              </w:rPr>
+            </w:pPr>
+            <w:r>
+              <w:rPr>
+                <w:lang w:val="en-US"/>
+              </w:rPr>
+              <w:t>Context::</w:t>
+            </w:r>
+            <w:proofErr w:type="spellStart"/>
+            <w:r>
+              <w:rPr>
+                <w:lang w:val="en-US"/>
+              </w:rPr>
               <w:t>AccountAzienda</w:t>
             </w:r>
             <w:proofErr w:type="spellEnd"/>
             <w:r>
+              <w:rPr>
+                <w:lang w:val="en-US"/>
+              </w:rPr>
               <w:t xml:space="preserve"> public </w:t>
             </w:r>
             <w:proofErr w:type="spellStart"/>
             <w:r>
+              <w:rPr>
+                <w:lang w:val="en-US"/>
+              </w:rPr>
               <w:t>dammiProdotto</w:t>
             </w:r>
             <w:proofErr w:type="spellEnd"/>
             <w:r>
+              <w:rPr>
+                <w:lang w:val="en-US"/>
+              </w:rPr>
               <w:t>(id :Long)</w:t>
             </w:r>
           </w:p>
@@ -4246,15 +5141,22 @@
             <w:pPr>
               <w:jc w:val="center"/>
               <w:cnfStyle w:val="000000100000" w:firstRow="0" w:lastRow="0" w:firstColumn="0" w:lastColumn="0" w:oddVBand="0" w:evenVBand="0" w:oddHBand="1" w:evenHBand="0" w:firstRowFirstColumn="0" w:firstRowLastColumn="0" w:lastRowFirstColumn="0" w:lastRowLastColumn="0"/>
+              <w:rPr>
+                <w:lang w:val="en-US"/>
+              </w:rPr>
             </w:pPr>
             <w:r>
               <w:rPr>
                 <w:b/>
                 <w:bCs/>
+                <w:lang w:val="en-US"/>
               </w:rPr>
               <w:t>post</w:t>
             </w:r>
             <w:r>
+              <w:rPr>
+                <w:lang w:val="en-US"/>
+              </w:rPr>
               <w:t xml:space="preserve">: </w:t>
             </w:r>
           </w:p>
@@ -4263,7 +5165,6 @@
               <w:cnfStyle w:val="000000100000" w:firstRow="0" w:lastRow="0" w:firstColumn="0" w:lastColumn="0" w:oddVBand="0" w:evenVBand="0" w:oddHBand="1" w:evenHBand="0" w:firstRowFirstColumn="0" w:firstRowLastColumn="0" w:lastRowFirstColumn="0" w:lastRowLastColumn="0"/>
             </w:pPr>
             <w:proofErr w:type="spellStart"/>
-            <w:proofErr w:type="gramStart"/>
             <w:r>
               <w:t>Context</w:t>
             </w:r>
@@ -4272,7 +5173,6 @@
               <w:t>::</w:t>
             </w:r>
             <w:proofErr w:type="spellStart"/>
-            <w:proofErr w:type="gramEnd"/>
             <w:r>
               <w:t>AccountAzienda</w:t>
             </w:r>
@@ -4334,7 +5234,6 @@
               <w:cnfStyle w:val="000000100000" w:firstRow="0" w:lastRow="0" w:firstColumn="0" w:lastColumn="0" w:oddVBand="0" w:evenVBand="0" w:oddHBand="1" w:evenHBand="0" w:firstRowFirstColumn="0" w:firstRowLastColumn="0" w:lastRowFirstColumn="0" w:lastRowLastColumn="0"/>
             </w:pPr>
             <w:proofErr w:type="spellStart"/>
-            <w:proofErr w:type="gramStart"/>
             <w:r>
               <w:t>Context</w:t>
             </w:r>
@@ -4343,7 +5242,6 @@
               <w:t>::</w:t>
             </w:r>
             <w:proofErr w:type="spellStart"/>
-            <w:proofErr w:type="gramEnd"/>
             <w:r>
               <w:t>AccountAzienda</w:t>
             </w:r>
@@ -4380,13 +5278,7 @@
               <w:t>post</w:t>
             </w:r>
             <w:r>
-              <w:t>: prodotti-&gt;</w:t>
-            </w:r>
-            <w:r>
-              <w:t>!</w:t>
-            </w:r>
-            <w:r>
-              <w:t xml:space="preserve">include(p | </w:t>
+              <w:t xml:space="preserve">: prodotti-&gt;!include(p | </w:t>
             </w:r>
             <w:proofErr w:type="spellStart"/>
             <w:r>
@@ -4410,7 +5302,6 @@
               <w:cnfStyle w:val="000000100000" w:firstRow="0" w:lastRow="0" w:firstColumn="0" w:lastColumn="0" w:oddVBand="0" w:evenVBand="0" w:oddHBand="1" w:evenHBand="0" w:firstRowFirstColumn="0" w:firstRowLastColumn="0" w:lastRowFirstColumn="0" w:lastRowLastColumn="0"/>
             </w:pPr>
             <w:proofErr w:type="spellStart"/>
-            <w:proofErr w:type="gramStart"/>
             <w:r>
               <w:t>Context</w:t>
             </w:r>
@@ -4419,7 +5310,6 @@
               <w:t>::</w:t>
             </w:r>
             <w:proofErr w:type="spellStart"/>
-            <w:proofErr w:type="gramEnd"/>
             <w:r>
               <w:t>AccountAzienda</w:t>
             </w:r>
@@ -4472,10 +5362,7 @@
             </w:r>
             <w:proofErr w:type="spellEnd"/>
             <w:r>
-              <w:t>()</w:t>
-            </w:r>
-            <w:r>
-              <w:t xml:space="preserve"> and </w:t>
+              <w:t xml:space="preserve">() and </w:t>
             </w:r>
             <w:proofErr w:type="spellStart"/>
             <w:r>
@@ -4539,10 +5426,7 @@
             </w:r>
             <w:proofErr w:type="spellEnd"/>
             <w:r>
-              <w:t>()</w:t>
-            </w:r>
-            <w:r>
-              <w:t>)</w:t>
+              <w:t>())</w:t>
             </w:r>
           </w:p>
           <w:p>
@@ -4704,7 +5588,6 @@
               <w:cnfStyle w:val="000000000000" w:firstRow="0" w:lastRow="0" w:firstColumn="0" w:lastColumn="0" w:oddVBand="0" w:evenVBand="0" w:oddHBand="0" w:evenHBand="0" w:firstRowFirstColumn="0" w:firstRowLastColumn="0" w:lastRowFirstColumn="0" w:lastRowLastColumn="0"/>
             </w:pPr>
             <w:proofErr w:type="spellStart"/>
-            <w:proofErr w:type="gramStart"/>
             <w:r>
               <w:rPr>
                 <w:b/>
@@ -4714,11 +5597,7 @@
             </w:r>
             <w:proofErr w:type="spellEnd"/>
             <w:r>
-              <w:t>::</w:t>
-            </w:r>
-            <w:proofErr w:type="gramEnd"/>
-            <w:r>
-              <w:t xml:space="preserve">Ordine public </w:t>
+              <w:t xml:space="preserve">::Ordine public </w:t>
             </w:r>
             <w:proofErr w:type="spellStart"/>
             <w:r>
@@ -4798,17 +5677,12 @@
               <w:cnfStyle w:val="000000100000" w:firstRow="0" w:lastRow="0" w:firstColumn="0" w:lastColumn="0" w:oddVBand="0" w:evenVBand="0" w:oddHBand="1" w:evenHBand="0" w:firstRowFirstColumn="0" w:firstRowLastColumn="0" w:lastRowFirstColumn="0" w:lastRowLastColumn="0"/>
             </w:pPr>
             <w:proofErr w:type="spellStart"/>
-            <w:proofErr w:type="gramStart"/>
             <w:r>
               <w:t>Context</w:t>
             </w:r>
             <w:proofErr w:type="spellEnd"/>
             <w:r>
-              <w:t>::</w:t>
-            </w:r>
-            <w:proofErr w:type="gramEnd"/>
-            <w:r>
-              <w:t xml:space="preserve">Ordine public </w:t>
+              <w:t xml:space="preserve">::Ordine public </w:t>
             </w:r>
             <w:proofErr w:type="spellStart"/>
             <w:r>
@@ -4834,149 +5708,209 @@
             <w:pPr>
               <w:jc w:val="center"/>
               <w:cnfStyle w:val="000000100000" w:firstRow="0" w:lastRow="0" w:firstColumn="0" w:lastColumn="0" w:oddVBand="0" w:evenVBand="0" w:oddHBand="1" w:evenHBand="0" w:firstRowFirstColumn="0" w:firstRowLastColumn="0" w:lastRowFirstColumn="0" w:lastRowLastColumn="0"/>
+              <w:rPr>
+                <w:lang w:val="en-US"/>
+              </w:rPr>
             </w:pPr>
             <w:r>
               <w:rPr>
                 <w:b/>
                 <w:bCs/>
+                <w:lang w:val="en-US"/>
               </w:rPr>
               <w:t>post</w:t>
             </w:r>
             <w:r>
-              <w:t xml:space="preserve"> :</w:t>
-            </w:r>
-            <w:r>
-              <w:t xml:space="preserve"> </w:t>
-            </w:r>
-            <w:proofErr w:type="spellStart"/>
-            <w:r>
-              <w:t>if</w:t>
-            </w:r>
-            <w:proofErr w:type="spellEnd"/>
-            <w:r>
-              <w:t xml:space="preserve"> </w:t>
-            </w:r>
-            <w:proofErr w:type="spellStart"/>
-            <w:r>
+              <w:rPr>
+                <w:lang w:val="en-US"/>
+              </w:rPr>
+              <w:t xml:space="preserve"> : </w:t>
+            </w:r>
+            <w:r>
+              <w:rPr>
+                <w:lang w:val="en-US"/>
+              </w:rPr>
+              <w:t xml:space="preserve">if </w:t>
+            </w:r>
+            <w:proofErr w:type="spellStart"/>
+            <w:r>
+              <w:rPr>
+                <w:lang w:val="en-US"/>
+              </w:rPr>
               <w:t>stato.equals</w:t>
             </w:r>
             <w:proofErr w:type="spellEnd"/>
             <w:r>
-              <w:t>(“Ritirato”) and @</w:t>
-            </w:r>
-            <w:proofErr w:type="spellStart"/>
-            <w:proofErr w:type="gramStart"/>
-            <w:r>
-              <w:t>pre</w:t>
-            </w:r>
-            <w:proofErr w:type="spellEnd"/>
-            <w:r>
-              <w:t xml:space="preserve"> </w:t>
-            </w:r>
-            <w:proofErr w:type="spellStart"/>
-            <w:r>
-              <w:t>self</w:t>
-            </w:r>
-            <w:proofErr w:type="gramEnd"/>
-            <w:r>
-              <w:t>.stato.equals</w:t>
-            </w:r>
-            <w:proofErr w:type="spellEnd"/>
-            <w:r>
-              <w:t xml:space="preserve">(“In preparazione”) </w:t>
-            </w:r>
-            <w:proofErr w:type="spellStart"/>
-            <w:r>
-              <w:t>then</w:t>
-            </w:r>
-            <w:proofErr w:type="spellEnd"/>
-            <w:r>
-              <w:t xml:space="preserve"> </w:t>
-            </w:r>
-            <w:proofErr w:type="spellStart"/>
-            <w:r>
+              <w:rPr>
+                <w:lang w:val="en-US"/>
+              </w:rPr>
+              <w:t>(“</w:t>
+            </w:r>
+            <w:proofErr w:type="spellStart"/>
+            <w:r>
+              <w:rPr>
+                <w:lang w:val="en-US"/>
+              </w:rPr>
+              <w:t>Ritirato</w:t>
+            </w:r>
+            <w:proofErr w:type="spellEnd"/>
+            <w:r>
+              <w:rPr>
+                <w:lang w:val="en-US"/>
+              </w:rPr>
+              <w:t xml:space="preserve">”) and @pre </w:t>
+            </w:r>
+            <w:proofErr w:type="spellStart"/>
+            <w:r>
+              <w:rPr>
+                <w:lang w:val="en-US"/>
+              </w:rPr>
+              <w:t>self.stato.equals</w:t>
+            </w:r>
+            <w:proofErr w:type="spellEnd"/>
+            <w:r>
+              <w:rPr>
+                <w:lang w:val="en-US"/>
+              </w:rPr>
+              <w:t xml:space="preserve">(“In </w:t>
+            </w:r>
+            <w:proofErr w:type="spellStart"/>
+            <w:r>
+              <w:rPr>
+                <w:lang w:val="en-US"/>
+              </w:rPr>
+              <w:t>preparazione</w:t>
+            </w:r>
+            <w:proofErr w:type="spellEnd"/>
+            <w:r>
+              <w:rPr>
+                <w:lang w:val="en-US"/>
+              </w:rPr>
+              <w:t xml:space="preserve">”) then </w:t>
+            </w:r>
+            <w:proofErr w:type="spellStart"/>
+            <w:r>
+              <w:rPr>
+                <w:lang w:val="en-US"/>
+              </w:rPr>
               <w:t>self.stato</w:t>
             </w:r>
             <w:proofErr w:type="spellEnd"/>
             <w:r>
-              <w:t xml:space="preserve"> = stato</w:t>
-            </w:r>
+              <w:rPr>
+                <w:lang w:val="en-US"/>
+              </w:rPr>
+              <w:t xml:space="preserve"> = </w:t>
+            </w:r>
+            <w:proofErr w:type="spellStart"/>
+            <w:r>
+              <w:rPr>
+                <w:lang w:val="en-US"/>
+              </w:rPr>
+              <w:t>stato</w:t>
+            </w:r>
+            <w:proofErr w:type="spellEnd"/>
           </w:p>
           <w:p>
             <w:pPr>
               <w:jc w:val="center"/>
               <w:cnfStyle w:val="000000100000" w:firstRow="0" w:lastRow="0" w:firstColumn="0" w:lastColumn="0" w:oddVBand="0" w:evenVBand="0" w:oddHBand="1" w:evenHBand="0" w:firstRowFirstColumn="0" w:firstRowLastColumn="0" w:lastRowFirstColumn="0" w:lastRowLastColumn="0"/>
-            </w:pPr>
-            <w:proofErr w:type="spellStart"/>
-            <w:r>
-              <w:t>if</w:t>
-            </w:r>
-            <w:proofErr w:type="spellEnd"/>
-            <w:r>
-              <w:t xml:space="preserve"> </w:t>
-            </w:r>
-            <w:proofErr w:type="spellStart"/>
-            <w:r>
+              <w:rPr>
+                <w:lang w:val="en-US"/>
+              </w:rPr>
+            </w:pPr>
+            <w:r>
+              <w:rPr>
+                <w:lang w:val="en-US"/>
+              </w:rPr>
+              <w:t xml:space="preserve">if </w:t>
+            </w:r>
+            <w:proofErr w:type="spellStart"/>
+            <w:r>
+              <w:rPr>
+                <w:lang w:val="en-US"/>
+              </w:rPr>
               <w:t>stato.equals</w:t>
             </w:r>
             <w:proofErr w:type="spellEnd"/>
             <w:r>
+              <w:rPr>
+                <w:lang w:val="en-US"/>
+              </w:rPr>
               <w:t>(“</w:t>
             </w:r>
-            <w:r>
+            <w:proofErr w:type="spellStart"/>
+            <w:r>
+              <w:rPr>
+                <w:lang w:val="en-US"/>
+              </w:rPr>
               <w:t>Consegnato</w:t>
             </w:r>
-            <w:r>
-              <w:t>”) and @</w:t>
-            </w:r>
-            <w:proofErr w:type="spellStart"/>
-            <w:proofErr w:type="gramStart"/>
-            <w:r>
-              <w:t>pre</w:t>
-            </w:r>
-            <w:proofErr w:type="spellEnd"/>
-            <w:r>
-              <w:t xml:space="preserve"> </w:t>
-            </w:r>
-            <w:proofErr w:type="spellStart"/>
-            <w:r>
-              <w:t>self</w:t>
-            </w:r>
-            <w:proofErr w:type="gramEnd"/>
-            <w:r>
-              <w:t>.stato.equals</w:t>
-            </w:r>
-            <w:proofErr w:type="spellEnd"/>
-            <w:r>
+            <w:proofErr w:type="spellEnd"/>
+            <w:r>
+              <w:rPr>
+                <w:lang w:val="en-US"/>
+              </w:rPr>
+              <w:t xml:space="preserve">”) and @pre </w:t>
+            </w:r>
+            <w:proofErr w:type="spellStart"/>
+            <w:r>
+              <w:rPr>
+                <w:lang w:val="en-US"/>
+              </w:rPr>
+              <w:t>self.stato.equals</w:t>
+            </w:r>
+            <w:proofErr w:type="spellEnd"/>
+            <w:r>
+              <w:rPr>
+                <w:lang w:val="en-US"/>
+              </w:rPr>
               <w:t>(“</w:t>
             </w:r>
-            <w:r>
+            <w:proofErr w:type="spellStart"/>
+            <w:r>
+              <w:rPr>
+                <w:lang w:val="en-US"/>
+              </w:rPr>
               <w:t>Ritirato</w:t>
             </w:r>
-            <w:r>
-              <w:t xml:space="preserve">”) </w:t>
-            </w:r>
-            <w:proofErr w:type="spellStart"/>
-            <w:r>
-              <w:t>then</w:t>
-            </w:r>
-            <w:proofErr w:type="spellEnd"/>
-            <w:r>
-              <w:t xml:space="preserve"> </w:t>
-            </w:r>
-            <w:proofErr w:type="spellStart"/>
-            <w:r>
+            <w:proofErr w:type="spellEnd"/>
+            <w:r>
+              <w:rPr>
+                <w:lang w:val="en-US"/>
+              </w:rPr>
+              <w:t xml:space="preserve">”) then </w:t>
+            </w:r>
+            <w:proofErr w:type="spellStart"/>
+            <w:r>
+              <w:rPr>
+                <w:lang w:val="en-US"/>
+              </w:rPr>
               <w:t>self.stato</w:t>
             </w:r>
             <w:proofErr w:type="spellEnd"/>
             <w:r>
-              <w:t xml:space="preserve"> = stato</w:t>
-            </w:r>
+              <w:rPr>
+                <w:lang w:val="en-US"/>
+              </w:rPr>
+              <w:t xml:space="preserve"> = </w:t>
+            </w:r>
+            <w:proofErr w:type="spellStart"/>
+            <w:r>
+              <w:rPr>
+                <w:lang w:val="en-US"/>
+              </w:rPr>
+              <w:t>stato</w:t>
+            </w:r>
+            <w:proofErr w:type="spellEnd"/>
           </w:p>
           <w:p>
             <w:pPr>
               <w:jc w:val="center"/>
               <w:cnfStyle w:val="000000100000" w:firstRow="0" w:lastRow="0" w:firstColumn="0" w:lastColumn="0" w:oddVBand="0" w:evenVBand="0" w:oddHBand="1" w:evenHBand="0" w:firstRowFirstColumn="0" w:firstRowLastColumn="0" w:lastRowFirstColumn="0" w:lastRowLastColumn="0"/>
+              <w:rPr>
+                <w:lang w:val="en-US"/>
+              </w:rPr>
             </w:pPr>
           </w:p>
         </w:tc>
@@ -5094,10 +6028,7 @@
               <w:cnfStyle w:val="000000100000" w:firstRow="0" w:lastRow="0" w:firstColumn="0" w:lastColumn="0" w:oddVBand="0" w:evenVBand="0" w:oddHBand="1" w:evenHBand="0" w:firstRowFirstColumn="0" w:firstRowLastColumn="0" w:lastRowFirstColumn="0" w:lastRowLastColumn="0"/>
             </w:pPr>
             <w:r>
-              <w:t xml:space="preserve">Classe </w:t>
-            </w:r>
-            <w:r>
-              <w:t xml:space="preserve">che implementa l’interfaccia </w:t>
+              <w:t xml:space="preserve">Classe che implementa l’interfaccia </w:t>
             </w:r>
             <w:proofErr w:type="spellStart"/>
             <w:r>
@@ -5136,51 +6067,157 @@
             <w:pPr>
               <w:jc w:val="center"/>
               <w:cnfStyle w:val="000000000000" w:firstRow="0" w:lastRow="0" w:firstColumn="0" w:lastColumn="0" w:oddVBand="0" w:evenVBand="0" w:oddHBand="0" w:evenHBand="0" w:firstRowFirstColumn="0" w:firstRowLastColumn="0" w:lastRowFirstColumn="0" w:lastRowLastColumn="0"/>
-            </w:pPr>
-            <w:proofErr w:type="spellStart"/>
-            <w:proofErr w:type="gramStart"/>
+              <w:rPr>
+                <w:lang w:val="en-US"/>
+              </w:rPr>
+            </w:pPr>
             <w:r>
               <w:rPr>
                 <w:b/>
                 <w:bCs/>
-              </w:rPr>
-              <w:t>Context</w:t>
-            </w:r>
-            <w:proofErr w:type="spellEnd"/>
+                <w:lang w:val="en-US"/>
+              </w:rPr>
+              <w:t>Context::</w:t>
+            </w:r>
+            <w:proofErr w:type="spellStart"/>
             <w:r>
               <w:rPr>
                 <w:b/>
                 <w:bCs/>
-              </w:rPr>
-              <w:t>::</w:t>
-            </w:r>
-            <w:proofErr w:type="spellStart"/>
-            <w:proofErr w:type="gramEnd"/>
+                <w:lang w:val="en-US"/>
+              </w:rPr>
+              <w:t>GestoreOrdineDAOImpl</w:t>
+            </w:r>
+            <w:proofErr w:type="spellEnd"/>
+            <w:r>
+              <w:rPr>
+                <w:lang w:val="en-US"/>
+              </w:rPr>
+              <w:t xml:space="preserve"> public </w:t>
+            </w:r>
+            <w:proofErr w:type="spellStart"/>
+            <w:r>
+              <w:rPr>
+                <w:lang w:val="en-US"/>
+              </w:rPr>
+              <w:t>controlloEsistenzaMail</w:t>
+            </w:r>
+            <w:proofErr w:type="spellEnd"/>
+            <w:r>
+              <w:rPr>
+                <w:lang w:val="en-US"/>
+              </w:rPr>
+              <w:t>(mail : String)</w:t>
+            </w:r>
+          </w:p>
+          <w:p>
+            <w:pPr>
+              <w:jc w:val="center"/>
+              <w:cnfStyle w:val="000000000000" w:firstRow="0" w:lastRow="0" w:firstColumn="0" w:lastColumn="0" w:oddVBand="0" w:evenVBand="0" w:oddHBand="0" w:evenHBand="0" w:firstRowFirstColumn="0" w:firstRowLastColumn="0" w:lastRowFirstColumn="0" w:lastRowLastColumn="0"/>
+              <w:rPr>
+                <w:lang w:val="en-US"/>
+              </w:rPr>
+            </w:pPr>
             <w:r>
               <w:rPr>
                 <w:b/>
                 <w:bCs/>
+                <w:lang w:val="en-US"/>
+              </w:rPr>
+              <w:t>pre</w:t>
+            </w:r>
+            <w:r>
+              <w:rPr>
+                <w:lang w:val="en-US"/>
+              </w:rPr>
+              <w:t xml:space="preserve"> : mail != null</w:t>
+            </w:r>
+          </w:p>
+          <w:p>
+            <w:pPr>
+              <w:cnfStyle w:val="000000000000" w:firstRow="0" w:lastRow="0" w:firstColumn="0" w:lastColumn="0" w:oddVBand="0" w:evenVBand="0" w:oddHBand="0" w:evenHBand="0" w:firstRowFirstColumn="0" w:firstRowLastColumn="0" w:lastRowFirstColumn="0" w:lastRowLastColumn="0"/>
+              <w:rPr>
+                <w:lang w:val="en-US"/>
+              </w:rPr>
+            </w:pPr>
+            <w:r>
+              <w:rPr>
+                <w:b/>
+                <w:bCs/>
+                <w:lang w:val="en-US"/>
+              </w:rPr>
+              <w:t>Context::</w:t>
+            </w:r>
+            <w:proofErr w:type="spellStart"/>
+            <w:r>
+              <w:rPr>
+                <w:b/>
+                <w:bCs/>
+                <w:lang w:val="en-US"/>
               </w:rPr>
               <w:t>GestoreOrdineDAOImpl</w:t>
             </w:r>
             <w:proofErr w:type="spellEnd"/>
             <w:r>
+              <w:rPr>
+                <w:lang w:val="en-US"/>
+              </w:rPr>
               <w:t xml:space="preserve"> public </w:t>
             </w:r>
             <w:proofErr w:type="spellStart"/>
             <w:r>
-              <w:t>controlloEsistenzaMail</w:t>
-            </w:r>
-            <w:proofErr w:type="spellEnd"/>
-            <w:r>
-              <w:t xml:space="preserve">(mail : </w:t>
-            </w:r>
-            <w:proofErr w:type="spellStart"/>
-            <w:r>
-              <w:t>String</w:t>
-            </w:r>
-            <w:proofErr w:type="spellEnd"/>
-            <w:r>
+              <w:rPr>
+                <w:lang w:val="en-US"/>
+              </w:rPr>
+              <w:t>creaOrdine</w:t>
+            </w:r>
+            <w:proofErr w:type="spellEnd"/>
+            <w:r>
+              <w:rPr>
+                <w:lang w:val="en-US"/>
+              </w:rPr>
+              <w:t xml:space="preserve">(order : </w:t>
+            </w:r>
+            <w:proofErr w:type="spellStart"/>
+            <w:r>
+              <w:rPr>
+                <w:lang w:val="en-US"/>
+              </w:rPr>
+              <w:t>Ordine</w:t>
+            </w:r>
+            <w:proofErr w:type="spellEnd"/>
+            <w:r>
+              <w:rPr>
+                <w:lang w:val="en-US"/>
+              </w:rPr>
+              <w:t xml:space="preserve">, user : </w:t>
+            </w:r>
+            <w:proofErr w:type="spellStart"/>
+            <w:r>
+              <w:rPr>
+                <w:lang w:val="en-US"/>
+              </w:rPr>
+              <w:t>AccountUtente</w:t>
+            </w:r>
+            <w:proofErr w:type="spellEnd"/>
+            <w:r>
+              <w:rPr>
+                <w:lang w:val="en-US"/>
+              </w:rPr>
+              <w:t xml:space="preserve">, cart : </w:t>
+            </w:r>
+            <w:proofErr w:type="spellStart"/>
+            <w:r>
+              <w:rPr>
+                <w:lang w:val="en-US"/>
+              </w:rPr>
+              <w:t>Carrello</w:t>
+            </w:r>
+            <w:proofErr w:type="spellEnd"/>
+            <w:r>
+              <w:rPr>
+                <w:lang w:val="en-US"/>
+              </w:rPr>
               <w:t>)</w:t>
             </w:r>
           </w:p>
@@ -5188,31 +6225,44 @@
             <w:pPr>
               <w:jc w:val="center"/>
               <w:cnfStyle w:val="000000000000" w:firstRow="0" w:lastRow="0" w:firstColumn="0" w:lastColumn="0" w:oddVBand="0" w:evenVBand="0" w:oddHBand="0" w:evenHBand="0" w:firstRowFirstColumn="0" w:firstRowLastColumn="0" w:lastRowFirstColumn="0" w:lastRowLastColumn="0"/>
-            </w:pPr>
-            <w:proofErr w:type="spellStart"/>
+              <w:rPr>
+                <w:lang w:val="en-US"/>
+              </w:rPr>
+            </w:pPr>
             <w:r>
               <w:rPr>
                 <w:b/>
                 <w:bCs/>
+                <w:lang w:val="en-US"/>
               </w:rPr>
               <w:t>pre</w:t>
             </w:r>
-            <w:proofErr w:type="spellEnd"/>
-            <w:r>
-              <w:t xml:space="preserve"> : mail != </w:t>
-            </w:r>
-            <w:proofErr w:type="spellStart"/>
-            <w:r>
-              <w:t>null</w:t>
-            </w:r>
-            <w:proofErr w:type="spellEnd"/>
+            <w:r>
+              <w:rPr>
+                <w:lang w:val="en-US"/>
+              </w:rPr>
+              <w:t xml:space="preserve"> : order != null and user!= null and cart != null and </w:t>
+            </w:r>
+            <w:proofErr w:type="spellStart"/>
+            <w:r>
+              <w:rPr>
+                <w:lang w:val="en-US"/>
+              </w:rPr>
+              <w:t>cart.prodotti</w:t>
+            </w:r>
+            <w:proofErr w:type="spellEnd"/>
+            <w:r>
+              <w:rPr>
+                <w:lang w:val="en-US"/>
+              </w:rPr>
+              <w:t>-&gt;size()&gt;0</w:t>
+            </w:r>
           </w:p>
           <w:p>
             <w:pPr>
               <w:cnfStyle w:val="000000000000" w:firstRow="0" w:lastRow="0" w:firstColumn="0" w:lastColumn="0" w:oddVBand="0" w:evenVBand="0" w:oddHBand="0" w:evenHBand="0" w:firstRowFirstColumn="0" w:firstRowLastColumn="0" w:lastRowFirstColumn="0" w:lastRowLastColumn="0"/>
             </w:pPr>
             <w:proofErr w:type="spellStart"/>
-            <w:proofErr w:type="gramStart"/>
             <w:r>
               <w:rPr>
                 <w:b/>
@@ -5229,7 +6279,6 @@
               <w:t>::</w:t>
             </w:r>
             <w:proofErr w:type="spellStart"/>
-            <w:proofErr w:type="gramEnd"/>
             <w:r>
               <w:rPr>
                 <w:b/>
@@ -5243,38 +6292,22 @@
             </w:r>
             <w:proofErr w:type="spellStart"/>
             <w:r>
-              <w:t>creaOrdine</w:t>
+              <w:t>dammiOrdiniPreparazione</w:t>
             </w:r>
             <w:proofErr w:type="spellEnd"/>
             <w:r>
               <w:t>(</w:t>
             </w:r>
-            <w:proofErr w:type="spellStart"/>
-            <w:r>
-              <w:t>order</w:t>
-            </w:r>
-            <w:proofErr w:type="spellEnd"/>
-            <w:r>
-              <w:t xml:space="preserve"> : </w:t>
-            </w:r>
-            <w:r>
-              <w:t xml:space="preserve">Ordine, user : </w:t>
-            </w:r>
-            <w:proofErr w:type="spellStart"/>
-            <w:r>
-              <w:t>AccountUtente</w:t>
-            </w:r>
-            <w:proofErr w:type="spellEnd"/>
-            <w:r>
-              <w:t xml:space="preserve">, </w:t>
-            </w:r>
-            <w:proofErr w:type="spellStart"/>
-            <w:r>
-              <w:t>cart</w:t>
-            </w:r>
-            <w:proofErr w:type="spellEnd"/>
-            <w:r>
-              <w:t xml:space="preserve"> : Carrello)</w:t>
+            <w:r>
+              <w:t xml:space="preserve">azienda : </w:t>
+            </w:r>
+            <w:proofErr w:type="spellStart"/>
+            <w:r>
+              <w:t>AccountAzienda</w:t>
+            </w:r>
+            <w:proofErr w:type="spellEnd"/>
+            <w:r>
+              <w:t>)</w:t>
             </w:r>
           </w:p>
           <w:p>
@@ -5301,61 +6334,20 @@
             <w:r>
               <w:t xml:space="preserve"> : </w:t>
             </w:r>
-            <w:proofErr w:type="spellStart"/>
-            <w:r>
-              <w:t>order</w:t>
-            </w:r>
-            <w:proofErr w:type="spellEnd"/>
-            <w:r>
-              <w:t xml:space="preserve"> != </w:t>
+            <w:r>
+              <w:t xml:space="preserve">azienda != </w:t>
             </w:r>
             <w:proofErr w:type="spellStart"/>
             <w:r>
               <w:t>null</w:t>
             </w:r>
             <w:proofErr w:type="spellEnd"/>
-            <w:r>
-              <w:t xml:space="preserve"> and user!= </w:t>
-            </w:r>
-            <w:proofErr w:type="spellStart"/>
-            <w:r>
-              <w:t>null</w:t>
-            </w:r>
-            <w:proofErr w:type="spellEnd"/>
-            <w:r>
-              <w:t xml:space="preserve"> and </w:t>
-            </w:r>
-            <w:proofErr w:type="spellStart"/>
-            <w:r>
-              <w:t>cart</w:t>
-            </w:r>
-            <w:proofErr w:type="spellEnd"/>
-            <w:r>
-              <w:t xml:space="preserve"> != </w:t>
-            </w:r>
-            <w:proofErr w:type="spellStart"/>
-            <w:r>
-              <w:t>null</w:t>
-            </w:r>
-            <w:proofErr w:type="spellEnd"/>
-            <w:r>
-              <w:t xml:space="preserve"> and </w:t>
-            </w:r>
-            <w:proofErr w:type="spellStart"/>
-            <w:r>
-              <w:t>cart.prodotti</w:t>
-            </w:r>
-            <w:proofErr w:type="spellEnd"/>
-            <w:r>
-              <w:t>-&gt;size()&gt;0</w:t>
-            </w:r>
           </w:p>
           <w:p>
             <w:pPr>
               <w:cnfStyle w:val="000000000000" w:firstRow="0" w:lastRow="0" w:firstColumn="0" w:lastColumn="0" w:oddVBand="0" w:evenVBand="0" w:oddHBand="0" w:evenHBand="0" w:firstRowFirstColumn="0" w:firstRowLastColumn="0" w:lastRowFirstColumn="0" w:lastRowLastColumn="0"/>
             </w:pPr>
             <w:proofErr w:type="spellStart"/>
-            <w:proofErr w:type="gramStart"/>
             <w:r>
               <w:rPr>
                 <w:b/>
@@ -5372,7 +6364,6 @@
               <w:t>::</w:t>
             </w:r>
             <w:proofErr w:type="spellStart"/>
-            <w:proofErr w:type="gramEnd"/>
             <w:r>
               <w:rPr>
                 <w:b/>
@@ -5386,22 +6377,11 @@
             </w:r>
             <w:proofErr w:type="spellStart"/>
             <w:r>
-              <w:t>dammiOrdiniPreparazione</w:t>
-            </w:r>
-            <w:proofErr w:type="spellEnd"/>
-            <w:r>
-              <w:t>(</w:t>
-            </w:r>
-            <w:r>
-              <w:t xml:space="preserve">azienda : </w:t>
-            </w:r>
-            <w:proofErr w:type="spellStart"/>
-            <w:r>
-              <w:t>AccountAzienda</w:t>
-            </w:r>
-            <w:proofErr w:type="spellEnd"/>
-            <w:r>
-              <w:t>)</w:t>
+              <w:t>dammiOrdine</w:t>
+            </w:r>
+            <w:proofErr w:type="spellEnd"/>
+            <w:r>
+              <w:t>(codice : Long)</w:t>
             </w:r>
           </w:p>
           <w:p>
@@ -5426,10 +6406,7 @@
             </w:r>
             <w:proofErr w:type="spellEnd"/>
             <w:r>
-              <w:t xml:space="preserve"> : </w:t>
-            </w:r>
-            <w:r>
-              <w:t xml:space="preserve">azienda != </w:t>
+              <w:t xml:space="preserve"> : codice != </w:t>
             </w:r>
             <w:proofErr w:type="spellStart"/>
             <w:r>
@@ -5442,7 +6419,6 @@
               <w:cnfStyle w:val="000000000000" w:firstRow="0" w:lastRow="0" w:firstColumn="0" w:lastColumn="0" w:oddVBand="0" w:evenVBand="0" w:oddHBand="0" w:evenHBand="0" w:firstRowFirstColumn="0" w:firstRowLastColumn="0" w:lastRowFirstColumn="0" w:lastRowLastColumn="0"/>
             </w:pPr>
             <w:proofErr w:type="spellStart"/>
-            <w:proofErr w:type="gramStart"/>
             <w:r>
               <w:rPr>
                 <w:b/>
@@ -5459,7 +6435,6 @@
               <w:t>::</w:t>
             </w:r>
             <w:proofErr w:type="spellStart"/>
-            <w:proofErr w:type="gramEnd"/>
             <w:r>
               <w:rPr>
                 <w:b/>
@@ -5473,18 +6448,17 @@
             </w:r>
             <w:proofErr w:type="spellStart"/>
             <w:r>
-              <w:t>dammiOrdin</w:t>
-            </w:r>
-            <w:r>
-              <w:t>e</w:t>
-            </w:r>
-            <w:proofErr w:type="spellEnd"/>
-            <w:r>
-              <w:t>(</w:t>
-            </w:r>
-            <w:r>
-              <w:t>codice : Long</w:t>
-            </w:r>
+              <w:t>dammiConsegne</w:t>
+            </w:r>
+            <w:proofErr w:type="spellEnd"/>
+            <w:r>
+              <w:t xml:space="preserve">(fattorino : </w:t>
+            </w:r>
+            <w:proofErr w:type="spellStart"/>
+            <w:r>
+              <w:t>AccountFattorino</w:t>
+            </w:r>
+            <w:proofErr w:type="spellEnd"/>
             <w:r>
               <w:t>)</w:t>
             </w:r>
@@ -5511,10 +6485,7 @@
             </w:r>
             <w:proofErr w:type="spellEnd"/>
             <w:r>
-              <w:t xml:space="preserve"> : </w:t>
-            </w:r>
-            <w:r>
-              <w:t xml:space="preserve">codice != </w:t>
+              <w:t xml:space="preserve"> : fattorino != </w:t>
             </w:r>
             <w:proofErr w:type="spellStart"/>
             <w:r>
@@ -5527,7 +6498,6 @@
               <w:cnfStyle w:val="000000000000" w:firstRow="0" w:lastRow="0" w:firstColumn="0" w:lastColumn="0" w:oddVBand="0" w:evenVBand="0" w:oddHBand="0" w:evenHBand="0" w:firstRowFirstColumn="0" w:firstRowLastColumn="0" w:lastRowFirstColumn="0" w:lastRowLastColumn="0"/>
             </w:pPr>
             <w:proofErr w:type="spellStart"/>
-            <w:proofErr w:type="gramStart"/>
             <w:r>
               <w:rPr>
                 <w:b/>
@@ -5544,7 +6514,6 @@
               <w:t>::</w:t>
             </w:r>
             <w:proofErr w:type="spellStart"/>
-            <w:proofErr w:type="gramEnd"/>
             <w:r>
               <w:rPr>
                 <w:b/>
@@ -5558,28 +6527,19 @@
             </w:r>
             <w:proofErr w:type="spellStart"/>
             <w:r>
-              <w:t>dammi</w:t>
-            </w:r>
-            <w:r>
-              <w:t>Consegne</w:t>
+              <w:t>ordineSetRitirato</w:t>
             </w:r>
             <w:proofErr w:type="spellEnd"/>
             <w:r>
               <w:t>(</w:t>
             </w:r>
-            <w:r>
-              <w:t>fattorino</w:t>
-            </w:r>
-            <w:r>
-              <w:t xml:space="preserve"> : </w:t>
-            </w:r>
-            <w:proofErr w:type="spellStart"/>
-            <w:r>
-              <w:t>AccountFattorino</w:t>
-            </w:r>
-            <w:proofErr w:type="spellEnd"/>
-            <w:r>
-              <w:t>)</w:t>
+            <w:proofErr w:type="spellStart"/>
+            <w:r>
+              <w:t>orderCode</w:t>
+            </w:r>
+            <w:proofErr w:type="spellEnd"/>
+            <w:r>
+              <w:t xml:space="preserve"> : Long)</w:t>
             </w:r>
           </w:p>
           <w:p>
@@ -5606,9 +6566,11 @@
             <w:r>
               <w:t xml:space="preserve"> : </w:t>
             </w:r>
-            <w:r>
-              <w:t>fattorino</w:t>
-            </w:r>
+            <w:proofErr w:type="spellStart"/>
+            <w:r>
+              <w:t>order</w:t>
+            </w:r>
+            <w:proofErr w:type="spellEnd"/>
             <w:r>
               <w:t xml:space="preserve"> != </w:t>
             </w:r>
@@ -5623,7 +6585,6 @@
               <w:cnfStyle w:val="000000000000" w:firstRow="0" w:lastRow="0" w:firstColumn="0" w:lastColumn="0" w:oddVBand="0" w:evenVBand="0" w:oddHBand="0" w:evenHBand="0" w:firstRowFirstColumn="0" w:firstRowLastColumn="0" w:lastRowFirstColumn="0" w:lastRowLastColumn="0"/>
             </w:pPr>
             <w:proofErr w:type="spellStart"/>
-            <w:proofErr w:type="gramStart"/>
             <w:r>
               <w:rPr>
                 <w:b/>
@@ -5640,7 +6601,6 @@
               <w:t>::</w:t>
             </w:r>
             <w:proofErr w:type="spellStart"/>
-            <w:proofErr w:type="gramEnd"/>
             <w:r>
               <w:rPr>
                 <w:b/>
@@ -5654,105 +6614,7 @@
             </w:r>
             <w:proofErr w:type="spellStart"/>
             <w:r>
-              <w:t>ordineSetRitirato</w:t>
-            </w:r>
-            <w:proofErr w:type="spellEnd"/>
-            <w:r>
-              <w:t>(</w:t>
-            </w:r>
-            <w:proofErr w:type="spellStart"/>
-            <w:r>
-              <w:t>orderCode</w:t>
-            </w:r>
-            <w:proofErr w:type="spellEnd"/>
-            <w:r>
-              <w:t xml:space="preserve"> : </w:t>
-            </w:r>
-            <w:r>
-              <w:t>Long</w:t>
-            </w:r>
-            <w:r>
-              <w:t>)</w:t>
-            </w:r>
-          </w:p>
-          <w:p>
-            <w:pPr>
-              <w:jc w:val="center"/>
-              <w:cnfStyle w:val="000000000000" w:firstRow="0" w:lastRow="0" w:firstColumn="0" w:lastColumn="0" w:oddVBand="0" w:evenVBand="0" w:oddHBand="0" w:evenHBand="0" w:firstRowFirstColumn="0" w:firstRowLastColumn="0" w:lastRowFirstColumn="0" w:lastRowLastColumn="0"/>
-            </w:pPr>
-            <w:proofErr w:type="spellStart"/>
-            <w:r>
-              <w:rPr>
-                <w:b/>
-                <w:bCs/>
-              </w:rPr>
-              <w:t>p</w:t>
-            </w:r>
-            <w:r>
-              <w:rPr>
-                <w:b/>
-                <w:bCs/>
-              </w:rPr>
-              <w:t>re</w:t>
-            </w:r>
-            <w:proofErr w:type="spellEnd"/>
-            <w:r>
-              <w:t xml:space="preserve"> : </w:t>
-            </w:r>
-            <w:proofErr w:type="spellStart"/>
-            <w:r>
-              <w:t>order</w:t>
-            </w:r>
-            <w:proofErr w:type="spellEnd"/>
-            <w:r>
-              <w:t xml:space="preserve"> != </w:t>
-            </w:r>
-            <w:proofErr w:type="spellStart"/>
-            <w:r>
-              <w:t>null</w:t>
-            </w:r>
-            <w:proofErr w:type="spellEnd"/>
-          </w:p>
-          <w:p>
-            <w:pPr>
-              <w:cnfStyle w:val="000000000000" w:firstRow="0" w:lastRow="0" w:firstColumn="0" w:lastColumn="0" w:oddVBand="0" w:evenVBand="0" w:oddHBand="0" w:evenHBand="0" w:firstRowFirstColumn="0" w:firstRowLastColumn="0" w:lastRowFirstColumn="0" w:lastRowLastColumn="0"/>
-            </w:pPr>
-            <w:proofErr w:type="spellStart"/>
-            <w:proofErr w:type="gramStart"/>
-            <w:r>
-              <w:rPr>
-                <w:b/>
-                <w:bCs/>
-              </w:rPr>
-              <w:t>Context</w:t>
-            </w:r>
-            <w:proofErr w:type="spellEnd"/>
-            <w:r>
-              <w:rPr>
-                <w:b/>
-                <w:bCs/>
-              </w:rPr>
-              <w:t>::</w:t>
-            </w:r>
-            <w:proofErr w:type="spellStart"/>
-            <w:proofErr w:type="gramEnd"/>
-            <w:r>
-              <w:rPr>
-                <w:b/>
-                <w:bCs/>
-              </w:rPr>
-              <w:t>GestoreOrdineDAOImpl</w:t>
-            </w:r>
-            <w:proofErr w:type="spellEnd"/>
-            <w:r>
-              <w:t xml:space="preserve"> public </w:t>
-            </w:r>
-            <w:proofErr w:type="spellStart"/>
-            <w:r>
-              <w:t>ordineSet</w:t>
-            </w:r>
-            <w:r>
-              <w:t>Consegnato</w:t>
+              <w:t>ordineSetConsegnato</w:t>
             </w:r>
             <w:proofErr w:type="spellEnd"/>
             <w:r>
@@ -5913,14 +6775,7 @@
                 <w:b/>
                 <w:bCs/>
               </w:rPr>
-              <w:t>Gestore</w:t>
-            </w:r>
-            <w:r>
-              <w:rPr>
-                <w:b/>
-                <w:bCs/>
-              </w:rPr>
-              <w:t>MailImpl</w:t>
+              <w:t>GestoreMailImpl</w:t>
             </w:r>
             <w:proofErr w:type="spellEnd"/>
           </w:p>
@@ -5958,17 +6813,11 @@
             </w:r>
             <w:proofErr w:type="spellStart"/>
             <w:r>
-              <w:t>Gestore</w:t>
-            </w:r>
-            <w:r>
-              <w:t>Mail</w:t>
-            </w:r>
-            <w:proofErr w:type="spellEnd"/>
-            <w:r>
-              <w:t xml:space="preserve"> per la gestione </w:t>
-            </w:r>
-            <w:r>
-              <w:t>e l’invio di mail da parte del sistema</w:t>
+              <w:t>GestoreMail</w:t>
+            </w:r>
+            <w:proofErr w:type="spellEnd"/>
+            <w:r>
+              <w:t xml:space="preserve"> per la gestione e l’invio di mail da parte del sistema</w:t>
             </w:r>
           </w:p>
         </w:tc>
@@ -6000,203 +6849,278 @@
             <w:pPr>
               <w:jc w:val="center"/>
               <w:cnfStyle w:val="000000100000" w:firstRow="0" w:lastRow="0" w:firstColumn="0" w:lastColumn="0" w:oddVBand="0" w:evenVBand="0" w:oddHBand="1" w:evenHBand="0" w:firstRowFirstColumn="0" w:firstRowLastColumn="0" w:lastRowFirstColumn="0" w:lastRowLastColumn="0"/>
-            </w:pPr>
-            <w:proofErr w:type="spellStart"/>
-            <w:proofErr w:type="gramStart"/>
+              <w:rPr>
+                <w:lang w:val="en-US"/>
+              </w:rPr>
+            </w:pPr>
             <w:r>
               <w:rPr>
                 <w:b/>
                 <w:bCs/>
-              </w:rPr>
-              <w:t>Context</w:t>
-            </w:r>
-            <w:proofErr w:type="spellEnd"/>
+                <w:lang w:val="en-US"/>
+              </w:rPr>
+              <w:t>Context::</w:t>
+            </w:r>
+            <w:proofErr w:type="spellStart"/>
             <w:r>
               <w:rPr>
                 <w:b/>
                 <w:bCs/>
-              </w:rPr>
-              <w:t>::</w:t>
-            </w:r>
-            <w:proofErr w:type="spellStart"/>
-            <w:proofErr w:type="gramEnd"/>
+                <w:lang w:val="en-US"/>
+              </w:rPr>
+              <w:t>GestoreMailImpl</w:t>
+            </w:r>
+            <w:proofErr w:type="spellEnd"/>
             <w:r>
               <w:rPr>
                 <w:b/>
                 <w:bCs/>
-              </w:rPr>
-              <w:t>GestoreMailImpl</w:t>
-            </w:r>
-            <w:proofErr w:type="spellEnd"/>
+                <w:lang w:val="en-US"/>
+              </w:rPr>
+              <w:t xml:space="preserve"> </w:t>
+            </w:r>
+            <w:r>
+              <w:rPr>
+                <w:lang w:val="en-US"/>
+              </w:rPr>
+              <w:t xml:space="preserve">public </w:t>
+            </w:r>
+            <w:proofErr w:type="spellStart"/>
+            <w:r>
+              <w:rPr>
+                <w:lang w:val="en-US"/>
+              </w:rPr>
+              <w:t>inviaMailModetatore</w:t>
+            </w:r>
+            <w:proofErr w:type="spellEnd"/>
+            <w:r>
+              <w:rPr>
+                <w:lang w:val="en-US"/>
+              </w:rPr>
+              <w:t>(</w:t>
+            </w:r>
+            <w:proofErr w:type="spellStart"/>
+            <w:r>
+              <w:rPr>
+                <w:lang w:val="en-US"/>
+              </w:rPr>
+              <w:t>idOrder</w:t>
+            </w:r>
+            <w:proofErr w:type="spellEnd"/>
+            <w:r>
+              <w:rPr>
+                <w:lang w:val="en-US"/>
+              </w:rPr>
+              <w:t xml:space="preserve"> :Long, description : String)</w:t>
+            </w:r>
+          </w:p>
+          <w:p>
+            <w:pPr>
+              <w:jc w:val="center"/>
+              <w:cnfStyle w:val="000000100000" w:firstRow="0" w:lastRow="0" w:firstColumn="0" w:lastColumn="0" w:oddVBand="0" w:evenVBand="0" w:oddHBand="1" w:evenHBand="0" w:firstRowFirstColumn="0" w:firstRowLastColumn="0" w:lastRowFirstColumn="0" w:lastRowLastColumn="0"/>
+              <w:rPr>
+                <w:lang w:val="en-US"/>
+              </w:rPr>
+            </w:pPr>
+            <w:r>
+              <w:rPr>
+                <w:lang w:val="en-US"/>
+              </w:rPr>
+              <w:t xml:space="preserve">pre: </w:t>
+            </w:r>
+            <w:proofErr w:type="spellStart"/>
+            <w:r>
+              <w:rPr>
+                <w:lang w:val="en-US"/>
+              </w:rPr>
+              <w:t>idOrder</w:t>
+            </w:r>
+            <w:proofErr w:type="spellEnd"/>
+            <w:r>
+              <w:rPr>
+                <w:lang w:val="en-US"/>
+              </w:rPr>
+              <w:t xml:space="preserve"> != null and description != null</w:t>
+            </w:r>
+          </w:p>
+          <w:p>
+            <w:pPr>
+              <w:jc w:val="center"/>
+              <w:cnfStyle w:val="000000100000" w:firstRow="0" w:lastRow="0" w:firstColumn="0" w:lastColumn="0" w:oddVBand="0" w:evenVBand="0" w:oddHBand="1" w:evenHBand="0" w:firstRowFirstColumn="0" w:firstRowLastColumn="0" w:lastRowFirstColumn="0" w:lastRowLastColumn="0"/>
+              <w:rPr>
+                <w:lang w:val="en-US"/>
+              </w:rPr>
+            </w:pPr>
             <w:r>
               <w:rPr>
                 <w:b/>
                 <w:bCs/>
+                <w:lang w:val="en-US"/>
+              </w:rPr>
+              <w:t>Context::</w:t>
+            </w:r>
+            <w:proofErr w:type="spellStart"/>
+            <w:r>
+              <w:rPr>
+                <w:b/>
+                <w:bCs/>
+                <w:lang w:val="en-US"/>
+              </w:rPr>
+              <w:t>GestoreMailImpl</w:t>
+            </w:r>
+            <w:proofErr w:type="spellEnd"/>
+            <w:r>
+              <w:rPr>
+                <w:b/>
+                <w:bCs/>
+                <w:lang w:val="en-US"/>
               </w:rPr>
               <w:t xml:space="preserve"> </w:t>
             </w:r>
             <w:r>
+              <w:rPr>
+                <w:lang w:val="en-US"/>
+              </w:rPr>
               <w:t xml:space="preserve">public </w:t>
             </w:r>
             <w:proofErr w:type="spellStart"/>
             <w:r>
-              <w:t>inviaMailModetatore</w:t>
-            </w:r>
-            <w:proofErr w:type="spellEnd"/>
-            <w:r>
+              <w:rPr>
+                <w:lang w:val="en-US"/>
+              </w:rPr>
+              <w:t>inviaMailBan</w:t>
+            </w:r>
+            <w:proofErr w:type="spellEnd"/>
+            <w:r>
+              <w:rPr>
+                <w:lang w:val="en-US"/>
+              </w:rPr>
               <w:t>(</w:t>
             </w:r>
             <w:proofErr w:type="spellStart"/>
             <w:r>
-              <w:t>idOrder</w:t>
-            </w:r>
-            <w:proofErr w:type="spellEnd"/>
-            <w:r>
-              <w:t xml:space="preserve"> :Long, </w:t>
-            </w:r>
-            <w:proofErr w:type="spellStart"/>
-            <w:r>
-              <w:t>description</w:t>
-            </w:r>
-            <w:proofErr w:type="spellEnd"/>
-            <w:r>
-              <w:t xml:space="preserve"> : </w:t>
-            </w:r>
-            <w:bookmarkStart w:id="2" w:name="_GoBack"/>
-            <w:bookmarkEnd w:id="2"/>
-            <w:proofErr w:type="spellStart"/>
-            <w:r>
-              <w:t>String</w:t>
-            </w:r>
-            <w:proofErr w:type="spellEnd"/>
-            <w:r>
-              <w:t>)</w:t>
+              <w:rPr>
+                <w:lang w:val="en-US"/>
+              </w:rPr>
+              <w:t>azienda</w:t>
+            </w:r>
+            <w:proofErr w:type="spellEnd"/>
+            <w:r>
+              <w:rPr>
+                <w:lang w:val="en-US"/>
+              </w:rPr>
+              <w:t xml:space="preserve"> :</w:t>
+            </w:r>
+            <w:proofErr w:type="spellStart"/>
+            <w:r>
+              <w:rPr>
+                <w:lang w:val="en-US"/>
+              </w:rPr>
+              <w:t>AccountAzienda</w:t>
+            </w:r>
+            <w:proofErr w:type="spellEnd"/>
+            <w:r>
+              <w:rPr>
+                <w:lang w:val="en-US"/>
+              </w:rPr>
+              <w:t>, description : String)</w:t>
             </w:r>
           </w:p>
           <w:p>
             <w:pPr>
               <w:jc w:val="center"/>
               <w:cnfStyle w:val="000000100000" w:firstRow="0" w:lastRow="0" w:firstColumn="0" w:lastColumn="0" w:oddVBand="0" w:evenVBand="0" w:oddHBand="1" w:evenHBand="0" w:firstRowFirstColumn="0" w:firstRowLastColumn="0" w:lastRowFirstColumn="0" w:lastRowLastColumn="0"/>
-            </w:pPr>
-            <w:proofErr w:type="spellStart"/>
-            <w:r>
-              <w:t>pre</w:t>
-            </w:r>
-            <w:proofErr w:type="spellEnd"/>
-            <w:r>
-              <w:t xml:space="preserve">: </w:t>
-            </w:r>
-            <w:proofErr w:type="spellStart"/>
-            <w:r>
-              <w:t>idOrder</w:t>
-            </w:r>
-            <w:proofErr w:type="spellEnd"/>
-            <w:r>
-              <w:t xml:space="preserve"> != </w:t>
-            </w:r>
-            <w:proofErr w:type="spellStart"/>
-            <w:r>
-              <w:t>null</w:t>
-            </w:r>
-            <w:proofErr w:type="spellEnd"/>
-            <w:r>
-              <w:t xml:space="preserve"> and </w:t>
-            </w:r>
-            <w:proofErr w:type="spellStart"/>
-            <w:r>
-              <w:t>description</w:t>
-            </w:r>
-            <w:proofErr w:type="spellEnd"/>
-            <w:r>
-              <w:t xml:space="preserve"> != </w:t>
-            </w:r>
-            <w:proofErr w:type="spellStart"/>
-            <w:r>
-              <w:t>null</w:t>
-            </w:r>
-            <w:proofErr w:type="spellEnd"/>
+              <w:rPr>
+                <w:lang w:val="en-US"/>
+              </w:rPr>
+            </w:pPr>
+            <w:r>
+              <w:rPr>
+                <w:lang w:val="en-US"/>
+              </w:rPr>
+              <w:t xml:space="preserve">pre: </w:t>
+            </w:r>
+            <w:proofErr w:type="spellStart"/>
+            <w:r>
+              <w:rPr>
+                <w:lang w:val="en-US"/>
+              </w:rPr>
+              <w:t>azienda</w:t>
+            </w:r>
+            <w:proofErr w:type="spellEnd"/>
+            <w:r>
+              <w:rPr>
+                <w:lang w:val="en-US"/>
+              </w:rPr>
+              <w:t xml:space="preserve"> != null and description != null</w:t>
+            </w:r>
           </w:p>
           <w:p>
             <w:pPr>
               <w:jc w:val="center"/>
               <w:cnfStyle w:val="000000100000" w:firstRow="0" w:lastRow="0" w:firstColumn="0" w:lastColumn="0" w:oddVBand="0" w:evenVBand="0" w:oddHBand="1" w:evenHBand="0" w:firstRowFirstColumn="0" w:firstRowLastColumn="0" w:lastRowFirstColumn="0" w:lastRowLastColumn="0"/>
-            </w:pPr>
-            <w:proofErr w:type="spellStart"/>
-            <w:proofErr w:type="gramStart"/>
+              <w:rPr>
+                <w:lang w:val="en-US"/>
+              </w:rPr>
+            </w:pPr>
             <w:r>
               <w:rPr>
                 <w:b/>
                 <w:bCs/>
-              </w:rPr>
-              <w:t>Context</w:t>
-            </w:r>
-            <w:proofErr w:type="spellEnd"/>
+                <w:lang w:val="en-US"/>
+              </w:rPr>
+              <w:t>Context::</w:t>
+            </w:r>
+            <w:proofErr w:type="spellStart"/>
             <w:r>
               <w:rPr>
                 <w:b/>
                 <w:bCs/>
-              </w:rPr>
-              <w:t>::</w:t>
-            </w:r>
-            <w:proofErr w:type="spellStart"/>
-            <w:proofErr w:type="gramEnd"/>
+                <w:lang w:val="en-US"/>
+              </w:rPr>
+              <w:t>GestoreMailImpl</w:t>
+            </w:r>
+            <w:proofErr w:type="spellEnd"/>
             <w:r>
               <w:rPr>
                 <w:b/>
                 <w:bCs/>
-              </w:rPr>
-              <w:t>GestoreMailImpl</w:t>
-            </w:r>
-            <w:proofErr w:type="spellEnd"/>
-            <w:r>
-              <w:rPr>
-                <w:b/>
-                <w:bCs/>
+                <w:lang w:val="en-US"/>
               </w:rPr>
               <w:t xml:space="preserve"> </w:t>
             </w:r>
             <w:r>
+              <w:rPr>
+                <w:lang w:val="en-US"/>
+              </w:rPr>
               <w:t xml:space="preserve">public </w:t>
             </w:r>
             <w:proofErr w:type="spellStart"/>
             <w:r>
-              <w:t>inviaMail</w:t>
-            </w:r>
-            <w:r>
-              <w:t>Ban</w:t>
-            </w:r>
-            <w:proofErr w:type="spellEnd"/>
-            <w:r>
-              <w:t>(</w:t>
-            </w:r>
-            <w:r>
-              <w:t>azienda</w:t>
-            </w:r>
-            <w:r>
-              <w:t xml:space="preserve"> :</w:t>
-            </w:r>
-            <w:proofErr w:type="spellStart"/>
-            <w:r>
-              <w:t>AccountAzienda</w:t>
-            </w:r>
-            <w:proofErr w:type="spellEnd"/>
-            <w:r>
-              <w:t xml:space="preserve">, </w:t>
-            </w:r>
-            <w:proofErr w:type="spellStart"/>
-            <w:r>
-              <w:t>description</w:t>
-            </w:r>
-            <w:proofErr w:type="spellEnd"/>
-            <w:r>
-              <w:t xml:space="preserve"> : </w:t>
-            </w:r>
-            <w:proofErr w:type="spellStart"/>
-            <w:r>
-              <w:t>String</w:t>
-            </w:r>
-            <w:proofErr w:type="spellEnd"/>
-            <w:r>
+              <w:rPr>
+                <w:lang w:val="en-US"/>
+              </w:rPr>
+              <w:t>inviaMailOrdine</w:t>
+            </w:r>
+            <w:proofErr w:type="spellEnd"/>
+            <w:r>
+              <w:rPr>
+                <w:lang w:val="en-US"/>
+              </w:rPr>
+              <w:t>(order :</w:t>
+            </w:r>
+            <w:proofErr w:type="spellStart"/>
+            <w:r>
+              <w:rPr>
+                <w:lang w:val="en-US"/>
+              </w:rPr>
+              <w:t>Ordine</w:t>
+            </w:r>
+            <w:proofErr w:type="spellEnd"/>
+            <w:r>
+              <w:rPr>
+                <w:lang w:val="en-US"/>
+              </w:rPr>
               <w:t>)</w:t>
             </w:r>
           </w:p>
@@ -6204,154 +7128,31 @@
             <w:pPr>
               <w:jc w:val="center"/>
               <w:cnfStyle w:val="000000100000" w:firstRow="0" w:lastRow="0" w:firstColumn="0" w:lastColumn="0" w:oddVBand="0" w:evenVBand="0" w:oddHBand="1" w:evenHBand="0" w:firstRowFirstColumn="0" w:firstRowLastColumn="0" w:lastRowFirstColumn="0" w:lastRowLastColumn="0"/>
-            </w:pPr>
-            <w:proofErr w:type="spellStart"/>
-            <w:r>
-              <w:t>pre</w:t>
-            </w:r>
-            <w:proofErr w:type="spellEnd"/>
-            <w:r>
-              <w:t xml:space="preserve">: </w:t>
-            </w:r>
-            <w:r>
+              <w:rPr>
+                <w:u w:val="single"/>
+                <w:lang w:val="en-US"/>
+              </w:rPr>
+            </w:pPr>
+            <w:r>
+              <w:rPr>
+                <w:lang w:val="en-US"/>
+              </w:rPr>
+              <w:t xml:space="preserve">pre: </w:t>
+            </w:r>
+            <w:proofErr w:type="spellStart"/>
+            <w:r>
+              <w:rPr>
+                <w:lang w:val="en-US"/>
+              </w:rPr>
               <w:t>azienda</w:t>
             </w:r>
-            <w:r>
-              <w:t xml:space="preserve"> != </w:t>
-            </w:r>
-            <w:proofErr w:type="spellStart"/>
-            <w:r>
-              <w:t>null</w:t>
-            </w:r>
-            <w:proofErr w:type="spellEnd"/>
-            <w:r>
-              <w:t xml:space="preserve"> and </w:t>
-            </w:r>
-            <w:proofErr w:type="spellStart"/>
-            <w:r>
-              <w:t>description</w:t>
-            </w:r>
-            <w:proofErr w:type="spellEnd"/>
-            <w:r>
-              <w:t xml:space="preserve"> != </w:t>
-            </w:r>
-            <w:proofErr w:type="spellStart"/>
-            <w:r>
-              <w:t>null</w:t>
-            </w:r>
-            <w:proofErr w:type="spellEnd"/>
-          </w:p>
-          <w:p>
-            <w:pPr>
-              <w:jc w:val="center"/>
-              <w:cnfStyle w:val="000000100000" w:firstRow="0" w:lastRow="0" w:firstColumn="0" w:lastColumn="0" w:oddVBand="0" w:evenVBand="0" w:oddHBand="1" w:evenHBand="0" w:firstRowFirstColumn="0" w:firstRowLastColumn="0" w:lastRowFirstColumn="0" w:lastRowLastColumn="0"/>
-            </w:pPr>
-            <w:proofErr w:type="spellStart"/>
-            <w:proofErr w:type="gramStart"/>
-            <w:r>
-              <w:rPr>
-                <w:b/>
-                <w:bCs/>
-              </w:rPr>
-              <w:t>Context</w:t>
-            </w:r>
-            <w:proofErr w:type="spellEnd"/>
-            <w:r>
-              <w:rPr>
-                <w:b/>
-                <w:bCs/>
-              </w:rPr>
-              <w:t>::</w:t>
-            </w:r>
-            <w:proofErr w:type="spellStart"/>
-            <w:proofErr w:type="gramEnd"/>
-            <w:r>
-              <w:rPr>
-                <w:b/>
-                <w:bCs/>
-              </w:rPr>
-              <w:t>GestoreMailImpl</w:t>
-            </w:r>
-            <w:proofErr w:type="spellEnd"/>
-            <w:r>
-              <w:rPr>
-                <w:b/>
-                <w:bCs/>
-              </w:rPr>
-              <w:t xml:space="preserve"> </w:t>
-            </w:r>
-            <w:r>
-              <w:t xml:space="preserve">public </w:t>
-            </w:r>
-            <w:proofErr w:type="spellStart"/>
-            <w:r>
-              <w:t>inviaMail</w:t>
-            </w:r>
-            <w:r>
-              <w:t>Ordine</w:t>
-            </w:r>
-            <w:proofErr w:type="spellEnd"/>
-            <w:r>
-              <w:t>(</w:t>
-            </w:r>
-            <w:proofErr w:type="spellStart"/>
-            <w:r>
-              <w:t>order</w:t>
-            </w:r>
-            <w:proofErr w:type="spellEnd"/>
-            <w:r>
-              <w:t xml:space="preserve"> :</w:t>
-            </w:r>
-            <w:r>
-              <w:t>Ordine</w:t>
-            </w:r>
-            <w:r>
-              <w:t>)</w:t>
-            </w:r>
-          </w:p>
-          <w:p>
-            <w:pPr>
-              <w:jc w:val="center"/>
-              <w:cnfStyle w:val="000000100000" w:firstRow="0" w:lastRow="0" w:firstColumn="0" w:lastColumn="0" w:oddVBand="0" w:evenVBand="0" w:oddHBand="1" w:evenHBand="0" w:firstRowFirstColumn="0" w:firstRowLastColumn="0" w:lastRowFirstColumn="0" w:lastRowLastColumn="0"/>
-              <w:rPr>
-                <w:u w:val="single"/>
-              </w:rPr>
-            </w:pPr>
-            <w:proofErr w:type="spellStart"/>
-            <w:r>
-              <w:t>pre</w:t>
-            </w:r>
-            <w:proofErr w:type="spellEnd"/>
-            <w:r>
-              <w:t xml:space="preserve">: </w:t>
-            </w:r>
-            <w:r>
-              <w:t>azienda</w:t>
-            </w:r>
-            <w:r>
-              <w:t xml:space="preserve"> != </w:t>
-            </w:r>
-            <w:proofErr w:type="spellStart"/>
-            <w:r>
-              <w:t>null</w:t>
-            </w:r>
-            <w:proofErr w:type="spellEnd"/>
-            <w:r>
-              <w:t xml:space="preserve"> and </w:t>
-            </w:r>
-            <w:proofErr w:type="spellStart"/>
-            <w:r>
-              <w:t>description</w:t>
-            </w:r>
-            <w:proofErr w:type="spellEnd"/>
-            <w:r>
-              <w:t xml:space="preserve"> != </w:t>
-            </w:r>
-            <w:proofErr w:type="spellStart"/>
-            <w:r>
-              <w:t>null</w:t>
-            </w:r>
-            <w:proofErr w:type="spellEnd"/>
+            <w:proofErr w:type="spellEnd"/>
+            <w:r>
+              <w:rPr>
+                <w:lang w:val="en-US"/>
+              </w:rPr>
+              <w:t xml:space="preserve"> != null and description != null</w:t>
+            </w:r>
           </w:p>
         </w:tc>
       </w:tr>
@@ -7891,6 +8692,119 @@
     </w:lvl>
   </w:abstractNum>
   <w:abstractNum w:abstractNumId="11" w15:restartNumberingAfterBreak="0">
+    <w:nsid w:val="46735CED"/>
+    <w:multiLevelType w:val="hybridMultilevel"/>
+    <w:tmpl w:val="934411D0"/>
+    <w:lvl w:ilvl="0" w:tplc="04100001">
+      <w:start w:val="1"/>
+      <w:numFmt w:val="bullet"/>
+      <w:lvlText w:val=""/>
+      <w:lvlJc w:val="left"/>
+      <w:pPr>
+        <w:ind w:left="720" w:hanging="360"/>
+      </w:pPr>
+      <w:rPr>
+        <w:rFonts w:ascii="Symbol" w:hAnsi="Symbol" w:hint="default"/>
+      </w:rPr>
+    </w:lvl>
+    <w:lvl w:ilvl="1" w:tplc="04100003" w:tentative="1">
+      <w:start w:val="1"/>
+      <w:numFmt w:val="bullet"/>
+      <w:lvlText w:val="o"/>
+      <w:lvlJc w:val="left"/>
+      <w:pPr>
+        <w:ind w:left="1440" w:hanging="360"/>
+      </w:pPr>
+      <w:rPr>
+        <w:rFonts w:ascii="Courier New" w:hAnsi="Courier New" w:cs="Courier New" w:hint="default"/>
+      </w:rPr>
+    </w:lvl>
+    <w:lvl w:ilvl="2" w:tplc="04100005" w:tentative="1">
+      <w:start w:val="1"/>
+      <w:numFmt w:val="bullet"/>
+      <w:lvlText w:val=""/>
+      <w:lvlJc w:val="left"/>
+      <w:pPr>
+        <w:ind w:left="2160" w:hanging="360"/>
+      </w:pPr>
+      <w:rPr>
+        <w:rFonts w:ascii="Wingdings" w:hAnsi="Wingdings" w:hint="default"/>
+      </w:rPr>
+    </w:lvl>
+    <w:lvl w:ilvl="3" w:tplc="04100001" w:tentative="1">
+      <w:start w:val="1"/>
+      <w:numFmt w:val="bullet"/>
+      <w:lvlText w:val=""/>
+      <w:lvlJc w:val="left"/>
+      <w:pPr>
+        <w:ind w:left="2880" w:hanging="360"/>
+      </w:pPr>
+      <w:rPr>
+        <w:rFonts w:ascii="Symbol" w:hAnsi="Symbol" w:hint="default"/>
+      </w:rPr>
+    </w:lvl>
+    <w:lvl w:ilvl="4" w:tplc="04100003" w:tentative="1">
+      <w:start w:val="1"/>
+      <w:numFmt w:val="bullet"/>
+      <w:lvlText w:val="o"/>
+      <w:lvlJc w:val="left"/>
+      <w:pPr>
+        <w:ind w:left="3600" w:hanging="360"/>
+      </w:pPr>
+      <w:rPr>
+        <w:rFonts w:ascii="Courier New" w:hAnsi="Courier New" w:cs="Courier New" w:hint="default"/>
+      </w:rPr>
+    </w:lvl>
+    <w:lvl w:ilvl="5" w:tplc="04100005" w:tentative="1">
+      <w:start w:val="1"/>
+      <w:numFmt w:val="bullet"/>
+      <w:lvlText w:val=""/>
+      <w:lvlJc w:val="left"/>
+      <w:pPr>
+        <w:ind w:left="4320" w:hanging="360"/>
+      </w:pPr>
+      <w:rPr>
+        <w:rFonts w:ascii="Wingdings" w:hAnsi="Wingdings" w:hint="default"/>
+      </w:rPr>
+    </w:lvl>
+    <w:lvl w:ilvl="6" w:tplc="04100001" w:tentative="1">
+      <w:start w:val="1"/>
+      <w:numFmt w:val="bullet"/>
+      <w:lvlText w:val=""/>
+      <w:lvlJc w:val="left"/>
+      <w:pPr>
+        <w:ind w:left="5040" w:hanging="360"/>
+      </w:pPr>
+      <w:rPr>
+        <w:rFonts w:ascii="Symbol" w:hAnsi="Symbol" w:hint="default"/>
+      </w:rPr>
+    </w:lvl>
+    <w:lvl w:ilvl="7" w:tplc="04100003" w:tentative="1">
+      <w:start w:val="1"/>
+      <w:numFmt w:val="bullet"/>
+      <w:lvlText w:val="o"/>
+      <w:lvlJc w:val="left"/>
+      <w:pPr>
+        <w:ind w:left="5760" w:hanging="360"/>
+      </w:pPr>
+      <w:rPr>
+        <w:rFonts w:ascii="Courier New" w:hAnsi="Courier New" w:cs="Courier New" w:hint="default"/>
+      </w:rPr>
+    </w:lvl>
+    <w:lvl w:ilvl="8" w:tplc="04100005" w:tentative="1">
+      <w:start w:val="1"/>
+      <w:numFmt w:val="bullet"/>
+      <w:lvlText w:val=""/>
+      <w:lvlJc w:val="left"/>
+      <w:pPr>
+        <w:ind w:left="6480" w:hanging="360"/>
+      </w:pPr>
+      <w:rPr>
+        <w:rFonts w:ascii="Wingdings" w:hAnsi="Wingdings" w:hint="default"/>
+      </w:rPr>
+    </w:lvl>
+  </w:abstractNum>
+  <w:abstractNum w:abstractNumId="12" w15:restartNumberingAfterBreak="0">
     <w:nsid w:val="46BD0199"/>
     <w:multiLevelType w:val="multilevel"/>
     <w:tmpl w:val="F6E8DAFC"/>
@@ -8003,7 +8917,7 @@
       </w:pPr>
     </w:lvl>
   </w:abstractNum>
-  <w:abstractNum w:abstractNumId="12" w15:restartNumberingAfterBreak="0">
+  <w:abstractNum w:abstractNumId="13" w15:restartNumberingAfterBreak="0">
     <w:nsid w:val="4B24673D"/>
     <w:multiLevelType w:val="multilevel"/>
     <w:tmpl w:val="B05C3E22"/>
@@ -8116,7 +9030,7 @@
       </w:pPr>
     </w:lvl>
   </w:abstractNum>
-  <w:abstractNum w:abstractNumId="13" w15:restartNumberingAfterBreak="0">
+  <w:abstractNum w:abstractNumId="14" w15:restartNumberingAfterBreak="0">
     <w:nsid w:val="4DB85488"/>
     <w:multiLevelType w:val="multilevel"/>
     <w:tmpl w:val="4FF4AC1A"/>
@@ -8229,7 +9143,7 @@
       </w:rPr>
     </w:lvl>
   </w:abstractNum>
-  <w:abstractNum w:abstractNumId="14" w15:restartNumberingAfterBreak="0">
+  <w:abstractNum w:abstractNumId="15" w15:restartNumberingAfterBreak="0">
     <w:nsid w:val="5329153B"/>
     <w:multiLevelType w:val="multilevel"/>
     <w:tmpl w:val="52A4F850"/>
@@ -8342,7 +9256,7 @@
       </w:pPr>
     </w:lvl>
   </w:abstractNum>
-  <w:abstractNum w:abstractNumId="15" w15:restartNumberingAfterBreak="0">
+  <w:abstractNum w:abstractNumId="16" w15:restartNumberingAfterBreak="0">
     <w:nsid w:val="60B310AE"/>
     <w:multiLevelType w:val="multilevel"/>
     <w:tmpl w:val="4F56EB64"/>
@@ -8455,7 +9369,7 @@
       </w:rPr>
     </w:lvl>
   </w:abstractNum>
-  <w:abstractNum w:abstractNumId="16" w15:restartNumberingAfterBreak="0">
+  <w:abstractNum w:abstractNumId="17" w15:restartNumberingAfterBreak="0">
     <w:nsid w:val="6A1440C7"/>
     <w:multiLevelType w:val="multilevel"/>
     <w:tmpl w:val="C110FB9E"/>
@@ -8568,7 +9482,7 @@
       </w:rPr>
     </w:lvl>
   </w:abstractNum>
-  <w:abstractNum w:abstractNumId="17" w15:restartNumberingAfterBreak="0">
+  <w:abstractNum w:abstractNumId="18" w15:restartNumberingAfterBreak="0">
     <w:nsid w:val="76D17719"/>
     <w:multiLevelType w:val="multilevel"/>
     <w:tmpl w:val="73666AAE"/>
@@ -8678,6 +9592,119 @@
       </w:pPr>
       <w:rPr>
         <w:u w:val="none"/>
+      </w:rPr>
+    </w:lvl>
+  </w:abstractNum>
+  <w:abstractNum w:abstractNumId="19" w15:restartNumberingAfterBreak="0">
+    <w:nsid w:val="7BB1178D"/>
+    <w:multiLevelType w:val="hybridMultilevel"/>
+    <w:tmpl w:val="76BED1FC"/>
+    <w:lvl w:ilvl="0" w:tplc="04100001">
+      <w:start w:val="1"/>
+      <w:numFmt w:val="bullet"/>
+      <w:lvlText w:val=""/>
+      <w:lvlJc w:val="left"/>
+      <w:pPr>
+        <w:ind w:left="720" w:hanging="360"/>
+      </w:pPr>
+      <w:rPr>
+        <w:rFonts w:ascii="Symbol" w:hAnsi="Symbol" w:hint="default"/>
+      </w:rPr>
+    </w:lvl>
+    <w:lvl w:ilvl="1" w:tplc="04100003" w:tentative="1">
+      <w:start w:val="1"/>
+      <w:numFmt w:val="bullet"/>
+      <w:lvlText w:val="o"/>
+      <w:lvlJc w:val="left"/>
+      <w:pPr>
+        <w:ind w:left="1440" w:hanging="360"/>
+      </w:pPr>
+      <w:rPr>
+        <w:rFonts w:ascii="Courier New" w:hAnsi="Courier New" w:cs="Courier New" w:hint="default"/>
+      </w:rPr>
+    </w:lvl>
+    <w:lvl w:ilvl="2" w:tplc="04100005" w:tentative="1">
+      <w:start w:val="1"/>
+      <w:numFmt w:val="bullet"/>
+      <w:lvlText w:val=""/>
+      <w:lvlJc w:val="left"/>
+      <w:pPr>
+        <w:ind w:left="2160" w:hanging="360"/>
+      </w:pPr>
+      <w:rPr>
+        <w:rFonts w:ascii="Wingdings" w:hAnsi="Wingdings" w:hint="default"/>
+      </w:rPr>
+    </w:lvl>
+    <w:lvl w:ilvl="3" w:tplc="04100001" w:tentative="1">
+      <w:start w:val="1"/>
+      <w:numFmt w:val="bullet"/>
+      <w:lvlText w:val=""/>
+      <w:lvlJc w:val="left"/>
+      <w:pPr>
+        <w:ind w:left="2880" w:hanging="360"/>
+      </w:pPr>
+      <w:rPr>
+        <w:rFonts w:ascii="Symbol" w:hAnsi="Symbol" w:hint="default"/>
+      </w:rPr>
+    </w:lvl>
+    <w:lvl w:ilvl="4" w:tplc="04100003" w:tentative="1">
+      <w:start w:val="1"/>
+      <w:numFmt w:val="bullet"/>
+      <w:lvlText w:val="o"/>
+      <w:lvlJc w:val="left"/>
+      <w:pPr>
+        <w:ind w:left="3600" w:hanging="360"/>
+      </w:pPr>
+      <w:rPr>
+        <w:rFonts w:ascii="Courier New" w:hAnsi="Courier New" w:cs="Courier New" w:hint="default"/>
+      </w:rPr>
+    </w:lvl>
+    <w:lvl w:ilvl="5" w:tplc="04100005" w:tentative="1">
+      <w:start w:val="1"/>
+      <w:numFmt w:val="bullet"/>
+      <w:lvlText w:val=""/>
+      <w:lvlJc w:val="left"/>
+      <w:pPr>
+        <w:ind w:left="4320" w:hanging="360"/>
+      </w:pPr>
+      <w:rPr>
+        <w:rFonts w:ascii="Wingdings" w:hAnsi="Wingdings" w:hint="default"/>
+      </w:rPr>
+    </w:lvl>
+    <w:lvl w:ilvl="6" w:tplc="04100001" w:tentative="1">
+      <w:start w:val="1"/>
+      <w:numFmt w:val="bullet"/>
+      <w:lvlText w:val=""/>
+      <w:lvlJc w:val="left"/>
+      <w:pPr>
+        <w:ind w:left="5040" w:hanging="360"/>
+      </w:pPr>
+      <w:rPr>
+        <w:rFonts w:ascii="Symbol" w:hAnsi="Symbol" w:hint="default"/>
+      </w:rPr>
+    </w:lvl>
+    <w:lvl w:ilvl="7" w:tplc="04100003" w:tentative="1">
+      <w:start w:val="1"/>
+      <w:numFmt w:val="bullet"/>
+      <w:lvlText w:val="o"/>
+      <w:lvlJc w:val="left"/>
+      <w:pPr>
+        <w:ind w:left="5760" w:hanging="360"/>
+      </w:pPr>
+      <w:rPr>
+        <w:rFonts w:ascii="Courier New" w:hAnsi="Courier New" w:cs="Courier New" w:hint="default"/>
+      </w:rPr>
+    </w:lvl>
+    <w:lvl w:ilvl="8" w:tplc="04100005" w:tentative="1">
+      <w:start w:val="1"/>
+      <w:numFmt w:val="bullet"/>
+      <w:lvlText w:val=""/>
+      <w:lvlJc w:val="left"/>
+      <w:pPr>
+        <w:ind w:left="6480" w:hanging="360"/>
+      </w:pPr>
+      <w:rPr>
+        <w:rFonts w:ascii="Wingdings" w:hAnsi="Wingdings" w:hint="default"/>
       </w:rPr>
     </w:lvl>
   </w:abstractNum>
@@ -8694,7 +9721,7 @@
     <w:abstractNumId w:val="3"/>
   </w:num>
   <w:num w:numId="5">
-    <w:abstractNumId w:val="17"/>
+    <w:abstractNumId w:val="18"/>
   </w:num>
   <w:num w:numId="6">
     <w:abstractNumId w:val="6"/>
@@ -8709,10 +9736,10 @@
     <w:abstractNumId w:val="2"/>
   </w:num>
   <w:num w:numId="10">
-    <w:abstractNumId w:val="15"/>
+    <w:abstractNumId w:val="16"/>
   </w:num>
   <w:num w:numId="11">
-    <w:abstractNumId w:val="13"/>
+    <w:abstractNumId w:val="14"/>
   </w:num>
   <w:num w:numId="12">
     <w:abstractNumId w:val="5"/>
@@ -8721,19 +9748,25 @@
     <w:abstractNumId w:val="9"/>
   </w:num>
   <w:num w:numId="14">
-    <w:abstractNumId w:val="16"/>
+    <w:abstractNumId w:val="17"/>
   </w:num>
   <w:num w:numId="15">
-    <w:abstractNumId w:val="11"/>
+    <w:abstractNumId w:val="12"/>
   </w:num>
   <w:num w:numId="16">
-    <w:abstractNumId w:val="12"/>
+    <w:abstractNumId w:val="13"/>
   </w:num>
   <w:num w:numId="17">
     <w:abstractNumId w:val="1"/>
   </w:num>
   <w:num w:numId="18">
-    <w:abstractNumId w:val="14"/>
+    <w:abstractNumId w:val="15"/>
+  </w:num>
+  <w:num w:numId="19">
+    <w:abstractNumId w:val="19"/>
+  </w:num>
+  <w:num w:numId="20">
+    <w:abstractNumId w:val="11"/>
   </w:num>
 </w:numbering>
 </file>
@@ -8755,7 +9788,7 @@
       </w:pPr>
     </w:pPrDefault>
   </w:docDefaults>
-  <w:latentStyles w:defLockedState="0" w:defUIPriority="99" w:defSemiHidden="0" w:defUnhideWhenUsed="0" w:defQFormat="0" w:count="376">
+  <w:latentStyles w:defLockedState="0" w:defUIPriority="99" w:defSemiHidden="0" w:defUnhideWhenUsed="0" w:defQFormat="0" w:count="377">
     <w:lsdException w:name="Normal" w:uiPriority="0" w:qFormat="1"/>
     <w:lsdException w:name="heading 1" w:uiPriority="9" w:qFormat="1"/>
     <w:lsdException w:name="heading 2" w:semiHidden="1" w:uiPriority="9" w:unhideWhenUsed="1" w:qFormat="1"/>
@@ -9132,6 +10165,7 @@
     <w:lsdException w:name="Hashtag" w:semiHidden="1" w:unhideWhenUsed="1"/>
     <w:lsdException w:name="Unresolved Mention" w:semiHidden="1" w:unhideWhenUsed="1"/>
     <w:lsdException w:name="Smart Link" w:semiHidden="1" w:unhideWhenUsed="1"/>
+    <w:lsdException w:name="Smart Link Error" w:semiHidden="1" w:unhideWhenUsed="1"/>
   </w:latentStyles>
   <w:style w:type="paragraph" w:default="1" w:styleId="Normale">
     <w:name w:val="Normal"/>
@@ -9823,7 +10857,7 @@
 </file>
 
 <file path=customXml/itemProps1.xml><?xml version="1.0" encoding="utf-8"?>
-<ds:datastoreItem xmlns:ds="http://schemas.openxmlformats.org/officeDocument/2006/customXml" ds:itemID="{46035790-B5E0-402E-A9DF-0EF7C321E206}">
+<ds:datastoreItem xmlns:ds="http://schemas.openxmlformats.org/officeDocument/2006/customXml" ds:itemID="{6BA8CB04-C07C-4211-8F24-FCFFC4DD415A}">
   <ds:schemaRefs>
     <ds:schemaRef ds:uri="http://schemas.openxmlformats.org/officeDocument/2006/bibliography"/>
   </ds:schemaRefs>

</xml_diff>

<commit_message>
Aggiunta sezione sui packages e aggiornato gitignore
Aggiornato gitignore per evitare problemi con la JDK
</commit_message>
<xml_diff>
--- a/Documents/Eat & Reorder ODD.docx
+++ b/Documents/Eat & Reorder ODD.docx
@@ -187,7 +187,6 @@
           <w:lang w:val="en-US"/>
         </w:rPr>
       </w:pPr>
-      <w:proofErr w:type="spellStart"/>
       <w:r>
         <w:rPr>
           <w:b/>
@@ -197,18 +196,7 @@
           <w:lang w:val="en-US"/>
         </w:rPr>
         <w:lastRenderedPageBreak/>
-        <w:t>Docente</w:t>
-      </w:r>
-      <w:proofErr w:type="spellEnd"/>
-      <w:r>
-        <w:rPr>
-          <w:b/>
-          <w:bCs/>
-          <w:sz w:val="28"/>
-          <w:szCs w:val="28"/>
-          <w:lang w:val="en-US"/>
-        </w:rPr>
-        <w:t>:</w:t>
+        <w:t>Docente:</w:t>
       </w:r>
     </w:p>
     <w:p>
@@ -658,31 +646,7 @@
     </w:p>
     <w:p>
       <w:r>
-        <w:t xml:space="preserve">Dopo aver stilato il documento di </w:t>
-      </w:r>
-      <w:proofErr w:type="spellStart"/>
-      <w:r>
-        <w:t>Requirements</w:t>
-      </w:r>
-      <w:proofErr w:type="spellEnd"/>
-      <w:r>
-        <w:t xml:space="preserve"> Analysis e il documento di System Design, occorre concentrarsi sugli aspetti implementativi. L’Object Design </w:t>
-      </w:r>
-      <w:proofErr w:type="spellStart"/>
-      <w:r>
-        <w:t>Document</w:t>
-      </w:r>
-      <w:proofErr w:type="spellEnd"/>
-      <w:r>
-        <w:t xml:space="preserve"> (ODD) ha come obiettivo quello di produrre un modello che sia in grado di unire tutte le informazioni accumulate nelle fasi precedenti. In tale documento verranno definite le interfacce delle classi, le operazioni supportate, i tipi dei dati, i parametri delle procedure, i signatures dei sottosistemi definiti nel documento di System Design, i trade-</w:t>
-      </w:r>
-      <w:proofErr w:type="spellStart"/>
-      <w:r>
-        <w:t>offs</w:t>
-      </w:r>
-      <w:proofErr w:type="spellEnd"/>
-      <w:r>
-        <w:t xml:space="preserve"> e le linee guida, per evitare compromessi di progettazione.</w:t>
+        <w:t>Dopo aver stilato il documento di Requirements Analysis e il documento di System Design, occorre concentrarsi sugli aspetti implementativi. L’Object Design Document (ODD) ha come obiettivo quello di produrre un modello che sia in grado di unire tutte le informazioni accumulate nelle fasi precedenti. In tale documento verranno definite le interfacce delle classi, le operazioni supportate, i tipi dei dati, i parametri delle procedure, i signatures dei sottosistemi definiti nel documento di System Design, i trade-offs e le linee guida, per evitare compromessi di progettazione.</w:t>
       </w:r>
     </w:p>
     <w:p>
@@ -715,18 +679,8 @@
           <w:sz w:val="36"/>
           <w:szCs w:val="36"/>
         </w:rPr>
-        <w:t>Trade-</w:t>
-      </w:r>
-      <w:proofErr w:type="spellStart"/>
-      <w:r>
-        <w:rPr>
-          <w:color w:val="4472C4" w:themeColor="accent1"/>
-          <w:sz w:val="36"/>
-          <w:szCs w:val="36"/>
-        </w:rPr>
-        <w:t>offs</w:t>
-      </w:r>
-      <w:proofErr w:type="spellEnd"/>
+        <w:t>Trade-offs</w:t>
+      </w:r>
     </w:p>
     <w:p>
       <w:pPr>
@@ -762,18 +716,10 @@
         <w:t>Considerando il sistema che stiamo realizzando, possiamo dire che il non eccessivo budget a nostra disposizione ci ha consentito di realizzare il prodotto utilizzando material</w:t>
       </w:r>
       <w:r>
-        <w:t xml:space="preserve">i reperibili in maniera gratuita, come un server open source e un ambiente di </w:t>
-      </w:r>
-      <w:proofErr w:type="spellStart"/>
-      <w:r>
-        <w:t>sviluppo,</w:t>
-      </w:r>
-      <w:r>
-        <w:t>partendo</w:t>
-      </w:r>
-      <w:proofErr w:type="spellEnd"/>
-      <w:r>
-        <w:t xml:space="preserve"> da zero minimizzando così i costi e rendendo il sistema più che soddisfacente</w:t>
+        <w:t>i reperibili in maniera gratuita, come un server open source e un ambiente di sviluppo,</w:t>
+      </w:r>
+      <w:r>
+        <w:t>partendo da zero minimizzando così i costi e rendendo il sistema più che soddisfacente</w:t>
       </w:r>
       <w:r>
         <w:t>.</w:t>
@@ -787,7 +733,6 @@
           <w:bCs/>
         </w:rPr>
       </w:pPr>
-      <w:proofErr w:type="spellStart"/>
       <w:r>
         <w:rPr>
           <w:b/>
@@ -795,7 +740,6 @@
         </w:rPr>
         <w:t>Perfomance</w:t>
       </w:r>
-      <w:proofErr w:type="spellEnd"/>
       <w:r>
         <w:rPr>
           <w:b/>
@@ -813,15 +757,7 @@
     </w:p>
     <w:p>
       <w:r>
-        <w:t xml:space="preserve">L’interfaccia, grazie all’utilizzo delle </w:t>
-      </w:r>
-      <w:proofErr w:type="spellStart"/>
-      <w:r>
-        <w:t>form</w:t>
-      </w:r>
-      <w:proofErr w:type="spellEnd"/>
-      <w:r>
-        <w:t xml:space="preserve"> e di u</w:t>
+        <w:t>L’interfaccia, grazie all’utilizzo delle form e di u</w:t>
       </w:r>
       <w:r>
         <w:t xml:space="preserve">n cammino </w:t>
@@ -1187,39 +1123,7 @@
         <w:contextualSpacing/>
       </w:pPr>
       <w:r>
-        <w:t xml:space="preserve">I nomi dei metodi devono iniziare con la lettera minuscola, e le parole successive con la lettera maiuscola. Di solito il nome del metodo è costituito da un verbo che identifica un’azione, seguito dal nome di un oggetto. I nomi dei metodi per l’accesso e la modifica delle variabili dovranno essere del tipo </w:t>
-      </w:r>
-      <w:proofErr w:type="spellStart"/>
-      <w:r>
-        <w:t>getNomeVariabile</w:t>
-      </w:r>
-      <w:proofErr w:type="spellEnd"/>
-      <w:r>
-        <w:t xml:space="preserve">() e </w:t>
-      </w:r>
-      <w:proofErr w:type="spellStart"/>
-      <w:r>
-        <w:t>setNomeVariabile</w:t>
-      </w:r>
-      <w:proofErr w:type="spellEnd"/>
-      <w:r>
-        <w:t xml:space="preserve">(). Se viene dichiarata una variabile all’interno di un metodo quest’ultima deve essere dichiarata appena prima del suo utilizzo e deve servire per un solo scopo, per facilitare la leggibilità.                                                               Esempio: </w:t>
-      </w:r>
-      <w:proofErr w:type="spellStart"/>
-      <w:r>
-        <w:t>getId</w:t>
-      </w:r>
-      <w:proofErr w:type="spellEnd"/>
-      <w:r>
-        <w:t xml:space="preserve">(), </w:t>
-      </w:r>
-      <w:proofErr w:type="spellStart"/>
-      <w:r>
-        <w:t>setId</w:t>
-      </w:r>
-      <w:proofErr w:type="spellEnd"/>
-      <w:r>
-        <w:t>()</w:t>
+        <w:t>I nomi dei metodi devono iniziare con la lettera minuscola, e le parole successive con la lettera maiuscola. Di solito il nome del metodo è costituito da un verbo che identifica un’azione, seguito dal nome di un oggetto. I nomi dei metodi per l’accesso e la modifica delle variabili dovranno essere del tipo getNomeVariabile() e setNomeVariabile(). Se viene dichiarata una variabile all’interno di un metodo quest’ultima deve essere dichiarata appena prima del suo utilizzo e deve servire per un solo scopo, per facilitare la leggibilità.                                                               Esempio: getId(), setId()</w:t>
       </w:r>
     </w:p>
     <w:p>
@@ -1600,21 +1504,8 @@
         <w:contextualSpacing/>
       </w:pPr>
       <w:r>
-        <w:t xml:space="preserve">RAD: </w:t>
-      </w:r>
-      <w:proofErr w:type="spellStart"/>
-      <w:r>
-        <w:t>Requirements</w:t>
-      </w:r>
-      <w:proofErr w:type="spellEnd"/>
-      <w:r>
-        <w:t xml:space="preserve"> Analysis </w:t>
-      </w:r>
-      <w:proofErr w:type="spellStart"/>
-      <w:r>
-        <w:t>Document</w:t>
-      </w:r>
-      <w:proofErr w:type="spellEnd"/>
+        <w:t>RAD: Requirements Analysis Document</w:t>
+      </w:r>
     </w:p>
     <w:p>
       <w:pPr>
@@ -1634,13 +1525,8 @@
         <w:contextualSpacing/>
       </w:pPr>
       <w:r>
-        <w:t xml:space="preserve">SDD: System Design </w:t>
-      </w:r>
-      <w:proofErr w:type="spellStart"/>
-      <w:r>
-        <w:t>Document</w:t>
-      </w:r>
-      <w:proofErr w:type="spellEnd"/>
+        <w:t>SDD: System Design Document</w:t>
+      </w:r>
     </w:p>
     <w:p>
       <w:pPr>
@@ -1660,13 +1546,8 @@
         <w:contextualSpacing/>
       </w:pPr>
       <w:r>
-        <w:t xml:space="preserve">ODD: Object Design </w:t>
-      </w:r>
-      <w:proofErr w:type="spellStart"/>
-      <w:r>
-        <w:t>Document</w:t>
-      </w:r>
-      <w:proofErr w:type="spellEnd"/>
+        <w:t>ODD: Object Design Document</w:t>
+      </w:r>
     </w:p>
     <w:p>
       <w:pPr>
@@ -1700,13 +1581,8 @@
         <w:contextualSpacing/>
       </w:pPr>
       <w:r>
-        <w:t xml:space="preserve">DB: </w:t>
-      </w:r>
-      <w:proofErr w:type="spellStart"/>
-      <w:r>
-        <w:t>DataBase</w:t>
-      </w:r>
-      <w:proofErr w:type="spellEnd"/>
+        <w:t>DB: DataBase</w:t>
+      </w:r>
     </w:p>
     <w:p/>
     <w:p>
@@ -1754,35 +1630,7 @@
         <w:rPr>
           <w:lang w:val="en-US"/>
         </w:rPr>
-        <w:t xml:space="preserve">B. </w:t>
-      </w:r>
-      <w:proofErr w:type="spellStart"/>
-      <w:r>
-        <w:rPr>
-          <w:lang w:val="en-US"/>
-        </w:rPr>
-        <w:t>Bruegge</w:t>
-      </w:r>
-      <w:proofErr w:type="spellEnd"/>
-      <w:r>
-        <w:rPr>
-          <w:lang w:val="en-US"/>
-        </w:rPr>
-        <w:t xml:space="preserve">, A. H. </w:t>
-      </w:r>
-      <w:proofErr w:type="spellStart"/>
-      <w:r>
-        <w:rPr>
-          <w:lang w:val="en-US"/>
-        </w:rPr>
-        <w:t>Dutoit</w:t>
-      </w:r>
-      <w:proofErr w:type="spellEnd"/>
-      <w:r>
-        <w:rPr>
-          <w:lang w:val="en-US"/>
-        </w:rPr>
-        <w:t>, Object Oriented Software Engineering - Using UML, Pattern and Java, Prentice Hall, 3rd edition, 2009</w:t>
+        <w:t>B. Bruegge, A. H. Dutoit, Object Oriented Software Engineering - Using UML, Pattern and Java, Prentice Hall, 3rd edition, 2009</w:t>
       </w:r>
     </w:p>
     <w:p>
@@ -1804,19 +1652,9 @@
       <w:r>
         <w:t xml:space="preserve">Documento SDD </w:t>
       </w:r>
-      <w:proofErr w:type="spellStart"/>
-      <w:r>
-        <w:t>Eat</w:t>
-      </w:r>
-      <w:proofErr w:type="spellEnd"/>
-      <w:r>
-        <w:t xml:space="preserve"> &amp; </w:t>
-      </w:r>
-      <w:proofErr w:type="spellStart"/>
-      <w:r>
-        <w:t>Reorder</w:t>
-      </w:r>
-      <w:proofErr w:type="spellEnd"/>
+      <w:r>
+        <w:t>Eat &amp; Reorder</w:t>
+      </w:r>
     </w:p>
     <w:p>
       <w:pPr>
@@ -1837,19 +1675,9 @@
       <w:r>
         <w:t xml:space="preserve">Documento RAD </w:t>
       </w:r>
-      <w:proofErr w:type="spellStart"/>
-      <w:r>
-        <w:t>Eat</w:t>
-      </w:r>
-      <w:proofErr w:type="spellEnd"/>
-      <w:r>
-        <w:t xml:space="preserve"> &amp; </w:t>
-      </w:r>
-      <w:proofErr w:type="spellStart"/>
-      <w:r>
-        <w:t>Reorder</w:t>
-      </w:r>
-      <w:proofErr w:type="spellEnd"/>
+      <w:r>
+        <w:t>Eat &amp; Reorder</w:t>
+      </w:r>
     </w:p>
     <w:p/>
     <w:p>
@@ -1869,12 +1697,16 @@
     <w:p>
       <w:pPr>
         <w:rPr>
+          <w:b/>
+          <w:bCs/>
           <w:noProof/>
           <w:lang w:eastAsia="it-IT"/>
         </w:rPr>
       </w:pPr>
       <w:r>
         <w:rPr>
+          <w:b/>
+          <w:bCs/>
           <w:noProof/>
           <w:lang w:eastAsia="it-IT"/>
         </w:rPr>
@@ -2249,268 +2081,70 @@
         <w:rPr>
           <w:lang w:val="it"/>
         </w:rPr>
-        <w:t xml:space="preserve">Il package </w:t>
-      </w:r>
-      <w:proofErr w:type="spellStart"/>
-      <w:r>
+        <w:t>Il package servlets contiene al suo interno tutte le servlet che rappresentano i servizi offerti dai sottosistemi Gestione Utente e Gestione Ordini individuati nel SDD;</w:t>
+      </w:r>
+    </w:p>
+    <w:p>
+      <w:pPr>
         <w:rPr>
           <w:lang w:val="it"/>
         </w:rPr>
-        <w:t>servlets</w:t>
-      </w:r>
-      <w:proofErr w:type="spellEnd"/>
+      </w:pPr>
       <w:r>
         <w:rPr>
           <w:lang w:val="it"/>
         </w:rPr>
-        <w:t xml:space="preserve"> contiene al suo interno tutte le </w:t>
-      </w:r>
-      <w:proofErr w:type="spellStart"/>
+        <w:t xml:space="preserve">Il package model contiene al suo interno tutti i bean e tutti i dao, i quali rappresentano i servizi offerti dai sottosistemi. Ovviamente, </w:t>
+      </w:r>
       <w:r>
         <w:rPr>
           <w:lang w:val="it"/>
         </w:rPr>
-        <w:t>servlet</w:t>
-      </w:r>
-      <w:proofErr w:type="spellEnd"/>
-      <w:r>
+        <w:t>i bean e i dao sono raccolti in appositi package contenuti nel package model;</w:t>
+      </w:r>
+    </w:p>
+    <w:p>
+      <w:pPr>
         <w:rPr>
           <w:lang w:val="it"/>
         </w:rPr>
-        <w:t xml:space="preserve"> che rappresentano i servizi offerti dai sottosistemi Gestione Utente e Gestione Ordini individuati nel SDD;</w:t>
-      </w:r>
-    </w:p>
-    <w:p>
-      <w:pPr>
+      </w:pPr>
+      <w:r>
         <w:rPr>
           <w:lang w:val="it"/>
         </w:rPr>
-      </w:pPr>
+        <w:t xml:space="preserve">Il package webcontent </w:t>
+      </w:r>
       <w:r>
         <w:rPr>
           <w:lang w:val="it"/>
         </w:rPr>
-        <w:t xml:space="preserve">Il package model contiene al suo interno tutti i </w:t>
-      </w:r>
-      <w:proofErr w:type="spellStart"/>
+        <w:t xml:space="preserve">contiene tutte le componenti che raffigurino la presentazione del sistema, quindi contiene </w:t>
+      </w:r>
       <w:r>
         <w:rPr>
           <w:lang w:val="it"/>
         </w:rPr>
-        <w:t>bean</w:t>
-      </w:r>
-      <w:proofErr w:type="spellEnd"/>
+        <w:t>HTML e JSP</w:t>
+      </w:r>
       <w:r>
         <w:rPr>
           <w:lang w:val="it"/>
         </w:rPr>
-        <w:t xml:space="preserve"> e tutti i </w:t>
-      </w:r>
-      <w:proofErr w:type="spellStart"/>
-      <w:r>
+        <w:t>.</w:t>
+      </w:r>
+    </w:p>
+    <w:p>
+      <w:pPr>
         <w:rPr>
           <w:lang w:val="it"/>
         </w:rPr>
-        <w:t>dao</w:t>
-      </w:r>
-      <w:proofErr w:type="spellEnd"/>
+      </w:pPr>
       <w:r>
         <w:rPr>
           <w:lang w:val="it"/>
         </w:rPr>
-        <w:t xml:space="preserve">, i quali rappresentano i servizi offerti dai sottosistemi. Ovviamente, </w:t>
-      </w:r>
-      <w:r>
-        <w:rPr>
-          <w:lang w:val="it"/>
-        </w:rPr>
-        <w:t xml:space="preserve">i </w:t>
-      </w:r>
-      <w:proofErr w:type="spellStart"/>
-      <w:r>
-        <w:rPr>
-          <w:lang w:val="it"/>
-        </w:rPr>
-        <w:t>bean</w:t>
-      </w:r>
-      <w:proofErr w:type="spellEnd"/>
-      <w:r>
-        <w:rPr>
-          <w:lang w:val="it"/>
-        </w:rPr>
-        <w:t xml:space="preserve"> e i </w:t>
-      </w:r>
-      <w:proofErr w:type="spellStart"/>
-      <w:r>
-        <w:rPr>
-          <w:lang w:val="it"/>
-        </w:rPr>
-        <w:t>dao</w:t>
-      </w:r>
-      <w:proofErr w:type="spellEnd"/>
-      <w:r>
-        <w:rPr>
-          <w:lang w:val="it"/>
-        </w:rPr>
-        <w:t xml:space="preserve"> sono raccolti in appositi package contenuti nel package model;</w:t>
-      </w:r>
-    </w:p>
-    <w:p>
-      <w:pPr>
-        <w:rPr>
-          <w:lang w:val="it"/>
-        </w:rPr>
-      </w:pPr>
-      <w:r>
-        <w:rPr>
-          <w:lang w:val="it"/>
-        </w:rPr>
-        <w:t xml:space="preserve">Il package </w:t>
-      </w:r>
-      <w:proofErr w:type="spellStart"/>
-      <w:r>
-        <w:rPr>
-          <w:lang w:val="it"/>
-        </w:rPr>
-        <w:t>webcontent</w:t>
-      </w:r>
-      <w:proofErr w:type="spellEnd"/>
-      <w:r>
-        <w:rPr>
-          <w:lang w:val="it"/>
-        </w:rPr>
-        <w:t xml:space="preserve"> </w:t>
-      </w:r>
-      <w:r>
-        <w:rPr>
-          <w:lang w:val="it"/>
-        </w:rPr>
-        <w:t xml:space="preserve">contiene tutte le componenti che raffigurino la presentazione del sistema, quindi contiene html e </w:t>
-      </w:r>
-      <w:proofErr w:type="spellStart"/>
-      <w:r>
-        <w:rPr>
-          <w:lang w:val="it"/>
-        </w:rPr>
-        <w:t>jsp</w:t>
-      </w:r>
-      <w:proofErr w:type="spellEnd"/>
-      <w:r>
-        <w:rPr>
-          <w:lang w:val="it"/>
-        </w:rPr>
-        <w:t>.</w:t>
-      </w:r>
-    </w:p>
-    <w:p>
-      <w:pPr>
-        <w:rPr>
-          <w:lang w:val="it"/>
-        </w:rPr>
-      </w:pPr>
-      <w:r>
-        <w:rPr>
-          <w:lang w:val="it"/>
-        </w:rPr>
-        <w:t xml:space="preserve">La suddivisione dei package in </w:t>
-      </w:r>
-      <w:proofErr w:type="spellStart"/>
-      <w:r>
-        <w:rPr>
-          <w:lang w:val="it"/>
-        </w:rPr>
-        <w:t>servlets</w:t>
-      </w:r>
-      <w:proofErr w:type="spellEnd"/>
-      <w:r>
-        <w:rPr>
-          <w:lang w:val="it"/>
-        </w:rPr>
-        <w:t xml:space="preserve">, model e </w:t>
-      </w:r>
-      <w:proofErr w:type="spellStart"/>
-      <w:r>
-        <w:rPr>
-          <w:lang w:val="it"/>
-        </w:rPr>
-        <w:t>webcontent</w:t>
-      </w:r>
-      <w:proofErr w:type="spellEnd"/>
-      <w:r>
-        <w:rPr>
-          <w:lang w:val="it"/>
-        </w:rPr>
-        <w:t xml:space="preserve"> è motivata dall’utilizzo dell’architettura MVC, la quale permette di separare la logica di business (servlets) dalla presentazione (</w:t>
-      </w:r>
-      <w:proofErr w:type="spellStart"/>
-      <w:r>
-        <w:rPr>
-          <w:lang w:val="it"/>
-        </w:rPr>
-        <w:t>webcontent</w:t>
-      </w:r>
-      <w:proofErr w:type="spellEnd"/>
-      <w:r>
-        <w:rPr>
-          <w:lang w:val="it"/>
-        </w:rPr>
-        <w:t xml:space="preserve">) e dalla gestione dei dati (model). Il package model è a sua volta suddiviso in </w:t>
-      </w:r>
-      <w:proofErr w:type="spellStart"/>
-      <w:r>
-        <w:rPr>
-          <w:lang w:val="it"/>
-        </w:rPr>
-        <w:t>bean</w:t>
-      </w:r>
-      <w:proofErr w:type="spellEnd"/>
-      <w:r>
-        <w:rPr>
-          <w:lang w:val="it"/>
-        </w:rPr>
-        <w:t xml:space="preserve"> e </w:t>
-      </w:r>
-      <w:proofErr w:type="spellStart"/>
-      <w:r>
-        <w:rPr>
-          <w:lang w:val="it"/>
-        </w:rPr>
-        <w:t>dao</w:t>
-      </w:r>
-      <w:proofErr w:type="spellEnd"/>
-      <w:r>
-        <w:rPr>
-          <w:lang w:val="it"/>
-        </w:rPr>
-        <w:t xml:space="preserve">. Le </w:t>
-      </w:r>
-      <w:proofErr w:type="spellStart"/>
-      <w:r>
-        <w:rPr>
-          <w:lang w:val="it"/>
-        </w:rPr>
-        <w:t>servlet</w:t>
-      </w:r>
-      <w:proofErr w:type="spellEnd"/>
-      <w:r>
-        <w:rPr>
-          <w:lang w:val="it"/>
-        </w:rPr>
-        <w:t xml:space="preserve"> nel package </w:t>
-      </w:r>
-      <w:proofErr w:type="spellStart"/>
-      <w:r>
-        <w:rPr>
-          <w:lang w:val="it"/>
-        </w:rPr>
-        <w:t>servlets</w:t>
-      </w:r>
-      <w:proofErr w:type="spellEnd"/>
-      <w:r>
-        <w:rPr>
-          <w:lang w:val="it"/>
-        </w:rPr>
-        <w:t xml:space="preserve"> si occuperanno dell’elaborazione dei dati.</w:t>
+        <w:t>La suddivisione dei package in servlets, model e webcontent è motivata dall’utilizzo dell’architettura MVC, la quale permette di separare la logica di business (servlets) dalla presentazione (webcontent) e dalla gestione dei dati (model). Il package model è a sua volta suddiviso in bean e dao. Le servlet nel package servlets si occuperanno dell’elaborazione dei dati.</w:t>
       </w:r>
     </w:p>
     <w:p>
@@ -2519,15 +2153,7 @@
       </w:pPr>
       <w:r>
         <w:lastRenderedPageBreak/>
-        <w:t xml:space="preserve">2.1. </w:t>
-      </w:r>
-      <w:proofErr w:type="spellStart"/>
-      <w:r>
-        <w:t>Servlets</w:t>
-      </w:r>
-      <w:proofErr w:type="spellEnd"/>
-      <w:r>
-        <w:t xml:space="preserve"> package</w:t>
+        <w:t>2.1. Servlets package</w:t>
       </w:r>
     </w:p>
     <w:p>
@@ -2540,90 +2166,7 @@
         <w:rPr>
           <w:lang w:val="it" w:eastAsia="it-IT"/>
         </w:rPr>
-        <w:t xml:space="preserve">Nel package </w:t>
-      </w:r>
-      <w:proofErr w:type="spellStart"/>
-      <w:r>
-        <w:rPr>
-          <w:lang w:val="it" w:eastAsia="it-IT"/>
-        </w:rPr>
-        <w:t>servlets</w:t>
-      </w:r>
-      <w:proofErr w:type="spellEnd"/>
-      <w:r>
-        <w:rPr>
-          <w:lang w:val="it" w:eastAsia="it-IT"/>
-        </w:rPr>
-        <w:t xml:space="preserve"> sono presenti tutte le </w:t>
-      </w:r>
-      <w:proofErr w:type="spellStart"/>
-      <w:r>
-        <w:rPr>
-          <w:lang w:val="it" w:eastAsia="it-IT"/>
-        </w:rPr>
-        <w:t>servlet</w:t>
-      </w:r>
-      <w:proofErr w:type="spellEnd"/>
-      <w:r>
-        <w:rPr>
-          <w:lang w:val="it" w:eastAsia="it-IT"/>
-        </w:rPr>
-        <w:t xml:space="preserve"> che implementano la logica di business e che tramite le interfacce </w:t>
-      </w:r>
-      <w:proofErr w:type="spellStart"/>
-      <w:r>
-        <w:rPr>
-          <w:lang w:val="it" w:eastAsia="it-IT"/>
-        </w:rPr>
-        <w:t>dao</w:t>
-      </w:r>
-      <w:proofErr w:type="spellEnd"/>
-      <w:r>
-        <w:rPr>
-          <w:lang w:val="it" w:eastAsia="it-IT"/>
-        </w:rPr>
-        <w:t xml:space="preserve">, contenute nell’apposito package, comunicheranno con le </w:t>
-      </w:r>
-      <w:proofErr w:type="spellStart"/>
-      <w:r>
-        <w:rPr>
-          <w:lang w:val="it" w:eastAsia="it-IT"/>
-        </w:rPr>
-        <w:t>jsp</w:t>
-      </w:r>
-      <w:proofErr w:type="spellEnd"/>
-      <w:r>
-        <w:rPr>
-          <w:lang w:val="it" w:eastAsia="it-IT"/>
-        </w:rPr>
-        <w:t xml:space="preserve"> per la gestione dei contenuti nei </w:t>
-      </w:r>
-      <w:proofErr w:type="spellStart"/>
-      <w:r>
-        <w:rPr>
-          <w:lang w:val="it" w:eastAsia="it-IT"/>
-        </w:rPr>
-        <w:t>bean</w:t>
-      </w:r>
-      <w:proofErr w:type="spellEnd"/>
-      <w:r>
-        <w:rPr>
-          <w:lang w:val="it" w:eastAsia="it-IT"/>
-        </w:rPr>
-        <w:t>, presenti nell’apposito package.</w:t>
-      </w:r>
-    </w:p>
-    <w:p>
-      <w:pPr>
-        <w:rPr>
-          <w:lang w:val="it" w:eastAsia="it-IT"/>
-        </w:rPr>
-      </w:pPr>
-      <w:r>
-        <w:rPr>
-          <w:lang w:val="it" w:eastAsia="it-IT"/>
-        </w:rPr>
-        <w:t>Di seguito vediamo tutte le classi contenute in tale package, suddivise in base al sottosistema.</w:t>
+        <w:t>Nel package servlets sono presenti tutte le servlet che implementano la logica di business e che tramite le interfacce dao, contenute nell’apposito package, comunicheranno con le jsp per la gestione dei contenuti nei bean, presenti nell’apposito package.</w:t>
       </w:r>
     </w:p>
     <w:p>
@@ -2636,11 +2179,15 @@
       </w:pPr>
       <w:r>
         <w:rPr>
-          <w:i/>
-          <w:iCs/>
           <w:lang w:val="it" w:eastAsia="it-IT"/>
         </w:rPr>
-        <w:t>Sottosistema “Gestione Utente”:</w:t>
+        <w:t>Di seguito vediamo tutte le classi contenute in tale package</w:t>
+      </w:r>
+      <w:r>
+        <w:rPr>
+          <w:lang w:val="it" w:eastAsia="it-IT"/>
+        </w:rPr>
+        <w:t>:</w:t>
       </w:r>
     </w:p>
     <w:p>
@@ -2921,31 +2468,32 @@
           <w:numId w:val="19"/>
         </w:numPr>
         <w:rPr>
+          <w:lang w:val="it"/>
+        </w:rPr>
+      </w:pPr>
+      <w:r>
+        <w:rPr>
           <w:lang w:val="it" w:eastAsia="it-IT"/>
         </w:rPr>
-      </w:pPr>
-      <w:r>
-        <w:rPr>
-          <w:lang w:val="it" w:eastAsia="it-IT"/>
-        </w:rPr>
         <w:t>VisualizzaListino.java</w:t>
       </w:r>
     </w:p>
     <w:p>
       <w:pPr>
-        <w:rPr>
-          <w:i/>
-          <w:iCs/>
-          <w:lang w:val="it" w:eastAsia="it-IT"/>
-        </w:rPr>
-      </w:pPr>
-      <w:r>
-        <w:rPr>
-          <w:i/>
-          <w:iCs/>
-          <w:lang w:val="it" w:eastAsia="it-IT"/>
-        </w:rPr>
-        <w:t>Sottosistema “Gestione Ordini”:</w:t>
+        <w:pStyle w:val="Paragrafoelenco"/>
+        <w:numPr>
+          <w:ilvl w:val="0"/>
+          <w:numId w:val="19"/>
+        </w:numPr>
+        <w:rPr>
+          <w:lang w:val="it"/>
+        </w:rPr>
+      </w:pPr>
+      <w:r>
+        <w:rPr>
+          <w:lang w:val="it"/>
+        </w:rPr>
+        <w:t>AggiungiAlCarrello.java</w:t>
       </w:r>
     </w:p>
     <w:p>
@@ -2963,7 +2511,7 @@
         <w:rPr>
           <w:lang w:val="it"/>
         </w:rPr>
-        <w:t>AggiungiAlCarrello.java</w:t>
+        <w:t>ModificaQuantitaProdotto.java</w:t>
       </w:r>
     </w:p>
     <w:p>
@@ -2981,7 +2529,7 @@
         <w:rPr>
           <w:lang w:val="it"/>
         </w:rPr>
-        <w:t>ModificaQuantitaProdotto.java</w:t>
+        <w:t>RimuoviProdottoCarrello.java</w:t>
       </w:r>
     </w:p>
     <w:p>
@@ -2999,7 +2547,7 @@
         <w:rPr>
           <w:lang w:val="it"/>
         </w:rPr>
-        <w:t>RimuoviProdottoCarrello.java</w:t>
+        <w:t>VisualizzaCarrello.java</w:t>
       </w:r>
     </w:p>
     <w:p>
@@ -3017,7 +2565,7 @@
         <w:rPr>
           <w:lang w:val="it"/>
         </w:rPr>
-        <w:t>VisualizzaCarrello.java</w:t>
+        <w:t>Ordinazione.java</w:t>
       </w:r>
     </w:p>
     <w:p>
@@ -3035,7 +2583,7 @@
         <w:rPr>
           <w:lang w:val="it"/>
         </w:rPr>
-        <w:t>Ordinazione.java</w:t>
+        <w:t>VisualizzaOrdiniPreparazione.java</w:t>
       </w:r>
     </w:p>
     <w:p>
@@ -3053,7 +2601,7 @@
         <w:rPr>
           <w:lang w:val="it"/>
         </w:rPr>
-        <w:t>VisualizzaOrdiniPreparazione.java</w:t>
+        <w:t>VisualizzaDettagliOrdine.java</w:t>
       </w:r>
     </w:p>
     <w:p>
@@ -3071,7 +2619,7 @@
         <w:rPr>
           <w:lang w:val="it"/>
         </w:rPr>
-        <w:t>VisualizzaDettagliOrdine.java</w:t>
+        <w:t>VisualizzaConsegne.java</w:t>
       </w:r>
     </w:p>
     <w:p>
@@ -3089,7 +2637,7 @@
         <w:rPr>
           <w:lang w:val="it"/>
         </w:rPr>
-        <w:t>VisualizzaConsegne.java</w:t>
+        <w:t>ConfermaRitiro.java</w:t>
       </w:r>
     </w:p>
     <w:p>
@@ -3099,15 +2647,58 @@
           <w:ilvl w:val="0"/>
           <w:numId w:val="20"/>
         </w:numPr>
+      </w:pPr>
+      <w:r>
         <w:rPr>
           <w:lang w:val="it"/>
         </w:rPr>
-      </w:pPr>
-      <w:r>
-        <w:rPr>
-          <w:lang w:val="it"/>
-        </w:rPr>
-        <w:t>ConfermaRitiro.java</w:t>
+        <w:t>ConfermaConsegna.java</w:t>
+      </w:r>
+    </w:p>
+    <w:p>
+      <w:pPr>
+        <w:pStyle w:val="Titolo2"/>
+      </w:pPr>
+      <w:r>
+        <w:t>2.2. Model package</w:t>
+      </w:r>
+    </w:p>
+    <w:p>
+      <w:pPr>
+        <w:rPr>
+          <w:lang w:eastAsia="it-IT"/>
+        </w:rPr>
+      </w:pPr>
+      <w:r>
+        <w:rPr>
+          <w:lang w:eastAsia="it-IT"/>
+        </w:rPr>
+        <w:t>Nel package model sono p</w:t>
+      </w:r>
+      <w:r>
+        <w:rPr>
+          <w:lang w:eastAsia="it-IT"/>
+        </w:rPr>
+        <w:t>resenti tutte le classi che rappresentino servizi per il sistema. Tale package, inoltre, è suddiviso a sua volta in bean e dao.</w:t>
+      </w:r>
+    </w:p>
+    <w:p>
+      <w:pPr>
+        <w:rPr>
+          <w:lang w:val="it" w:eastAsia="it-IT"/>
+        </w:rPr>
+      </w:pPr>
+      <w:r>
+        <w:rPr>
+          <w:lang w:val="it" w:eastAsia="it-IT"/>
+        </w:rPr>
+        <w:t>Di seguito vediamo tutte le classi contenute in tale package</w:t>
+      </w:r>
+      <w:r>
+        <w:rPr>
+          <w:lang w:val="it" w:eastAsia="it-IT"/>
+        </w:rPr>
+        <w:t>:</w:t>
       </w:r>
     </w:p>
     <w:p>
@@ -3115,167 +2706,325 @@
         <w:pStyle w:val="Paragrafoelenco"/>
         <w:numPr>
           <w:ilvl w:val="0"/>
-          <w:numId w:val="20"/>
+          <w:numId w:val="22"/>
         </w:numPr>
         <w:rPr>
+          <w:lang w:val="it" w:eastAsia="it-IT"/>
+        </w:rPr>
+      </w:pPr>
+      <w:r>
+        <w:rPr>
+          <w:lang w:val="it" w:eastAsia="it-IT"/>
+        </w:rPr>
+        <w:t>Carrello.java</w:t>
+      </w:r>
+    </w:p>
+    <w:p>
+      <w:pPr>
+        <w:pStyle w:val="Paragrafoelenco"/>
+        <w:numPr>
+          <w:ilvl w:val="0"/>
+          <w:numId w:val="22"/>
+        </w:numPr>
+        <w:rPr>
+          <w:lang w:val="it" w:eastAsia="it-IT"/>
+        </w:rPr>
+      </w:pPr>
+      <w:r>
+        <w:rPr>
+          <w:lang w:val="it" w:eastAsia="it-IT"/>
+        </w:rPr>
+        <w:t>GestoreMail.java</w:t>
+      </w:r>
+    </w:p>
+    <w:p>
+      <w:pPr>
+        <w:pStyle w:val="Titolo2"/>
+        <w:rPr>
+          <w:lang w:val="it-IT"/>
+        </w:rPr>
+      </w:pPr>
+      <w:r>
+        <w:rPr>
+          <w:lang w:val="it-IT"/>
+        </w:rPr>
+        <w:t>2.</w:t>
+      </w:r>
+      <w:r>
+        <w:rPr>
+          <w:lang w:val="it-IT"/>
+        </w:rPr>
+        <w:t>3</w:t>
+      </w:r>
+      <w:r>
+        <w:rPr>
+          <w:lang w:val="it-IT"/>
+        </w:rPr>
+        <w:t>. Bean package</w:t>
+      </w:r>
+    </w:p>
+    <w:p>
+      <w:pPr>
+        <w:rPr>
+          <w:lang w:val="it" w:eastAsia="it-IT"/>
+        </w:rPr>
+      </w:pPr>
+      <w:r>
+        <w:rPr>
+          <w:lang w:val="it" w:eastAsia="it-IT"/>
+        </w:rPr>
+        <w:t>Nel package bean sono presenti tutti gli oggetti entity che definiscono gli oggetti di dominio e i quali saranno utilizzati come bean dalle servlet presenti nel package servlets.</w:t>
+      </w:r>
+    </w:p>
+    <w:p>
+      <w:pPr>
+        <w:rPr>
+          <w:lang w:val="it" w:eastAsia="it-IT"/>
+        </w:rPr>
+      </w:pPr>
+      <w:r>
+        <w:rPr>
+          <w:lang w:val="it" w:eastAsia="it-IT"/>
+        </w:rPr>
+        <w:t>È bene precisare che tutte le classi appartenenti a tale package dovranno concludere il proprio nome con “_Bean”.</w:t>
+      </w:r>
+    </w:p>
+    <w:p>
+      <w:pPr>
+        <w:rPr>
+          <w:lang w:val="it" w:eastAsia="it-IT"/>
+        </w:rPr>
+      </w:pPr>
+      <w:r>
+        <w:rPr>
+          <w:lang w:val="it" w:eastAsia="it-IT"/>
+        </w:rPr>
+        <w:lastRenderedPageBreak/>
+        <w:t>Di seguito vediamo tutte le classi contenute in tale package</w:t>
+      </w:r>
+      <w:r>
+        <w:rPr>
+          <w:lang w:val="it" w:eastAsia="it-IT"/>
+        </w:rPr>
+        <w:t>:</w:t>
+      </w:r>
+    </w:p>
+    <w:p>
+      <w:pPr>
+        <w:pStyle w:val="Paragrafoelenco"/>
+        <w:numPr>
+          <w:ilvl w:val="0"/>
+          <w:numId w:val="21"/>
+        </w:numPr>
+        <w:rPr>
+          <w:lang w:val="it" w:eastAsia="it-IT"/>
+        </w:rPr>
+      </w:pPr>
+      <w:r>
+        <w:rPr>
+          <w:lang w:val="it" w:eastAsia="it-IT"/>
+        </w:rPr>
+        <w:t>AccountAzienda_Bean.java</w:t>
+      </w:r>
+    </w:p>
+    <w:p>
+      <w:pPr>
+        <w:pStyle w:val="Paragrafoelenco"/>
+        <w:numPr>
+          <w:ilvl w:val="0"/>
+          <w:numId w:val="21"/>
+        </w:numPr>
+        <w:rPr>
+          <w:lang w:val="it" w:eastAsia="it-IT"/>
+        </w:rPr>
+      </w:pPr>
+      <w:r>
+        <w:rPr>
+          <w:lang w:val="it" w:eastAsia="it-IT"/>
+        </w:rPr>
+        <w:t>AccountCliente_Bean.java</w:t>
+      </w:r>
+    </w:p>
+    <w:p>
+      <w:pPr>
+        <w:pStyle w:val="Paragrafoelenco"/>
+        <w:numPr>
+          <w:ilvl w:val="0"/>
+          <w:numId w:val="21"/>
+        </w:numPr>
+        <w:rPr>
+          <w:lang w:val="it" w:eastAsia="it-IT"/>
+        </w:rPr>
+      </w:pPr>
+      <w:r>
+        <w:rPr>
+          <w:lang w:val="it" w:eastAsia="it-IT"/>
+        </w:rPr>
+        <w:t>AccountFattorino_Bean.java</w:t>
+      </w:r>
+    </w:p>
+    <w:p>
+      <w:pPr>
+        <w:pStyle w:val="Paragrafoelenco"/>
+        <w:numPr>
+          <w:ilvl w:val="0"/>
+          <w:numId w:val="21"/>
+        </w:numPr>
+        <w:rPr>
+          <w:lang w:val="it" w:eastAsia="it-IT"/>
+        </w:rPr>
+      </w:pPr>
+      <w:r>
+        <w:rPr>
+          <w:lang w:val="it" w:eastAsia="it-IT"/>
+        </w:rPr>
+        <w:t>AccountUtenteRegistrato_Bean.java</w:t>
+      </w:r>
+    </w:p>
+    <w:p>
+      <w:pPr>
+        <w:pStyle w:val="Paragrafoelenco"/>
+        <w:numPr>
+          <w:ilvl w:val="0"/>
+          <w:numId w:val="21"/>
+        </w:numPr>
+        <w:rPr>
+          <w:lang w:val="it" w:eastAsia="it-IT"/>
+        </w:rPr>
+      </w:pPr>
+      <w:r>
+        <w:rPr>
+          <w:lang w:val="it" w:eastAsia="it-IT"/>
+        </w:rPr>
+        <w:t>Ordine_Bean.java</w:t>
+      </w:r>
+    </w:p>
+    <w:p>
+      <w:pPr>
+        <w:pStyle w:val="Paragrafoelenco"/>
+        <w:numPr>
+          <w:ilvl w:val="0"/>
+          <w:numId w:val="21"/>
+        </w:numPr>
+        <w:rPr>
+          <w:lang w:val="it" w:eastAsia="it-IT"/>
+        </w:rPr>
+      </w:pPr>
+      <w:r>
+        <w:rPr>
+          <w:lang w:val="it" w:eastAsia="it-IT"/>
+        </w:rPr>
+        <w:t>Prodotto_Bean.java</w:t>
+      </w:r>
+    </w:p>
+    <w:p>
+      <w:pPr>
+        <w:pStyle w:val="Paragrafoelenco"/>
+        <w:numPr>
+          <w:ilvl w:val="0"/>
+          <w:numId w:val="21"/>
+        </w:numPr>
+        <w:rPr>
+          <w:lang w:val="it" w:eastAsia="it-IT"/>
+        </w:rPr>
+      </w:pPr>
+      <w:r>
+        <w:rPr>
+          <w:lang w:val="it" w:eastAsia="it-IT"/>
+        </w:rPr>
+        <w:t>ProdottoCarrello_Bean.java</w:t>
+      </w:r>
+    </w:p>
+    <w:p>
+      <w:pPr>
+        <w:pStyle w:val="Titolo2"/>
+      </w:pPr>
+      <w:r>
+        <w:t>2.4. Dao package</w:t>
+      </w:r>
+    </w:p>
+    <w:p>
+      <w:pPr>
+        <w:rPr>
+          <w:lang w:val="it" w:eastAsia="it-IT"/>
+        </w:rPr>
+      </w:pPr>
+      <w:r>
+        <w:rPr>
+          <w:lang w:val="it" w:eastAsia="it-IT"/>
+        </w:rPr>
+        <w:t>Nel package dao sono presenti tutte le classi che permettono di gestire il database.</w:t>
+      </w:r>
+    </w:p>
+    <w:p>
+      <w:pPr>
+        <w:rPr>
+          <w:lang w:val="it" w:eastAsia="it-IT"/>
+        </w:rPr>
+      </w:pPr>
+      <w:r>
+        <w:rPr>
+          <w:lang w:val="it" w:eastAsia="it-IT"/>
+        </w:rPr>
+        <w:t>Di seguito vediamo tutte le classi contenute in tale package:</w:t>
+      </w:r>
+    </w:p>
+    <w:p>
+      <w:pPr>
+        <w:pStyle w:val="Titolo2"/>
+      </w:pPr>
+      <w:r>
+        <w:t>2.5. Webcontent package</w:t>
+      </w:r>
+    </w:p>
+    <w:p>
+      <w:pPr>
+        <w:rPr>
+          <w:lang w:val="it" w:eastAsia="it-IT"/>
+        </w:rPr>
+      </w:pPr>
+      <w:r>
+        <w:rPr>
+          <w:lang w:val="it" w:eastAsia="it-IT"/>
+        </w:rPr>
+        <w:t>Nel package webcontent sono presenti JSP e sorgenti HTML che raffigurino la presentazione del sistema.</w:t>
+      </w:r>
+    </w:p>
+    <w:p>
+      <w:pPr>
+        <w:rPr>
+          <w:lang w:val="it" w:eastAsia="it-IT"/>
+        </w:rPr>
+      </w:pPr>
+      <w:r>
+        <w:rPr>
+          <w:lang w:val="it" w:eastAsia="it-IT"/>
+        </w:rPr>
+        <w:t>Di seguito vediamo le JSP ed i sorgenti HTML presenti in tale package:</w:t>
+      </w:r>
+    </w:p>
+    <w:p>
+      <w:pPr>
+        <w:rPr>
           <w:lang w:val="it"/>
         </w:rPr>
-      </w:pPr>
-      <w:r>
-        <w:rPr>
-          <w:lang w:val="it"/>
-        </w:rPr>
-        <w:t>ConfermaConsegna.java</w:t>
-      </w:r>
-    </w:p>
-    <w:p>
-      <w:pPr>
-        <w:rPr>
-          <w:lang w:val="it"/>
-        </w:rPr>
-      </w:pPr>
-      <w:r>
-        <w:rPr>
-          <w:lang w:val="it"/>
-        </w:rPr>
-        <w:t>[Altre verranno aggiunte proseguendo]</w:t>
-      </w:r>
+        <w:sectPr>
+          <w:pgSz w:w="11906" w:h="16838"/>
+          <w:pgMar w:top="1417" w:right="1134" w:bottom="1134" w:left="1134" w:header="708" w:footer="708" w:gutter="0"/>
+          <w:cols w:space="708"/>
+          <w:docGrid w:linePitch="360"/>
+        </w:sectPr>
+      </w:pPr>
     </w:p>
     <w:p>
       <w:pPr>
         <w:pStyle w:val="Titolo2"/>
-      </w:pPr>
-      <w:r>
-        <w:t>2.2. Bean package</w:t>
-      </w:r>
-    </w:p>
-    <w:p>
-      <w:pPr>
-        <w:rPr>
-          <w:lang w:val="it" w:eastAsia="it-IT"/>
-        </w:rPr>
-      </w:pPr>
-      <w:r>
-        <w:rPr>
-          <w:lang w:val="it" w:eastAsia="it-IT"/>
-        </w:rPr>
-        <w:t xml:space="preserve">Nel package </w:t>
-      </w:r>
-      <w:proofErr w:type="spellStart"/>
-      <w:r>
-        <w:rPr>
-          <w:lang w:val="it" w:eastAsia="it-IT"/>
-        </w:rPr>
-        <w:t>bean</w:t>
-      </w:r>
-      <w:proofErr w:type="spellEnd"/>
-      <w:r>
-        <w:rPr>
-          <w:lang w:val="it" w:eastAsia="it-IT"/>
-        </w:rPr>
-        <w:t xml:space="preserve"> sono presenti tutti gli oggetti </w:t>
-      </w:r>
-      <w:proofErr w:type="spellStart"/>
-      <w:r>
-        <w:rPr>
-          <w:lang w:val="it" w:eastAsia="it-IT"/>
-        </w:rPr>
-        <w:t>entity</w:t>
-      </w:r>
-      <w:proofErr w:type="spellEnd"/>
-      <w:r>
-        <w:rPr>
-          <w:lang w:val="it" w:eastAsia="it-IT"/>
-        </w:rPr>
-        <w:t xml:space="preserve"> che definiscono gli oggetti di dominio e i quali saranno utilizzati come </w:t>
-      </w:r>
-      <w:proofErr w:type="spellStart"/>
-      <w:r>
-        <w:rPr>
-          <w:lang w:val="it" w:eastAsia="it-IT"/>
-        </w:rPr>
-        <w:t>bean</w:t>
-      </w:r>
-      <w:proofErr w:type="spellEnd"/>
-      <w:r>
-        <w:rPr>
-          <w:lang w:val="it" w:eastAsia="it-IT"/>
-        </w:rPr>
-        <w:t xml:space="preserve"> dalle </w:t>
-      </w:r>
-      <w:proofErr w:type="spellStart"/>
-      <w:r>
-        <w:rPr>
-          <w:lang w:val="it" w:eastAsia="it-IT"/>
-        </w:rPr>
-        <w:t>servlet</w:t>
-      </w:r>
-      <w:proofErr w:type="spellEnd"/>
-      <w:r>
-        <w:rPr>
-          <w:lang w:val="it" w:eastAsia="it-IT"/>
-        </w:rPr>
-        <w:t xml:space="preserve"> presenti nel package </w:t>
-      </w:r>
-      <w:proofErr w:type="spellStart"/>
-      <w:r>
-        <w:rPr>
-          <w:lang w:val="it" w:eastAsia="it-IT"/>
-        </w:rPr>
-        <w:t>servlets</w:t>
-      </w:r>
-      <w:proofErr w:type="spellEnd"/>
-      <w:r>
-        <w:rPr>
-          <w:lang w:val="it" w:eastAsia="it-IT"/>
-        </w:rPr>
-        <w:t>.</w:t>
-      </w:r>
-    </w:p>
-    <w:p>
-      <w:pPr>
-        <w:rPr>
-          <w:lang w:val="it" w:eastAsia="it-IT"/>
-        </w:rPr>
-      </w:pPr>
-    </w:p>
-    <w:p>
-      <w:pPr>
-        <w:rPr>
-          <w:lang w:val="it"/>
-        </w:rPr>
-      </w:pPr>
-    </w:p>
-    <w:p>
-      <w:pPr>
-        <w:rPr>
-          <w:lang w:val="it"/>
-        </w:rPr>
-      </w:pPr>
-    </w:p>
-    <w:p>
-      <w:pPr>
-        <w:rPr>
-          <w:lang w:val="it"/>
-        </w:rPr>
-      </w:pPr>
-    </w:p>
-    <w:p>
-      <w:pPr>
-        <w:rPr>
-          <w:lang w:val="it"/>
+        <w:rPr>
+          <w:b/>
         </w:rPr>
       </w:pPr>
       <w:bookmarkStart w:id="2" w:name="_GoBack"/>
       <w:bookmarkEnd w:id="2"/>
-    </w:p>
-    <w:p>
-      <w:pPr>
-        <w:pStyle w:val="Titolo2"/>
-        <w:rPr>
-          <w:b/>
-        </w:rPr>
-      </w:pPr>
       <w:r>
         <w:rPr>
           <w:b/>
@@ -3389,7 +3138,6 @@
               <w:jc w:val="center"/>
               <w:cnfStyle w:val="000000000000" w:firstRow="0" w:lastRow="0" w:firstColumn="0" w:lastColumn="0" w:oddVBand="0" w:evenVBand="0" w:oddHBand="0" w:evenHBand="0" w:firstRowFirstColumn="0" w:firstRowLastColumn="0" w:lastRowFirstColumn="0" w:lastRowLastColumn="0"/>
             </w:pPr>
-            <w:proofErr w:type="spellStart"/>
             <w:r>
               <w:rPr>
                 <w:b/>
@@ -3397,7 +3145,6 @@
               </w:rPr>
               <w:t>Context</w:t>
             </w:r>
-            <w:proofErr w:type="spellEnd"/>
             <w:r>
               <w:t>::</w:t>
             </w:r>
@@ -3416,32 +3163,14 @@
               <w:t xml:space="preserve"> </w:t>
             </w:r>
             <w:r>
-              <w:t xml:space="preserve">public </w:t>
-            </w:r>
-            <w:proofErr w:type="spellStart"/>
-            <w:r>
-              <w:t>aggiornaQtaCarrello</w:t>
-            </w:r>
-            <w:proofErr w:type="spellEnd"/>
-            <w:r>
-              <w:t>(</w:t>
-            </w:r>
-            <w:proofErr w:type="spellStart"/>
-            <w:r>
-              <w:t>prod</w:t>
-            </w:r>
-            <w:proofErr w:type="spellEnd"/>
+              <w:t>public aggiornaQtaCarrello(prod</w:t>
+            </w:r>
             <w:r>
               <w:t xml:space="preserve"> : Prodotto</w:t>
             </w:r>
             <w:r>
-              <w:t xml:space="preserve">, </w:t>
-            </w:r>
-            <w:proofErr w:type="spellStart"/>
-            <w:r>
-              <w:t>qta</w:t>
-            </w:r>
-            <w:proofErr w:type="spellEnd"/>
+              <w:t>, qta</w:t>
+            </w:r>
             <w:r>
               <w:t xml:space="preserve"> : Int</w:t>
             </w:r>
@@ -3454,7 +3183,6 @@
               <w:jc w:val="center"/>
               <w:cnfStyle w:val="000000000000" w:firstRow="0" w:lastRow="0" w:firstColumn="0" w:lastColumn="0" w:oddVBand="0" w:evenVBand="0" w:oddHBand="0" w:evenHBand="0" w:firstRowFirstColumn="0" w:firstRowLastColumn="0" w:lastRowFirstColumn="0" w:lastRowLastColumn="0"/>
             </w:pPr>
-            <w:proofErr w:type="spellStart"/>
             <w:r>
               <w:rPr>
                 <w:b/>
@@ -3469,23 +3197,15 @@
               </w:rPr>
               <w:t>re</w:t>
             </w:r>
-            <w:proofErr w:type="spellEnd"/>
-            <w:r>
-              <w:t xml:space="preserve">: </w:t>
-            </w:r>
-            <w:proofErr w:type="spellStart"/>
-            <w:r>
-              <w:t>prod</w:t>
-            </w:r>
-            <w:proofErr w:type="spellEnd"/>
-            <w:r>
-              <w:t xml:space="preserve"> !=</w:t>
-            </w:r>
-            <w:proofErr w:type="spellStart"/>
-            <w:r>
-              <w:t>null</w:t>
-            </w:r>
-            <w:proofErr w:type="spellEnd"/>
+            <w:r>
+              <w:t xml:space="preserve">: prod !=null </w:t>
+            </w:r>
+            <w:r>
+              <w:t>and</w:t>
+            </w:r>
+            <w:r>
+              <w:t xml:space="preserve">  qta &gt; 0</w:t>
+            </w:r>
             <w:r>
               <w:t xml:space="preserve"> </w:t>
             </w:r>
@@ -3493,23 +3213,6 @@
               <w:t>and</w:t>
             </w:r>
             <w:r>
-              <w:t xml:space="preserve">  </w:t>
-            </w:r>
-            <w:proofErr w:type="spellStart"/>
-            <w:r>
-              <w:t>qta</w:t>
-            </w:r>
-            <w:proofErr w:type="spellEnd"/>
-            <w:r>
-              <w:t xml:space="preserve"> &gt; 0</w:t>
-            </w:r>
-            <w:r>
-              <w:t xml:space="preserve"> </w:t>
-            </w:r>
-            <w:r>
-              <w:t>and</w:t>
-            </w:r>
-            <w:r>
               <w:t xml:space="preserve"> prodotti-&gt;</w:t>
             </w:r>
             <w:r>
@@ -3519,23 +3222,7 @@
               <w:t>(</w:t>
             </w:r>
             <w:r>
-              <w:t xml:space="preserve">p | </w:t>
-            </w:r>
-            <w:proofErr w:type="spellStart"/>
-            <w:r>
-              <w:t>p.getCodice</w:t>
-            </w:r>
-            <w:proofErr w:type="spellEnd"/>
-            <w:r>
-              <w:t xml:space="preserve">() = </w:t>
-            </w:r>
-            <w:proofErr w:type="spellStart"/>
-            <w:r>
-              <w:t>prod.getCodice</w:t>
-            </w:r>
-            <w:proofErr w:type="spellEnd"/>
-            <w:r>
-              <w:t>())</w:t>
+              <w:t>p | p.getCodice() = prod.getCodice())</w:t>
             </w:r>
           </w:p>
           <w:p>
@@ -3543,7 +3230,6 @@
               <w:jc w:val="center"/>
               <w:cnfStyle w:val="000000000000" w:firstRow="0" w:lastRow="0" w:firstColumn="0" w:lastColumn="0" w:oddVBand="0" w:evenVBand="0" w:oddHBand="0" w:evenHBand="0" w:firstRowFirstColumn="0" w:firstRowLastColumn="0" w:lastRowFirstColumn="0" w:lastRowLastColumn="0"/>
             </w:pPr>
-            <w:proofErr w:type="spellStart"/>
             <w:r>
               <w:rPr>
                 <w:b/>
@@ -3551,7 +3237,6 @@
               </w:rPr>
               <w:t>Context</w:t>
             </w:r>
-            <w:proofErr w:type="spellEnd"/>
             <w:r>
               <w:t>::</w:t>
             </w:r>
@@ -3570,23 +3255,7 @@
               <w:t xml:space="preserve"> </w:t>
             </w:r>
             <w:r>
-              <w:t xml:space="preserve">public </w:t>
-            </w:r>
-            <w:proofErr w:type="spellStart"/>
-            <w:r>
-              <w:t>rimuoviProdotto</w:t>
-            </w:r>
-            <w:proofErr w:type="spellEnd"/>
-            <w:r>
-              <w:t>(</w:t>
-            </w:r>
-            <w:proofErr w:type="spellStart"/>
-            <w:r>
-              <w:t>prod</w:t>
-            </w:r>
-            <w:proofErr w:type="spellEnd"/>
-            <w:r>
-              <w:t xml:space="preserve"> : Prodotto)</w:t>
+              <w:t>public rimuoviProdotto(prod : Prodotto)</w:t>
             </w:r>
           </w:p>
           <w:p>
@@ -3594,7 +3263,6 @@
               <w:jc w:val="center"/>
               <w:cnfStyle w:val="000000000000" w:firstRow="0" w:lastRow="0" w:firstColumn="0" w:lastColumn="0" w:oddVBand="0" w:evenVBand="0" w:oddHBand="0" w:evenHBand="0" w:firstRowFirstColumn="0" w:firstRowLastColumn="0" w:lastRowFirstColumn="0" w:lastRowLastColumn="0"/>
             </w:pPr>
-            <w:proofErr w:type="spellStart"/>
             <w:r>
               <w:rPr>
                 <w:b/>
@@ -3609,59 +3277,29 @@
               </w:rPr>
               <w:t>re</w:t>
             </w:r>
-            <w:proofErr w:type="spellEnd"/>
-            <w:r>
-              <w:t xml:space="preserve">: </w:t>
-            </w:r>
-            <w:proofErr w:type="spellStart"/>
+            <w:r>
+              <w:t xml:space="preserve">: prod !=null  </w:t>
+            </w:r>
+            <w:r>
+              <w:t>and</w:t>
+            </w:r>
+            <w:r>
+              <w:t xml:space="preserve"> prodotti-&gt;</w:t>
+            </w:r>
+            <w:r>
+              <w:t>include</w:t>
+            </w:r>
+            <w:r>
+              <w:t>(</w:t>
+            </w:r>
+            <w:r>
+              <w:t xml:space="preserve">p | p.getCodice() = </w:t>
+            </w:r>
             <w:r>
               <w:t>prod</w:t>
             </w:r>
-            <w:proofErr w:type="spellEnd"/>
-            <w:r>
-              <w:t xml:space="preserve"> !=</w:t>
-            </w:r>
-            <w:proofErr w:type="spellStart"/>
-            <w:r>
-              <w:t>null</w:t>
-            </w:r>
-            <w:proofErr w:type="spellEnd"/>
-            <w:r>
-              <w:t xml:space="preserve">  </w:t>
-            </w:r>
-            <w:r>
-              <w:t>and</w:t>
-            </w:r>
-            <w:r>
-              <w:t xml:space="preserve"> prodotti-&gt;</w:t>
-            </w:r>
-            <w:r>
-              <w:t>include</w:t>
-            </w:r>
-            <w:r>
-              <w:t>(</w:t>
-            </w:r>
-            <w:r>
-              <w:t xml:space="preserve">p | </w:t>
-            </w:r>
-            <w:proofErr w:type="spellStart"/>
-            <w:r>
-              <w:t>p.getCodice</w:t>
-            </w:r>
-            <w:proofErr w:type="spellEnd"/>
-            <w:r>
-              <w:t xml:space="preserve">() = </w:t>
-            </w:r>
-            <w:proofErr w:type="spellStart"/>
-            <w:r>
-              <w:t>prod</w:t>
-            </w:r>
-            <w:r>
-              <w:t>.getCodice</w:t>
-            </w:r>
-            <w:proofErr w:type="spellEnd"/>
-            <w:r>
-              <w:t>()</w:t>
+            <w:r>
+              <w:t>.getCodice()</w:t>
             </w:r>
             <w:r>
               <w:t>)</w:t>
@@ -3672,7 +3310,6 @@
               <w:jc w:val="center"/>
               <w:cnfStyle w:val="000000000000" w:firstRow="0" w:lastRow="0" w:firstColumn="0" w:lastColumn="0" w:oddVBand="0" w:evenVBand="0" w:oddHBand="0" w:evenHBand="0" w:firstRowFirstColumn="0" w:firstRowLastColumn="0" w:lastRowFirstColumn="0" w:lastRowLastColumn="0"/>
             </w:pPr>
-            <w:proofErr w:type="spellStart"/>
             <w:r>
               <w:rPr>
                 <w:b/>
@@ -3680,7 +3317,6 @@
               </w:rPr>
               <w:t>Context</w:t>
             </w:r>
-            <w:proofErr w:type="spellEnd"/>
             <w:r>
               <w:t>::</w:t>
             </w:r>
@@ -3707,7 +3343,6 @@
               <w:jc w:val="center"/>
               <w:cnfStyle w:val="000000000000" w:firstRow="0" w:lastRow="0" w:firstColumn="0" w:lastColumn="0" w:oddVBand="0" w:evenVBand="0" w:oddHBand="0" w:evenHBand="0" w:firstRowFirstColumn="0" w:firstRowLastColumn="0" w:lastRowFirstColumn="0" w:lastRowLastColumn="0"/>
             </w:pPr>
-            <w:proofErr w:type="spellStart"/>
             <w:r>
               <w:rPr>
                 <w:b/>
@@ -3715,7 +3350,6 @@
               </w:rPr>
               <w:t>pre</w:t>
             </w:r>
-            <w:proofErr w:type="spellEnd"/>
             <w:r>
               <w:t>: prodotti-&gt;size()&gt;0</w:t>
             </w:r>
@@ -3725,7 +3359,6 @@
               <w:jc w:val="center"/>
               <w:cnfStyle w:val="000000000000" w:firstRow="0" w:lastRow="0" w:firstColumn="0" w:lastColumn="0" w:oddVBand="0" w:evenVBand="0" w:oddHBand="0" w:evenHBand="0" w:firstRowFirstColumn="0" w:firstRowLastColumn="0" w:lastRowFirstColumn="0" w:lastRowLastColumn="0"/>
             </w:pPr>
-            <w:proofErr w:type="spellStart"/>
             <w:r>
               <w:rPr>
                 <w:b/>
@@ -3733,7 +3366,6 @@
               </w:rPr>
               <w:t>Context</w:t>
             </w:r>
-            <w:proofErr w:type="spellEnd"/>
             <w:r>
               <w:t>::</w:t>
             </w:r>
@@ -3752,23 +3384,7 @@
               <w:t xml:space="preserve"> </w:t>
             </w:r>
             <w:r>
-              <w:t xml:space="preserve">public </w:t>
-            </w:r>
-            <w:proofErr w:type="spellStart"/>
-            <w:r>
-              <w:t>checkAziendaCarrello</w:t>
-            </w:r>
-            <w:proofErr w:type="spellEnd"/>
-            <w:r>
-              <w:t>(</w:t>
-            </w:r>
-            <w:proofErr w:type="spellStart"/>
-            <w:r>
-              <w:t>prod</w:t>
-            </w:r>
-            <w:proofErr w:type="spellEnd"/>
-            <w:r>
-              <w:t>: Prodotto)</w:t>
+              <w:t>public checkAziendaCarrello(prod: Prodotto)</w:t>
             </w:r>
           </w:p>
           <w:p>
@@ -3776,34 +3392,15 @@
               <w:jc w:val="center"/>
               <w:cnfStyle w:val="000000000000" w:firstRow="0" w:lastRow="0" w:firstColumn="0" w:lastColumn="0" w:oddVBand="0" w:evenVBand="0" w:oddHBand="0" w:evenHBand="0" w:firstRowFirstColumn="0" w:firstRowLastColumn="0" w:lastRowFirstColumn="0" w:lastRowLastColumn="0"/>
             </w:pPr>
-            <w:proofErr w:type="spellStart"/>
-            <w:r>
-              <w:t>pre</w:t>
-            </w:r>
-            <w:proofErr w:type="spellEnd"/>
-            <w:r>
-              <w:t xml:space="preserve">: </w:t>
-            </w:r>
-            <w:proofErr w:type="spellStart"/>
-            <w:r>
-              <w:t>prod</w:t>
-            </w:r>
-            <w:proofErr w:type="spellEnd"/>
-            <w:r>
-              <w:t xml:space="preserve"> != </w:t>
-            </w:r>
-            <w:proofErr w:type="spellStart"/>
-            <w:r>
-              <w:t>null</w:t>
-            </w:r>
-            <w:proofErr w:type="spellEnd"/>
+            <w:r>
+              <w:t>pre: prod != null</w:t>
+            </w:r>
           </w:p>
           <w:p>
             <w:pPr>
               <w:jc w:val="center"/>
               <w:cnfStyle w:val="000000000000" w:firstRow="0" w:lastRow="0" w:firstColumn="0" w:lastColumn="0" w:oddVBand="0" w:evenVBand="0" w:oddHBand="0" w:evenHBand="0" w:firstRowFirstColumn="0" w:firstRowLastColumn="0" w:lastRowFirstColumn="0" w:lastRowLastColumn="0"/>
             </w:pPr>
-            <w:proofErr w:type="spellStart"/>
             <w:r>
               <w:rPr>
                 <w:b/>
@@ -3811,7 +3408,6 @@
               </w:rPr>
               <w:t>Context</w:t>
             </w:r>
-            <w:proofErr w:type="spellEnd"/>
             <w:r>
               <w:t>::</w:t>
             </w:r>
@@ -3830,23 +3426,7 @@
               <w:t xml:space="preserve"> </w:t>
             </w:r>
             <w:r>
-              <w:t xml:space="preserve">public </w:t>
-            </w:r>
-            <w:proofErr w:type="spellStart"/>
-            <w:r>
-              <w:t>checkInCarrello</w:t>
-            </w:r>
-            <w:proofErr w:type="spellEnd"/>
-            <w:r>
-              <w:t>(</w:t>
-            </w:r>
-            <w:proofErr w:type="spellStart"/>
-            <w:r>
-              <w:t>prod</w:t>
-            </w:r>
-            <w:proofErr w:type="spellEnd"/>
-            <w:r>
-              <w:t>: Prodotto)</w:t>
+              <w:t>public checkInCarrello(prod: Prodotto)</w:t>
             </w:r>
           </w:p>
           <w:p>
@@ -3854,7 +3434,6 @@
               <w:jc w:val="center"/>
               <w:cnfStyle w:val="000000000000" w:firstRow="0" w:lastRow="0" w:firstColumn="0" w:lastColumn="0" w:oddVBand="0" w:evenVBand="0" w:oddHBand="0" w:evenHBand="0" w:firstRowFirstColumn="0" w:firstRowLastColumn="0" w:lastRowFirstColumn="0" w:lastRowLastColumn="0"/>
             </w:pPr>
-            <w:proofErr w:type="spellStart"/>
             <w:r>
               <w:rPr>
                 <w:b/>
@@ -3862,25 +3441,8 @@
               </w:rPr>
               <w:t>pre</w:t>
             </w:r>
-            <w:proofErr w:type="spellEnd"/>
-            <w:r>
-              <w:t xml:space="preserve">: </w:t>
-            </w:r>
-            <w:proofErr w:type="spellStart"/>
-            <w:r>
-              <w:t>prod</w:t>
-            </w:r>
-            <w:proofErr w:type="spellEnd"/>
-            <w:r>
-              <w:t xml:space="preserve"> != </w:t>
-            </w:r>
-            <w:proofErr w:type="spellStart"/>
-            <w:r>
-              <w:t>null</w:t>
-            </w:r>
-            <w:proofErr w:type="spellEnd"/>
-            <w:r>
-              <w:t xml:space="preserve"> </w:t>
+            <w:r>
+              <w:t xml:space="preserve">: prod != null </w:t>
             </w:r>
           </w:p>
           <w:p>
@@ -3888,7 +3450,6 @@
               <w:jc w:val="center"/>
               <w:cnfStyle w:val="000000000000" w:firstRow="0" w:lastRow="0" w:firstColumn="0" w:lastColumn="0" w:oddVBand="0" w:evenVBand="0" w:oddHBand="0" w:evenHBand="0" w:firstRowFirstColumn="0" w:firstRowLastColumn="0" w:lastRowFirstColumn="0" w:lastRowLastColumn="0"/>
             </w:pPr>
-            <w:proofErr w:type="spellStart"/>
             <w:r>
               <w:rPr>
                 <w:b/>
@@ -3896,7 +3457,6 @@
               </w:rPr>
               <w:t>Context</w:t>
             </w:r>
-            <w:proofErr w:type="spellEnd"/>
             <w:r>
               <w:t>::</w:t>
             </w:r>
@@ -3915,23 +3475,7 @@
               <w:t xml:space="preserve"> </w:t>
             </w:r>
             <w:r>
-              <w:t xml:space="preserve">public </w:t>
-            </w:r>
-            <w:proofErr w:type="spellStart"/>
-            <w:r>
-              <w:t>aggiungiProdotto</w:t>
-            </w:r>
-            <w:proofErr w:type="spellEnd"/>
-            <w:r>
-              <w:t>(</w:t>
-            </w:r>
-            <w:proofErr w:type="spellStart"/>
-            <w:r>
-              <w:t>prod</w:t>
-            </w:r>
-            <w:proofErr w:type="spellEnd"/>
-            <w:r>
-              <w:t>: Prodotto)</w:t>
+              <w:t>public aggiungiProdotto(prod: Prodotto)</w:t>
             </w:r>
           </w:p>
           <w:p>
@@ -3939,7 +3483,6 @@
               <w:jc w:val="center"/>
               <w:cnfStyle w:val="000000000000" w:firstRow="0" w:lastRow="0" w:firstColumn="0" w:lastColumn="0" w:oddVBand="0" w:evenVBand="0" w:oddHBand="0" w:evenHBand="0" w:firstRowFirstColumn="0" w:firstRowLastColumn="0" w:lastRowFirstColumn="0" w:lastRowLastColumn="0"/>
             </w:pPr>
-            <w:proofErr w:type="spellStart"/>
             <w:r>
               <w:rPr>
                 <w:b/>
@@ -3947,28 +3490,11 @@
               </w:rPr>
               <w:t>pre</w:t>
             </w:r>
-            <w:proofErr w:type="spellEnd"/>
-            <w:r>
-              <w:t xml:space="preserve">: </w:t>
-            </w:r>
-            <w:proofErr w:type="spellStart"/>
-            <w:r>
-              <w:t>prod</w:t>
-            </w:r>
-            <w:r>
-              <w:t>.getAzienda</w:t>
-            </w:r>
-            <w:proofErr w:type="spellEnd"/>
-            <w:r>
-              <w:t xml:space="preserve">() = </w:t>
-            </w:r>
-            <w:proofErr w:type="spellStart"/>
-            <w:r>
-              <w:t>self.getCurrentAzienda</w:t>
-            </w:r>
-            <w:proofErr w:type="spellEnd"/>
-            <w:r>
-              <w:t>()</w:t>
+            <w:r>
+              <w:t>: prod</w:t>
+            </w:r>
+            <w:r>
+              <w:t>.getAzienda() = self.getCurrentAzienda()</w:t>
             </w:r>
           </w:p>
         </w:tc>
@@ -4001,7 +3527,6 @@
               <w:jc w:val="center"/>
               <w:cnfStyle w:val="000000100000" w:firstRow="0" w:lastRow="0" w:firstColumn="0" w:lastColumn="0" w:oddVBand="0" w:evenVBand="0" w:oddHBand="1" w:evenHBand="0" w:firstRowFirstColumn="0" w:firstRowLastColumn="0" w:lastRowFirstColumn="0" w:lastRowLastColumn="0"/>
             </w:pPr>
-            <w:proofErr w:type="spellStart"/>
             <w:r>
               <w:rPr>
                 <w:b/>
@@ -4009,7 +3534,6 @@
               </w:rPr>
               <w:t>Context</w:t>
             </w:r>
-            <w:proofErr w:type="spellEnd"/>
             <w:r>
               <w:t>::</w:t>
             </w:r>
@@ -4028,31 +3552,7 @@
               <w:t xml:space="preserve"> </w:t>
             </w:r>
             <w:r>
-              <w:t xml:space="preserve">public </w:t>
-            </w:r>
-            <w:proofErr w:type="spellStart"/>
-            <w:r>
-              <w:t>aggiornaQtaCarrello</w:t>
-            </w:r>
-            <w:proofErr w:type="spellEnd"/>
-            <w:r>
-              <w:t>(</w:t>
-            </w:r>
-            <w:proofErr w:type="spellStart"/>
-            <w:r>
-              <w:t>prod</w:t>
-            </w:r>
-            <w:proofErr w:type="spellEnd"/>
-            <w:r>
-              <w:t xml:space="preserve"> : Prodotto, </w:t>
-            </w:r>
-            <w:proofErr w:type="spellStart"/>
-            <w:r>
-              <w:t>qta</w:t>
-            </w:r>
-            <w:proofErr w:type="spellEnd"/>
-            <w:r>
-              <w:t xml:space="preserve"> : Int)</w:t>
+              <w:t>public aggiornaQtaCarrello(prod : Prodotto, qta : Int)</w:t>
             </w:r>
           </w:p>
           <w:p>
@@ -4070,46 +3570,18 @@
             <w:r>
               <w:t xml:space="preserve">: </w:t>
             </w:r>
-            <w:proofErr w:type="spellStart"/>
             <w:r>
               <w:t>self.</w:t>
             </w:r>
             <w:r>
               <w:t>prodotti</w:t>
             </w:r>
-            <w:proofErr w:type="spellEnd"/>
-            <w:r>
-              <w:t xml:space="preserve">-&gt;include(p| </w:t>
-            </w:r>
-            <w:proofErr w:type="spellStart"/>
-            <w:r>
-              <w:t>p.getCodice</w:t>
-            </w:r>
-            <w:proofErr w:type="spellEnd"/>
-            <w:r>
-              <w:t xml:space="preserve">() = </w:t>
-            </w:r>
-            <w:proofErr w:type="spellStart"/>
-            <w:r>
-              <w:t>prod.getCodice</w:t>
-            </w:r>
-            <w:proofErr w:type="spellEnd"/>
-            <w:r>
-              <w:t xml:space="preserve">() and </w:t>
-            </w:r>
-            <w:proofErr w:type="spellStart"/>
-            <w:r>
-              <w:t>p.getQta</w:t>
-            </w:r>
-            <w:proofErr w:type="spellEnd"/>
-            <w:r>
-              <w:t xml:space="preserve">() = </w:t>
-            </w:r>
-            <w:proofErr w:type="spellStart"/>
+            <w:r>
+              <w:t xml:space="preserve">-&gt;include(p| p.getCodice() = prod.getCodice() and p.getQta() = </w:t>
+            </w:r>
             <w:r>
               <w:t>qta</w:t>
             </w:r>
-            <w:proofErr w:type="spellEnd"/>
             <w:r>
               <w:t>)</w:t>
             </w:r>
@@ -4119,7 +3591,6 @@
               <w:jc w:val="center"/>
               <w:cnfStyle w:val="000000100000" w:firstRow="0" w:lastRow="0" w:firstColumn="0" w:lastColumn="0" w:oddVBand="0" w:evenVBand="0" w:oddHBand="1" w:evenHBand="0" w:firstRowFirstColumn="0" w:firstRowLastColumn="0" w:lastRowFirstColumn="0" w:lastRowLastColumn="0"/>
             </w:pPr>
-            <w:proofErr w:type="spellStart"/>
             <w:r>
               <w:rPr>
                 <w:b/>
@@ -4127,7 +3598,6 @@
               </w:rPr>
               <w:t>Context</w:t>
             </w:r>
-            <w:proofErr w:type="spellEnd"/>
             <w:r>
               <w:t>::</w:t>
             </w:r>
@@ -4146,23 +3616,7 @@
               <w:t xml:space="preserve"> </w:t>
             </w:r>
             <w:r>
-              <w:t xml:space="preserve">public </w:t>
-            </w:r>
-            <w:proofErr w:type="spellStart"/>
-            <w:r>
-              <w:t>rimuoviProdotto</w:t>
-            </w:r>
-            <w:proofErr w:type="spellEnd"/>
-            <w:r>
-              <w:t>(</w:t>
-            </w:r>
-            <w:proofErr w:type="spellStart"/>
-            <w:r>
-              <w:t>prod</w:t>
-            </w:r>
-            <w:proofErr w:type="spellEnd"/>
-            <w:r>
-              <w:t xml:space="preserve"> : Prodotto)</w:t>
+              <w:t>public rimuoviProdotto(prod : Prodotto)</w:t>
             </w:r>
           </w:p>
           <w:p>
@@ -4181,23 +3635,7 @@
               <w:t>: prodotti-&gt;</w:t>
             </w:r>
             <w:r>
-              <w:t xml:space="preserve"> !include(p | </w:t>
-            </w:r>
-            <w:proofErr w:type="spellStart"/>
-            <w:r>
-              <w:t>p.getCodice</w:t>
-            </w:r>
-            <w:proofErr w:type="spellEnd"/>
-            <w:r>
-              <w:t xml:space="preserve">() = </w:t>
-            </w:r>
-            <w:proofErr w:type="spellStart"/>
-            <w:r>
-              <w:t>prod.getCodice</w:t>
-            </w:r>
-            <w:proofErr w:type="spellEnd"/>
-            <w:r>
-              <w:t>())</w:t>
+              <w:t xml:space="preserve"> !include(p | p.getCodice() = prod.getCodice())</w:t>
             </w:r>
           </w:p>
           <w:p>
@@ -4205,7 +3643,6 @@
               <w:jc w:val="center"/>
               <w:cnfStyle w:val="000000100000" w:firstRow="0" w:lastRow="0" w:firstColumn="0" w:lastColumn="0" w:oddVBand="0" w:evenVBand="0" w:oddHBand="1" w:evenHBand="0" w:firstRowFirstColumn="0" w:firstRowLastColumn="0" w:lastRowFirstColumn="0" w:lastRowLastColumn="0"/>
             </w:pPr>
-            <w:proofErr w:type="spellStart"/>
             <w:r>
               <w:rPr>
                 <w:b/>
@@ -4213,7 +3650,6 @@
               </w:rPr>
               <w:t>Context</w:t>
             </w:r>
-            <w:proofErr w:type="spellEnd"/>
             <w:r>
               <w:t>::</w:t>
             </w:r>
@@ -4254,28 +3690,14 @@
               <w:t xml:space="preserve"> = 0</w:t>
             </w:r>
             <w:r>
-              <w:t xml:space="preserve"> and </w:t>
-            </w:r>
-            <w:proofErr w:type="spellStart"/>
-            <w:r>
-              <w:t>self.CurrentAzienda</w:t>
-            </w:r>
-            <w:proofErr w:type="spellEnd"/>
-            <w:r>
-              <w:t xml:space="preserve">() = </w:t>
-            </w:r>
-            <w:proofErr w:type="spellStart"/>
-            <w:r>
-              <w:t>null</w:t>
-            </w:r>
-            <w:proofErr w:type="spellEnd"/>
+              <w:t xml:space="preserve"> and self.CurrentAzienda() = null</w:t>
+            </w:r>
           </w:p>
           <w:p>
             <w:pPr>
               <w:jc w:val="center"/>
               <w:cnfStyle w:val="000000100000" w:firstRow="0" w:lastRow="0" w:firstColumn="0" w:lastColumn="0" w:oddVBand="0" w:evenVBand="0" w:oddHBand="1" w:evenHBand="0" w:firstRowFirstColumn="0" w:firstRowLastColumn="0" w:lastRowFirstColumn="0" w:lastRowLastColumn="0"/>
             </w:pPr>
-            <w:proofErr w:type="spellStart"/>
             <w:r>
               <w:rPr>
                 <w:b/>
@@ -4283,7 +3705,6 @@
               </w:rPr>
               <w:t>Context</w:t>
             </w:r>
-            <w:proofErr w:type="spellEnd"/>
             <w:r>
               <w:t>::</w:t>
             </w:r>
@@ -4302,23 +3723,7 @@
               <w:t xml:space="preserve"> </w:t>
             </w:r>
             <w:r>
-              <w:t xml:space="preserve">public </w:t>
-            </w:r>
-            <w:proofErr w:type="spellStart"/>
-            <w:r>
-              <w:t>checkAziendaCarrello</w:t>
-            </w:r>
-            <w:proofErr w:type="spellEnd"/>
-            <w:r>
-              <w:t>(</w:t>
-            </w:r>
-            <w:proofErr w:type="spellStart"/>
-            <w:r>
-              <w:t>prod</w:t>
-            </w:r>
-            <w:proofErr w:type="spellEnd"/>
-            <w:r>
-              <w:t>: Prodotto)</w:t>
+              <w:t>public checkAziendaCarrello(prod: Prodotto)</w:t>
             </w:r>
           </w:p>
           <w:p>
@@ -4343,7 +3748,6 @@
               <w:jc w:val="center"/>
               <w:cnfStyle w:val="000000100000" w:firstRow="0" w:lastRow="0" w:firstColumn="0" w:lastColumn="0" w:oddVBand="0" w:evenVBand="0" w:oddHBand="1" w:evenHBand="0" w:firstRowFirstColumn="0" w:firstRowLastColumn="0" w:lastRowFirstColumn="0" w:lastRowLastColumn="0"/>
             </w:pPr>
-            <w:proofErr w:type="spellStart"/>
             <w:r>
               <w:rPr>
                 <w:b/>
@@ -4351,7 +3755,6 @@
               </w:rPr>
               <w:t>Context</w:t>
             </w:r>
-            <w:proofErr w:type="spellEnd"/>
             <w:r>
               <w:t>::</w:t>
             </w:r>
@@ -4370,23 +3773,7 @@
               <w:t xml:space="preserve"> </w:t>
             </w:r>
             <w:r>
-              <w:t xml:space="preserve">public </w:t>
-            </w:r>
-            <w:proofErr w:type="spellStart"/>
-            <w:r>
-              <w:t>checkInCarrello</w:t>
-            </w:r>
-            <w:proofErr w:type="spellEnd"/>
-            <w:r>
-              <w:t>(</w:t>
-            </w:r>
-            <w:proofErr w:type="spellStart"/>
-            <w:r>
-              <w:t>prod</w:t>
-            </w:r>
-            <w:proofErr w:type="spellEnd"/>
-            <w:r>
-              <w:t>: Prodotto)</w:t>
+              <w:t>public checkInCarrello(prod: Prodotto)</w:t>
             </w:r>
           </w:p>
           <w:p>
@@ -4411,7 +3798,6 @@
               <w:jc w:val="center"/>
               <w:cnfStyle w:val="000000100000" w:firstRow="0" w:lastRow="0" w:firstColumn="0" w:lastColumn="0" w:oddVBand="0" w:evenVBand="0" w:oddHBand="1" w:evenHBand="0" w:firstRowFirstColumn="0" w:firstRowLastColumn="0" w:lastRowFirstColumn="0" w:lastRowLastColumn="0"/>
             </w:pPr>
-            <w:proofErr w:type="spellStart"/>
             <w:r>
               <w:rPr>
                 <w:b/>
@@ -4419,7 +3805,6 @@
               </w:rPr>
               <w:t>Context</w:t>
             </w:r>
-            <w:proofErr w:type="spellEnd"/>
             <w:r>
               <w:t>::</w:t>
             </w:r>
@@ -4438,23 +3823,7 @@
               <w:t xml:space="preserve"> </w:t>
             </w:r>
             <w:r>
-              <w:t xml:space="preserve">public </w:t>
-            </w:r>
-            <w:proofErr w:type="spellStart"/>
-            <w:r>
-              <w:t>aggiungiProdotto</w:t>
-            </w:r>
-            <w:proofErr w:type="spellEnd"/>
-            <w:r>
-              <w:t>(</w:t>
-            </w:r>
-            <w:proofErr w:type="spellStart"/>
-            <w:r>
-              <w:t>prod</w:t>
-            </w:r>
-            <w:proofErr w:type="spellEnd"/>
-            <w:r>
-              <w:t>: Prodotto)</w:t>
+              <w:t>public aggiungiProdotto(prod: Prodotto)</w:t>
             </w:r>
           </w:p>
           <w:p>
@@ -4473,26 +3842,13 @@
               <w:t>: prodotti-&gt;include(</w:t>
             </w:r>
             <w:r>
-              <w:t xml:space="preserve">p | </w:t>
-            </w:r>
-            <w:proofErr w:type="spellStart"/>
-            <w:r>
-              <w:t>p.getCodice</w:t>
-            </w:r>
-            <w:proofErr w:type="spellEnd"/>
-            <w:r>
-              <w:t xml:space="preserve">() = </w:t>
-            </w:r>
-            <w:proofErr w:type="spellStart"/>
+              <w:t xml:space="preserve">p | p.getCodice() = </w:t>
+            </w:r>
             <w:r>
               <w:t>prod</w:t>
             </w:r>
             <w:r>
-              <w:t>.getCodice</w:t>
-            </w:r>
-            <w:proofErr w:type="spellEnd"/>
-            <w:r>
-              <w:t>()</w:t>
+              <w:t>.getCodice()</w:t>
             </w:r>
             <w:r>
               <w:t>)</w:t>
@@ -4527,72 +3883,32 @@
               <w:jc w:val="center"/>
               <w:cnfStyle w:val="000000000000" w:firstRow="0" w:lastRow="0" w:firstColumn="0" w:lastColumn="0" w:oddVBand="0" w:evenVBand="0" w:oddHBand="0" w:evenHBand="0" w:firstRowFirstColumn="0" w:firstRowLastColumn="0" w:lastRowFirstColumn="0" w:lastRowLastColumn="0"/>
             </w:pPr>
-            <w:proofErr w:type="spellStart"/>
             <w:r>
               <w:rPr>
                 <w:b/>
                 <w:bCs/>
               </w:rPr>
-              <w:t>Context</w:t>
-            </w:r>
-            <w:proofErr w:type="spellEnd"/>
+              <w:t>Context::Carrello</w:t>
+            </w:r>
+            <w:r>
+              <w:t xml:space="preserve"> </w:t>
+            </w:r>
             <w:r>
               <w:rPr>
                 <w:b/>
                 <w:bCs/>
               </w:rPr>
-              <w:t>::Carrello</w:t>
-            </w:r>
-            <w:r>
-              <w:t xml:space="preserve"> </w:t>
-            </w:r>
-            <w:proofErr w:type="spellStart"/>
-            <w:r>
-              <w:rPr>
-                <w:b/>
-                <w:bCs/>
-              </w:rPr>
               <w:t>inv</w:t>
             </w:r>
-            <w:proofErr w:type="spellEnd"/>
-            <w:r>
-              <w:t xml:space="preserve"> </w:t>
-            </w:r>
-            <w:proofErr w:type="spellStart"/>
-            <w:r>
-              <w:t>self.</w:t>
-            </w:r>
-            <w:r>
-              <w:t>prodotti</w:t>
-            </w:r>
-            <w:proofErr w:type="spellEnd"/>
-            <w:r>
-              <w:t>-&gt;</w:t>
-            </w:r>
-            <w:proofErr w:type="spellStart"/>
-            <w:r>
-              <w:t>forAll</w:t>
-            </w:r>
-            <w:proofErr w:type="spellEnd"/>
-            <w:r>
-              <w:t xml:space="preserve">(p | </w:t>
-            </w:r>
-            <w:proofErr w:type="spellStart"/>
-            <w:r>
-              <w:t>p.getAzienda</w:t>
-            </w:r>
-            <w:proofErr w:type="spellEnd"/>
-            <w:r>
-              <w:t xml:space="preserve">() = </w:t>
-            </w:r>
-            <w:proofErr w:type="spellStart"/>
-            <w:r>
-              <w:t>self.get</w:t>
+            <w:r>
+              <w:t xml:space="preserve"> self.</w:t>
+            </w:r>
+            <w:r>
+              <w:t>prodotti-&gt;forAll(p | p.getAzienda() = self.get</w:t>
             </w:r>
             <w:r>
               <w:t>CurrentAzienda</w:t>
             </w:r>
-            <w:proofErr w:type="spellEnd"/>
             <w:r>
               <w:t>())</w:t>
             </w:r>
@@ -4653,7 +3969,6 @@
               <w:jc w:val="center"/>
             </w:pPr>
             <w:r>
-              <w:lastRenderedPageBreak/>
               <w:t>Nome Classe</w:t>
             </w:r>
           </w:p>
@@ -4667,11 +3982,9 @@
               <w:jc w:val="center"/>
               <w:cnfStyle w:val="100000000000" w:firstRow="1" w:lastRow="0" w:firstColumn="0" w:lastColumn="0" w:oddVBand="0" w:evenVBand="0" w:oddHBand="0" w:evenHBand="0" w:firstRowFirstColumn="0" w:firstRowLastColumn="0" w:lastRowFirstColumn="0" w:lastRowLastColumn="0"/>
             </w:pPr>
-            <w:proofErr w:type="spellStart"/>
             <w:r>
               <w:t>AccountAzienda</w:t>
             </w:r>
-            <w:proofErr w:type="spellEnd"/>
           </w:p>
         </w:tc>
       </w:tr>
@@ -4735,36 +4048,14 @@
             <w:pPr>
               <w:cnfStyle w:val="000000000000" w:firstRow="0" w:lastRow="0" w:firstColumn="0" w:lastColumn="0" w:oddVBand="0" w:evenVBand="0" w:oddHBand="0" w:evenHBand="0" w:firstRowFirstColumn="0" w:firstRowLastColumn="0" w:lastRowFirstColumn="0" w:lastRowLastColumn="0"/>
             </w:pPr>
-            <w:proofErr w:type="spellStart"/>
-            <w:r>
-              <w:t>Context</w:t>
-            </w:r>
-            <w:proofErr w:type="spellEnd"/>
-            <w:r>
-              <w:t>::</w:t>
-            </w:r>
-            <w:proofErr w:type="spellStart"/>
-            <w:r>
-              <w:t>AccountAzienda</w:t>
-            </w:r>
-            <w:proofErr w:type="spellEnd"/>
-            <w:r>
-              <w:t xml:space="preserve"> public </w:t>
-            </w:r>
-            <w:proofErr w:type="spellStart"/>
-            <w:r>
-              <w:t>dammiProdotto</w:t>
-            </w:r>
-            <w:proofErr w:type="spellEnd"/>
-            <w:r>
-              <w:t>(id :Long)</w:t>
+            <w:r>
+              <w:t>Context::AccountAzienda public dammiProdotto(id :Long)</w:t>
             </w:r>
           </w:p>
           <w:p>
             <w:pPr>
               <w:cnfStyle w:val="000000000000" w:firstRow="0" w:lastRow="0" w:firstColumn="0" w:lastColumn="0" w:oddVBand="0" w:evenVBand="0" w:oddHBand="0" w:evenHBand="0" w:firstRowFirstColumn="0" w:firstRowLastColumn="0" w:lastRowFirstColumn="0" w:lastRowLastColumn="0"/>
             </w:pPr>
-            <w:proofErr w:type="spellStart"/>
             <w:r>
               <w:rPr>
                 <w:b/>
@@ -4772,24 +4063,11 @@
               </w:rPr>
               <w:t>pre</w:t>
             </w:r>
-            <w:proofErr w:type="spellEnd"/>
-            <w:r>
-              <w:t xml:space="preserve">: id != </w:t>
-            </w:r>
-            <w:proofErr w:type="spellStart"/>
-            <w:r>
-              <w:t>null</w:t>
-            </w:r>
-            <w:proofErr w:type="spellEnd"/>
-            <w:r>
-              <w:t xml:space="preserve"> and prodotti-&gt;include(</w:t>
-            </w:r>
-            <w:r>
-              <w:t xml:space="preserve">p | </w:t>
-            </w:r>
-            <w:proofErr w:type="spellStart"/>
-            <w:r>
-              <w:t>p</w:t>
+            <w:r>
+              <w:t>: id != null and prodotti-&gt;include(</w:t>
+            </w:r>
+            <w:r>
+              <w:t>p | p</w:t>
             </w:r>
             <w:r>
               <w:t>.get</w:t>
@@ -4797,7 +4075,6 @@
             <w:r>
               <w:t>Codice</w:t>
             </w:r>
-            <w:proofErr w:type="spellEnd"/>
             <w:r>
               <w:t>() = id)</w:t>
             </w:r>
@@ -4806,44 +4083,14 @@
             <w:pPr>
               <w:cnfStyle w:val="000000000000" w:firstRow="0" w:lastRow="0" w:firstColumn="0" w:lastColumn="0" w:oddVBand="0" w:evenVBand="0" w:oddHBand="0" w:evenHBand="0" w:firstRowFirstColumn="0" w:firstRowLastColumn="0" w:lastRowFirstColumn="0" w:lastRowLastColumn="0"/>
             </w:pPr>
-            <w:proofErr w:type="spellStart"/>
-            <w:r>
-              <w:t>Context</w:t>
-            </w:r>
-            <w:proofErr w:type="spellEnd"/>
-            <w:r>
-              <w:t>::</w:t>
-            </w:r>
-            <w:proofErr w:type="spellStart"/>
-            <w:r>
-              <w:t>AccountAzienda</w:t>
-            </w:r>
-            <w:proofErr w:type="spellEnd"/>
-            <w:r>
-              <w:t xml:space="preserve"> public </w:t>
-            </w:r>
-            <w:proofErr w:type="spellStart"/>
-            <w:r>
-              <w:t>aggiungiProdotto</w:t>
-            </w:r>
-            <w:proofErr w:type="spellEnd"/>
-            <w:r>
-              <w:t>(</w:t>
-            </w:r>
-            <w:proofErr w:type="spellStart"/>
-            <w:r>
-              <w:t>prod</w:t>
-            </w:r>
-            <w:proofErr w:type="spellEnd"/>
-            <w:r>
-              <w:t xml:space="preserve"> : Prodotto)</w:t>
+            <w:r>
+              <w:t>Context::AccountAzienda public aggiungiProdotto(prod : Prodotto)</w:t>
             </w:r>
           </w:p>
           <w:p>
             <w:pPr>
               <w:cnfStyle w:val="000000000000" w:firstRow="0" w:lastRow="0" w:firstColumn="0" w:lastColumn="0" w:oddVBand="0" w:evenVBand="0" w:oddHBand="0" w:evenHBand="0" w:firstRowFirstColumn="0" w:firstRowLastColumn="0" w:lastRowFirstColumn="0" w:lastRowLastColumn="0"/>
             </w:pPr>
-            <w:proofErr w:type="spellStart"/>
             <w:r>
               <w:rPr>
                 <w:b/>
@@ -4851,85 +4098,22 @@
               </w:rPr>
               <w:t>pre</w:t>
             </w:r>
-            <w:proofErr w:type="spellEnd"/>
-            <w:r>
-              <w:t xml:space="preserve">: </w:t>
-            </w:r>
-            <w:proofErr w:type="spellStart"/>
-            <w:r>
-              <w:t>prod</w:t>
-            </w:r>
-            <w:proofErr w:type="spellEnd"/>
-            <w:r>
-              <w:t xml:space="preserve"> != </w:t>
-            </w:r>
-            <w:proofErr w:type="spellStart"/>
-            <w:r>
-              <w:t>null</w:t>
-            </w:r>
-            <w:proofErr w:type="spellEnd"/>
-            <w:r>
-              <w:t xml:space="preserve"> and prodotti-&gt;!include(p | </w:t>
-            </w:r>
-            <w:proofErr w:type="spellStart"/>
-            <w:r>
-              <w:t>p.getCodice</w:t>
-            </w:r>
-            <w:proofErr w:type="spellEnd"/>
-            <w:r>
-              <w:t xml:space="preserve">() = </w:t>
-            </w:r>
-            <w:proofErr w:type="spellStart"/>
-            <w:r>
-              <w:t>prod.getCodice</w:t>
-            </w:r>
-            <w:proofErr w:type="spellEnd"/>
-            <w:r>
-              <w:t>())</w:t>
+            <w:r>
+              <w:t>: prod != null and prodotti-&gt;!include(p | p.getCodice() = prod.getCodice())</w:t>
             </w:r>
           </w:p>
           <w:p>
             <w:pPr>
               <w:cnfStyle w:val="000000000000" w:firstRow="0" w:lastRow="0" w:firstColumn="0" w:lastColumn="0" w:oddVBand="0" w:evenVBand="0" w:oddHBand="0" w:evenHBand="0" w:firstRowFirstColumn="0" w:firstRowLastColumn="0" w:lastRowFirstColumn="0" w:lastRowLastColumn="0"/>
             </w:pPr>
-            <w:proofErr w:type="spellStart"/>
-            <w:r>
-              <w:t>Context</w:t>
-            </w:r>
-            <w:proofErr w:type="spellEnd"/>
-            <w:r>
-              <w:t>::</w:t>
-            </w:r>
-            <w:proofErr w:type="spellStart"/>
-            <w:r>
-              <w:t>AccountAzienda</w:t>
-            </w:r>
-            <w:proofErr w:type="spellEnd"/>
-            <w:r>
-              <w:t xml:space="preserve"> public </w:t>
-            </w:r>
-            <w:proofErr w:type="spellStart"/>
-            <w:r>
-              <w:t>rimuoviProdotto</w:t>
-            </w:r>
-            <w:proofErr w:type="spellEnd"/>
-            <w:r>
-              <w:t>(</w:t>
-            </w:r>
-            <w:proofErr w:type="spellStart"/>
-            <w:r>
-              <w:t>prod</w:t>
-            </w:r>
-            <w:proofErr w:type="spellEnd"/>
-            <w:r>
-              <w:t xml:space="preserve"> : Prodotto)</w:t>
+            <w:r>
+              <w:t>Context::AccountAzienda public rimuoviProdotto(prod : Prodotto)</w:t>
             </w:r>
           </w:p>
           <w:p>
             <w:pPr>
               <w:cnfStyle w:val="000000000000" w:firstRow="0" w:lastRow="0" w:firstColumn="0" w:lastColumn="0" w:oddVBand="0" w:evenVBand="0" w:oddHBand="0" w:evenHBand="0" w:firstRowFirstColumn="0" w:firstRowLastColumn="0" w:lastRowFirstColumn="0" w:lastRowLastColumn="0"/>
             </w:pPr>
-            <w:proofErr w:type="spellStart"/>
             <w:r>
               <w:rPr>
                 <w:b/>
@@ -4937,85 +4121,22 @@
               </w:rPr>
               <w:t>pre</w:t>
             </w:r>
-            <w:proofErr w:type="spellEnd"/>
-            <w:r>
-              <w:t xml:space="preserve">: </w:t>
-            </w:r>
-            <w:proofErr w:type="spellStart"/>
-            <w:r>
-              <w:t>prod</w:t>
-            </w:r>
-            <w:proofErr w:type="spellEnd"/>
-            <w:r>
-              <w:t xml:space="preserve"> != </w:t>
-            </w:r>
-            <w:proofErr w:type="spellStart"/>
-            <w:r>
-              <w:t>null</w:t>
-            </w:r>
-            <w:proofErr w:type="spellEnd"/>
-            <w:r>
-              <w:t xml:space="preserve"> and prodotti-&gt;include(p | </w:t>
-            </w:r>
-            <w:proofErr w:type="spellStart"/>
-            <w:r>
-              <w:t>p.getCodice</w:t>
-            </w:r>
-            <w:proofErr w:type="spellEnd"/>
-            <w:r>
-              <w:t xml:space="preserve">() = </w:t>
-            </w:r>
-            <w:proofErr w:type="spellStart"/>
-            <w:r>
-              <w:t>prod.getCodice</w:t>
-            </w:r>
-            <w:proofErr w:type="spellEnd"/>
-            <w:r>
-              <w:t>())</w:t>
+            <w:r>
+              <w:t>: prod != null and prodotti-&gt;include(p | p.getCodice() = prod.getCodice())</w:t>
             </w:r>
           </w:p>
           <w:p>
             <w:pPr>
               <w:cnfStyle w:val="000000000000" w:firstRow="0" w:lastRow="0" w:firstColumn="0" w:lastColumn="0" w:oddVBand="0" w:evenVBand="0" w:oddHBand="0" w:evenHBand="0" w:firstRowFirstColumn="0" w:firstRowLastColumn="0" w:lastRowFirstColumn="0" w:lastRowLastColumn="0"/>
             </w:pPr>
-            <w:proofErr w:type="spellStart"/>
-            <w:r>
-              <w:t>Context</w:t>
-            </w:r>
-            <w:proofErr w:type="spellEnd"/>
-            <w:r>
-              <w:t>::</w:t>
-            </w:r>
-            <w:proofErr w:type="spellStart"/>
-            <w:r>
-              <w:t>AccountAzienda</w:t>
-            </w:r>
-            <w:proofErr w:type="spellEnd"/>
-            <w:r>
-              <w:t xml:space="preserve"> public </w:t>
-            </w:r>
-            <w:proofErr w:type="spellStart"/>
-            <w:r>
-              <w:t>aggiornaProdotto</w:t>
-            </w:r>
-            <w:proofErr w:type="spellEnd"/>
-            <w:r>
-              <w:t>(</w:t>
-            </w:r>
-            <w:proofErr w:type="spellStart"/>
-            <w:r>
-              <w:t>prod</w:t>
-            </w:r>
-            <w:proofErr w:type="spellEnd"/>
-            <w:r>
-              <w:t xml:space="preserve"> : Prodotto)</w:t>
+            <w:r>
+              <w:t>Context::AccountAzienda public aggiornaProdotto(prod : Prodotto)</w:t>
             </w:r>
           </w:p>
           <w:p>
             <w:pPr>
               <w:cnfStyle w:val="000000000000" w:firstRow="0" w:lastRow="0" w:firstColumn="0" w:lastColumn="0" w:oddVBand="0" w:evenVBand="0" w:oddHBand="0" w:evenHBand="0" w:firstRowFirstColumn="0" w:firstRowLastColumn="0" w:lastRowFirstColumn="0" w:lastRowLastColumn="0"/>
             </w:pPr>
-            <w:proofErr w:type="spellStart"/>
             <w:r>
               <w:rPr>
                 <w:b/>
@@ -5023,41 +4144,8 @@
               </w:rPr>
               <w:t>pre</w:t>
             </w:r>
-            <w:proofErr w:type="spellEnd"/>
-            <w:r>
-              <w:t xml:space="preserve">: </w:t>
-            </w:r>
-            <w:proofErr w:type="spellStart"/>
-            <w:r>
-              <w:t>prod</w:t>
-            </w:r>
-            <w:proofErr w:type="spellEnd"/>
-            <w:r>
-              <w:t xml:space="preserve"> != </w:t>
-            </w:r>
-            <w:proofErr w:type="spellStart"/>
-            <w:r>
-              <w:t>null</w:t>
-            </w:r>
-            <w:proofErr w:type="spellEnd"/>
-            <w:r>
-              <w:t xml:space="preserve"> and prodotti-&gt;include(p | </w:t>
-            </w:r>
-            <w:proofErr w:type="spellStart"/>
-            <w:r>
-              <w:t>p.getCodice</w:t>
-            </w:r>
-            <w:proofErr w:type="spellEnd"/>
-            <w:r>
-              <w:t xml:space="preserve">() = </w:t>
-            </w:r>
-            <w:proofErr w:type="spellStart"/>
-            <w:r>
-              <w:t>prod.getCodice</w:t>
-            </w:r>
-            <w:proofErr w:type="spellEnd"/>
-            <w:r>
-              <w:t>())</w:t>
+            <w:r>
+              <w:t>: prod != null and prodotti-&gt;include(p | p.getCodice() = prod.getCodice())</w:t>
             </w:r>
           </w:p>
           <w:p>
@@ -5106,35 +4194,7 @@
               <w:rPr>
                 <w:lang w:val="en-US"/>
               </w:rPr>
-              <w:t>Context::</w:t>
-            </w:r>
-            <w:proofErr w:type="spellStart"/>
-            <w:r>
-              <w:rPr>
-                <w:lang w:val="en-US"/>
-              </w:rPr>
-              <w:t>AccountAzienda</w:t>
-            </w:r>
-            <w:proofErr w:type="spellEnd"/>
-            <w:r>
-              <w:rPr>
-                <w:lang w:val="en-US"/>
-              </w:rPr>
-              <w:t xml:space="preserve"> public </w:t>
-            </w:r>
-            <w:proofErr w:type="spellStart"/>
-            <w:r>
-              <w:rPr>
-                <w:lang w:val="en-US"/>
-              </w:rPr>
-              <w:t>dammiProdotto</w:t>
-            </w:r>
-            <w:proofErr w:type="spellEnd"/>
-            <w:r>
-              <w:rPr>
-                <w:lang w:val="en-US"/>
-              </w:rPr>
-              <w:t>(id :Long)</w:t>
+              <w:t>Context::AccountAzienda public dammiProdotto(id :Long)</w:t>
             </w:r>
           </w:p>
           <w:p>
@@ -5164,37 +4224,8 @@
             <w:pPr>
               <w:cnfStyle w:val="000000100000" w:firstRow="0" w:lastRow="0" w:firstColumn="0" w:lastColumn="0" w:oddVBand="0" w:evenVBand="0" w:oddHBand="1" w:evenHBand="0" w:firstRowFirstColumn="0" w:firstRowLastColumn="0" w:lastRowFirstColumn="0" w:lastRowLastColumn="0"/>
             </w:pPr>
-            <w:proofErr w:type="spellStart"/>
-            <w:r>
-              <w:t>Context</w:t>
-            </w:r>
-            <w:proofErr w:type="spellEnd"/>
-            <w:r>
-              <w:t>::</w:t>
-            </w:r>
-            <w:proofErr w:type="spellStart"/>
-            <w:r>
-              <w:t>AccountAzienda</w:t>
-            </w:r>
-            <w:proofErr w:type="spellEnd"/>
-            <w:r>
-              <w:t xml:space="preserve"> public </w:t>
-            </w:r>
-            <w:proofErr w:type="spellStart"/>
-            <w:r>
-              <w:t>aggiungiProdotto</w:t>
-            </w:r>
-            <w:proofErr w:type="spellEnd"/>
-            <w:r>
-              <w:t>(</w:t>
-            </w:r>
-            <w:proofErr w:type="spellStart"/>
-            <w:r>
-              <w:t>prod</w:t>
-            </w:r>
-            <w:proofErr w:type="spellEnd"/>
-            <w:r>
-              <w:t xml:space="preserve"> : Prodotto)</w:t>
+            <w:r>
+              <w:t>Context::AccountAzienda public aggiungiProdotto(prod : Prodotto)</w:t>
             </w:r>
           </w:p>
           <w:p>
@@ -5210,60 +4241,15 @@
               <w:t>post</w:t>
             </w:r>
             <w:r>
-              <w:t xml:space="preserve">: prodotti-&gt;include(p | </w:t>
-            </w:r>
-            <w:proofErr w:type="spellStart"/>
-            <w:r>
-              <w:t>p.getCodice</w:t>
-            </w:r>
-            <w:proofErr w:type="spellEnd"/>
-            <w:r>
-              <w:t xml:space="preserve">() = </w:t>
-            </w:r>
-            <w:proofErr w:type="spellStart"/>
-            <w:r>
-              <w:t>prod.getCodice</w:t>
-            </w:r>
-            <w:proofErr w:type="spellEnd"/>
-            <w:r>
-              <w:t>())</w:t>
+              <w:t>: prodotti-&gt;include(p | p.getCodice() = prod.getCodice())</w:t>
             </w:r>
           </w:p>
           <w:p>
             <w:pPr>
               <w:cnfStyle w:val="000000100000" w:firstRow="0" w:lastRow="0" w:firstColumn="0" w:lastColumn="0" w:oddVBand="0" w:evenVBand="0" w:oddHBand="1" w:evenHBand="0" w:firstRowFirstColumn="0" w:firstRowLastColumn="0" w:lastRowFirstColumn="0" w:lastRowLastColumn="0"/>
             </w:pPr>
-            <w:proofErr w:type="spellStart"/>
-            <w:r>
-              <w:t>Context</w:t>
-            </w:r>
-            <w:proofErr w:type="spellEnd"/>
-            <w:r>
-              <w:t>::</w:t>
-            </w:r>
-            <w:proofErr w:type="spellStart"/>
-            <w:r>
-              <w:t>AccountAzienda</w:t>
-            </w:r>
-            <w:proofErr w:type="spellEnd"/>
-            <w:r>
-              <w:t xml:space="preserve"> public </w:t>
-            </w:r>
-            <w:proofErr w:type="spellStart"/>
-            <w:r>
-              <w:t>rimuoviProdotto</w:t>
-            </w:r>
-            <w:proofErr w:type="spellEnd"/>
-            <w:r>
-              <w:t>(</w:t>
-            </w:r>
-            <w:proofErr w:type="spellStart"/>
-            <w:r>
-              <w:t>prod</w:t>
-            </w:r>
-            <w:proofErr w:type="spellEnd"/>
-            <w:r>
-              <w:t xml:space="preserve"> : Prodotto)</w:t>
+            <w:r>
+              <w:t>Context::AccountAzienda public rimuoviProdotto(prod : Prodotto)</w:t>
             </w:r>
           </w:p>
           <w:p>
@@ -5278,60 +4264,15 @@
               <w:t>post</w:t>
             </w:r>
             <w:r>
-              <w:t xml:space="preserve">: prodotti-&gt;!include(p | </w:t>
-            </w:r>
-            <w:proofErr w:type="spellStart"/>
-            <w:r>
-              <w:t>p.getCodice</w:t>
-            </w:r>
-            <w:proofErr w:type="spellEnd"/>
-            <w:r>
-              <w:t xml:space="preserve">() = </w:t>
-            </w:r>
-            <w:proofErr w:type="spellStart"/>
-            <w:r>
-              <w:t>prod.getCodice</w:t>
-            </w:r>
-            <w:proofErr w:type="spellEnd"/>
-            <w:r>
-              <w:t>())</w:t>
+              <w:t>: prodotti-&gt;!include(p | p.getCodice() = prod.getCodice())</w:t>
             </w:r>
           </w:p>
           <w:p>
             <w:pPr>
               <w:cnfStyle w:val="000000100000" w:firstRow="0" w:lastRow="0" w:firstColumn="0" w:lastColumn="0" w:oddVBand="0" w:evenVBand="0" w:oddHBand="1" w:evenHBand="0" w:firstRowFirstColumn="0" w:firstRowLastColumn="0" w:lastRowFirstColumn="0" w:lastRowLastColumn="0"/>
             </w:pPr>
-            <w:proofErr w:type="spellStart"/>
-            <w:r>
-              <w:t>Context</w:t>
-            </w:r>
-            <w:proofErr w:type="spellEnd"/>
-            <w:r>
-              <w:t>::</w:t>
-            </w:r>
-            <w:proofErr w:type="spellStart"/>
-            <w:r>
-              <w:t>AccountAzienda</w:t>
-            </w:r>
-            <w:proofErr w:type="spellEnd"/>
-            <w:r>
-              <w:t xml:space="preserve"> public </w:t>
-            </w:r>
-            <w:proofErr w:type="spellStart"/>
-            <w:r>
-              <w:t>aggiornaProdotto</w:t>
-            </w:r>
-            <w:proofErr w:type="spellEnd"/>
-            <w:r>
-              <w:t>(</w:t>
-            </w:r>
-            <w:proofErr w:type="spellStart"/>
-            <w:r>
-              <w:t>prod</w:t>
-            </w:r>
-            <w:proofErr w:type="spellEnd"/>
-            <w:r>
-              <w:t xml:space="preserve"> : Prodotto)</w:t>
+            <w:r>
+              <w:t>Context::AccountAzienda public aggiornaProdotto(prod : Prodotto)</w:t>
             </w:r>
           </w:p>
           <w:p>
@@ -5346,87 +4287,7 @@
               <w:t>post</w:t>
             </w:r>
             <w:r>
-              <w:t xml:space="preserve">: prodotti-&gt;include(p | </w:t>
-            </w:r>
-            <w:proofErr w:type="spellStart"/>
-            <w:r>
-              <w:t>p.getCodice</w:t>
-            </w:r>
-            <w:proofErr w:type="spellEnd"/>
-            <w:r>
-              <w:t xml:space="preserve">() = </w:t>
-            </w:r>
-            <w:proofErr w:type="spellStart"/>
-            <w:r>
-              <w:t>prod.getCodice</w:t>
-            </w:r>
-            <w:proofErr w:type="spellEnd"/>
-            <w:r>
-              <w:t xml:space="preserve">() and </w:t>
-            </w:r>
-            <w:proofErr w:type="spellStart"/>
-            <w:r>
-              <w:t>p.getNome</w:t>
-            </w:r>
-            <w:proofErr w:type="spellEnd"/>
-            <w:r>
-              <w:t xml:space="preserve">() = </w:t>
-            </w:r>
-            <w:proofErr w:type="spellStart"/>
-            <w:r>
-              <w:t>prod.getNome</w:t>
-            </w:r>
-            <w:proofErr w:type="spellEnd"/>
-            <w:r>
-              <w:t xml:space="preserve">() and </w:t>
-            </w:r>
-            <w:proofErr w:type="spellStart"/>
-            <w:r>
-              <w:t>p.getImmagine</w:t>
-            </w:r>
-            <w:proofErr w:type="spellEnd"/>
-            <w:r>
-              <w:t xml:space="preserve">() = </w:t>
-            </w:r>
-            <w:proofErr w:type="spellStart"/>
-            <w:r>
-              <w:t>prod.getImmagine</w:t>
-            </w:r>
-            <w:proofErr w:type="spellEnd"/>
-            <w:r>
-              <w:t xml:space="preserve">() and </w:t>
-            </w:r>
-            <w:proofErr w:type="spellStart"/>
-            <w:r>
-              <w:t>p.getDescrizione</w:t>
-            </w:r>
-            <w:proofErr w:type="spellEnd"/>
-            <w:r>
-              <w:t xml:space="preserve">() = </w:t>
-            </w:r>
-            <w:proofErr w:type="spellStart"/>
-            <w:r>
-              <w:t>prod.getDescrizione</w:t>
-            </w:r>
-            <w:proofErr w:type="spellEnd"/>
-            <w:r>
-              <w:t xml:space="preserve">() and </w:t>
-            </w:r>
-            <w:proofErr w:type="spellStart"/>
-            <w:r>
-              <w:t>p.getPrezzo</w:t>
-            </w:r>
-            <w:proofErr w:type="spellEnd"/>
-            <w:r>
-              <w:t xml:space="preserve">() = </w:t>
-            </w:r>
-            <w:proofErr w:type="spellStart"/>
-            <w:r>
-              <w:t>prod.getPrezzo</w:t>
-            </w:r>
-            <w:proofErr w:type="spellEnd"/>
-            <w:r>
-              <w:t>())</w:t>
+              <w:t>: prodotti-&gt;include(p | p.getCodice() = prod.getCodice() and p.getNome() = prod.getNome() and p.getImmagine() = prod.getImmagine() and p.getDescrizione() = prod.getDescrizione() and p.getPrezzo() = prod.getPrezzo())</w:t>
             </w:r>
           </w:p>
           <w:p>
@@ -5574,6 +4435,7 @@
               <w:jc w:val="center"/>
             </w:pPr>
             <w:r>
+              <w:lastRenderedPageBreak/>
               <w:t>Pre-condizioni</w:t>
             </w:r>
           </w:p>
@@ -5587,7 +4449,6 @@
               <w:jc w:val="center"/>
               <w:cnfStyle w:val="000000000000" w:firstRow="0" w:lastRow="0" w:firstColumn="0" w:lastColumn="0" w:oddVBand="0" w:evenVBand="0" w:oddHBand="0" w:evenHBand="0" w:firstRowFirstColumn="0" w:firstRowLastColumn="0" w:lastRowFirstColumn="0" w:lastRowLastColumn="0"/>
             </w:pPr>
-            <w:proofErr w:type="spellStart"/>
             <w:r>
               <w:rPr>
                 <w:b/>
@@ -5595,26 +4456,12 @@
               </w:rPr>
               <w:t>Context</w:t>
             </w:r>
-            <w:proofErr w:type="spellEnd"/>
-            <w:r>
-              <w:t xml:space="preserve">::Ordine public </w:t>
-            </w:r>
-            <w:proofErr w:type="spellStart"/>
-            <w:r>
-              <w:t>cambiaStato</w:t>
-            </w:r>
-            <w:proofErr w:type="spellEnd"/>
-            <w:r>
-              <w:t>(</w:t>
-            </w:r>
-            <w:r>
-              <w:t>stato :</w:t>
-            </w:r>
-            <w:proofErr w:type="spellStart"/>
-            <w:r>
-              <w:t>String</w:t>
-            </w:r>
-            <w:proofErr w:type="spellEnd"/>
+            <w:r>
+              <w:t>::Ordine public cambiaStato(</w:t>
+            </w:r>
+            <w:r>
+              <w:t>stato :String</w:t>
+            </w:r>
             <w:r>
               <w:t>)</w:t>
             </w:r>
@@ -5624,7 +4471,6 @@
               <w:jc w:val="center"/>
               <w:cnfStyle w:val="000000000000" w:firstRow="0" w:lastRow="0" w:firstColumn="0" w:lastColumn="0" w:oddVBand="0" w:evenVBand="0" w:oddHBand="0" w:evenHBand="0" w:firstRowFirstColumn="0" w:firstRowLastColumn="0" w:lastRowFirstColumn="0" w:lastRowLastColumn="0"/>
             </w:pPr>
-            <w:proofErr w:type="spellStart"/>
             <w:r>
               <w:rPr>
                 <w:b/>
@@ -5632,17 +4478,8 @@
               </w:rPr>
               <w:t>pre</w:t>
             </w:r>
-            <w:proofErr w:type="spellEnd"/>
-            <w:r>
-              <w:t xml:space="preserve"> : !</w:t>
-            </w:r>
-            <w:proofErr w:type="spellStart"/>
-            <w:r>
-              <w:t>self.stato.equals</w:t>
-            </w:r>
-            <w:proofErr w:type="spellEnd"/>
-            <w:r>
-              <w:t>(“Consegnato”)</w:t>
+            <w:r>
+              <w:t xml:space="preserve"> : !self.stato.equals(“Consegnato”)</w:t>
             </w:r>
           </w:p>
         </w:tc>
@@ -5662,7 +4499,6 @@
               <w:jc w:val="center"/>
             </w:pPr>
             <w:r>
-              <w:lastRenderedPageBreak/>
               <w:t>Post-condizioni</w:t>
             </w:r>
           </w:p>
@@ -5676,30 +4512,12 @@
               <w:jc w:val="center"/>
               <w:cnfStyle w:val="000000100000" w:firstRow="0" w:lastRow="0" w:firstColumn="0" w:lastColumn="0" w:oddVBand="0" w:evenVBand="0" w:oddHBand="1" w:evenHBand="0" w:firstRowFirstColumn="0" w:firstRowLastColumn="0" w:lastRowFirstColumn="0" w:lastRowLastColumn="0"/>
             </w:pPr>
-            <w:proofErr w:type="spellStart"/>
-            <w:r>
-              <w:t>Context</w:t>
-            </w:r>
-            <w:proofErr w:type="spellEnd"/>
-            <w:r>
-              <w:t xml:space="preserve">::Ordine public </w:t>
-            </w:r>
-            <w:proofErr w:type="spellStart"/>
-            <w:r>
-              <w:t>cambiaStato</w:t>
-            </w:r>
-            <w:proofErr w:type="spellEnd"/>
-            <w:r>
-              <w:t>(</w:t>
-            </w:r>
-            <w:r>
-              <w:t>stato :</w:t>
-            </w:r>
-            <w:proofErr w:type="spellStart"/>
-            <w:r>
-              <w:t>String</w:t>
-            </w:r>
-            <w:proofErr w:type="spellEnd"/>
+            <w:r>
+              <w:t>Context::Ordine public cambiaStato(</w:t>
+            </w:r>
+            <w:r>
+              <w:t>stato :String</w:t>
+            </w:r>
             <w:r>
               <w:t>)</w:t>
             </w:r>
@@ -5730,86 +4548,8 @@
               <w:rPr>
                 <w:lang w:val="en-US"/>
               </w:rPr>
-              <w:t xml:space="preserve">if </w:t>
-            </w:r>
-            <w:proofErr w:type="spellStart"/>
-            <w:r>
-              <w:rPr>
-                <w:lang w:val="en-US"/>
-              </w:rPr>
-              <w:t>stato.equals</w:t>
-            </w:r>
-            <w:proofErr w:type="spellEnd"/>
-            <w:r>
-              <w:rPr>
-                <w:lang w:val="en-US"/>
-              </w:rPr>
-              <w:t>(“</w:t>
-            </w:r>
-            <w:proofErr w:type="spellStart"/>
-            <w:r>
-              <w:rPr>
-                <w:lang w:val="en-US"/>
-              </w:rPr>
-              <w:t>Ritirato</w:t>
-            </w:r>
-            <w:proofErr w:type="spellEnd"/>
-            <w:r>
-              <w:rPr>
-                <w:lang w:val="en-US"/>
-              </w:rPr>
-              <w:t xml:space="preserve">”) and @pre </w:t>
-            </w:r>
-            <w:proofErr w:type="spellStart"/>
-            <w:r>
-              <w:rPr>
-                <w:lang w:val="en-US"/>
-              </w:rPr>
-              <w:t>self.stato.equals</w:t>
-            </w:r>
-            <w:proofErr w:type="spellEnd"/>
-            <w:r>
-              <w:rPr>
-                <w:lang w:val="en-US"/>
-              </w:rPr>
-              <w:t xml:space="preserve">(“In </w:t>
-            </w:r>
-            <w:proofErr w:type="spellStart"/>
-            <w:r>
-              <w:rPr>
-                <w:lang w:val="en-US"/>
-              </w:rPr>
-              <w:t>preparazione</w:t>
-            </w:r>
-            <w:proofErr w:type="spellEnd"/>
-            <w:r>
-              <w:rPr>
-                <w:lang w:val="en-US"/>
-              </w:rPr>
-              <w:t xml:space="preserve">”) then </w:t>
-            </w:r>
-            <w:proofErr w:type="spellStart"/>
-            <w:r>
-              <w:rPr>
-                <w:lang w:val="en-US"/>
-              </w:rPr>
-              <w:t>self.stato</w:t>
-            </w:r>
-            <w:proofErr w:type="spellEnd"/>
-            <w:r>
-              <w:rPr>
-                <w:lang w:val="en-US"/>
-              </w:rPr>
-              <w:t xml:space="preserve"> = </w:t>
-            </w:r>
-            <w:proofErr w:type="spellStart"/>
-            <w:r>
-              <w:rPr>
-                <w:lang w:val="en-US"/>
-              </w:rPr>
-              <w:t>stato</w:t>
-            </w:r>
-            <w:proofErr w:type="spellEnd"/>
+              <w:t>if stato.equals(“Ritirato”) and @pre self.stato.equals(“In preparazione”) then self.stato = stato</w:t>
+            </w:r>
           </w:p>
           <w:p>
             <w:pPr>
@@ -5823,86 +4563,8 @@
               <w:rPr>
                 <w:lang w:val="en-US"/>
               </w:rPr>
-              <w:t xml:space="preserve">if </w:t>
-            </w:r>
-            <w:proofErr w:type="spellStart"/>
-            <w:r>
-              <w:rPr>
-                <w:lang w:val="en-US"/>
-              </w:rPr>
-              <w:t>stato.equals</w:t>
-            </w:r>
-            <w:proofErr w:type="spellEnd"/>
-            <w:r>
-              <w:rPr>
-                <w:lang w:val="en-US"/>
-              </w:rPr>
-              <w:t>(“</w:t>
-            </w:r>
-            <w:proofErr w:type="spellStart"/>
-            <w:r>
-              <w:rPr>
-                <w:lang w:val="en-US"/>
-              </w:rPr>
-              <w:t>Consegnato</w:t>
-            </w:r>
-            <w:proofErr w:type="spellEnd"/>
-            <w:r>
-              <w:rPr>
-                <w:lang w:val="en-US"/>
-              </w:rPr>
-              <w:t xml:space="preserve">”) and @pre </w:t>
-            </w:r>
-            <w:proofErr w:type="spellStart"/>
-            <w:r>
-              <w:rPr>
-                <w:lang w:val="en-US"/>
-              </w:rPr>
-              <w:t>self.stato.equals</w:t>
-            </w:r>
-            <w:proofErr w:type="spellEnd"/>
-            <w:r>
-              <w:rPr>
-                <w:lang w:val="en-US"/>
-              </w:rPr>
-              <w:t>(“</w:t>
-            </w:r>
-            <w:proofErr w:type="spellStart"/>
-            <w:r>
-              <w:rPr>
-                <w:lang w:val="en-US"/>
-              </w:rPr>
-              <w:t>Ritirato</w:t>
-            </w:r>
-            <w:proofErr w:type="spellEnd"/>
-            <w:r>
-              <w:rPr>
-                <w:lang w:val="en-US"/>
-              </w:rPr>
-              <w:t xml:space="preserve">”) then </w:t>
-            </w:r>
-            <w:proofErr w:type="spellStart"/>
-            <w:r>
-              <w:rPr>
-                <w:lang w:val="en-US"/>
-              </w:rPr>
-              <w:t>self.stato</w:t>
-            </w:r>
-            <w:proofErr w:type="spellEnd"/>
-            <w:r>
-              <w:rPr>
-                <w:lang w:val="en-US"/>
-              </w:rPr>
-              <w:t xml:space="preserve"> = </w:t>
-            </w:r>
-            <w:proofErr w:type="spellStart"/>
-            <w:r>
-              <w:rPr>
-                <w:lang w:val="en-US"/>
-              </w:rPr>
-              <w:t>stato</w:t>
-            </w:r>
-            <w:proofErr w:type="spellEnd"/>
+              <w:t>if stato.equals(“Consegnato”) and @pre self.stato.equals(“Ritirato”) then self.stato = stato</w:t>
+            </w:r>
           </w:p>
           <w:p>
             <w:pPr>
@@ -5991,11 +4653,9 @@
               <w:jc w:val="center"/>
               <w:cnfStyle w:val="100000000000" w:firstRow="1" w:lastRow="0" w:firstColumn="0" w:lastColumn="0" w:oddVBand="0" w:evenVBand="0" w:oddHBand="0" w:evenHBand="0" w:firstRowFirstColumn="0" w:firstRowLastColumn="0" w:lastRowFirstColumn="0" w:lastRowLastColumn="0"/>
             </w:pPr>
-            <w:proofErr w:type="spellStart"/>
             <w:r>
               <w:t>GestoreOrdineDAOImpl</w:t>
             </w:r>
-            <w:proofErr w:type="spellEnd"/>
           </w:p>
         </w:tc>
       </w:tr>
@@ -6028,15 +4688,7 @@
               <w:cnfStyle w:val="000000100000" w:firstRow="0" w:lastRow="0" w:firstColumn="0" w:lastColumn="0" w:oddVBand="0" w:evenVBand="0" w:oddHBand="1" w:evenHBand="0" w:firstRowFirstColumn="0" w:firstRowLastColumn="0" w:lastRowFirstColumn="0" w:lastRowLastColumn="0"/>
             </w:pPr>
             <w:r>
-              <w:t xml:space="preserve">Classe che implementa l’interfaccia </w:t>
-            </w:r>
-            <w:proofErr w:type="spellStart"/>
-            <w:r>
-              <w:t>GestoreOrdineDao</w:t>
-            </w:r>
-            <w:proofErr w:type="spellEnd"/>
-            <w:r>
-              <w:t xml:space="preserve"> per la gestione dei dati persistenti riguardanti l’ordine.</w:t>
+              <w:t>Classe che implementa l’interfaccia GestoreOrdineDao per la gestione dei dati persistenti riguardanti l’ordine.</w:t>
             </w:r>
           </w:p>
         </w:tc>
@@ -6077,42 +4729,40 @@
                 <w:bCs/>
                 <w:lang w:val="en-US"/>
               </w:rPr>
-              <w:t>Context::</w:t>
-            </w:r>
-            <w:proofErr w:type="spellStart"/>
+              <w:t>Context::GestoreOrdineDAOImpl</w:t>
+            </w:r>
+            <w:r>
+              <w:rPr>
+                <w:lang w:val="en-US"/>
+              </w:rPr>
+              <w:t xml:space="preserve"> public controlloEsistenzaMail(mail : String)</w:t>
+            </w:r>
+          </w:p>
+          <w:p>
+            <w:pPr>
+              <w:jc w:val="center"/>
+              <w:cnfStyle w:val="000000000000" w:firstRow="0" w:lastRow="0" w:firstColumn="0" w:lastColumn="0" w:oddVBand="0" w:evenVBand="0" w:oddHBand="0" w:evenHBand="0" w:firstRowFirstColumn="0" w:firstRowLastColumn="0" w:lastRowFirstColumn="0" w:lastRowLastColumn="0"/>
+              <w:rPr>
+                <w:lang w:val="en-US"/>
+              </w:rPr>
+            </w:pPr>
             <w:r>
               <w:rPr>
                 <w:b/>
                 <w:bCs/>
                 <w:lang w:val="en-US"/>
               </w:rPr>
-              <w:t>GestoreOrdineDAOImpl</w:t>
-            </w:r>
-            <w:proofErr w:type="spellEnd"/>
+              <w:t>pre</w:t>
+            </w:r>
             <w:r>
               <w:rPr>
                 <w:lang w:val="en-US"/>
               </w:rPr>
-              <w:t xml:space="preserve"> public </w:t>
-            </w:r>
-            <w:proofErr w:type="spellStart"/>
-            <w:r>
-              <w:rPr>
-                <w:lang w:val="en-US"/>
-              </w:rPr>
-              <w:t>controlloEsistenzaMail</w:t>
-            </w:r>
-            <w:proofErr w:type="spellEnd"/>
-            <w:r>
-              <w:rPr>
-                <w:lang w:val="en-US"/>
-              </w:rPr>
-              <w:t>(mail : String)</w:t>
-            </w:r>
-          </w:p>
-          <w:p>
-            <w:pPr>
-              <w:jc w:val="center"/>
+              <w:t xml:space="preserve"> : mail != null</w:t>
+            </w:r>
+          </w:p>
+          <w:p>
+            <w:pPr>
               <w:cnfStyle w:val="000000000000" w:firstRow="0" w:lastRow="0" w:firstColumn="0" w:lastColumn="0" w:oddVBand="0" w:evenVBand="0" w:oddHBand="0" w:evenHBand="0" w:firstRowFirstColumn="0" w:firstRowLastColumn="0" w:lastRowFirstColumn="0" w:lastRowLastColumn="0"/>
               <w:rPr>
                 <w:lang w:val="en-US"/>
@@ -6124,17 +4774,18 @@
                 <w:bCs/>
                 <w:lang w:val="en-US"/>
               </w:rPr>
-              <w:t>pre</w:t>
+              <w:t>Context::GestoreOrdineDAOImpl</w:t>
             </w:r>
             <w:r>
               <w:rPr>
                 <w:lang w:val="en-US"/>
               </w:rPr>
-              <w:t xml:space="preserve"> : mail != null</w:t>
-            </w:r>
-          </w:p>
-          <w:p>
-            <w:pPr>
+              <w:t xml:space="preserve"> public creaOrdine(order : Ordine, user : AccountUtente, cart : Carrello)</w:t>
+            </w:r>
+          </w:p>
+          <w:p>
+            <w:pPr>
+              <w:jc w:val="center"/>
               <w:cnfStyle w:val="000000000000" w:firstRow="0" w:lastRow="0" w:firstColumn="0" w:lastColumn="0" w:oddVBand="0" w:evenVBand="0" w:oddHBand="0" w:evenHBand="0" w:firstRowFirstColumn="0" w:firstRowLastColumn="0" w:lastRowFirstColumn="0" w:lastRowLastColumn="0"/>
               <w:rPr>
                 <w:lang w:val="en-US"/>
@@ -6146,168 +4797,110 @@
                 <w:bCs/>
                 <w:lang w:val="en-US"/>
               </w:rPr>
-              <w:t>Context::</w:t>
-            </w:r>
-            <w:proofErr w:type="spellStart"/>
+              <w:t>pre</w:t>
+            </w:r>
+            <w:r>
+              <w:rPr>
+                <w:lang w:val="en-US"/>
+              </w:rPr>
+              <w:t xml:space="preserve"> : order != null and user!= null and cart != null and cart.prodotti-&gt;size()&gt;0</w:t>
+            </w:r>
+          </w:p>
+          <w:p>
+            <w:pPr>
+              <w:cnfStyle w:val="000000000000" w:firstRow="0" w:lastRow="0" w:firstColumn="0" w:lastColumn="0" w:oddVBand="0" w:evenVBand="0" w:oddHBand="0" w:evenHBand="0" w:firstRowFirstColumn="0" w:firstRowLastColumn="0" w:lastRowFirstColumn="0" w:lastRowLastColumn="0"/>
+            </w:pPr>
             <w:r>
               <w:rPr>
                 <w:b/>
                 <w:bCs/>
-                <w:lang w:val="en-US"/>
-              </w:rPr>
-              <w:t>GestoreOrdineDAOImpl</w:t>
-            </w:r>
-            <w:proofErr w:type="spellEnd"/>
-            <w:r>
-              <w:rPr>
-                <w:lang w:val="en-US"/>
-              </w:rPr>
-              <w:t xml:space="preserve"> public </w:t>
-            </w:r>
-            <w:proofErr w:type="spellStart"/>
-            <w:r>
-              <w:rPr>
-                <w:lang w:val="en-US"/>
-              </w:rPr>
-              <w:t>creaOrdine</w:t>
-            </w:r>
-            <w:proofErr w:type="spellEnd"/>
-            <w:r>
-              <w:rPr>
-                <w:lang w:val="en-US"/>
-              </w:rPr>
-              <w:t xml:space="preserve">(order : </w:t>
-            </w:r>
-            <w:proofErr w:type="spellStart"/>
-            <w:r>
-              <w:rPr>
-                <w:lang w:val="en-US"/>
-              </w:rPr>
-              <w:t>Ordine</w:t>
-            </w:r>
-            <w:proofErr w:type="spellEnd"/>
-            <w:r>
-              <w:rPr>
-                <w:lang w:val="en-US"/>
-              </w:rPr>
-              <w:t xml:space="preserve">, user : </w:t>
-            </w:r>
-            <w:proofErr w:type="spellStart"/>
-            <w:r>
-              <w:rPr>
-                <w:lang w:val="en-US"/>
-              </w:rPr>
-              <w:t>AccountUtente</w:t>
-            </w:r>
-            <w:proofErr w:type="spellEnd"/>
-            <w:r>
-              <w:rPr>
-                <w:lang w:val="en-US"/>
-              </w:rPr>
-              <w:t xml:space="preserve">, cart : </w:t>
-            </w:r>
-            <w:proofErr w:type="spellStart"/>
-            <w:r>
-              <w:rPr>
-                <w:lang w:val="en-US"/>
-              </w:rPr>
-              <w:t>Carrello</w:t>
-            </w:r>
-            <w:proofErr w:type="spellEnd"/>
-            <w:r>
-              <w:rPr>
-                <w:lang w:val="en-US"/>
-              </w:rPr>
-              <w:t>)</w:t>
+              </w:rPr>
+              <w:t>Context::GestoreOrdineDAOImpl</w:t>
+            </w:r>
+            <w:r>
+              <w:t xml:space="preserve"> public dammiOrdiniPreparazione(</w:t>
+            </w:r>
+            <w:r>
+              <w:t>azienda : AccountAzienda)</w:t>
             </w:r>
           </w:p>
           <w:p>
             <w:pPr>
               <w:jc w:val="center"/>
               <w:cnfStyle w:val="000000000000" w:firstRow="0" w:lastRow="0" w:firstColumn="0" w:lastColumn="0" w:oddVBand="0" w:evenVBand="0" w:oddHBand="0" w:evenHBand="0" w:firstRowFirstColumn="0" w:firstRowLastColumn="0" w:lastRowFirstColumn="0" w:lastRowLastColumn="0"/>
-              <w:rPr>
-                <w:lang w:val="en-US"/>
-              </w:rPr>
             </w:pPr>
             <w:r>
               <w:rPr>
                 <w:b/>
                 <w:bCs/>
-                <w:lang w:val="en-US"/>
-              </w:rPr>
-              <w:t>pre</w:t>
-            </w:r>
-            <w:r>
-              <w:rPr>
-                <w:lang w:val="en-US"/>
-              </w:rPr>
-              <w:t xml:space="preserve"> : order != null and user!= null and cart != null and </w:t>
-            </w:r>
-            <w:proofErr w:type="spellStart"/>
-            <w:r>
-              <w:rPr>
-                <w:lang w:val="en-US"/>
-              </w:rPr>
-              <w:t>cart.prodotti</w:t>
-            </w:r>
-            <w:proofErr w:type="spellEnd"/>
-            <w:r>
-              <w:rPr>
-                <w:lang w:val="en-US"/>
-              </w:rPr>
-              <w:t>-&gt;size()&gt;0</w:t>
-            </w:r>
-          </w:p>
-          <w:p>
-            <w:pPr>
-              <w:cnfStyle w:val="000000000000" w:firstRow="0" w:lastRow="0" w:firstColumn="0" w:lastColumn="0" w:oddVBand="0" w:evenVBand="0" w:oddHBand="0" w:evenHBand="0" w:firstRowFirstColumn="0" w:firstRowLastColumn="0" w:lastRowFirstColumn="0" w:lastRowLastColumn="0"/>
-            </w:pPr>
-            <w:proofErr w:type="spellStart"/>
+              </w:rPr>
+              <w:t>p</w:t>
+            </w:r>
             <w:r>
               <w:rPr>
                 <w:b/>
                 <w:bCs/>
               </w:rPr>
-              <w:t>Context</w:t>
-            </w:r>
-            <w:proofErr w:type="spellEnd"/>
+              <w:t>re</w:t>
+            </w:r>
+            <w:r>
+              <w:t xml:space="preserve"> : </w:t>
+            </w:r>
+            <w:r>
+              <w:t>azienda != null</w:t>
+            </w:r>
+          </w:p>
+          <w:p>
+            <w:pPr>
+              <w:cnfStyle w:val="000000000000" w:firstRow="0" w:lastRow="0" w:firstColumn="0" w:lastColumn="0" w:oddVBand="0" w:evenVBand="0" w:oddHBand="0" w:evenHBand="0" w:firstRowFirstColumn="0" w:firstRowLastColumn="0" w:lastRowFirstColumn="0" w:lastRowLastColumn="0"/>
+            </w:pPr>
             <w:r>
               <w:rPr>
                 <w:b/>
                 <w:bCs/>
               </w:rPr>
-              <w:t>::</w:t>
-            </w:r>
-            <w:proofErr w:type="spellStart"/>
+              <w:t>Context::GestoreOrdineDAOImpl</w:t>
+            </w:r>
+            <w:r>
+              <w:t xml:space="preserve"> public dammiOrdine(codice : Long)</w:t>
+            </w:r>
+          </w:p>
+          <w:p>
+            <w:pPr>
+              <w:jc w:val="center"/>
+              <w:cnfStyle w:val="000000000000" w:firstRow="0" w:lastRow="0" w:firstColumn="0" w:lastColumn="0" w:oddVBand="0" w:evenVBand="0" w:oddHBand="0" w:evenHBand="0" w:firstRowFirstColumn="0" w:firstRowLastColumn="0" w:lastRowFirstColumn="0" w:lastRowLastColumn="0"/>
+            </w:pPr>
             <w:r>
               <w:rPr>
                 <w:b/>
                 <w:bCs/>
               </w:rPr>
-              <w:t>GestoreOrdineDAOImpl</w:t>
-            </w:r>
-            <w:proofErr w:type="spellEnd"/>
-            <w:r>
-              <w:t xml:space="preserve"> public </w:t>
-            </w:r>
-            <w:proofErr w:type="spellStart"/>
-            <w:r>
-              <w:t>dammiOrdiniPreparazione</w:t>
-            </w:r>
-            <w:proofErr w:type="spellEnd"/>
-            <w:r>
-              <w:t>(</w:t>
-            </w:r>
-            <w:r>
-              <w:t xml:space="preserve">azienda : </w:t>
-            </w:r>
-            <w:proofErr w:type="spellStart"/>
-            <w:r>
-              <w:t>AccountAzienda</w:t>
-            </w:r>
-            <w:proofErr w:type="spellEnd"/>
-            <w:r>
-              <w:t>)</w:t>
+              <w:t>p</w:t>
+            </w:r>
+            <w:r>
+              <w:rPr>
+                <w:b/>
+                <w:bCs/>
+              </w:rPr>
+              <w:t>re</w:t>
+            </w:r>
+            <w:r>
+              <w:t xml:space="preserve"> : codice != null</w:t>
+            </w:r>
+          </w:p>
+          <w:p>
+            <w:pPr>
+              <w:cnfStyle w:val="000000000000" w:firstRow="0" w:lastRow="0" w:firstColumn="0" w:lastColumn="0" w:oddVBand="0" w:evenVBand="0" w:oddHBand="0" w:evenHBand="0" w:firstRowFirstColumn="0" w:firstRowLastColumn="0" w:lastRowFirstColumn="0" w:lastRowLastColumn="0"/>
+            </w:pPr>
+            <w:r>
+              <w:rPr>
+                <w:b/>
+                <w:bCs/>
+              </w:rPr>
+              <w:t>Context::GestoreOrdineDAOImpl</w:t>
+            </w:r>
+            <w:r>
+              <w:t xml:space="preserve"> public dammiConsegne(fattorino : AccountFattorino)</w:t>
             </w:r>
           </w:p>
           <w:p>
@@ -6315,7 +4908,6 @@
               <w:jc w:val="center"/>
               <w:cnfStyle w:val="000000000000" w:firstRow="0" w:lastRow="0" w:firstColumn="0" w:lastColumn="0" w:oddVBand="0" w:evenVBand="0" w:oddHBand="0" w:evenHBand="0" w:firstRowFirstColumn="0" w:firstRowLastColumn="0" w:lastRowFirstColumn="0" w:lastRowLastColumn="0"/>
             </w:pPr>
-            <w:proofErr w:type="spellStart"/>
             <w:r>
               <w:rPr>
                 <w:b/>
@@ -6330,58 +4922,61 @@
               </w:rPr>
               <w:t>re</w:t>
             </w:r>
-            <w:proofErr w:type="spellEnd"/>
-            <w:r>
-              <w:t xml:space="preserve"> : </w:t>
-            </w:r>
-            <w:r>
-              <w:t xml:space="preserve">azienda != </w:t>
-            </w:r>
-            <w:proofErr w:type="spellStart"/>
-            <w:r>
-              <w:t>null</w:t>
-            </w:r>
-            <w:proofErr w:type="spellEnd"/>
+            <w:r>
+              <w:t xml:space="preserve"> : fattorino != null</w:t>
+            </w:r>
           </w:p>
           <w:p>
             <w:pPr>
               <w:cnfStyle w:val="000000000000" w:firstRow="0" w:lastRow="0" w:firstColumn="0" w:lastColumn="0" w:oddVBand="0" w:evenVBand="0" w:oddHBand="0" w:evenHBand="0" w:firstRowFirstColumn="0" w:firstRowLastColumn="0" w:lastRowFirstColumn="0" w:lastRowLastColumn="0"/>
             </w:pPr>
-            <w:proofErr w:type="spellStart"/>
             <w:r>
               <w:rPr>
                 <w:b/>
                 <w:bCs/>
               </w:rPr>
-              <w:t>Context</w:t>
-            </w:r>
-            <w:proofErr w:type="spellEnd"/>
+              <w:t>Context::GestoreOrdineDAOImpl</w:t>
+            </w:r>
+            <w:r>
+              <w:t xml:space="preserve"> public ordineSetRitirato(orderCode : Long)</w:t>
+            </w:r>
+          </w:p>
+          <w:p>
+            <w:pPr>
+              <w:jc w:val="center"/>
+              <w:cnfStyle w:val="000000000000" w:firstRow="0" w:lastRow="0" w:firstColumn="0" w:lastColumn="0" w:oddVBand="0" w:evenVBand="0" w:oddHBand="0" w:evenHBand="0" w:firstRowFirstColumn="0" w:firstRowLastColumn="0" w:lastRowFirstColumn="0" w:lastRowLastColumn="0"/>
+            </w:pPr>
             <w:r>
               <w:rPr>
                 <w:b/>
                 <w:bCs/>
               </w:rPr>
-              <w:t>::</w:t>
-            </w:r>
-            <w:proofErr w:type="spellStart"/>
+              <w:t>p</w:t>
+            </w:r>
             <w:r>
               <w:rPr>
                 <w:b/>
                 <w:bCs/>
               </w:rPr>
-              <w:t>GestoreOrdineDAOImpl</w:t>
-            </w:r>
-            <w:proofErr w:type="spellEnd"/>
-            <w:r>
-              <w:t xml:space="preserve"> public </w:t>
-            </w:r>
-            <w:proofErr w:type="spellStart"/>
-            <w:r>
-              <w:t>dammiOrdine</w:t>
-            </w:r>
-            <w:proofErr w:type="spellEnd"/>
-            <w:r>
-              <w:t>(codice : Long)</w:t>
+              <w:t>re</w:t>
+            </w:r>
+            <w:r>
+              <w:t xml:space="preserve"> : order != null</w:t>
+            </w:r>
+          </w:p>
+          <w:p>
+            <w:pPr>
+              <w:cnfStyle w:val="000000000000" w:firstRow="0" w:lastRow="0" w:firstColumn="0" w:lastColumn="0" w:oddVBand="0" w:evenVBand="0" w:oddHBand="0" w:evenHBand="0" w:firstRowFirstColumn="0" w:firstRowLastColumn="0" w:lastRowFirstColumn="0" w:lastRowLastColumn="0"/>
+            </w:pPr>
+            <w:r>
+              <w:rPr>
+                <w:b/>
+                <w:bCs/>
+              </w:rPr>
+              <w:t>Context::GestoreOrdineDAOImpl</w:t>
+            </w:r>
+            <w:r>
+              <w:t xml:space="preserve"> public ordineSetConsegnato(orderCode : Long)</w:t>
             </w:r>
           </w:p>
           <w:p>
@@ -6389,7 +4984,6 @@
               <w:jc w:val="center"/>
               <w:cnfStyle w:val="000000000000" w:firstRow="0" w:lastRow="0" w:firstColumn="0" w:lastColumn="0" w:oddVBand="0" w:evenVBand="0" w:oddHBand="0" w:evenHBand="0" w:firstRowFirstColumn="0" w:firstRowLastColumn="0" w:lastRowFirstColumn="0" w:lastRowLastColumn="0"/>
             </w:pPr>
-            <w:proofErr w:type="spellStart"/>
             <w:r>
               <w:rPr>
                 <w:b/>
@@ -6404,268 +4998,9 @@
               </w:rPr>
               <w:t>re</w:t>
             </w:r>
-            <w:proofErr w:type="spellEnd"/>
-            <w:r>
-              <w:t xml:space="preserve"> : codice != </w:t>
-            </w:r>
-            <w:proofErr w:type="spellStart"/>
-            <w:r>
-              <w:t>null</w:t>
-            </w:r>
-            <w:proofErr w:type="spellEnd"/>
-          </w:p>
-          <w:p>
-            <w:pPr>
-              <w:cnfStyle w:val="000000000000" w:firstRow="0" w:lastRow="0" w:firstColumn="0" w:lastColumn="0" w:oddVBand="0" w:evenVBand="0" w:oddHBand="0" w:evenHBand="0" w:firstRowFirstColumn="0" w:firstRowLastColumn="0" w:lastRowFirstColumn="0" w:lastRowLastColumn="0"/>
-            </w:pPr>
-            <w:proofErr w:type="spellStart"/>
-            <w:r>
-              <w:rPr>
-                <w:b/>
-                <w:bCs/>
-              </w:rPr>
-              <w:t>Context</w:t>
-            </w:r>
-            <w:proofErr w:type="spellEnd"/>
-            <w:r>
-              <w:rPr>
-                <w:b/>
-                <w:bCs/>
-              </w:rPr>
-              <w:t>::</w:t>
-            </w:r>
-            <w:proofErr w:type="spellStart"/>
-            <w:r>
-              <w:rPr>
-                <w:b/>
-                <w:bCs/>
-              </w:rPr>
-              <w:t>GestoreOrdineDAOImpl</w:t>
-            </w:r>
-            <w:proofErr w:type="spellEnd"/>
-            <w:r>
-              <w:t xml:space="preserve"> public </w:t>
-            </w:r>
-            <w:proofErr w:type="spellStart"/>
-            <w:r>
-              <w:t>dammiConsegne</w:t>
-            </w:r>
-            <w:proofErr w:type="spellEnd"/>
-            <w:r>
-              <w:t xml:space="preserve">(fattorino : </w:t>
-            </w:r>
-            <w:proofErr w:type="spellStart"/>
-            <w:r>
-              <w:t>AccountFattorino</w:t>
-            </w:r>
-            <w:proofErr w:type="spellEnd"/>
-            <w:r>
-              <w:t>)</w:t>
-            </w:r>
-          </w:p>
-          <w:p>
-            <w:pPr>
-              <w:jc w:val="center"/>
-              <w:cnfStyle w:val="000000000000" w:firstRow="0" w:lastRow="0" w:firstColumn="0" w:lastColumn="0" w:oddVBand="0" w:evenVBand="0" w:oddHBand="0" w:evenHBand="0" w:firstRowFirstColumn="0" w:firstRowLastColumn="0" w:lastRowFirstColumn="0" w:lastRowLastColumn="0"/>
-            </w:pPr>
-            <w:proofErr w:type="spellStart"/>
-            <w:r>
-              <w:rPr>
-                <w:b/>
-                <w:bCs/>
-              </w:rPr>
-              <w:t>p</w:t>
-            </w:r>
-            <w:r>
-              <w:rPr>
-                <w:b/>
-                <w:bCs/>
-              </w:rPr>
-              <w:t>re</w:t>
-            </w:r>
-            <w:proofErr w:type="spellEnd"/>
-            <w:r>
-              <w:t xml:space="preserve"> : fattorino != </w:t>
-            </w:r>
-            <w:proofErr w:type="spellStart"/>
-            <w:r>
-              <w:t>null</w:t>
-            </w:r>
-            <w:proofErr w:type="spellEnd"/>
-          </w:p>
-          <w:p>
-            <w:pPr>
-              <w:cnfStyle w:val="000000000000" w:firstRow="0" w:lastRow="0" w:firstColumn="0" w:lastColumn="0" w:oddVBand="0" w:evenVBand="0" w:oddHBand="0" w:evenHBand="0" w:firstRowFirstColumn="0" w:firstRowLastColumn="0" w:lastRowFirstColumn="0" w:lastRowLastColumn="0"/>
-            </w:pPr>
-            <w:proofErr w:type="spellStart"/>
-            <w:r>
-              <w:rPr>
-                <w:b/>
-                <w:bCs/>
-              </w:rPr>
-              <w:t>Context</w:t>
-            </w:r>
-            <w:proofErr w:type="spellEnd"/>
-            <w:r>
-              <w:rPr>
-                <w:b/>
-                <w:bCs/>
-              </w:rPr>
-              <w:t>::</w:t>
-            </w:r>
-            <w:proofErr w:type="spellStart"/>
-            <w:r>
-              <w:rPr>
-                <w:b/>
-                <w:bCs/>
-              </w:rPr>
-              <w:t>GestoreOrdineDAOImpl</w:t>
-            </w:r>
-            <w:proofErr w:type="spellEnd"/>
-            <w:r>
-              <w:t xml:space="preserve"> public </w:t>
-            </w:r>
-            <w:proofErr w:type="spellStart"/>
-            <w:r>
-              <w:t>ordineSetRitirato</w:t>
-            </w:r>
-            <w:proofErr w:type="spellEnd"/>
-            <w:r>
-              <w:t>(</w:t>
-            </w:r>
-            <w:proofErr w:type="spellStart"/>
-            <w:r>
-              <w:t>orderCode</w:t>
-            </w:r>
-            <w:proofErr w:type="spellEnd"/>
-            <w:r>
-              <w:t xml:space="preserve"> : Long)</w:t>
-            </w:r>
-          </w:p>
-          <w:p>
-            <w:pPr>
-              <w:jc w:val="center"/>
-              <w:cnfStyle w:val="000000000000" w:firstRow="0" w:lastRow="0" w:firstColumn="0" w:lastColumn="0" w:oddVBand="0" w:evenVBand="0" w:oddHBand="0" w:evenHBand="0" w:firstRowFirstColumn="0" w:firstRowLastColumn="0" w:lastRowFirstColumn="0" w:lastRowLastColumn="0"/>
-            </w:pPr>
-            <w:proofErr w:type="spellStart"/>
-            <w:r>
-              <w:rPr>
-                <w:b/>
-                <w:bCs/>
-              </w:rPr>
-              <w:t>p</w:t>
-            </w:r>
-            <w:r>
-              <w:rPr>
-                <w:b/>
-                <w:bCs/>
-              </w:rPr>
-              <w:t>re</w:t>
-            </w:r>
-            <w:proofErr w:type="spellEnd"/>
-            <w:r>
-              <w:t xml:space="preserve"> : </w:t>
-            </w:r>
-            <w:proofErr w:type="spellStart"/>
-            <w:r>
-              <w:t>order</w:t>
-            </w:r>
-            <w:proofErr w:type="spellEnd"/>
-            <w:r>
-              <w:t xml:space="preserve"> != </w:t>
-            </w:r>
-            <w:proofErr w:type="spellStart"/>
-            <w:r>
-              <w:t>null</w:t>
-            </w:r>
-            <w:proofErr w:type="spellEnd"/>
-          </w:p>
-          <w:p>
-            <w:pPr>
-              <w:cnfStyle w:val="000000000000" w:firstRow="0" w:lastRow="0" w:firstColumn="0" w:lastColumn="0" w:oddVBand="0" w:evenVBand="0" w:oddHBand="0" w:evenHBand="0" w:firstRowFirstColumn="0" w:firstRowLastColumn="0" w:lastRowFirstColumn="0" w:lastRowLastColumn="0"/>
-            </w:pPr>
-            <w:proofErr w:type="spellStart"/>
-            <w:r>
-              <w:rPr>
-                <w:b/>
-                <w:bCs/>
-              </w:rPr>
-              <w:t>Context</w:t>
-            </w:r>
-            <w:proofErr w:type="spellEnd"/>
-            <w:r>
-              <w:rPr>
-                <w:b/>
-                <w:bCs/>
-              </w:rPr>
-              <w:t>::</w:t>
-            </w:r>
-            <w:proofErr w:type="spellStart"/>
-            <w:r>
-              <w:rPr>
-                <w:b/>
-                <w:bCs/>
-              </w:rPr>
-              <w:t>GestoreOrdineDAOImpl</w:t>
-            </w:r>
-            <w:proofErr w:type="spellEnd"/>
-            <w:r>
-              <w:t xml:space="preserve"> public </w:t>
-            </w:r>
-            <w:proofErr w:type="spellStart"/>
-            <w:r>
-              <w:t>ordineSetConsegnato</w:t>
-            </w:r>
-            <w:proofErr w:type="spellEnd"/>
-            <w:r>
-              <w:t>(</w:t>
-            </w:r>
-            <w:proofErr w:type="spellStart"/>
-            <w:r>
-              <w:t>orderCode</w:t>
-            </w:r>
-            <w:proofErr w:type="spellEnd"/>
-            <w:r>
-              <w:t xml:space="preserve"> : Long)</w:t>
-            </w:r>
-          </w:p>
-          <w:p>
-            <w:pPr>
-              <w:jc w:val="center"/>
-              <w:cnfStyle w:val="000000000000" w:firstRow="0" w:lastRow="0" w:firstColumn="0" w:lastColumn="0" w:oddVBand="0" w:evenVBand="0" w:oddHBand="0" w:evenHBand="0" w:firstRowFirstColumn="0" w:firstRowLastColumn="0" w:lastRowFirstColumn="0" w:lastRowLastColumn="0"/>
-            </w:pPr>
-            <w:proofErr w:type="spellStart"/>
-            <w:r>
-              <w:rPr>
-                <w:b/>
-                <w:bCs/>
-              </w:rPr>
-              <w:t>p</w:t>
-            </w:r>
-            <w:r>
-              <w:rPr>
-                <w:b/>
-                <w:bCs/>
-              </w:rPr>
-              <w:t>re</w:t>
-            </w:r>
-            <w:proofErr w:type="spellEnd"/>
-            <w:r>
-              <w:t xml:space="preserve"> : </w:t>
-            </w:r>
-            <w:proofErr w:type="spellStart"/>
-            <w:r>
-              <w:t>order</w:t>
-            </w:r>
-            <w:proofErr w:type="spellEnd"/>
-            <w:r>
-              <w:t xml:space="preserve"> != </w:t>
-            </w:r>
-            <w:proofErr w:type="spellStart"/>
-            <w:r>
-              <w:t>null</w:t>
-            </w:r>
-            <w:proofErr w:type="spellEnd"/>
+            <w:r>
+              <w:t xml:space="preserve"> : order != null</w:t>
+            </w:r>
           </w:p>
         </w:tc>
       </w:tr>
@@ -6717,6 +5052,7 @@
               <w:jc w:val="center"/>
             </w:pPr>
             <w:r>
+              <w:lastRenderedPageBreak/>
               <w:t>Invarianti</w:t>
             </w:r>
           </w:p>
@@ -6751,7 +5087,6 @@
               <w:jc w:val="center"/>
             </w:pPr>
             <w:r>
-              <w:lastRenderedPageBreak/>
               <w:t>Nome Classe</w:t>
             </w:r>
           </w:p>
@@ -6769,7 +5104,6 @@
                 <w:bCs/>
               </w:rPr>
             </w:pPr>
-            <w:proofErr w:type="spellStart"/>
             <w:r>
               <w:rPr>
                 <w:b/>
@@ -6777,7 +5111,6 @@
               </w:rPr>
               <w:t>GestoreMailImpl</w:t>
             </w:r>
-            <w:proofErr w:type="spellEnd"/>
           </w:p>
         </w:tc>
       </w:tr>
@@ -6809,15 +5142,7 @@
               <w:cnfStyle w:val="000000000000" w:firstRow="0" w:lastRow="0" w:firstColumn="0" w:lastColumn="0" w:oddVBand="0" w:evenVBand="0" w:oddHBand="0" w:evenHBand="0" w:firstRowFirstColumn="0" w:firstRowLastColumn="0" w:lastRowFirstColumn="0" w:lastRowLastColumn="0"/>
             </w:pPr>
             <w:r>
-              <w:t xml:space="preserve">Classe che implementa l’interfaccia </w:t>
-            </w:r>
-            <w:proofErr w:type="spellStart"/>
-            <w:r>
-              <w:t>GestoreMail</w:t>
-            </w:r>
-            <w:proofErr w:type="spellEnd"/>
-            <w:r>
-              <w:t xml:space="preserve"> per la gestione e l’invio di mail da parte del sistema</w:t>
+              <w:t>Classe che implementa l’interfaccia GestoreMail per la gestione e l’invio di mail da parte del sistema</w:t>
             </w:r>
           </w:p>
         </w:tc>
@@ -6859,59 +5184,89 @@
                 <w:bCs/>
                 <w:lang w:val="en-US"/>
               </w:rPr>
-              <w:t>Context::</w:t>
-            </w:r>
-            <w:proofErr w:type="spellStart"/>
+              <w:t xml:space="preserve">Context::GestoreMailImpl </w:t>
+            </w:r>
+            <w:r>
+              <w:rPr>
+                <w:lang w:val="en-US"/>
+              </w:rPr>
+              <w:t>public inviaMailModetatore(idOrder :Long, description : String)</w:t>
+            </w:r>
+          </w:p>
+          <w:p>
+            <w:pPr>
+              <w:jc w:val="center"/>
+              <w:cnfStyle w:val="000000100000" w:firstRow="0" w:lastRow="0" w:firstColumn="0" w:lastColumn="0" w:oddVBand="0" w:evenVBand="0" w:oddHBand="1" w:evenHBand="0" w:firstRowFirstColumn="0" w:firstRowLastColumn="0" w:lastRowFirstColumn="0" w:lastRowLastColumn="0"/>
+              <w:rPr>
+                <w:lang w:val="en-US"/>
+              </w:rPr>
+            </w:pPr>
+            <w:r>
+              <w:rPr>
+                <w:lang w:val="en-US"/>
+              </w:rPr>
+              <w:t>pre: idOrder != null and description != null</w:t>
+            </w:r>
+          </w:p>
+          <w:p>
+            <w:pPr>
+              <w:jc w:val="center"/>
+              <w:cnfStyle w:val="000000100000" w:firstRow="0" w:lastRow="0" w:firstColumn="0" w:lastColumn="0" w:oddVBand="0" w:evenVBand="0" w:oddHBand="1" w:evenHBand="0" w:firstRowFirstColumn="0" w:firstRowLastColumn="0" w:lastRowFirstColumn="0" w:lastRowLastColumn="0"/>
+              <w:rPr>
+                <w:lang w:val="en-US"/>
+              </w:rPr>
+            </w:pPr>
             <w:r>
               <w:rPr>
                 <w:b/>
                 <w:bCs/>
                 <w:lang w:val="en-US"/>
               </w:rPr>
-              <w:t>GestoreMailImpl</w:t>
-            </w:r>
-            <w:proofErr w:type="spellEnd"/>
+              <w:t xml:space="preserve">Context::GestoreMailImpl </w:t>
+            </w:r>
+            <w:r>
+              <w:rPr>
+                <w:lang w:val="en-US"/>
+              </w:rPr>
+              <w:t>public inviaMailBan(azienda :AccountAzienda, description : String)</w:t>
+            </w:r>
+          </w:p>
+          <w:p>
+            <w:pPr>
+              <w:jc w:val="center"/>
+              <w:cnfStyle w:val="000000100000" w:firstRow="0" w:lastRow="0" w:firstColumn="0" w:lastColumn="0" w:oddVBand="0" w:evenVBand="0" w:oddHBand="1" w:evenHBand="0" w:firstRowFirstColumn="0" w:firstRowLastColumn="0" w:lastRowFirstColumn="0" w:lastRowLastColumn="0"/>
+              <w:rPr>
+                <w:lang w:val="en-US"/>
+              </w:rPr>
+            </w:pPr>
+            <w:r>
+              <w:rPr>
+                <w:lang w:val="en-US"/>
+              </w:rPr>
+              <w:t>pre: azienda != null and description != null</w:t>
+            </w:r>
+          </w:p>
+          <w:p>
+            <w:pPr>
+              <w:jc w:val="center"/>
+              <w:cnfStyle w:val="000000100000" w:firstRow="0" w:lastRow="0" w:firstColumn="0" w:lastColumn="0" w:oddVBand="0" w:evenVBand="0" w:oddHBand="1" w:evenHBand="0" w:firstRowFirstColumn="0" w:firstRowLastColumn="0" w:lastRowFirstColumn="0" w:lastRowLastColumn="0"/>
+              <w:rPr>
+                <w:lang w:val="en-US"/>
+              </w:rPr>
+            </w:pPr>
             <w:r>
               <w:rPr>
                 <w:b/>
                 <w:bCs/>
                 <w:lang w:val="en-US"/>
               </w:rPr>
-              <w:t xml:space="preserve"> </w:t>
+              <w:t xml:space="preserve">Context::GestoreMailImpl </w:t>
             </w:r>
             <w:r>
               <w:rPr>
                 <w:lang w:val="en-US"/>
               </w:rPr>
-              <w:t xml:space="preserve">public </w:t>
-            </w:r>
-            <w:proofErr w:type="spellStart"/>
-            <w:r>
-              <w:rPr>
-                <w:lang w:val="en-US"/>
-              </w:rPr>
-              <w:t>inviaMailModetatore</w:t>
-            </w:r>
-            <w:proofErr w:type="spellEnd"/>
-            <w:r>
-              <w:rPr>
-                <w:lang w:val="en-US"/>
-              </w:rPr>
-              <w:t>(</w:t>
-            </w:r>
-            <w:proofErr w:type="spellStart"/>
-            <w:r>
-              <w:rPr>
-                <w:lang w:val="en-US"/>
-              </w:rPr>
-              <w:t>idOrder</w:t>
-            </w:r>
-            <w:proofErr w:type="spellEnd"/>
-            <w:r>
-              <w:rPr>
-                <w:lang w:val="en-US"/>
-              </w:rPr>
-              <w:t xml:space="preserve"> :Long, description : String)</w:t>
+              <w:t>public inviaMailOrdine(order :Ordine)</w:t>
             </w:r>
           </w:p>
           <w:p>
@@ -6919,216 +5274,6 @@
               <w:jc w:val="center"/>
               <w:cnfStyle w:val="000000100000" w:firstRow="0" w:lastRow="0" w:firstColumn="0" w:lastColumn="0" w:oddVBand="0" w:evenVBand="0" w:oddHBand="1" w:evenHBand="0" w:firstRowFirstColumn="0" w:firstRowLastColumn="0" w:lastRowFirstColumn="0" w:lastRowLastColumn="0"/>
               <w:rPr>
-                <w:lang w:val="en-US"/>
-              </w:rPr>
-            </w:pPr>
-            <w:r>
-              <w:rPr>
-                <w:lang w:val="en-US"/>
-              </w:rPr>
-              <w:t xml:space="preserve">pre: </w:t>
-            </w:r>
-            <w:proofErr w:type="spellStart"/>
-            <w:r>
-              <w:rPr>
-                <w:lang w:val="en-US"/>
-              </w:rPr>
-              <w:t>idOrder</w:t>
-            </w:r>
-            <w:proofErr w:type="spellEnd"/>
-            <w:r>
-              <w:rPr>
-                <w:lang w:val="en-US"/>
-              </w:rPr>
-              <w:t xml:space="preserve"> != null and description != null</w:t>
-            </w:r>
-          </w:p>
-          <w:p>
-            <w:pPr>
-              <w:jc w:val="center"/>
-              <w:cnfStyle w:val="000000100000" w:firstRow="0" w:lastRow="0" w:firstColumn="0" w:lastColumn="0" w:oddVBand="0" w:evenVBand="0" w:oddHBand="1" w:evenHBand="0" w:firstRowFirstColumn="0" w:firstRowLastColumn="0" w:lastRowFirstColumn="0" w:lastRowLastColumn="0"/>
-              <w:rPr>
-                <w:lang w:val="en-US"/>
-              </w:rPr>
-            </w:pPr>
-            <w:r>
-              <w:rPr>
-                <w:b/>
-                <w:bCs/>
-                <w:lang w:val="en-US"/>
-              </w:rPr>
-              <w:t>Context::</w:t>
-            </w:r>
-            <w:proofErr w:type="spellStart"/>
-            <w:r>
-              <w:rPr>
-                <w:b/>
-                <w:bCs/>
-                <w:lang w:val="en-US"/>
-              </w:rPr>
-              <w:t>GestoreMailImpl</w:t>
-            </w:r>
-            <w:proofErr w:type="spellEnd"/>
-            <w:r>
-              <w:rPr>
-                <w:b/>
-                <w:bCs/>
-                <w:lang w:val="en-US"/>
-              </w:rPr>
-              <w:t xml:space="preserve"> </w:t>
-            </w:r>
-            <w:r>
-              <w:rPr>
-                <w:lang w:val="en-US"/>
-              </w:rPr>
-              <w:t xml:space="preserve">public </w:t>
-            </w:r>
-            <w:proofErr w:type="spellStart"/>
-            <w:r>
-              <w:rPr>
-                <w:lang w:val="en-US"/>
-              </w:rPr>
-              <w:t>inviaMailBan</w:t>
-            </w:r>
-            <w:proofErr w:type="spellEnd"/>
-            <w:r>
-              <w:rPr>
-                <w:lang w:val="en-US"/>
-              </w:rPr>
-              <w:t>(</w:t>
-            </w:r>
-            <w:proofErr w:type="spellStart"/>
-            <w:r>
-              <w:rPr>
-                <w:lang w:val="en-US"/>
-              </w:rPr>
-              <w:t>azienda</w:t>
-            </w:r>
-            <w:proofErr w:type="spellEnd"/>
-            <w:r>
-              <w:rPr>
-                <w:lang w:val="en-US"/>
-              </w:rPr>
-              <w:t xml:space="preserve"> :</w:t>
-            </w:r>
-            <w:proofErr w:type="spellStart"/>
-            <w:r>
-              <w:rPr>
-                <w:lang w:val="en-US"/>
-              </w:rPr>
-              <w:t>AccountAzienda</w:t>
-            </w:r>
-            <w:proofErr w:type="spellEnd"/>
-            <w:r>
-              <w:rPr>
-                <w:lang w:val="en-US"/>
-              </w:rPr>
-              <w:t>, description : String)</w:t>
-            </w:r>
-          </w:p>
-          <w:p>
-            <w:pPr>
-              <w:jc w:val="center"/>
-              <w:cnfStyle w:val="000000100000" w:firstRow="0" w:lastRow="0" w:firstColumn="0" w:lastColumn="0" w:oddVBand="0" w:evenVBand="0" w:oddHBand="1" w:evenHBand="0" w:firstRowFirstColumn="0" w:firstRowLastColumn="0" w:lastRowFirstColumn="0" w:lastRowLastColumn="0"/>
-              <w:rPr>
-                <w:lang w:val="en-US"/>
-              </w:rPr>
-            </w:pPr>
-            <w:r>
-              <w:rPr>
-                <w:lang w:val="en-US"/>
-              </w:rPr>
-              <w:t xml:space="preserve">pre: </w:t>
-            </w:r>
-            <w:proofErr w:type="spellStart"/>
-            <w:r>
-              <w:rPr>
-                <w:lang w:val="en-US"/>
-              </w:rPr>
-              <w:t>azienda</w:t>
-            </w:r>
-            <w:proofErr w:type="spellEnd"/>
-            <w:r>
-              <w:rPr>
-                <w:lang w:val="en-US"/>
-              </w:rPr>
-              <w:t xml:space="preserve"> != null and description != null</w:t>
-            </w:r>
-          </w:p>
-          <w:p>
-            <w:pPr>
-              <w:jc w:val="center"/>
-              <w:cnfStyle w:val="000000100000" w:firstRow="0" w:lastRow="0" w:firstColumn="0" w:lastColumn="0" w:oddVBand="0" w:evenVBand="0" w:oddHBand="1" w:evenHBand="0" w:firstRowFirstColumn="0" w:firstRowLastColumn="0" w:lastRowFirstColumn="0" w:lastRowLastColumn="0"/>
-              <w:rPr>
-                <w:lang w:val="en-US"/>
-              </w:rPr>
-            </w:pPr>
-            <w:r>
-              <w:rPr>
-                <w:b/>
-                <w:bCs/>
-                <w:lang w:val="en-US"/>
-              </w:rPr>
-              <w:t>Context::</w:t>
-            </w:r>
-            <w:proofErr w:type="spellStart"/>
-            <w:r>
-              <w:rPr>
-                <w:b/>
-                <w:bCs/>
-                <w:lang w:val="en-US"/>
-              </w:rPr>
-              <w:t>GestoreMailImpl</w:t>
-            </w:r>
-            <w:proofErr w:type="spellEnd"/>
-            <w:r>
-              <w:rPr>
-                <w:b/>
-                <w:bCs/>
-                <w:lang w:val="en-US"/>
-              </w:rPr>
-              <w:t xml:space="preserve"> </w:t>
-            </w:r>
-            <w:r>
-              <w:rPr>
-                <w:lang w:val="en-US"/>
-              </w:rPr>
-              <w:t xml:space="preserve">public </w:t>
-            </w:r>
-            <w:proofErr w:type="spellStart"/>
-            <w:r>
-              <w:rPr>
-                <w:lang w:val="en-US"/>
-              </w:rPr>
-              <w:t>inviaMailOrdine</w:t>
-            </w:r>
-            <w:proofErr w:type="spellEnd"/>
-            <w:r>
-              <w:rPr>
-                <w:lang w:val="en-US"/>
-              </w:rPr>
-              <w:t>(order :</w:t>
-            </w:r>
-            <w:proofErr w:type="spellStart"/>
-            <w:r>
-              <w:rPr>
-                <w:lang w:val="en-US"/>
-              </w:rPr>
-              <w:t>Ordine</w:t>
-            </w:r>
-            <w:proofErr w:type="spellEnd"/>
-            <w:r>
-              <w:rPr>
-                <w:lang w:val="en-US"/>
-              </w:rPr>
-              <w:t>)</w:t>
-            </w:r>
-          </w:p>
-          <w:p>
-            <w:pPr>
-              <w:jc w:val="center"/>
-              <w:cnfStyle w:val="000000100000" w:firstRow="0" w:lastRow="0" w:firstColumn="0" w:lastColumn="0" w:oddVBand="0" w:evenVBand="0" w:oddHBand="1" w:evenHBand="0" w:firstRowFirstColumn="0" w:firstRowLastColumn="0" w:lastRowFirstColumn="0" w:lastRowLastColumn="0"/>
-              <w:rPr>
                 <w:u w:val="single"/>
                 <w:lang w:val="en-US"/>
               </w:rPr>
@@ -7137,21 +5282,7 @@
               <w:rPr>
                 <w:lang w:val="en-US"/>
               </w:rPr>
-              <w:t xml:space="preserve">pre: </w:t>
-            </w:r>
-            <w:proofErr w:type="spellStart"/>
-            <w:r>
-              <w:rPr>
-                <w:lang w:val="en-US"/>
-              </w:rPr>
-              <w:t>azienda</w:t>
-            </w:r>
-            <w:proofErr w:type="spellEnd"/>
-            <w:r>
-              <w:rPr>
-                <w:lang w:val="en-US"/>
-              </w:rPr>
-              <w:t xml:space="preserve"> != null and description != null</w:t>
+              <w:t>pre: azienda != null and description != null</w:t>
             </w:r>
           </w:p>
         </w:tc>
@@ -7312,16 +5443,8 @@
           <w:b/>
         </w:rPr>
         <w:lastRenderedPageBreak/>
-        <w:t xml:space="preserve">4. Class </w:t>
-      </w:r>
-      <w:proofErr w:type="spellStart"/>
-      <w:r>
-        <w:rPr>
-          <w:b/>
-        </w:rPr>
-        <w:t>Diagram</w:t>
-      </w:r>
-      <w:proofErr w:type="spellEnd"/>
+        <w:t>4. Class Diagram</w:t>
+      </w:r>
     </w:p>
     <w:p>
       <w:pPr>
@@ -8126,6 +6249,119 @@
     </w:lvl>
   </w:abstractNum>
   <w:abstractNum w:abstractNumId="6" w15:restartNumberingAfterBreak="0">
+    <w:nsid w:val="2D6C5533"/>
+    <w:multiLevelType w:val="hybridMultilevel"/>
+    <w:tmpl w:val="AFC80D06"/>
+    <w:lvl w:ilvl="0" w:tplc="04100001">
+      <w:start w:val="1"/>
+      <w:numFmt w:val="bullet"/>
+      <w:lvlText w:val=""/>
+      <w:lvlJc w:val="left"/>
+      <w:pPr>
+        <w:ind w:left="720" w:hanging="360"/>
+      </w:pPr>
+      <w:rPr>
+        <w:rFonts w:ascii="Symbol" w:hAnsi="Symbol" w:hint="default"/>
+      </w:rPr>
+    </w:lvl>
+    <w:lvl w:ilvl="1" w:tplc="04100003" w:tentative="1">
+      <w:start w:val="1"/>
+      <w:numFmt w:val="bullet"/>
+      <w:lvlText w:val="o"/>
+      <w:lvlJc w:val="left"/>
+      <w:pPr>
+        <w:ind w:left="1440" w:hanging="360"/>
+      </w:pPr>
+      <w:rPr>
+        <w:rFonts w:ascii="Courier New" w:hAnsi="Courier New" w:cs="Courier New" w:hint="default"/>
+      </w:rPr>
+    </w:lvl>
+    <w:lvl w:ilvl="2" w:tplc="04100005" w:tentative="1">
+      <w:start w:val="1"/>
+      <w:numFmt w:val="bullet"/>
+      <w:lvlText w:val=""/>
+      <w:lvlJc w:val="left"/>
+      <w:pPr>
+        <w:ind w:left="2160" w:hanging="360"/>
+      </w:pPr>
+      <w:rPr>
+        <w:rFonts w:ascii="Wingdings" w:hAnsi="Wingdings" w:hint="default"/>
+      </w:rPr>
+    </w:lvl>
+    <w:lvl w:ilvl="3" w:tplc="04100001" w:tentative="1">
+      <w:start w:val="1"/>
+      <w:numFmt w:val="bullet"/>
+      <w:lvlText w:val=""/>
+      <w:lvlJc w:val="left"/>
+      <w:pPr>
+        <w:ind w:left="2880" w:hanging="360"/>
+      </w:pPr>
+      <w:rPr>
+        <w:rFonts w:ascii="Symbol" w:hAnsi="Symbol" w:hint="default"/>
+      </w:rPr>
+    </w:lvl>
+    <w:lvl w:ilvl="4" w:tplc="04100003" w:tentative="1">
+      <w:start w:val="1"/>
+      <w:numFmt w:val="bullet"/>
+      <w:lvlText w:val="o"/>
+      <w:lvlJc w:val="left"/>
+      <w:pPr>
+        <w:ind w:left="3600" w:hanging="360"/>
+      </w:pPr>
+      <w:rPr>
+        <w:rFonts w:ascii="Courier New" w:hAnsi="Courier New" w:cs="Courier New" w:hint="default"/>
+      </w:rPr>
+    </w:lvl>
+    <w:lvl w:ilvl="5" w:tplc="04100005" w:tentative="1">
+      <w:start w:val="1"/>
+      <w:numFmt w:val="bullet"/>
+      <w:lvlText w:val=""/>
+      <w:lvlJc w:val="left"/>
+      <w:pPr>
+        <w:ind w:left="4320" w:hanging="360"/>
+      </w:pPr>
+      <w:rPr>
+        <w:rFonts w:ascii="Wingdings" w:hAnsi="Wingdings" w:hint="default"/>
+      </w:rPr>
+    </w:lvl>
+    <w:lvl w:ilvl="6" w:tplc="04100001" w:tentative="1">
+      <w:start w:val="1"/>
+      <w:numFmt w:val="bullet"/>
+      <w:lvlText w:val=""/>
+      <w:lvlJc w:val="left"/>
+      <w:pPr>
+        <w:ind w:left="5040" w:hanging="360"/>
+      </w:pPr>
+      <w:rPr>
+        <w:rFonts w:ascii="Symbol" w:hAnsi="Symbol" w:hint="default"/>
+      </w:rPr>
+    </w:lvl>
+    <w:lvl w:ilvl="7" w:tplc="04100003" w:tentative="1">
+      <w:start w:val="1"/>
+      <w:numFmt w:val="bullet"/>
+      <w:lvlText w:val="o"/>
+      <w:lvlJc w:val="left"/>
+      <w:pPr>
+        <w:ind w:left="5760" w:hanging="360"/>
+      </w:pPr>
+      <w:rPr>
+        <w:rFonts w:ascii="Courier New" w:hAnsi="Courier New" w:cs="Courier New" w:hint="default"/>
+      </w:rPr>
+    </w:lvl>
+    <w:lvl w:ilvl="8" w:tplc="04100005" w:tentative="1">
+      <w:start w:val="1"/>
+      <w:numFmt w:val="bullet"/>
+      <w:lvlText w:val=""/>
+      <w:lvlJc w:val="left"/>
+      <w:pPr>
+        <w:ind w:left="6480" w:hanging="360"/>
+      </w:pPr>
+      <w:rPr>
+        <w:rFonts w:ascii="Wingdings" w:hAnsi="Wingdings" w:hint="default"/>
+      </w:rPr>
+    </w:lvl>
+  </w:abstractNum>
+  <w:abstractNum w:abstractNumId="7" w15:restartNumberingAfterBreak="0">
     <w:nsid w:val="2E5E144D"/>
     <w:multiLevelType w:val="multilevel"/>
     <w:tmpl w:val="04B01426"/>
@@ -8238,7 +6474,7 @@
       </w:rPr>
     </w:lvl>
   </w:abstractNum>
-  <w:abstractNum w:abstractNumId="7" w15:restartNumberingAfterBreak="0">
+  <w:abstractNum w:abstractNumId="8" w15:restartNumberingAfterBreak="0">
     <w:nsid w:val="31C461C3"/>
     <w:multiLevelType w:val="multilevel"/>
     <w:tmpl w:val="8C82BBF2"/>
@@ -8352,7 +6588,120 @@
       </w:rPr>
     </w:lvl>
   </w:abstractNum>
-  <w:abstractNum w:abstractNumId="8" w15:restartNumberingAfterBreak="0">
+  <w:abstractNum w:abstractNumId="9" w15:restartNumberingAfterBreak="0">
+    <w:nsid w:val="31FE1F3C"/>
+    <w:multiLevelType w:val="hybridMultilevel"/>
+    <w:tmpl w:val="DA92D44A"/>
+    <w:lvl w:ilvl="0" w:tplc="04100001">
+      <w:start w:val="1"/>
+      <w:numFmt w:val="bullet"/>
+      <w:lvlText w:val=""/>
+      <w:lvlJc w:val="left"/>
+      <w:pPr>
+        <w:ind w:left="720" w:hanging="360"/>
+      </w:pPr>
+      <w:rPr>
+        <w:rFonts w:ascii="Symbol" w:hAnsi="Symbol" w:hint="default"/>
+      </w:rPr>
+    </w:lvl>
+    <w:lvl w:ilvl="1" w:tplc="04100003" w:tentative="1">
+      <w:start w:val="1"/>
+      <w:numFmt w:val="bullet"/>
+      <w:lvlText w:val="o"/>
+      <w:lvlJc w:val="left"/>
+      <w:pPr>
+        <w:ind w:left="1440" w:hanging="360"/>
+      </w:pPr>
+      <w:rPr>
+        <w:rFonts w:ascii="Courier New" w:hAnsi="Courier New" w:cs="Courier New" w:hint="default"/>
+      </w:rPr>
+    </w:lvl>
+    <w:lvl w:ilvl="2" w:tplc="04100005" w:tentative="1">
+      <w:start w:val="1"/>
+      <w:numFmt w:val="bullet"/>
+      <w:lvlText w:val=""/>
+      <w:lvlJc w:val="left"/>
+      <w:pPr>
+        <w:ind w:left="2160" w:hanging="360"/>
+      </w:pPr>
+      <w:rPr>
+        <w:rFonts w:ascii="Wingdings" w:hAnsi="Wingdings" w:hint="default"/>
+      </w:rPr>
+    </w:lvl>
+    <w:lvl w:ilvl="3" w:tplc="04100001" w:tentative="1">
+      <w:start w:val="1"/>
+      <w:numFmt w:val="bullet"/>
+      <w:lvlText w:val=""/>
+      <w:lvlJc w:val="left"/>
+      <w:pPr>
+        <w:ind w:left="2880" w:hanging="360"/>
+      </w:pPr>
+      <w:rPr>
+        <w:rFonts w:ascii="Symbol" w:hAnsi="Symbol" w:hint="default"/>
+      </w:rPr>
+    </w:lvl>
+    <w:lvl w:ilvl="4" w:tplc="04100003" w:tentative="1">
+      <w:start w:val="1"/>
+      <w:numFmt w:val="bullet"/>
+      <w:lvlText w:val="o"/>
+      <w:lvlJc w:val="left"/>
+      <w:pPr>
+        <w:ind w:left="3600" w:hanging="360"/>
+      </w:pPr>
+      <w:rPr>
+        <w:rFonts w:ascii="Courier New" w:hAnsi="Courier New" w:cs="Courier New" w:hint="default"/>
+      </w:rPr>
+    </w:lvl>
+    <w:lvl w:ilvl="5" w:tplc="04100005" w:tentative="1">
+      <w:start w:val="1"/>
+      <w:numFmt w:val="bullet"/>
+      <w:lvlText w:val=""/>
+      <w:lvlJc w:val="left"/>
+      <w:pPr>
+        <w:ind w:left="4320" w:hanging="360"/>
+      </w:pPr>
+      <w:rPr>
+        <w:rFonts w:ascii="Wingdings" w:hAnsi="Wingdings" w:hint="default"/>
+      </w:rPr>
+    </w:lvl>
+    <w:lvl w:ilvl="6" w:tplc="04100001" w:tentative="1">
+      <w:start w:val="1"/>
+      <w:numFmt w:val="bullet"/>
+      <w:lvlText w:val=""/>
+      <w:lvlJc w:val="left"/>
+      <w:pPr>
+        <w:ind w:left="5040" w:hanging="360"/>
+      </w:pPr>
+      <w:rPr>
+        <w:rFonts w:ascii="Symbol" w:hAnsi="Symbol" w:hint="default"/>
+      </w:rPr>
+    </w:lvl>
+    <w:lvl w:ilvl="7" w:tplc="04100003" w:tentative="1">
+      <w:start w:val="1"/>
+      <w:numFmt w:val="bullet"/>
+      <w:lvlText w:val="o"/>
+      <w:lvlJc w:val="left"/>
+      <w:pPr>
+        <w:ind w:left="5760" w:hanging="360"/>
+      </w:pPr>
+      <w:rPr>
+        <w:rFonts w:ascii="Courier New" w:hAnsi="Courier New" w:cs="Courier New" w:hint="default"/>
+      </w:rPr>
+    </w:lvl>
+    <w:lvl w:ilvl="8" w:tplc="04100005" w:tentative="1">
+      <w:start w:val="1"/>
+      <w:numFmt w:val="bullet"/>
+      <w:lvlText w:val=""/>
+      <w:lvlJc w:val="left"/>
+      <w:pPr>
+        <w:ind w:left="6480" w:hanging="360"/>
+      </w:pPr>
+      <w:rPr>
+        <w:rFonts w:ascii="Wingdings" w:hAnsi="Wingdings" w:hint="default"/>
+      </w:rPr>
+    </w:lvl>
+  </w:abstractNum>
+  <w:abstractNum w:abstractNumId="10" w15:restartNumberingAfterBreak="0">
     <w:nsid w:val="323B3F31"/>
     <w:multiLevelType w:val="multilevel"/>
     <w:tmpl w:val="A7E0C9A6"/>
@@ -8465,7 +6814,7 @@
       </w:rPr>
     </w:lvl>
   </w:abstractNum>
-  <w:abstractNum w:abstractNumId="9" w15:restartNumberingAfterBreak="0">
+  <w:abstractNum w:abstractNumId="11" w15:restartNumberingAfterBreak="0">
     <w:nsid w:val="36307F39"/>
     <w:multiLevelType w:val="multilevel"/>
     <w:tmpl w:val="FDD0CE7E"/>
@@ -8578,7 +6927,7 @@
       </w:rPr>
     </w:lvl>
   </w:abstractNum>
-  <w:abstractNum w:abstractNumId="10" w15:restartNumberingAfterBreak="0">
+  <w:abstractNum w:abstractNumId="12" w15:restartNumberingAfterBreak="0">
     <w:nsid w:val="43E62208"/>
     <w:multiLevelType w:val="multilevel"/>
     <w:tmpl w:val="874C0D66"/>
@@ -8691,7 +7040,7 @@
       </w:rPr>
     </w:lvl>
   </w:abstractNum>
-  <w:abstractNum w:abstractNumId="11" w15:restartNumberingAfterBreak="0">
+  <w:abstractNum w:abstractNumId="13" w15:restartNumberingAfterBreak="0">
     <w:nsid w:val="46735CED"/>
     <w:multiLevelType w:val="hybridMultilevel"/>
     <w:tmpl w:val="934411D0"/>
@@ -8804,7 +7153,7 @@
       </w:rPr>
     </w:lvl>
   </w:abstractNum>
-  <w:abstractNum w:abstractNumId="12" w15:restartNumberingAfterBreak="0">
+  <w:abstractNum w:abstractNumId="14" w15:restartNumberingAfterBreak="0">
     <w:nsid w:val="46BD0199"/>
     <w:multiLevelType w:val="multilevel"/>
     <w:tmpl w:val="F6E8DAFC"/>
@@ -8917,7 +7266,7 @@
       </w:pPr>
     </w:lvl>
   </w:abstractNum>
-  <w:abstractNum w:abstractNumId="13" w15:restartNumberingAfterBreak="0">
+  <w:abstractNum w:abstractNumId="15" w15:restartNumberingAfterBreak="0">
     <w:nsid w:val="4B24673D"/>
     <w:multiLevelType w:val="multilevel"/>
     <w:tmpl w:val="B05C3E22"/>
@@ -9030,7 +7379,7 @@
       </w:pPr>
     </w:lvl>
   </w:abstractNum>
-  <w:abstractNum w:abstractNumId="14" w15:restartNumberingAfterBreak="0">
+  <w:abstractNum w:abstractNumId="16" w15:restartNumberingAfterBreak="0">
     <w:nsid w:val="4DB85488"/>
     <w:multiLevelType w:val="multilevel"/>
     <w:tmpl w:val="4FF4AC1A"/>
@@ -9143,7 +7492,7 @@
       </w:rPr>
     </w:lvl>
   </w:abstractNum>
-  <w:abstractNum w:abstractNumId="15" w15:restartNumberingAfterBreak="0">
+  <w:abstractNum w:abstractNumId="17" w15:restartNumberingAfterBreak="0">
     <w:nsid w:val="5329153B"/>
     <w:multiLevelType w:val="multilevel"/>
     <w:tmpl w:val="52A4F850"/>
@@ -9256,7 +7605,7 @@
       </w:pPr>
     </w:lvl>
   </w:abstractNum>
-  <w:abstractNum w:abstractNumId="16" w15:restartNumberingAfterBreak="0">
+  <w:abstractNum w:abstractNumId="18" w15:restartNumberingAfterBreak="0">
     <w:nsid w:val="60B310AE"/>
     <w:multiLevelType w:val="multilevel"/>
     <w:tmpl w:val="4F56EB64"/>
@@ -9369,7 +7718,7 @@
       </w:rPr>
     </w:lvl>
   </w:abstractNum>
-  <w:abstractNum w:abstractNumId="17" w15:restartNumberingAfterBreak="0">
+  <w:abstractNum w:abstractNumId="19" w15:restartNumberingAfterBreak="0">
     <w:nsid w:val="6A1440C7"/>
     <w:multiLevelType w:val="multilevel"/>
     <w:tmpl w:val="C110FB9E"/>
@@ -9482,7 +7831,7 @@
       </w:rPr>
     </w:lvl>
   </w:abstractNum>
-  <w:abstractNum w:abstractNumId="18" w15:restartNumberingAfterBreak="0">
+  <w:abstractNum w:abstractNumId="20" w15:restartNumberingAfterBreak="0">
     <w:nsid w:val="76D17719"/>
     <w:multiLevelType w:val="multilevel"/>
     <w:tmpl w:val="73666AAE"/>
@@ -9595,7 +7944,7 @@
       </w:rPr>
     </w:lvl>
   </w:abstractNum>
-  <w:abstractNum w:abstractNumId="19" w15:restartNumberingAfterBreak="0">
+  <w:abstractNum w:abstractNumId="21" w15:restartNumberingAfterBreak="0">
     <w:nsid w:val="7BB1178D"/>
     <w:multiLevelType w:val="hybridMultilevel"/>
     <w:tmpl w:val="76BED1FC"/>
@@ -9712,61 +8061,67 @@
     <w:abstractNumId w:val="0"/>
   </w:num>
   <w:num w:numId="2">
-    <w:abstractNumId w:val="8"/>
+    <w:abstractNumId w:val="10"/>
   </w:num>
   <w:num w:numId="3">
-    <w:abstractNumId w:val="7"/>
+    <w:abstractNumId w:val="8"/>
   </w:num>
   <w:num w:numId="4">
     <w:abstractNumId w:val="3"/>
   </w:num>
   <w:num w:numId="5">
-    <w:abstractNumId w:val="18"/>
+    <w:abstractNumId w:val="20"/>
   </w:num>
   <w:num w:numId="6">
-    <w:abstractNumId w:val="6"/>
+    <w:abstractNumId w:val="7"/>
   </w:num>
   <w:num w:numId="7">
     <w:abstractNumId w:val="4"/>
   </w:num>
   <w:num w:numId="8">
-    <w:abstractNumId w:val="10"/>
+    <w:abstractNumId w:val="12"/>
   </w:num>
   <w:num w:numId="9">
     <w:abstractNumId w:val="2"/>
   </w:num>
   <w:num w:numId="10">
-    <w:abstractNumId w:val="16"/>
+    <w:abstractNumId w:val="18"/>
   </w:num>
   <w:num w:numId="11">
-    <w:abstractNumId w:val="14"/>
+    <w:abstractNumId w:val="16"/>
   </w:num>
   <w:num w:numId="12">
     <w:abstractNumId w:val="5"/>
   </w:num>
   <w:num w:numId="13">
-    <w:abstractNumId w:val="9"/>
+    <w:abstractNumId w:val="11"/>
   </w:num>
   <w:num w:numId="14">
-    <w:abstractNumId w:val="17"/>
+    <w:abstractNumId w:val="19"/>
   </w:num>
   <w:num w:numId="15">
-    <w:abstractNumId w:val="12"/>
+    <w:abstractNumId w:val="14"/>
   </w:num>
   <w:num w:numId="16">
-    <w:abstractNumId w:val="13"/>
+    <w:abstractNumId w:val="15"/>
   </w:num>
   <w:num w:numId="17">
     <w:abstractNumId w:val="1"/>
   </w:num>
   <w:num w:numId="18">
-    <w:abstractNumId w:val="15"/>
+    <w:abstractNumId w:val="17"/>
   </w:num>
   <w:num w:numId="19">
-    <w:abstractNumId w:val="19"/>
+    <w:abstractNumId w:val="21"/>
   </w:num>
   <w:num w:numId="20">
-    <w:abstractNumId w:val="11"/>
+    <w:abstractNumId w:val="13"/>
+  </w:num>
+  <w:num w:numId="21">
+    <w:abstractNumId w:val="6"/>
+  </w:num>
+  <w:num w:numId="22">
+    <w:abstractNumId w:val="9"/>
   </w:num>
 </w:numbering>
 </file>
@@ -10857,7 +9212,7 @@
 </file>
 
 <file path=customXml/itemProps1.xml><?xml version="1.0" encoding="utf-8"?>
-<ds:datastoreItem xmlns:ds="http://schemas.openxmlformats.org/officeDocument/2006/customXml" ds:itemID="{6BA8CB04-C07C-4211-8F24-FCFFC4DD415A}">
+<ds:datastoreItem xmlns:ds="http://schemas.openxmlformats.org/officeDocument/2006/customXml" ds:itemID="{40FC06E2-300F-4C55-B5C9-E3358671C74C}">
   <ds:schemaRefs>
     <ds:schemaRef ds:uri="http://schemas.openxmlformats.org/officeDocument/2006/bibliography"/>
   </ds:schemaRefs>

</xml_diff>

<commit_message>
Aggiornata Introduzione dell' Object Design Document
E' stata aggiornata l'introduzione dell'ObjectDesignDocument ODD.
</commit_message>
<xml_diff>
--- a/Documents/Eat & Reorder ODD.docx
+++ b/Documents/Eat & Reorder ODD.docx
@@ -1319,7 +1319,8 @@
           <w:ilvl w:val="0"/>
           <w:numId w:val="24"/>
         </w:numPr>
-        <w:ind w:left="0"/>
+        <w:spacing w:after="0"/>
+        <w:ind w:left="0" w:hanging="357"/>
         <w:outlineLvl w:val="0"/>
         <w:rPr>
           <w:rFonts w:ascii="Century Gothic" w:hAnsi="Century Gothic"/>
@@ -1913,7 +1914,7 @@
           <w:ilvl w:val="0"/>
           <w:numId w:val="30"/>
         </w:numPr>
-        <w:ind w:left="284"/>
+        <w:ind w:left="426"/>
         <w:rPr>
           <w:rFonts w:ascii="Century Gothic" w:hAnsi="Century Gothic"/>
           <w:b/>
@@ -1999,7 +2000,7 @@
           <w:ilvl w:val="0"/>
           <w:numId w:val="30"/>
         </w:numPr>
-        <w:ind w:left="284"/>
+        <w:ind w:left="426"/>
         <w:rPr>
           <w:rFonts w:ascii="Century Gothic" w:hAnsi="Century Gothic"/>
           <w:b/>
@@ -2085,7 +2086,7 @@
           <w:ilvl w:val="0"/>
           <w:numId w:val="30"/>
         </w:numPr>
-        <w:ind w:left="284"/>
+        <w:ind w:left="426"/>
         <w:rPr>
           <w:rFonts w:ascii="Century Gothic" w:hAnsi="Century Gothic"/>
           <w:b/>
@@ -2156,6 +2157,10 @@
     <w:p>
       <w:pPr>
         <w:pStyle w:val="Paragrafoelenco"/>
+        <w:rPr>
+          <w:sz w:val="16"/>
+          <w:szCs w:val="16"/>
+        </w:rPr>
       </w:pPr>
     </w:p>
     <w:p>
@@ -2221,8 +2226,6 @@
           <w:szCs w:val="16"/>
         </w:rPr>
       </w:pPr>
-      <w:bookmarkStart w:id="1" w:name="_GoBack"/>
-      <w:bookmarkEnd w:id="1"/>
     </w:p>
     <w:p>
       <w:pPr>
@@ -2442,51 +2445,47 @@
     </w:p>
     <w:p>
       <w:pPr>
-        <w:pStyle w:val="Titolo2"/>
-        <w:rPr>
+        <w:pStyle w:val="Paragrafoelenco"/>
+        <w:numPr>
+          <w:ilvl w:val="1"/>
+          <w:numId w:val="24"/>
+        </w:numPr>
+        <w:ind w:left="567" w:hanging="567"/>
+        <w:outlineLvl w:val="1"/>
+        <w:rPr>
+          <w:rFonts w:ascii="Century Gothic" w:hAnsi="Century Gothic"/>
           <w:b/>
-        </w:rPr>
-      </w:pPr>
-      <w:bookmarkStart w:id="2" w:name="_odukdq4ooxx7" w:colFirst="0" w:colLast="0"/>
-      <w:bookmarkStart w:id="3" w:name="_Toc29057147"/>
+          <w:color w:val="4472C4" w:themeColor="accent1"/>
+        </w:rPr>
+      </w:pPr>
+      <w:bookmarkStart w:id="1" w:name="_odukdq4ooxx7" w:colFirst="0" w:colLast="0"/>
+      <w:bookmarkStart w:id="2" w:name="_Toc29057147"/>
+      <w:bookmarkEnd w:id="1"/>
+      <w:r>
+        <w:rPr>
+          <w:rFonts w:ascii="Century Gothic" w:hAnsi="Century Gothic"/>
+          <w:bCs/>
+          <w:color w:val="4472C4" w:themeColor="accent1"/>
+          <w:sz w:val="32"/>
+          <w:szCs w:val="32"/>
+        </w:rPr>
+        <w:lastRenderedPageBreak/>
+        <w:t>Definizioni, acronimi e abbreviazioni</w:t>
+      </w:r>
       <w:bookmarkEnd w:id="2"/>
-      <w:r>
-        <w:rPr>
-          <w:b/>
-        </w:rPr>
-        <w:lastRenderedPageBreak/>
-        <w:t>1.3</w:t>
-      </w:r>
-      <w:r>
-        <w:rPr>
-          <w:b/>
-        </w:rPr>
-        <w:t>.</w:t>
-      </w:r>
-      <w:r>
-        <w:rPr>
-          <w:b/>
-        </w:rPr>
-        <w:t xml:space="preserve"> </w:t>
-      </w:r>
-      <w:r>
-        <w:rPr>
-          <w:b/>
-        </w:rPr>
-        <w:t>Definizioni, acronimi e abbreviazioni</w:t>
-      </w:r>
-      <w:bookmarkEnd w:id="3"/>
     </w:p>
     <w:p>
       <w:pPr>
         <w:spacing w:line="256" w:lineRule="auto"/>
         <w:ind w:left="720"/>
         <w:rPr>
+          <w:rFonts w:ascii="Century Gothic" w:hAnsi="Century Gothic"/>
           <w:b/>
         </w:rPr>
       </w:pPr>
       <w:r>
         <w:rPr>
+          <w:rFonts w:ascii="Century Gothic" w:hAnsi="Century Gothic"/>
           <w:b/>
         </w:rPr>
         <w:t>Acronimi:</w:t>
@@ -2508,9 +2507,23 @@
         <w:spacing w:after="0" w:line="256" w:lineRule="auto"/>
         <w:ind w:left="1440"/>
         <w:contextualSpacing/>
-      </w:pPr>
-      <w:r>
-        <w:t>RAD: Requirements Analysis Document</w:t>
+        <w:rPr>
+          <w:rFonts w:ascii="Century Gothic" w:hAnsi="Century Gothic"/>
+        </w:rPr>
+      </w:pPr>
+      <w:r>
+        <w:rPr>
+          <w:rFonts w:ascii="Century Gothic" w:hAnsi="Century Gothic"/>
+          <w:b/>
+          <w:bCs/>
+        </w:rPr>
+        <w:t>RAD</w:t>
+      </w:r>
+      <w:r>
+        <w:rPr>
+          <w:rFonts w:ascii="Century Gothic" w:hAnsi="Century Gothic"/>
+        </w:rPr>
+        <w:t>: Requirements Analysis Document</w:t>
       </w:r>
     </w:p>
     <w:p>
@@ -2529,9 +2542,23 @@
         <w:spacing w:after="0" w:line="256" w:lineRule="auto"/>
         <w:ind w:left="1440"/>
         <w:contextualSpacing/>
-      </w:pPr>
-      <w:r>
-        <w:t>SDD: System Design Document</w:t>
+        <w:rPr>
+          <w:rFonts w:ascii="Century Gothic" w:hAnsi="Century Gothic"/>
+        </w:rPr>
+      </w:pPr>
+      <w:r>
+        <w:rPr>
+          <w:rFonts w:ascii="Century Gothic" w:hAnsi="Century Gothic"/>
+          <w:b/>
+          <w:bCs/>
+        </w:rPr>
+        <w:t>SDD</w:t>
+      </w:r>
+      <w:r>
+        <w:rPr>
+          <w:rFonts w:ascii="Century Gothic" w:hAnsi="Century Gothic"/>
+        </w:rPr>
+        <w:t>: System Design Document</w:t>
       </w:r>
     </w:p>
     <w:p>
@@ -2550,21 +2577,56 @@
         <w:spacing w:after="0" w:line="256" w:lineRule="auto"/>
         <w:ind w:left="1440"/>
         <w:contextualSpacing/>
-      </w:pPr>
-      <w:r>
-        <w:t>ODD: Object Design Document</w:t>
-      </w:r>
+        <w:rPr>
+          <w:rFonts w:ascii="Century Gothic" w:hAnsi="Century Gothic"/>
+        </w:rPr>
+      </w:pPr>
+      <w:r>
+        <w:rPr>
+          <w:rFonts w:ascii="Century Gothic" w:hAnsi="Century Gothic"/>
+          <w:b/>
+          <w:bCs/>
+        </w:rPr>
+        <w:t>ODD</w:t>
+      </w:r>
+      <w:r>
+        <w:rPr>
+          <w:rFonts w:ascii="Century Gothic" w:hAnsi="Century Gothic"/>
+        </w:rPr>
+        <w:t>: Object Design Document</w:t>
+      </w:r>
+    </w:p>
+    <w:p>
+      <w:pPr>
+        <w:pBdr>
+          <w:top w:val="nil"/>
+          <w:left w:val="nil"/>
+          <w:bottom w:val="nil"/>
+          <w:right w:val="nil"/>
+          <w:between w:val="nil"/>
+        </w:pBdr>
+        <w:spacing w:after="0" w:line="256" w:lineRule="auto"/>
+        <w:ind w:left="1440"/>
+        <w:contextualSpacing/>
+        <w:rPr>
+          <w:rFonts w:ascii="Century Gothic" w:hAnsi="Century Gothic"/>
+          <w:sz w:val="14"/>
+          <w:szCs w:val="14"/>
+        </w:rPr>
+      </w:pPr>
     </w:p>
     <w:p>
       <w:pPr>
         <w:spacing w:line="256" w:lineRule="auto"/>
         <w:ind w:left="720"/>
         <w:rPr>
+          <w:rFonts w:ascii="Century Gothic" w:hAnsi="Century Gothic"/>
           <w:b/>
         </w:rPr>
       </w:pPr>
       <w:r>
         <w:rPr>
+          <w:rFonts w:ascii="Century Gothic" w:hAnsi="Century Gothic"/>
           <w:b/>
         </w:rPr>
         <w:t>Abbreviazioni:</w:t>
@@ -2585,35 +2647,65 @@
         </w:pBdr>
         <w:spacing w:after="0" w:line="276" w:lineRule="auto"/>
         <w:contextualSpacing/>
-      </w:pPr>
-      <w:r>
-        <w:t>DB: DataBase</w:t>
-      </w:r>
-    </w:p>
-    <w:p/>
-    <w:p>
-      <w:pPr>
-        <w:pStyle w:val="Titolo2"/>
-        <w:rPr>
+        <w:rPr>
+          <w:rFonts w:ascii="Century Gothic" w:hAnsi="Century Gothic"/>
+        </w:rPr>
+      </w:pPr>
+      <w:r>
+        <w:rPr>
+          <w:rFonts w:ascii="Century Gothic" w:hAnsi="Century Gothic"/>
           <w:b/>
-        </w:rPr>
-      </w:pPr>
-      <w:bookmarkStart w:id="4" w:name="_doaed1vs2w4m" w:colFirst="0" w:colLast="0"/>
-      <w:bookmarkStart w:id="5" w:name="_Toc29057148"/>
+          <w:bCs/>
+        </w:rPr>
+        <w:t>DB</w:t>
+      </w:r>
+      <w:r>
+        <w:rPr>
+          <w:rFonts w:ascii="Century Gothic" w:hAnsi="Century Gothic"/>
+        </w:rPr>
+        <w:t>: DataBase</w:t>
+      </w:r>
+    </w:p>
+    <w:p>
+      <w:pPr>
+        <w:rPr>
+          <w:rFonts w:ascii="Century Gothic" w:hAnsi="Century Gothic"/>
+          <w:sz w:val="8"/>
+          <w:szCs w:val="8"/>
+        </w:rPr>
+      </w:pPr>
+    </w:p>
+    <w:p>
+      <w:pPr>
+        <w:pStyle w:val="Paragrafoelenco"/>
+        <w:numPr>
+          <w:ilvl w:val="1"/>
+          <w:numId w:val="24"/>
+        </w:numPr>
+        <w:ind w:left="567" w:hanging="567"/>
+        <w:outlineLvl w:val="1"/>
+        <w:rPr>
+          <w:rFonts w:ascii="Century Gothic" w:hAnsi="Century Gothic"/>
+          <w:bCs/>
+          <w:color w:val="4472C4" w:themeColor="accent1"/>
+          <w:sz w:val="32"/>
+          <w:szCs w:val="32"/>
+        </w:rPr>
+      </w:pPr>
+      <w:bookmarkStart w:id="3" w:name="_doaed1vs2w4m" w:colFirst="0" w:colLast="0"/>
+      <w:bookmarkStart w:id="4" w:name="_Toc29057148"/>
+      <w:bookmarkEnd w:id="3"/>
+      <w:r>
+        <w:rPr>
+          <w:rFonts w:ascii="Century Gothic" w:hAnsi="Century Gothic"/>
+          <w:bCs/>
+          <w:color w:val="4472C4" w:themeColor="accent1"/>
+          <w:sz w:val="32"/>
+          <w:szCs w:val="32"/>
+        </w:rPr>
+        <w:t>Riferimenti</w:t>
+      </w:r>
       <w:bookmarkEnd w:id="4"/>
-      <w:r>
-        <w:rPr>
-          <w:b/>
-        </w:rPr>
-        <w:t xml:space="preserve">1.4. </w:t>
-      </w:r>
-      <w:r>
-        <w:rPr>
-          <w:b/>
-        </w:rPr>
-        <w:t>Riferimenti</w:t>
-      </w:r>
-      <w:bookmarkEnd w:id="5"/>
     </w:p>
     <w:p>
       <w:pPr>
@@ -2631,11 +2723,13 @@
         <w:spacing w:after="0" w:line="256" w:lineRule="auto"/>
         <w:contextualSpacing/>
         <w:rPr>
+          <w:rFonts w:ascii="Century Gothic" w:hAnsi="Century Gothic"/>
           <w:lang w:val="en-US"/>
         </w:rPr>
       </w:pPr>
       <w:r>
         <w:rPr>
+          <w:rFonts w:ascii="Century Gothic" w:hAnsi="Century Gothic"/>
           <w:lang w:val="en-US"/>
         </w:rPr>
         <w:t>B. Bruegge, A. H. Dutoit, Object Oriented Software Engineering - Using UML, Pattern and Java, Prentice Hall, 3rd edition, 2009</w:t>
@@ -2656,11 +2750,20 @@
         </w:pBdr>
         <w:spacing w:after="0" w:line="256" w:lineRule="auto"/>
         <w:contextualSpacing/>
-      </w:pPr>
-      <w:r>
+        <w:rPr>
+          <w:rFonts w:ascii="Century Gothic" w:hAnsi="Century Gothic"/>
+        </w:rPr>
+      </w:pPr>
+      <w:r>
+        <w:rPr>
+          <w:rFonts w:ascii="Century Gothic" w:hAnsi="Century Gothic"/>
+        </w:rPr>
         <w:t xml:space="preserve">Documento SDD </w:t>
       </w:r>
       <w:r>
+        <w:rPr>
+          <w:rFonts w:ascii="Century Gothic" w:hAnsi="Century Gothic"/>
+        </w:rPr>
         <w:t>Eat &amp; Reorder</w:t>
       </w:r>
     </w:p>
@@ -2679,34 +2782,66 @@
         </w:pBdr>
         <w:spacing w:after="0" w:line="256" w:lineRule="auto"/>
         <w:contextualSpacing/>
-      </w:pPr>
-      <w:r>
+        <w:rPr>
+          <w:rFonts w:ascii="Century Gothic" w:hAnsi="Century Gothic"/>
+        </w:rPr>
+      </w:pPr>
+      <w:r>
+        <w:rPr>
+          <w:rFonts w:ascii="Century Gothic" w:hAnsi="Century Gothic"/>
+        </w:rPr>
         <w:t xml:space="preserve">Documento RAD </w:t>
       </w:r>
       <w:r>
+        <w:rPr>
+          <w:rFonts w:ascii="Century Gothic" w:hAnsi="Century Gothic"/>
+        </w:rPr>
         <w:t>Eat &amp; Reorder</w:t>
       </w:r>
     </w:p>
-    <w:p/>
-    <w:p>
-      <w:pPr>
-        <w:pStyle w:val="Titolo2"/>
-        <w:rPr>
-          <w:b/>
-        </w:rPr>
-      </w:pPr>
-      <w:bookmarkStart w:id="6" w:name="_Toc29057149"/>
-      <w:r>
-        <w:rPr>
-          <w:b/>
-        </w:rPr>
-        <w:t>1.5. Design Pattern</w:t>
-      </w:r>
-      <w:bookmarkEnd w:id="6"/>
-    </w:p>
-    <w:p>
-      <w:pPr>
-        <w:rPr>
+    <w:p>
+      <w:pPr>
+        <w:rPr>
+          <w:rFonts w:ascii="Century Gothic" w:hAnsi="Century Gothic"/>
+          <w:sz w:val="8"/>
+          <w:szCs w:val="8"/>
+        </w:rPr>
+      </w:pPr>
+    </w:p>
+    <w:p>
+      <w:pPr>
+        <w:pStyle w:val="Paragrafoelenco"/>
+        <w:numPr>
+          <w:ilvl w:val="1"/>
+          <w:numId w:val="24"/>
+        </w:numPr>
+        <w:ind w:left="567" w:hanging="567"/>
+        <w:outlineLvl w:val="1"/>
+        <w:rPr>
+          <w:rFonts w:ascii="Century Gothic" w:hAnsi="Century Gothic"/>
+          <w:bCs/>
+          <w:color w:val="4472C4" w:themeColor="accent1"/>
+          <w:sz w:val="32"/>
+          <w:szCs w:val="32"/>
+        </w:rPr>
+      </w:pPr>
+      <w:bookmarkStart w:id="5" w:name="_Toc29057149"/>
+      <w:r>
+        <w:rPr>
+          <w:rFonts w:ascii="Century Gothic" w:hAnsi="Century Gothic"/>
+          <w:bCs/>
+          <w:color w:val="4472C4" w:themeColor="accent1"/>
+          <w:sz w:val="32"/>
+          <w:szCs w:val="32"/>
+        </w:rPr>
+        <w:t>Design Pattern</w:t>
+      </w:r>
+      <w:bookmarkEnd w:id="5"/>
+    </w:p>
+    <w:p>
+      <w:pPr>
+        <w:rPr>
+          <w:rFonts w:ascii="Century Gothic" w:hAnsi="Century Gothic"/>
           <w:b/>
           <w:bCs/>
           <w:noProof/>
@@ -2715,6 +2850,7 @@
       </w:pPr>
       <w:r>
         <w:rPr>
+          <w:rFonts w:ascii="Century Gothic" w:hAnsi="Century Gothic"/>
           <w:b/>
           <w:bCs/>
           <w:noProof/>
@@ -2722,34 +2858,43 @@
         </w:rPr>
         <w:t>Data Access Object</w:t>
       </w:r>
-    </w:p>
-    <w:p>
-      <w:pPr>
-        <w:rPr>
+      <w:r>
+        <w:rPr>
+          <w:rFonts w:ascii="Century Gothic" w:hAnsi="Century Gothic"/>
+          <w:b/>
+          <w:bCs/>
           <w:noProof/>
           <w:lang w:eastAsia="it-IT"/>
         </w:rPr>
-      </w:pPr>
-    </w:p>
-    <w:p>
-      <w:pPr>
-        <w:rPr>
+        <w:t xml:space="preserve"> (DAO)</w:t>
+      </w:r>
+    </w:p>
+    <w:p>
+      <w:pPr>
+        <w:spacing w:after="0"/>
+        <w:rPr>
+          <w:rFonts w:ascii="Century Gothic" w:hAnsi="Century Gothic"/>
           <w:noProof/>
           <w:lang w:eastAsia="it-IT"/>
         </w:rPr>
       </w:pPr>
       <w:r>
         <w:rPr>
+          <w:rFonts w:ascii="Century Gothic" w:hAnsi="Century Gothic"/>
           <w:noProof/>
           <w:lang w:eastAsia="it-IT"/>
         </w:rPr>
         <w:t>È</w:t>
       </w:r>
       <w:r>
+        <w:rPr>
+          <w:rFonts w:ascii="Century Gothic" w:hAnsi="Century Gothic"/>
+        </w:rPr>
         <w:t xml:space="preserve"> </w:t>
       </w:r>
       <w:r>
         <w:rPr>
+          <w:rFonts w:ascii="Century Gothic" w:hAnsi="Century Gothic"/>
           <w:noProof/>
           <w:lang w:eastAsia="it-IT"/>
         </w:rPr>
@@ -2757,6 +2902,7 @@
       </w:r>
       <w:r>
         <w:rPr>
+          <w:rFonts w:ascii="Century Gothic" w:hAnsi="Century Gothic"/>
           <w:noProof/>
           <w:lang w:eastAsia="it-IT"/>
         </w:rPr>
@@ -2764,6 +2910,7 @@
       </w:r>
       <w:r>
         <w:rPr>
+          <w:rFonts w:ascii="Century Gothic" w:hAnsi="Century Gothic"/>
           <w:noProof/>
           <w:lang w:eastAsia="it-IT"/>
         </w:rPr>
@@ -2772,13 +2919,16 @@
     </w:p>
     <w:p>
       <w:pPr>
-        <w:rPr>
+        <w:spacing w:after="0"/>
+        <w:rPr>
+          <w:rFonts w:ascii="Century Gothic" w:hAnsi="Century Gothic"/>
           <w:noProof/>
           <w:lang w:eastAsia="it-IT"/>
         </w:rPr>
       </w:pPr>
       <w:r>
         <w:rPr>
+          <w:rFonts w:ascii="Century Gothic" w:hAnsi="Century Gothic"/>
           <w:noProof/>
           <w:lang w:eastAsia="it-IT"/>
         </w:rPr>
@@ -2787,28 +2937,32 @@
     </w:p>
     <w:p>
       <w:pPr>
-        <w:rPr>
+        <w:spacing w:after="0"/>
+        <w:rPr>
+          <w:rFonts w:ascii="Century Gothic" w:hAnsi="Century Gothic"/>
           <w:noProof/>
           <w:lang w:eastAsia="it-IT"/>
         </w:rPr>
       </w:pPr>
       <w:r>
         <w:rPr>
+          <w:rFonts w:ascii="Century Gothic" w:hAnsi="Century Gothic"/>
           <w:noProof/>
           <w:lang w:eastAsia="it-IT"/>
         </w:rPr>
         <w:t>nascondere dall’applicazione tutte le complessità coinvolte nell’esecuzione dell’operazioni che</w:t>
       </w:r>
-    </w:p>
-    <w:p>
-      <w:pPr>
-        <w:rPr>
+      <w:r>
+        <w:rPr>
+          <w:rFonts w:ascii="Century Gothic" w:hAnsi="Century Gothic"/>
           <w:noProof/>
           <w:lang w:eastAsia="it-IT"/>
         </w:rPr>
-      </w:pPr>
-      <w:r>
-        <w:rPr>
+        <w:t xml:space="preserve"> </w:t>
+      </w:r>
+      <w:r>
+        <w:rPr>
+          <w:rFonts w:ascii="Century Gothic" w:hAnsi="Century Gothic"/>
           <w:noProof/>
           <w:lang w:eastAsia="it-IT"/>
         </w:rPr>
@@ -2816,6 +2970,7 @@
       </w:r>
       <w:r>
         <w:rPr>
+          <w:rFonts w:ascii="Century Gothic" w:hAnsi="Century Gothic"/>
           <w:noProof/>
           <w:lang w:eastAsia="it-IT"/>
         </w:rPr>
@@ -2823,21 +2978,23 @@
       </w:r>
       <w:r>
         <w:rPr>
+          <w:rFonts w:ascii="Century Gothic" w:hAnsi="Century Gothic"/>
           <w:noProof/>
           <w:lang w:eastAsia="it-IT"/>
         </w:rPr>
         <w:t xml:space="preserve"> ad entrambi i livelli di evolversi</w:t>
       </w:r>
-    </w:p>
-    <w:p>
-      <w:pPr>
-        <w:rPr>
+      <w:r>
+        <w:rPr>
+          <w:rFonts w:ascii="Century Gothic" w:hAnsi="Century Gothic"/>
           <w:noProof/>
           <w:lang w:eastAsia="it-IT"/>
         </w:rPr>
-      </w:pPr>
-      <w:r>
-        <w:rPr>
+        <w:t xml:space="preserve"> </w:t>
+      </w:r>
+      <w:r>
+        <w:rPr>
+          <w:rFonts w:ascii="Century Gothic" w:hAnsi="Century Gothic"/>
           <w:noProof/>
           <w:lang w:eastAsia="it-IT"/>
         </w:rPr>
@@ -2846,13 +3003,28 @@
     </w:p>
     <w:p>
       <w:pPr>
-        <w:rPr>
+        <w:spacing w:after="0"/>
+        <w:rPr>
+          <w:rFonts w:ascii="Century Gothic" w:hAnsi="Century Gothic"/>
+          <w:noProof/>
+          <w:sz w:val="16"/>
+          <w:szCs w:val="16"/>
+          <w:lang w:eastAsia="it-IT"/>
+        </w:rPr>
+      </w:pPr>
+    </w:p>
+    <w:p>
+      <w:pPr>
+        <w:spacing w:after="0"/>
+        <w:rPr>
+          <w:rFonts w:ascii="Century Gothic" w:hAnsi="Century Gothic"/>
           <w:noProof/>
           <w:lang w:eastAsia="it-IT"/>
         </w:rPr>
       </w:pPr>
       <w:r>
         <w:rPr>
+          <w:rFonts w:ascii="Century Gothic" w:hAnsi="Century Gothic"/>
           <w:noProof/>
           <w:lang w:eastAsia="it-IT"/>
         </w:rPr>
@@ -2860,103 +3032,135 @@
       </w:r>
       <w:r>
         <w:rPr>
+          <w:rFonts w:ascii="Century Gothic" w:hAnsi="Century Gothic"/>
           <w:noProof/>
           <w:lang w:eastAsia="it-IT"/>
         </w:rPr>
-        <w:t>l DAO implementa il meccanismo di accesso richiesto per lavorare con la sorgente</w:t>
-      </w:r>
-    </w:p>
-    <w:p>
-      <w:pPr>
-        <w:rPr>
+        <w:t xml:space="preserve">l </w:t>
+      </w:r>
+      <w:r>
+        <w:rPr>
+          <w:rFonts w:ascii="Century Gothic" w:hAnsi="Century Gothic"/>
+          <w:b/>
+          <w:bCs/>
           <w:noProof/>
           <w:lang w:eastAsia="it-IT"/>
         </w:rPr>
-      </w:pPr>
-      <w:r>
-        <w:rPr>
+        <w:t>DAO</w:t>
+      </w:r>
+      <w:r>
+        <w:rPr>
+          <w:rFonts w:ascii="Century Gothic" w:hAnsi="Century Gothic"/>
           <w:noProof/>
           <w:lang w:eastAsia="it-IT"/>
         </w:rPr>
-        <w:t>dei dati. I moduli della logica di business utilizzano l’interfaccia esposta dal DAO, tale</w:t>
-      </w:r>
-    </w:p>
-    <w:p>
-      <w:pPr>
-        <w:rPr>
+        <w:t xml:space="preserve"> implementa il meccanismo di accesso richiesto per lavorare con la sorgente</w:t>
+      </w:r>
+    </w:p>
+    <w:p>
+      <w:pPr>
+        <w:spacing w:after="0"/>
+        <w:rPr>
+          <w:rFonts w:ascii="Century Gothic" w:hAnsi="Century Gothic"/>
           <w:noProof/>
           <w:lang w:eastAsia="it-IT"/>
         </w:rPr>
       </w:pPr>
       <w:r>
         <w:rPr>
+          <w:rFonts w:ascii="Century Gothic" w:hAnsi="Century Gothic"/>
           <w:noProof/>
           <w:lang w:eastAsia="it-IT"/>
         </w:rPr>
-        <w:t>interfaccia definisce le operazioni standard da eseguire. La classe DAO concreta che</w:t>
-      </w:r>
-    </w:p>
-    <w:p>
-      <w:pPr>
-        <w:rPr>
+        <w:t>dei dati. I moduli della logica di business utilizzano l’interfaccia esposta dal DAO, tale</w:t>
+      </w:r>
+    </w:p>
+    <w:p>
+      <w:pPr>
+        <w:spacing w:after="0"/>
+        <w:rPr>
+          <w:rFonts w:ascii="Century Gothic" w:hAnsi="Century Gothic"/>
           <w:noProof/>
           <w:lang w:eastAsia="it-IT"/>
         </w:rPr>
       </w:pPr>
       <w:r>
         <w:rPr>
+          <w:rFonts w:ascii="Century Gothic" w:hAnsi="Century Gothic"/>
           <w:noProof/>
           <w:lang w:eastAsia="it-IT"/>
         </w:rPr>
-        <w:t xml:space="preserve">implementerà l’interfaccia è responsabile dell’archivazione e restituzione dei dati. </w:t>
-      </w:r>
-      <w:r>
-        <w:rPr>
+        <w:t>interfaccia definisce le operazioni standard da eseguire. La classe DAO concreta che</w:t>
+      </w:r>
+    </w:p>
+    <w:p>
+      <w:pPr>
+        <w:spacing w:after="0"/>
+        <w:rPr>
+          <w:rFonts w:ascii="Century Gothic" w:hAnsi="Century Gothic"/>
           <w:noProof/>
           <w:lang w:eastAsia="it-IT"/>
         </w:rPr>
-        <w:t xml:space="preserve">Per </w:t>
-      </w:r>
-    </w:p>
-    <w:p>
-      <w:pPr>
-        <w:rPr>
+      </w:pPr>
+      <w:r>
+        <w:rPr>
+          <w:rFonts w:ascii="Century Gothic" w:hAnsi="Century Gothic"/>
           <w:noProof/>
           <w:lang w:eastAsia="it-IT"/>
         </w:rPr>
-      </w:pPr>
-      <w:r>
-        <w:rPr>
+        <w:t xml:space="preserve">implementerà l’interfaccia è responsabile dell’archivazione e restituzione dei dati. </w:t>
+      </w:r>
+      <w:r>
+        <w:rPr>
+          <w:rFonts w:ascii="Century Gothic" w:hAnsi="Century Gothic"/>
           <w:noProof/>
           <w:lang w:eastAsia="it-IT"/>
         </w:rPr>
-        <w:t>archiviare i dati recuperati dalla classe DAO si utilizzano gli oggetti Bean che contengono i</w:t>
-      </w:r>
-    </w:p>
-    <w:p>
-      <w:pPr>
-        <w:rPr>
+        <w:t xml:space="preserve">Per </w:t>
+      </w:r>
+    </w:p>
+    <w:p>
+      <w:pPr>
+        <w:spacing w:after="0"/>
+        <w:rPr>
+          <w:rFonts w:ascii="Century Gothic" w:hAnsi="Century Gothic"/>
           <w:noProof/>
           <w:lang w:eastAsia="it-IT"/>
         </w:rPr>
       </w:pPr>
       <w:r>
         <w:rPr>
+          <w:rFonts w:ascii="Century Gothic" w:hAnsi="Century Gothic"/>
           <w:noProof/>
           <w:lang w:eastAsia="it-IT"/>
         </w:rPr>
-        <w:t>metodi get/set per memorizzare i dati recuperati.</w:t>
-      </w:r>
-    </w:p>
-    <w:p>
-      <w:pPr>
-        <w:rPr>
+        <w:t>archiviare i dati recuperati dalla classe DAO si utilizzano gli oggetti Bean che contengono imetodi get/set per memorizzare i dati recuperati.</w:t>
+      </w:r>
+    </w:p>
+    <w:p>
+      <w:pPr>
+        <w:spacing w:after="0"/>
+        <w:rPr>
+          <w:rFonts w:ascii="Century Gothic" w:hAnsi="Century Gothic"/>
+          <w:noProof/>
+          <w:sz w:val="16"/>
+          <w:szCs w:val="16"/>
+          <w:lang w:eastAsia="it-IT"/>
+        </w:rPr>
+      </w:pPr>
+    </w:p>
+    <w:p>
+      <w:pPr>
+        <w:spacing w:after="0"/>
+        <w:rPr>
+          <w:rFonts w:ascii="Century Gothic" w:hAnsi="Century Gothic"/>
           <w:noProof/>
           <w:lang w:eastAsia="it-IT"/>
         </w:rPr>
       </w:pPr>
       <w:r>
         <w:rPr>
+          <w:rFonts w:ascii="Century Gothic" w:hAnsi="Century Gothic"/>
           <w:noProof/>
           <w:lang w:eastAsia="it-IT"/>
         </w:rPr>
@@ -2964,6 +3168,7 @@
       </w:r>
       <w:r>
         <w:rPr>
+          <w:rFonts w:ascii="Century Gothic" w:hAnsi="Century Gothic"/>
           <w:noProof/>
           <w:lang w:eastAsia="it-IT"/>
         </w:rPr>
@@ -2972,13 +3177,16 @@
     </w:p>
     <w:p>
       <w:pPr>
-        <w:rPr>
+        <w:spacing w:after="0"/>
+        <w:rPr>
+          <w:rFonts w:ascii="Century Gothic" w:hAnsi="Century Gothic"/>
           <w:noProof/>
           <w:lang w:eastAsia="it-IT"/>
         </w:rPr>
       </w:pPr>
       <w:r>
         <w:rPr>
+          <w:rFonts w:ascii="Century Gothic" w:hAnsi="Century Gothic"/>
           <w:noProof/>
           <w:lang w:eastAsia="it-IT"/>
         </w:rPr>
@@ -2986,6 +3194,7 @@
       </w:r>
       <w:r>
         <w:rPr>
+          <w:rFonts w:ascii="Century Gothic" w:hAnsi="Century Gothic"/>
           <w:noProof/>
           <w:lang w:eastAsia="it-IT"/>
         </w:rPr>
@@ -2994,28 +3203,66 @@
     </w:p>
     <w:p>
       <w:pPr>
-        <w:pStyle w:val="Titolo2"/>
-        <w:rPr>
-          <w:b/>
-        </w:rPr>
-      </w:pPr>
-      <w:bookmarkStart w:id="7" w:name="_Toc29057150"/>
-      <w:r>
-        <w:rPr>
-          <w:b/>
-        </w:rPr>
-        <w:t>2. Packages</w:t>
-      </w:r>
-      <w:bookmarkEnd w:id="7"/>
-    </w:p>
-    <w:p>
-      <w:pPr>
-        <w:rPr>
+        <w:spacing w:after="0"/>
+        <w:rPr>
+          <w:rFonts w:ascii="Century Gothic" w:hAnsi="Century Gothic"/>
+          <w:noProof/>
+          <w:sz w:val="14"/>
+          <w:szCs w:val="14"/>
+          <w:lang w:eastAsia="it-IT"/>
+        </w:rPr>
+      </w:pPr>
+    </w:p>
+    <w:p>
+      <w:pPr>
+        <w:pStyle w:val="Titolo1"/>
+        <w:numPr>
+          <w:ilvl w:val="0"/>
+          <w:numId w:val="24"/>
+        </w:numPr>
+        <w:spacing w:before="0"/>
+        <w:ind w:left="0" w:hanging="357"/>
+        <w:rPr>
+          <w:rFonts w:ascii="Century Gothic" w:hAnsi="Century Gothic"/>
+          <w:bCs/>
+          <w:color w:val="4472C4" w:themeColor="accent1"/>
+          <w:sz w:val="36"/>
+          <w:szCs w:val="36"/>
+        </w:rPr>
+      </w:pPr>
+      <w:bookmarkStart w:id="6" w:name="_Toc29057150"/>
+      <w:r>
+        <w:rPr>
+          <w:rFonts w:ascii="Century Gothic" w:hAnsi="Century Gothic"/>
+          <w:bCs/>
+          <w:color w:val="4472C4" w:themeColor="accent1"/>
+          <w:sz w:val="36"/>
+          <w:szCs w:val="36"/>
+        </w:rPr>
+        <w:t>Package</w:t>
+      </w:r>
+      <w:bookmarkEnd w:id="6"/>
+      <w:r>
+        <w:rPr>
+          <w:rFonts w:ascii="Century Gothic" w:hAnsi="Century Gothic"/>
+          <w:bCs/>
+          <w:color w:val="4472C4" w:themeColor="accent1"/>
+          <w:sz w:val="36"/>
+          <w:szCs w:val="36"/>
+        </w:rPr>
+        <w:t>s</w:t>
+      </w:r>
+    </w:p>
+    <w:p>
+      <w:pPr>
+        <w:rPr>
+          <w:rFonts w:ascii="Century Gothic" w:hAnsi="Century Gothic"/>
           <w:lang w:val="it" w:eastAsia="it-IT"/>
         </w:rPr>
       </w:pPr>
       <w:r>
         <w:rPr>
+          <w:rFonts w:ascii="Century Gothic" w:hAnsi="Century Gothic"/>
           <w:lang w:val="it" w:eastAsia="it-IT"/>
         </w:rPr>
         <w:t>La decomposizione dei sottosistemi in packages è la seguente:</w:t>
@@ -3032,11 +3279,10 @@
           <w:noProof/>
           <w:lang w:val="it"/>
         </w:rPr>
-        <w:lastRenderedPageBreak/>
         <w:drawing>
-          <wp:inline distT="0" distB="0" distL="0" distR="0" wp14:anchorId="0CC26640" wp14:editId="132D779A">
-            <wp:extent cx="1695647" cy="1856096"/>
-            <wp:effectExtent l="0" t="0" r="0" b="0"/>
+          <wp:inline distT="0" distB="0" distL="0" distR="0" wp14:anchorId="0CC26640" wp14:editId="6EE94028">
+            <wp:extent cx="1522780" cy="1666875"/>
+            <wp:effectExtent l="57150" t="57150" r="115570" b="104775"/>
             <wp:docPr id="1" name="Immagine 1"/>
             <wp:cNvGraphicFramePr>
               <a:graphicFrameLocks xmlns:a="http://schemas.openxmlformats.org/drawingml/2006/main" noChangeAspect="1"/>
@@ -3066,15 +3312,25 @@
                   <pic:spPr bwMode="auto">
                     <a:xfrm>
                       <a:off x="0" y="0"/>
-                      <a:ext cx="1718910" cy="1881561"/>
+                      <a:ext cx="1583041" cy="1732838"/>
                     </a:xfrm>
                     <a:prstGeom prst="rect">
                       <a:avLst/>
                     </a:prstGeom>
-                    <a:noFill/>
-                    <a:ln>
-                      <a:noFill/>
+                    <a:ln w="3175" cap="sq">
+                      <a:solidFill>
+                        <a:srgbClr val="000000"/>
+                      </a:solidFill>
+                      <a:prstDash val="solid"/>
+                      <a:miter lim="800000"/>
                     </a:ln>
+                    <a:effectLst>
+                      <a:outerShdw blurRad="50800" dist="38100" dir="2700000" algn="tl" rotWithShape="0">
+                        <a:srgbClr val="000000">
+                          <a:alpha val="43000"/>
+                        </a:srgbClr>
+                      </a:outerShdw>
+                    </a:effectLst>
                   </pic:spPr>
                 </pic:pic>
               </a:graphicData>
@@ -3082,65 +3338,246 @@
           </wp:inline>
         </w:drawing>
       </w:r>
-    </w:p>
-    <w:p>
-      <w:pPr>
-        <w:rPr>
+      <w:bookmarkStart w:id="7" w:name="_GoBack"/>
+      <w:bookmarkEnd w:id="7"/>
+    </w:p>
+    <w:p>
+      <w:pPr>
+        <w:spacing w:after="0"/>
+        <w:rPr>
+          <w:rFonts w:ascii="Century Gothic" w:hAnsi="Century Gothic"/>
           <w:lang w:val="it"/>
         </w:rPr>
       </w:pPr>
       <w:r>
         <w:rPr>
+          <w:rFonts w:ascii="Century Gothic" w:hAnsi="Century Gothic"/>
           <w:lang w:val="it"/>
         </w:rPr>
-        <w:t>Il package servlets contiene al suo interno tutte le servlet che rappresentano i servizi offerti dai sottosistemi Gestione Utente e Gestione Ordini individuati nel SDD;</w:t>
-      </w:r>
-    </w:p>
-    <w:p>
-      <w:pPr>
-        <w:rPr>
+        <w:lastRenderedPageBreak/>
+        <w:t xml:space="preserve">Il </w:t>
+      </w:r>
+      <w:r>
+        <w:rPr>
+          <w:rFonts w:ascii="Century Gothic" w:hAnsi="Century Gothic"/>
+          <w:b/>
+          <w:bCs/>
           <w:lang w:val="it"/>
         </w:rPr>
-      </w:pPr>
-      <w:r>
-        <w:rPr>
+        <w:t>P</w:t>
+      </w:r>
+      <w:r>
+        <w:rPr>
+          <w:rFonts w:ascii="Century Gothic" w:hAnsi="Century Gothic"/>
+          <w:b/>
+          <w:bCs/>
           <w:lang w:val="it"/>
         </w:rPr>
-        <w:t xml:space="preserve">Il package model contiene al suo interno tutti i bean e tutti i dao, i quali rappresentano i servizi offerti dai sottosistemi. Ovviamente, </w:t>
-      </w:r>
-      <w:r>
-        <w:rPr>
+        <w:t xml:space="preserve">ackage </w:t>
+      </w:r>
+      <w:r>
+        <w:rPr>
+          <w:rFonts w:ascii="Century Gothic" w:hAnsi="Century Gothic"/>
+          <w:b/>
+          <w:bCs/>
           <w:lang w:val="it"/>
         </w:rPr>
+        <w:t>S</w:t>
+      </w:r>
+      <w:r>
+        <w:rPr>
+          <w:rFonts w:ascii="Century Gothic" w:hAnsi="Century Gothic"/>
+          <w:b/>
+          <w:bCs/>
+          <w:lang w:val="it"/>
+        </w:rPr>
+        <w:t>ervlets</w:t>
+      </w:r>
+      <w:r>
+        <w:rPr>
+          <w:rFonts w:ascii="Century Gothic" w:hAnsi="Century Gothic"/>
+          <w:lang w:val="it"/>
+        </w:rPr>
+        <w:t xml:space="preserve"> contiene al suo interno tutte le servlet che rappresentano i servizi offerti dai sottosistemi Gestione Utente e Gestione Ordini individuati nel SDD;</w:t>
+      </w:r>
+    </w:p>
+    <w:p>
+      <w:pPr>
+        <w:spacing w:after="0"/>
+        <w:rPr>
+          <w:rFonts w:ascii="Century Gothic" w:hAnsi="Century Gothic"/>
+          <w:lang w:val="it"/>
+        </w:rPr>
+      </w:pPr>
+    </w:p>
+    <w:p>
+      <w:pPr>
+        <w:spacing w:after="0"/>
+        <w:rPr>
+          <w:rFonts w:ascii="Century Gothic" w:hAnsi="Century Gothic"/>
+          <w:lang w:val="it"/>
+        </w:rPr>
+      </w:pPr>
+      <w:r>
+        <w:rPr>
+          <w:rFonts w:ascii="Century Gothic" w:hAnsi="Century Gothic"/>
+          <w:lang w:val="it"/>
+        </w:rPr>
+        <w:t xml:space="preserve">Il </w:t>
+      </w:r>
+      <w:r>
+        <w:rPr>
+          <w:rFonts w:ascii="Century Gothic" w:hAnsi="Century Gothic"/>
+          <w:b/>
+          <w:bCs/>
+          <w:lang w:val="it"/>
+        </w:rPr>
+        <w:t>P</w:t>
+      </w:r>
+      <w:r>
+        <w:rPr>
+          <w:rFonts w:ascii="Century Gothic" w:hAnsi="Century Gothic"/>
+          <w:b/>
+          <w:bCs/>
+          <w:lang w:val="it"/>
+        </w:rPr>
+        <w:t xml:space="preserve">ackage </w:t>
+      </w:r>
+      <w:r>
+        <w:rPr>
+          <w:rFonts w:ascii="Century Gothic" w:hAnsi="Century Gothic"/>
+          <w:b/>
+          <w:bCs/>
+          <w:lang w:val="it"/>
+        </w:rPr>
+        <w:t>M</w:t>
+      </w:r>
+      <w:r>
+        <w:rPr>
+          <w:rFonts w:ascii="Century Gothic" w:hAnsi="Century Gothic"/>
+          <w:b/>
+          <w:bCs/>
+          <w:lang w:val="it"/>
+        </w:rPr>
+        <w:t>odel</w:t>
+      </w:r>
+      <w:r>
+        <w:rPr>
+          <w:rFonts w:ascii="Century Gothic" w:hAnsi="Century Gothic"/>
+          <w:lang w:val="it"/>
+        </w:rPr>
+        <w:t xml:space="preserve"> contiene al suo interno tutti i bean e tutti i dao, i quali rappresentano i servizi offerti dai sottosistemi. Ovviamente, </w:t>
+      </w:r>
+      <w:r>
+        <w:rPr>
+          <w:rFonts w:ascii="Century Gothic" w:hAnsi="Century Gothic"/>
+          <w:lang w:val="it"/>
+        </w:rPr>
         <w:t>i bean e i dao sono raccolti in appositi package contenuti nel package model;</w:t>
       </w:r>
     </w:p>
     <w:p>
       <w:pPr>
-        <w:rPr>
+        <w:spacing w:after="0"/>
+        <w:rPr>
+          <w:rFonts w:ascii="Century Gothic" w:hAnsi="Century Gothic"/>
           <w:lang w:val="it"/>
         </w:rPr>
       </w:pPr>
-      <w:r>
-        <w:rPr>
+    </w:p>
+    <w:p>
+      <w:pPr>
+        <w:spacing w:after="0"/>
+        <w:rPr>
+          <w:rFonts w:ascii="Century Gothic" w:hAnsi="Century Gothic"/>
           <w:lang w:val="it"/>
         </w:rPr>
-        <w:t xml:space="preserve">Il package webcontent </w:t>
-      </w:r>
-      <w:r>
-        <w:rPr>
+      </w:pPr>
+      <w:r>
+        <w:rPr>
+          <w:rFonts w:ascii="Century Gothic" w:hAnsi="Century Gothic"/>
           <w:lang w:val="it"/>
         </w:rPr>
+        <w:t xml:space="preserve">Il </w:t>
+      </w:r>
+      <w:r>
+        <w:rPr>
+          <w:rFonts w:ascii="Century Gothic" w:hAnsi="Century Gothic"/>
+          <w:b/>
+          <w:bCs/>
+          <w:lang w:val="it"/>
+        </w:rPr>
+        <w:t>P</w:t>
+      </w:r>
+      <w:r>
+        <w:rPr>
+          <w:rFonts w:ascii="Century Gothic" w:hAnsi="Century Gothic"/>
+          <w:b/>
+          <w:bCs/>
+          <w:lang w:val="it"/>
+        </w:rPr>
+        <w:t xml:space="preserve">ackage </w:t>
+      </w:r>
+      <w:r>
+        <w:rPr>
+          <w:rFonts w:ascii="Century Gothic" w:hAnsi="Century Gothic"/>
+          <w:b/>
+          <w:bCs/>
+          <w:lang w:val="it"/>
+        </w:rPr>
+        <w:t>W</w:t>
+      </w:r>
+      <w:r>
+        <w:rPr>
+          <w:rFonts w:ascii="Century Gothic" w:hAnsi="Century Gothic"/>
+          <w:b/>
+          <w:bCs/>
+          <w:lang w:val="it"/>
+        </w:rPr>
+        <w:t>eb</w:t>
+      </w:r>
+      <w:r>
+        <w:rPr>
+          <w:rFonts w:ascii="Century Gothic" w:hAnsi="Century Gothic"/>
+          <w:b/>
+          <w:bCs/>
+          <w:lang w:val="it"/>
+        </w:rPr>
+        <w:t>C</w:t>
+      </w:r>
+      <w:r>
+        <w:rPr>
+          <w:rFonts w:ascii="Century Gothic" w:hAnsi="Century Gothic"/>
+          <w:b/>
+          <w:bCs/>
+          <w:lang w:val="it"/>
+        </w:rPr>
+        <w:t>ontent</w:t>
+      </w:r>
+      <w:r>
+        <w:rPr>
+          <w:rFonts w:ascii="Century Gothic" w:hAnsi="Century Gothic"/>
+          <w:lang w:val="it"/>
+        </w:rPr>
+        <w:t xml:space="preserve"> </w:t>
+      </w:r>
+      <w:r>
+        <w:rPr>
+          <w:rFonts w:ascii="Century Gothic" w:hAnsi="Century Gothic"/>
+          <w:lang w:val="it"/>
+        </w:rPr>
         <w:t xml:space="preserve">contiene tutte le componenti che raffigurino la presentazione del sistema, quindi contiene </w:t>
       </w:r>
       <w:r>
         <w:rPr>
+          <w:rFonts w:ascii="Century Gothic" w:hAnsi="Century Gothic"/>
           <w:lang w:val="it"/>
         </w:rPr>
         <w:t>HTML e JSP</w:t>
       </w:r>
       <w:r>
         <w:rPr>
+          <w:rFonts w:ascii="Century Gothic" w:hAnsi="Century Gothic"/>
           <w:lang w:val="it"/>
         </w:rPr>
         <w:t>.</w:t>
@@ -3148,15 +3585,90 @@
     </w:p>
     <w:p>
       <w:pPr>
-        <w:rPr>
+        <w:spacing w:after="0"/>
+        <w:rPr>
+          <w:rFonts w:ascii="Century Gothic" w:hAnsi="Century Gothic"/>
           <w:lang w:val="it"/>
         </w:rPr>
       </w:pPr>
-      <w:r>
-        <w:rPr>
+    </w:p>
+    <w:p>
+      <w:pPr>
+        <w:rPr>
+          <w:rFonts w:ascii="Century Gothic" w:hAnsi="Century Gothic"/>
           <w:lang w:val="it"/>
         </w:rPr>
-        <w:t>La suddivisione dei package in servlets, model e webcontent è motivata dall’utilizzo dell’architettura MVC, la quale permette di separare la logica di business (servlets) dalla presentazione (webcontent) e dalla gestione dei dati (model). Il package model è a sua volta suddiviso in bean e dao. Le servlet nel package servlets si occuperanno dell’elaborazione dei dati.</w:t>
+      </w:pPr>
+      <w:r>
+        <w:rPr>
+          <w:rFonts w:ascii="Century Gothic" w:hAnsi="Century Gothic"/>
+          <w:lang w:val="it"/>
+        </w:rPr>
+        <w:t xml:space="preserve">La suddivisione dei package in servlets, model e webcontent è motivata dall’utilizzo dell’architettura </w:t>
+      </w:r>
+      <w:r>
+        <w:rPr>
+          <w:rFonts w:ascii="Century Gothic" w:hAnsi="Century Gothic"/>
+          <w:b/>
+          <w:bCs/>
+          <w:lang w:val="it"/>
+        </w:rPr>
+        <w:t>MVC</w:t>
+      </w:r>
+      <w:r>
+        <w:rPr>
+          <w:rFonts w:ascii="Century Gothic" w:hAnsi="Century Gothic"/>
+          <w:lang w:val="it"/>
+        </w:rPr>
+        <w:t>, la quale permette di separare la logica di business (</w:t>
+      </w:r>
+      <w:r>
+        <w:rPr>
+          <w:rFonts w:ascii="Century Gothic" w:hAnsi="Century Gothic"/>
+          <w:b/>
+          <w:bCs/>
+          <w:lang w:val="it"/>
+        </w:rPr>
+        <w:t>servlets</w:t>
+      </w:r>
+      <w:r>
+        <w:rPr>
+          <w:rFonts w:ascii="Century Gothic" w:hAnsi="Century Gothic"/>
+          <w:lang w:val="it"/>
+        </w:rPr>
+        <w:t>) dalla presentazione (</w:t>
+      </w:r>
+      <w:r>
+        <w:rPr>
+          <w:rFonts w:ascii="Century Gothic" w:hAnsi="Century Gothic"/>
+          <w:b/>
+          <w:bCs/>
+          <w:lang w:val="it"/>
+        </w:rPr>
+        <w:t>webcontent</w:t>
+      </w:r>
+      <w:r>
+        <w:rPr>
+          <w:rFonts w:ascii="Century Gothic" w:hAnsi="Century Gothic"/>
+          <w:lang w:val="it"/>
+        </w:rPr>
+        <w:t>) e dalla gestione dei dati (</w:t>
+      </w:r>
+      <w:r>
+        <w:rPr>
+          <w:rFonts w:ascii="Century Gothic" w:hAnsi="Century Gothic"/>
+          <w:b/>
+          <w:bCs/>
+          <w:lang w:val="it"/>
+        </w:rPr>
+        <w:t>model</w:t>
+      </w:r>
+      <w:r>
+        <w:rPr>
+          <w:rFonts w:ascii="Century Gothic" w:hAnsi="Century Gothic"/>
+          <w:lang w:val="it"/>
+        </w:rPr>
+        <w:t>). Il package model è a sua volta suddiviso in bean e dao. Le servlet nel package servlets si occuperanno dell’elaborazione dei dati.</w:t>
       </w:r>
     </w:p>
     <w:p>
@@ -3560,7 +4072,6 @@
         <w:rPr>
           <w:lang w:val="it"/>
         </w:rPr>
-        <w:lastRenderedPageBreak/>
         <w:t>VisualizzaCarrello.java</w:t>
       </w:r>
     </w:p>
@@ -3675,6 +4186,7 @@
       </w:pPr>
       <w:bookmarkStart w:id="9" w:name="_Toc29057152"/>
       <w:r>
+        <w:lastRenderedPageBreak/>
         <w:t>2.2. Model package</w:t>
       </w:r>
       <w:bookmarkEnd w:id="9"/>
@@ -8385,6 +8897,98 @@
     </w:lvl>
   </w:abstractNum>
   <w:abstractNum w:abstractNumId="8" w15:restartNumberingAfterBreak="0">
+    <w:nsid w:val="258E7375"/>
+    <w:multiLevelType w:val="multilevel"/>
+    <w:tmpl w:val="5F3C0B26"/>
+    <w:lvl w:ilvl="0">
+      <w:start w:val="1"/>
+      <w:numFmt w:val="decimal"/>
+      <w:lvlText w:val="%1."/>
+      <w:lvlJc w:val="left"/>
+      <w:pPr>
+        <w:ind w:left="360" w:hanging="360"/>
+      </w:pPr>
+      <w:rPr>
+        <w:b w:val="0"/>
+        <w:bCs/>
+        <w:sz w:val="32"/>
+        <w:szCs w:val="32"/>
+      </w:rPr>
+    </w:lvl>
+    <w:lvl w:ilvl="1">
+      <w:start w:val="1"/>
+      <w:numFmt w:val="decimal"/>
+      <w:lvlText w:val="%1.%2."/>
+      <w:lvlJc w:val="left"/>
+      <w:pPr>
+        <w:ind w:left="792" w:hanging="432"/>
+      </w:pPr>
+    </w:lvl>
+    <w:lvl w:ilvl="2">
+      <w:start w:val="1"/>
+      <w:numFmt w:val="decimal"/>
+      <w:lvlText w:val="%1.%2.%3."/>
+      <w:lvlJc w:val="left"/>
+      <w:pPr>
+        <w:ind w:left="1224" w:hanging="504"/>
+      </w:pPr>
+    </w:lvl>
+    <w:lvl w:ilvl="3">
+      <w:start w:val="1"/>
+      <w:numFmt w:val="decimal"/>
+      <w:lvlText w:val="%1.%2.%3.%4."/>
+      <w:lvlJc w:val="left"/>
+      <w:pPr>
+        <w:ind w:left="1728" w:hanging="648"/>
+      </w:pPr>
+    </w:lvl>
+    <w:lvl w:ilvl="4">
+      <w:start w:val="1"/>
+      <w:numFmt w:val="decimal"/>
+      <w:lvlText w:val="%1.%2.%3.%4.%5."/>
+      <w:lvlJc w:val="left"/>
+      <w:pPr>
+        <w:ind w:left="2232" w:hanging="792"/>
+      </w:pPr>
+    </w:lvl>
+    <w:lvl w:ilvl="5">
+      <w:start w:val="1"/>
+      <w:numFmt w:val="decimal"/>
+      <w:lvlText w:val="%1.%2.%3.%4.%5.%6."/>
+      <w:lvlJc w:val="left"/>
+      <w:pPr>
+        <w:ind w:left="2736" w:hanging="936"/>
+      </w:pPr>
+    </w:lvl>
+    <w:lvl w:ilvl="6">
+      <w:start w:val="1"/>
+      <w:numFmt w:val="decimal"/>
+      <w:lvlText w:val="%1.%2.%3.%4.%5.%6.%7."/>
+      <w:lvlJc w:val="left"/>
+      <w:pPr>
+        <w:ind w:left="3240" w:hanging="1080"/>
+      </w:pPr>
+    </w:lvl>
+    <w:lvl w:ilvl="7">
+      <w:start w:val="1"/>
+      <w:numFmt w:val="decimal"/>
+      <w:lvlText w:val="%1.%2.%3.%4.%5.%6.%7.%8."/>
+      <w:lvlJc w:val="left"/>
+      <w:pPr>
+        <w:ind w:left="3744" w:hanging="1224"/>
+      </w:pPr>
+    </w:lvl>
+    <w:lvl w:ilvl="8">
+      <w:start w:val="1"/>
+      <w:numFmt w:val="decimal"/>
+      <w:lvlText w:val="%1.%2.%3.%4.%5.%6.%7.%8.%9."/>
+      <w:lvlJc w:val="left"/>
+      <w:pPr>
+        <w:ind w:left="4320" w:hanging="1440"/>
+      </w:pPr>
+    </w:lvl>
+  </w:abstractNum>
+  <w:abstractNum w:abstractNumId="9" w15:restartNumberingAfterBreak="0">
     <w:nsid w:val="28E218F8"/>
     <w:multiLevelType w:val="multilevel"/>
     <w:tmpl w:val="5412C8AC"/>
@@ -8497,7 +9101,7 @@
       </w:rPr>
     </w:lvl>
   </w:abstractNum>
-  <w:abstractNum w:abstractNumId="9" w15:restartNumberingAfterBreak="0">
+  <w:abstractNum w:abstractNumId="10" w15:restartNumberingAfterBreak="0">
     <w:nsid w:val="2D6C5533"/>
     <w:multiLevelType w:val="hybridMultilevel"/>
     <w:tmpl w:val="AFC80D06"/>
@@ -8610,7 +9214,7 @@
       </w:rPr>
     </w:lvl>
   </w:abstractNum>
-  <w:abstractNum w:abstractNumId="10" w15:restartNumberingAfterBreak="0">
+  <w:abstractNum w:abstractNumId="11" w15:restartNumberingAfterBreak="0">
     <w:nsid w:val="2E5E144D"/>
     <w:multiLevelType w:val="multilevel"/>
     <w:tmpl w:val="04B01426"/>
@@ -8723,7 +9327,93 @@
       </w:rPr>
     </w:lvl>
   </w:abstractNum>
-  <w:abstractNum w:abstractNumId="11" w15:restartNumberingAfterBreak="0">
+  <w:abstractNum w:abstractNumId="12" w15:restartNumberingAfterBreak="0">
+    <w:nsid w:val="2EF76D59"/>
+    <w:multiLevelType w:val="multilevel"/>
+    <w:tmpl w:val="0410001F"/>
+    <w:lvl w:ilvl="0">
+      <w:start w:val="1"/>
+      <w:numFmt w:val="decimal"/>
+      <w:lvlText w:val="%1."/>
+      <w:lvlJc w:val="left"/>
+      <w:pPr>
+        <w:ind w:left="360" w:hanging="360"/>
+      </w:pPr>
+    </w:lvl>
+    <w:lvl w:ilvl="1">
+      <w:start w:val="1"/>
+      <w:numFmt w:val="decimal"/>
+      <w:lvlText w:val="%1.%2."/>
+      <w:lvlJc w:val="left"/>
+      <w:pPr>
+        <w:ind w:left="792" w:hanging="432"/>
+      </w:pPr>
+    </w:lvl>
+    <w:lvl w:ilvl="2">
+      <w:start w:val="1"/>
+      <w:numFmt w:val="decimal"/>
+      <w:lvlText w:val="%1.%2.%3."/>
+      <w:lvlJc w:val="left"/>
+      <w:pPr>
+        <w:ind w:left="1224" w:hanging="504"/>
+      </w:pPr>
+    </w:lvl>
+    <w:lvl w:ilvl="3">
+      <w:start w:val="1"/>
+      <w:numFmt w:val="decimal"/>
+      <w:lvlText w:val="%1.%2.%3.%4."/>
+      <w:lvlJc w:val="left"/>
+      <w:pPr>
+        <w:ind w:left="1728" w:hanging="648"/>
+      </w:pPr>
+    </w:lvl>
+    <w:lvl w:ilvl="4">
+      <w:start w:val="1"/>
+      <w:numFmt w:val="decimal"/>
+      <w:lvlText w:val="%1.%2.%3.%4.%5."/>
+      <w:lvlJc w:val="left"/>
+      <w:pPr>
+        <w:ind w:left="2232" w:hanging="792"/>
+      </w:pPr>
+    </w:lvl>
+    <w:lvl w:ilvl="5">
+      <w:start w:val="1"/>
+      <w:numFmt w:val="decimal"/>
+      <w:lvlText w:val="%1.%2.%3.%4.%5.%6."/>
+      <w:lvlJc w:val="left"/>
+      <w:pPr>
+        <w:ind w:left="2736" w:hanging="936"/>
+      </w:pPr>
+    </w:lvl>
+    <w:lvl w:ilvl="6">
+      <w:start w:val="1"/>
+      <w:numFmt w:val="decimal"/>
+      <w:lvlText w:val="%1.%2.%3.%4.%5.%6.%7."/>
+      <w:lvlJc w:val="left"/>
+      <w:pPr>
+        <w:ind w:left="3240" w:hanging="1080"/>
+      </w:pPr>
+    </w:lvl>
+    <w:lvl w:ilvl="7">
+      <w:start w:val="1"/>
+      <w:numFmt w:val="decimal"/>
+      <w:lvlText w:val="%1.%2.%3.%4.%5.%6.%7.%8."/>
+      <w:lvlJc w:val="left"/>
+      <w:pPr>
+        <w:ind w:left="3744" w:hanging="1224"/>
+      </w:pPr>
+    </w:lvl>
+    <w:lvl w:ilvl="8">
+      <w:start w:val="1"/>
+      <w:numFmt w:val="decimal"/>
+      <w:lvlText w:val="%1.%2.%3.%4.%5.%6.%7.%8.%9."/>
+      <w:lvlJc w:val="left"/>
+      <w:pPr>
+        <w:ind w:left="4320" w:hanging="1440"/>
+      </w:pPr>
+    </w:lvl>
+  </w:abstractNum>
+  <w:abstractNum w:abstractNumId="13" w15:restartNumberingAfterBreak="0">
     <w:nsid w:val="31C461C3"/>
     <w:multiLevelType w:val="multilevel"/>
     <w:tmpl w:val="8C82BBF2"/>
@@ -8837,7 +9527,7 @@
       </w:rPr>
     </w:lvl>
   </w:abstractNum>
-  <w:abstractNum w:abstractNumId="12" w15:restartNumberingAfterBreak="0">
+  <w:abstractNum w:abstractNumId="14" w15:restartNumberingAfterBreak="0">
     <w:nsid w:val="31FE1F3C"/>
     <w:multiLevelType w:val="hybridMultilevel"/>
     <w:tmpl w:val="DA92D44A"/>
@@ -8950,7 +9640,7 @@
       </w:rPr>
     </w:lvl>
   </w:abstractNum>
-  <w:abstractNum w:abstractNumId="13" w15:restartNumberingAfterBreak="0">
+  <w:abstractNum w:abstractNumId="15" w15:restartNumberingAfterBreak="0">
     <w:nsid w:val="323B3F31"/>
     <w:multiLevelType w:val="multilevel"/>
     <w:tmpl w:val="A7E0C9A6"/>
@@ -9063,7 +9753,93 @@
       </w:rPr>
     </w:lvl>
   </w:abstractNum>
-  <w:abstractNum w:abstractNumId="14" w15:restartNumberingAfterBreak="0">
+  <w:abstractNum w:abstractNumId="16" w15:restartNumberingAfterBreak="0">
+    <w:nsid w:val="3622711A"/>
+    <w:multiLevelType w:val="multilevel"/>
+    <w:tmpl w:val="0410001F"/>
+    <w:lvl w:ilvl="0">
+      <w:start w:val="1"/>
+      <w:numFmt w:val="decimal"/>
+      <w:lvlText w:val="%1."/>
+      <w:lvlJc w:val="left"/>
+      <w:pPr>
+        <w:ind w:left="360" w:hanging="360"/>
+      </w:pPr>
+    </w:lvl>
+    <w:lvl w:ilvl="1">
+      <w:start w:val="1"/>
+      <w:numFmt w:val="decimal"/>
+      <w:lvlText w:val="%1.%2."/>
+      <w:lvlJc w:val="left"/>
+      <w:pPr>
+        <w:ind w:left="792" w:hanging="432"/>
+      </w:pPr>
+    </w:lvl>
+    <w:lvl w:ilvl="2">
+      <w:start w:val="1"/>
+      <w:numFmt w:val="decimal"/>
+      <w:lvlText w:val="%1.%2.%3."/>
+      <w:lvlJc w:val="left"/>
+      <w:pPr>
+        <w:ind w:left="1224" w:hanging="504"/>
+      </w:pPr>
+    </w:lvl>
+    <w:lvl w:ilvl="3">
+      <w:start w:val="1"/>
+      <w:numFmt w:val="decimal"/>
+      <w:lvlText w:val="%1.%2.%3.%4."/>
+      <w:lvlJc w:val="left"/>
+      <w:pPr>
+        <w:ind w:left="1728" w:hanging="648"/>
+      </w:pPr>
+    </w:lvl>
+    <w:lvl w:ilvl="4">
+      <w:start w:val="1"/>
+      <w:numFmt w:val="decimal"/>
+      <w:lvlText w:val="%1.%2.%3.%4.%5."/>
+      <w:lvlJc w:val="left"/>
+      <w:pPr>
+        <w:ind w:left="2232" w:hanging="792"/>
+      </w:pPr>
+    </w:lvl>
+    <w:lvl w:ilvl="5">
+      <w:start w:val="1"/>
+      <w:numFmt w:val="decimal"/>
+      <w:lvlText w:val="%1.%2.%3.%4.%5.%6."/>
+      <w:lvlJc w:val="left"/>
+      <w:pPr>
+        <w:ind w:left="2736" w:hanging="936"/>
+      </w:pPr>
+    </w:lvl>
+    <w:lvl w:ilvl="6">
+      <w:start w:val="1"/>
+      <w:numFmt w:val="decimal"/>
+      <w:lvlText w:val="%1.%2.%3.%4.%5.%6.%7."/>
+      <w:lvlJc w:val="left"/>
+      <w:pPr>
+        <w:ind w:left="3240" w:hanging="1080"/>
+      </w:pPr>
+    </w:lvl>
+    <w:lvl w:ilvl="7">
+      <w:start w:val="1"/>
+      <w:numFmt w:val="decimal"/>
+      <w:lvlText w:val="%1.%2.%3.%4.%5.%6.%7.%8."/>
+      <w:lvlJc w:val="left"/>
+      <w:pPr>
+        <w:ind w:left="3744" w:hanging="1224"/>
+      </w:pPr>
+    </w:lvl>
+    <w:lvl w:ilvl="8">
+      <w:start w:val="1"/>
+      <w:numFmt w:val="decimal"/>
+      <w:lvlText w:val="%1.%2.%3.%4.%5.%6.%7.%8.%9."/>
+      <w:lvlJc w:val="left"/>
+      <w:pPr>
+        <w:ind w:left="4320" w:hanging="1440"/>
+      </w:pPr>
+    </w:lvl>
+  </w:abstractNum>
+  <w:abstractNum w:abstractNumId="17" w15:restartNumberingAfterBreak="0">
     <w:nsid w:val="36307F39"/>
     <w:multiLevelType w:val="multilevel"/>
     <w:tmpl w:val="FDD0CE7E"/>
@@ -9176,7 +9952,7 @@
       </w:rPr>
     </w:lvl>
   </w:abstractNum>
-  <w:abstractNum w:abstractNumId="15" w15:restartNumberingAfterBreak="0">
+  <w:abstractNum w:abstractNumId="18" w15:restartNumberingAfterBreak="0">
     <w:nsid w:val="372072DE"/>
     <w:multiLevelType w:val="hybridMultilevel"/>
     <w:tmpl w:val="021EA9D2"/>
@@ -9289,7 +10065,7 @@
       </w:rPr>
     </w:lvl>
   </w:abstractNum>
-  <w:abstractNum w:abstractNumId="16" w15:restartNumberingAfterBreak="0">
+  <w:abstractNum w:abstractNumId="19" w15:restartNumberingAfterBreak="0">
     <w:nsid w:val="413E38BD"/>
     <w:multiLevelType w:val="multilevel"/>
     <w:tmpl w:val="0410001F"/>
@@ -9375,7 +10151,7 @@
       </w:pPr>
     </w:lvl>
   </w:abstractNum>
-  <w:abstractNum w:abstractNumId="17" w15:restartNumberingAfterBreak="0">
+  <w:abstractNum w:abstractNumId="20" w15:restartNumberingAfterBreak="0">
     <w:nsid w:val="43E62208"/>
     <w:multiLevelType w:val="multilevel"/>
     <w:tmpl w:val="874C0D66"/>
@@ -9488,7 +10264,7 @@
       </w:rPr>
     </w:lvl>
   </w:abstractNum>
-  <w:abstractNum w:abstractNumId="18" w15:restartNumberingAfterBreak="0">
+  <w:abstractNum w:abstractNumId="21" w15:restartNumberingAfterBreak="0">
     <w:nsid w:val="46735CED"/>
     <w:multiLevelType w:val="hybridMultilevel"/>
     <w:tmpl w:val="934411D0"/>
@@ -9601,7 +10377,7 @@
       </w:rPr>
     </w:lvl>
   </w:abstractNum>
-  <w:abstractNum w:abstractNumId="19" w15:restartNumberingAfterBreak="0">
+  <w:abstractNum w:abstractNumId="22" w15:restartNumberingAfterBreak="0">
     <w:nsid w:val="46BD0199"/>
     <w:multiLevelType w:val="multilevel"/>
     <w:tmpl w:val="F6E8DAFC"/>
@@ -9714,7 +10490,7 @@
       </w:pPr>
     </w:lvl>
   </w:abstractNum>
-  <w:abstractNum w:abstractNumId="20" w15:restartNumberingAfterBreak="0">
+  <w:abstractNum w:abstractNumId="23" w15:restartNumberingAfterBreak="0">
     <w:nsid w:val="4B24673D"/>
     <w:multiLevelType w:val="multilevel"/>
     <w:tmpl w:val="B05C3E22"/>
@@ -9827,7 +10603,7 @@
       </w:pPr>
     </w:lvl>
   </w:abstractNum>
-  <w:abstractNum w:abstractNumId="21" w15:restartNumberingAfterBreak="0">
+  <w:abstractNum w:abstractNumId="24" w15:restartNumberingAfterBreak="0">
     <w:nsid w:val="4DB85488"/>
     <w:multiLevelType w:val="multilevel"/>
     <w:tmpl w:val="4FF4AC1A"/>
@@ -9940,7 +10716,7 @@
       </w:rPr>
     </w:lvl>
   </w:abstractNum>
-  <w:abstractNum w:abstractNumId="22" w15:restartNumberingAfterBreak="0">
+  <w:abstractNum w:abstractNumId="25" w15:restartNumberingAfterBreak="0">
     <w:nsid w:val="5329153B"/>
     <w:multiLevelType w:val="multilevel"/>
     <w:tmpl w:val="52A4F850"/>
@@ -10053,7 +10829,7 @@
       </w:pPr>
     </w:lvl>
   </w:abstractNum>
-  <w:abstractNum w:abstractNumId="23" w15:restartNumberingAfterBreak="0">
+  <w:abstractNum w:abstractNumId="26" w15:restartNumberingAfterBreak="0">
     <w:nsid w:val="60B310AE"/>
     <w:multiLevelType w:val="multilevel"/>
     <w:tmpl w:val="4F56EB64"/>
@@ -10166,7 +10942,7 @@
       </w:rPr>
     </w:lvl>
   </w:abstractNum>
-  <w:abstractNum w:abstractNumId="24" w15:restartNumberingAfterBreak="0">
+  <w:abstractNum w:abstractNumId="27" w15:restartNumberingAfterBreak="0">
     <w:nsid w:val="6A1440C7"/>
     <w:multiLevelType w:val="multilevel"/>
     <w:tmpl w:val="C110FB9E"/>
@@ -10279,7 +11055,7 @@
       </w:rPr>
     </w:lvl>
   </w:abstractNum>
-  <w:abstractNum w:abstractNumId="25" w15:restartNumberingAfterBreak="0">
+  <w:abstractNum w:abstractNumId="28" w15:restartNumberingAfterBreak="0">
     <w:nsid w:val="6C3628A3"/>
     <w:multiLevelType w:val="multilevel"/>
     <w:tmpl w:val="0410001F"/>
@@ -10365,7 +11141,7 @@
       </w:pPr>
     </w:lvl>
   </w:abstractNum>
-  <w:abstractNum w:abstractNumId="26" w15:restartNumberingAfterBreak="0">
+  <w:abstractNum w:abstractNumId="29" w15:restartNumberingAfterBreak="0">
     <w:nsid w:val="76D17719"/>
     <w:multiLevelType w:val="multilevel"/>
     <w:tmpl w:val="73666AAE"/>
@@ -10478,10 +11254,10 @@
       </w:rPr>
     </w:lvl>
   </w:abstractNum>
-  <w:abstractNum w:abstractNumId="27" w15:restartNumberingAfterBreak="0">
+  <w:abstractNum w:abstractNumId="30" w15:restartNumberingAfterBreak="0">
     <w:nsid w:val="78E37DAE"/>
     <w:multiLevelType w:val="multilevel"/>
-    <w:tmpl w:val="D890B90A"/>
+    <w:tmpl w:val="B672D73A"/>
     <w:lvl w:ilvl="0">
       <w:start w:val="1"/>
       <w:numFmt w:val="decimal"/>
@@ -10501,7 +11277,11 @@
         <w:ind w:left="1080" w:hanging="720"/>
       </w:pPr>
       <w:rPr>
-        <w:rFonts w:hint="default"/>
+        <w:rFonts w:ascii="Century Gothic" w:hAnsi="Century Gothic" w:hint="default"/>
+        <w:b w:val="0"/>
+        <w:bCs/>
+        <w:sz w:val="32"/>
+        <w:szCs w:val="32"/>
       </w:rPr>
     </w:lvl>
     <w:lvl w:ilvl="2">
@@ -10596,7 +11376,7 @@
       </w:rPr>
     </w:lvl>
   </w:abstractNum>
-  <w:abstractNum w:abstractNumId="28" w15:restartNumberingAfterBreak="0">
+  <w:abstractNum w:abstractNumId="31" w15:restartNumberingAfterBreak="0">
     <w:nsid w:val="7B63630B"/>
     <w:multiLevelType w:val="hybridMultilevel"/>
     <w:tmpl w:val="3340679E"/>
@@ -10606,7 +11386,7 @@
       <w:lvlText w:val="%1)"/>
       <w:lvlJc w:val="left"/>
       <w:pPr>
-        <w:ind w:left="1068" w:hanging="360"/>
+        <w:ind w:left="2062" w:hanging="360"/>
       </w:pPr>
       <w:rPr>
         <w:rFonts w:hint="default"/>
@@ -10618,7 +11398,7 @@
       <w:lvlText w:val="%2."/>
       <w:lvlJc w:val="left"/>
       <w:pPr>
-        <w:ind w:left="1788" w:hanging="360"/>
+        <w:ind w:left="2782" w:hanging="360"/>
       </w:pPr>
     </w:lvl>
     <w:lvl w:ilvl="2" w:tplc="0410001B" w:tentative="1">
@@ -10627,7 +11407,7 @@
       <w:lvlText w:val="%3."/>
       <w:lvlJc w:val="right"/>
       <w:pPr>
-        <w:ind w:left="2508" w:hanging="180"/>
+        <w:ind w:left="3502" w:hanging="180"/>
       </w:pPr>
     </w:lvl>
     <w:lvl w:ilvl="3" w:tplc="0410000F" w:tentative="1">
@@ -10636,7 +11416,7 @@
       <w:lvlText w:val="%4."/>
       <w:lvlJc w:val="left"/>
       <w:pPr>
-        <w:ind w:left="3228" w:hanging="360"/>
+        <w:ind w:left="4222" w:hanging="360"/>
       </w:pPr>
     </w:lvl>
     <w:lvl w:ilvl="4" w:tplc="04100019" w:tentative="1">
@@ -10645,7 +11425,7 @@
       <w:lvlText w:val="%5."/>
       <w:lvlJc w:val="left"/>
       <w:pPr>
-        <w:ind w:left="3948" w:hanging="360"/>
+        <w:ind w:left="4942" w:hanging="360"/>
       </w:pPr>
     </w:lvl>
     <w:lvl w:ilvl="5" w:tplc="0410001B" w:tentative="1">
@@ -10654,7 +11434,7 @@
       <w:lvlText w:val="%6."/>
       <w:lvlJc w:val="right"/>
       <w:pPr>
-        <w:ind w:left="4668" w:hanging="180"/>
+        <w:ind w:left="5662" w:hanging="180"/>
       </w:pPr>
     </w:lvl>
     <w:lvl w:ilvl="6" w:tplc="0410000F" w:tentative="1">
@@ -10663,7 +11443,7 @@
       <w:lvlText w:val="%7."/>
       <w:lvlJc w:val="left"/>
       <w:pPr>
-        <w:ind w:left="5388" w:hanging="360"/>
+        <w:ind w:left="6382" w:hanging="360"/>
       </w:pPr>
     </w:lvl>
     <w:lvl w:ilvl="7" w:tplc="04100019" w:tentative="1">
@@ -10672,7 +11452,7 @@
       <w:lvlText w:val="%8."/>
       <w:lvlJc w:val="left"/>
       <w:pPr>
-        <w:ind w:left="6108" w:hanging="360"/>
+        <w:ind w:left="7102" w:hanging="360"/>
       </w:pPr>
     </w:lvl>
     <w:lvl w:ilvl="8" w:tplc="0410001B" w:tentative="1">
@@ -10681,11 +11461,11 @@
       <w:lvlText w:val="%9."/>
       <w:lvlJc w:val="right"/>
       <w:pPr>
-        <w:ind w:left="6828" w:hanging="180"/>
+        <w:ind w:left="7822" w:hanging="180"/>
       </w:pPr>
     </w:lvl>
   </w:abstractNum>
-  <w:abstractNum w:abstractNumId="29" w15:restartNumberingAfterBreak="0">
+  <w:abstractNum w:abstractNumId="32" w15:restartNumberingAfterBreak="0">
     <w:nsid w:val="7BB1178D"/>
     <w:multiLevelType w:val="hybridMultilevel"/>
     <w:tmpl w:val="76BED1FC"/>
@@ -10802,79 +11582,79 @@
     <w:abstractNumId w:val="3"/>
   </w:num>
   <w:num w:numId="2">
-    <w:abstractNumId w:val="13"/>
+    <w:abstractNumId w:val="15"/>
   </w:num>
   <w:num w:numId="3">
-    <w:abstractNumId w:val="11"/>
+    <w:abstractNumId w:val="13"/>
   </w:num>
   <w:num w:numId="4">
     <w:abstractNumId w:val="6"/>
   </w:num>
   <w:num w:numId="5">
-    <w:abstractNumId w:val="26"/>
+    <w:abstractNumId w:val="29"/>
   </w:num>
   <w:num w:numId="6">
-    <w:abstractNumId w:val="10"/>
+    <w:abstractNumId w:val="11"/>
   </w:num>
   <w:num w:numId="7">
     <w:abstractNumId w:val="7"/>
   </w:num>
   <w:num w:numId="8">
-    <w:abstractNumId w:val="17"/>
+    <w:abstractNumId w:val="20"/>
   </w:num>
   <w:num w:numId="9">
     <w:abstractNumId w:val="5"/>
   </w:num>
   <w:num w:numId="10">
-    <w:abstractNumId w:val="23"/>
+    <w:abstractNumId w:val="26"/>
   </w:num>
   <w:num w:numId="11">
-    <w:abstractNumId w:val="21"/>
+    <w:abstractNumId w:val="24"/>
   </w:num>
   <w:num w:numId="12">
-    <w:abstractNumId w:val="8"/>
+    <w:abstractNumId w:val="9"/>
   </w:num>
   <w:num w:numId="13">
-    <w:abstractNumId w:val="14"/>
+    <w:abstractNumId w:val="17"/>
   </w:num>
   <w:num w:numId="14">
-    <w:abstractNumId w:val="24"/>
+    <w:abstractNumId w:val="27"/>
   </w:num>
   <w:num w:numId="15">
-    <w:abstractNumId w:val="19"/>
+    <w:abstractNumId w:val="22"/>
   </w:num>
   <w:num w:numId="16">
-    <w:abstractNumId w:val="20"/>
+    <w:abstractNumId w:val="23"/>
   </w:num>
   <w:num w:numId="17">
     <w:abstractNumId w:val="4"/>
   </w:num>
   <w:num w:numId="18">
-    <w:abstractNumId w:val="22"/>
+    <w:abstractNumId w:val="25"/>
   </w:num>
   <w:num w:numId="19">
-    <w:abstractNumId w:val="29"/>
+    <w:abstractNumId w:val="32"/>
   </w:num>
   <w:num w:numId="20">
+    <w:abstractNumId w:val="21"/>
+  </w:num>
+  <w:num w:numId="21">
+    <w:abstractNumId w:val="10"/>
+  </w:num>
+  <w:num w:numId="22">
+    <w:abstractNumId w:val="14"/>
+  </w:num>
+  <w:num w:numId="23">
     <w:abstractNumId w:val="18"/>
   </w:num>
-  <w:num w:numId="21">
-    <w:abstractNumId w:val="9"/>
-  </w:num>
-  <w:num w:numId="22">
-    <w:abstractNumId w:val="12"/>
-  </w:num>
-  <w:num w:numId="23">
-    <w:abstractNumId w:val="15"/>
-  </w:num>
   <w:num w:numId="24">
-    <w:abstractNumId w:val="27"/>
+    <w:abstractNumId w:val="30"/>
   </w:num>
   <w:num w:numId="25">
     <w:abstractNumId w:val="2"/>
   </w:num>
   <w:num w:numId="26">
-    <w:abstractNumId w:val="25"/>
+    <w:abstractNumId w:val="28"/>
   </w:num>
   <w:num w:numId="27">
     <w:abstractNumId w:val="0"/>
@@ -10883,10 +11663,19 @@
     <w:abstractNumId w:val="1"/>
   </w:num>
   <w:num w:numId="29">
+    <w:abstractNumId w:val="19"/>
+  </w:num>
+  <w:num w:numId="30">
+    <w:abstractNumId w:val="31"/>
+  </w:num>
+  <w:num w:numId="31">
+    <w:abstractNumId w:val="8"/>
+  </w:num>
+  <w:num w:numId="32">
     <w:abstractNumId w:val="16"/>
   </w:num>
-  <w:num w:numId="30">
-    <w:abstractNumId w:val="28"/>
+  <w:num w:numId="33">
+    <w:abstractNumId w:val="12"/>
   </w:num>
 </w:numbering>
 </file>
@@ -11976,7 +12765,7 @@
 </file>
 
 <file path=customXml/itemProps1.xml><?xml version="1.0" encoding="utf-8"?>
-<ds:datastoreItem xmlns:ds="http://schemas.openxmlformats.org/officeDocument/2006/customXml" ds:itemID="{94BFC007-E1DA-4D6F-A42F-E4F4DE77E666}">
+<ds:datastoreItem xmlns:ds="http://schemas.openxmlformats.org/officeDocument/2006/customXml" ds:itemID="{C4602F4F-A15E-4A43-B417-B84AEF8EFA94}">
   <ds:schemaRefs>
     <ds:schemaRef ds:uri="http://schemas.openxmlformats.org/officeDocument/2006/bibliography"/>
   </ds:schemaRefs>

</xml_diff>